<commit_message>
resumo notas aulas unidade 1 gestão de projetos
</commit_message>
<xml_diff>
--- a/04_gestao_projetos/gestão_projetos_notas_aula.docx
+++ b/04_gestao_projetos/gestão_projetos_notas_aula.docx
@@ -73,6 +73,13 @@
         </w:rPr>
         <w:t>Denise Aurora</w:t>
       </w:r>
+      <w:r>
+        <w:rPr>
+          <w:rFonts w:ascii="Century Schoolbook" w:hAnsi="Century Schoolbook"/>
+          <w:lang w:val="pt-BR"/>
+        </w:rPr>
+        <w:t xml:space="preserve"> Neves Flores</w:t>
+      </w:r>
     </w:p>
     <w:p>
       <w:pPr>
@@ -186,14 +193,3363 @@
           <w:noProof/>
           <w:sz w:val="24"/>
           <w:szCs w:val="24"/>
+          <w:lang w:val="pt-BR" w:bidi="ar-SA"/>
+        </w:rPr>
+      </w:pPr>
+      <w:r>
+        <w:rPr>
+          <w:rFonts w:ascii="Times New Roman" w:hAnsi="Times New Roman"/>
+          <w:noProof/>
+          <w:sz w:val="24"/>
+          <w:szCs w:val="24"/>
+          <w:lang w:val="pt-BR" w:bidi="ar-SA"/>
+        </w:rPr>
+        <w:t>Conte</w:t>
+      </w:r>
+      <w:r>
+        <w:rPr>
+          <w:rFonts w:ascii="Times New Roman" w:hAnsi="Times New Roman"/>
+          <w:noProof/>
+          <w:sz w:val="24"/>
+          <w:szCs w:val="24"/>
+          <w:lang w:val="pt-BR" w:bidi="ar-SA"/>
+        </w:rPr>
+        <w:t>údo Programático</w:t>
+      </w:r>
+    </w:p>
+    <w:p>
+      <w:pPr>
+        <w:spacing w:after="0" w:line="240" w:lineRule="auto"/>
+        <w:jc w:val="both"/>
+        <w:rPr>
+          <w:rFonts w:ascii="Times New Roman" w:hAnsi="Times New Roman"/>
+          <w:noProof/>
+          <w:sz w:val="24"/>
+          <w:szCs w:val="24"/>
+          <w:lang w:val="pt-BR" w:bidi="ar-SA"/>
+        </w:rPr>
+      </w:pPr>
+    </w:p>
+    <w:p>
+      <w:pPr>
+        <w:spacing w:after="0" w:line="240" w:lineRule="auto"/>
+        <w:jc w:val="both"/>
+        <w:rPr>
+          <w:rFonts w:ascii="Times New Roman" w:hAnsi="Times New Roman"/>
+          <w:noProof/>
+          <w:sz w:val="24"/>
+          <w:szCs w:val="24"/>
+          <w:lang w:val="pt-BR" w:bidi="ar-SA"/>
+        </w:rPr>
+      </w:pPr>
+      <w:r>
+        <w:rPr>
+          <w:rFonts w:ascii="Times New Roman" w:hAnsi="Times New Roman"/>
+          <w:noProof/>
+          <w:sz w:val="24"/>
+          <w:szCs w:val="24"/>
+          <w:lang w:val="pt-BR" w:bidi="ar-SA"/>
+        </w:rPr>
+        <w:t>Unidade 1 – Fundamentos do Gerenciamento de Projetos.</w:t>
+      </w:r>
+    </w:p>
+    <w:p>
+      <w:pPr>
+        <w:spacing w:after="0" w:line="240" w:lineRule="auto"/>
+        <w:jc w:val="both"/>
+        <w:rPr>
+          <w:rFonts w:ascii="Times New Roman" w:hAnsi="Times New Roman"/>
+          <w:noProof/>
+          <w:sz w:val="24"/>
+          <w:szCs w:val="24"/>
+          <w:lang w:val="pt-BR" w:bidi="ar-SA"/>
+        </w:rPr>
+      </w:pPr>
+    </w:p>
+    <w:p>
+      <w:pPr>
+        <w:pStyle w:val="PargrafodaLista"/>
+        <w:numPr>
+          <w:ilvl w:val="0"/>
+          <w:numId w:val="4"/>
+        </w:numPr>
+        <w:spacing w:after="0" w:line="240" w:lineRule="auto"/>
+        <w:jc w:val="both"/>
+        <w:rPr>
+          <w:rFonts w:ascii="Times New Roman" w:hAnsi="Times New Roman"/>
+          <w:noProof/>
+          <w:sz w:val="24"/>
+          <w:szCs w:val="24"/>
+          <w:lang w:val="pt-BR" w:bidi="ar-SA"/>
+        </w:rPr>
+      </w:pPr>
+      <w:r>
+        <w:rPr>
+          <w:rFonts w:ascii="Times New Roman" w:hAnsi="Times New Roman"/>
+          <w:noProof/>
+          <w:sz w:val="24"/>
+          <w:szCs w:val="24"/>
+          <w:lang w:val="pt-BR" w:bidi="ar-SA"/>
+        </w:rPr>
+        <w:t>– definição de projeto;</w:t>
+      </w:r>
+    </w:p>
+    <w:p>
+      <w:pPr>
+        <w:pStyle w:val="PargrafodaLista"/>
+        <w:numPr>
+          <w:ilvl w:val="0"/>
+          <w:numId w:val="4"/>
+        </w:numPr>
+        <w:spacing w:after="0" w:line="240" w:lineRule="auto"/>
+        <w:jc w:val="both"/>
+        <w:rPr>
+          <w:rFonts w:ascii="Times New Roman" w:hAnsi="Times New Roman"/>
+          <w:noProof/>
+          <w:sz w:val="24"/>
+          <w:szCs w:val="24"/>
+          <w:lang w:val="pt-BR" w:bidi="ar-SA"/>
+        </w:rPr>
+      </w:pPr>
+      <w:r>
+        <w:rPr>
+          <w:rFonts w:ascii="Times New Roman" w:hAnsi="Times New Roman"/>
+          <w:noProof/>
+          <w:sz w:val="24"/>
+          <w:szCs w:val="24"/>
+          <w:lang w:val="pt-BR" w:bidi="ar-SA"/>
+        </w:rPr>
+        <w:t>– projetos no contexto da organização;</w:t>
+      </w:r>
+    </w:p>
+    <w:p>
+      <w:pPr>
+        <w:pStyle w:val="PargrafodaLista"/>
+        <w:numPr>
+          <w:ilvl w:val="0"/>
+          <w:numId w:val="4"/>
+        </w:numPr>
+        <w:spacing w:after="0" w:line="240" w:lineRule="auto"/>
+        <w:jc w:val="both"/>
+        <w:rPr>
+          <w:rFonts w:ascii="Times New Roman" w:hAnsi="Times New Roman"/>
+          <w:noProof/>
+          <w:sz w:val="24"/>
+          <w:szCs w:val="24"/>
+          <w:lang w:val="pt-BR" w:bidi="ar-SA"/>
+        </w:rPr>
+      </w:pPr>
+      <w:r>
+        <w:rPr>
+          <w:rFonts w:ascii="Times New Roman" w:hAnsi="Times New Roman"/>
+          <w:noProof/>
+          <w:sz w:val="24"/>
+          <w:szCs w:val="24"/>
+          <w:lang w:val="pt-BR" w:bidi="ar-SA"/>
+        </w:rPr>
+        <w:t xml:space="preserve"> - prática e métodos do gerenciamento de projetos.</w:t>
+      </w:r>
+    </w:p>
+    <w:p>
+      <w:pPr>
+        <w:spacing w:after="0" w:line="240" w:lineRule="auto"/>
+        <w:jc w:val="both"/>
+        <w:rPr>
+          <w:rFonts w:ascii="Times New Roman" w:hAnsi="Times New Roman"/>
+          <w:noProof/>
+          <w:sz w:val="24"/>
+          <w:szCs w:val="24"/>
+          <w:lang w:val="pt-BR" w:bidi="ar-SA"/>
+        </w:rPr>
+      </w:pPr>
+    </w:p>
+    <w:p>
+      <w:pPr>
+        <w:pStyle w:val="PargrafodaLista"/>
+        <w:numPr>
+          <w:ilvl w:val="0"/>
+          <w:numId w:val="5"/>
+        </w:numPr>
+        <w:spacing w:after="0" w:line="240" w:lineRule="auto"/>
+        <w:jc w:val="both"/>
+        <w:rPr>
+          <w:rFonts w:ascii="Times New Roman" w:hAnsi="Times New Roman"/>
+          <w:noProof/>
+          <w:sz w:val="24"/>
+          <w:szCs w:val="24"/>
+          <w:lang w:val="pt-BR" w:bidi="ar-SA"/>
+        </w:rPr>
+      </w:pPr>
+      <w:r>
+        <w:rPr>
+          <w:rFonts w:ascii="Times New Roman" w:hAnsi="Times New Roman"/>
+          <w:noProof/>
+          <w:sz w:val="24"/>
+          <w:szCs w:val="24"/>
+          <w:lang w:val="pt-BR" w:bidi="ar-SA"/>
+        </w:rPr>
+        <w:t>– definição de projeto</w:t>
+      </w:r>
+    </w:p>
+    <w:p>
+      <w:pPr>
+        <w:spacing w:after="0" w:line="240" w:lineRule="auto"/>
+        <w:jc w:val="both"/>
+        <w:rPr>
+          <w:rFonts w:ascii="Times New Roman" w:hAnsi="Times New Roman"/>
+          <w:noProof/>
+          <w:sz w:val="24"/>
+          <w:szCs w:val="24"/>
+          <w:lang w:val="pt-BR" w:bidi="ar-SA"/>
+        </w:rPr>
+      </w:pPr>
+    </w:p>
+    <w:p>
+      <w:pPr>
+        <w:spacing w:after="0" w:line="240" w:lineRule="auto"/>
+        <w:jc w:val="both"/>
+        <w:rPr>
+          <w:rFonts w:ascii="Times New Roman" w:hAnsi="Times New Roman"/>
+          <w:noProof/>
+          <w:sz w:val="24"/>
+          <w:szCs w:val="24"/>
+          <w:lang w:val="pt-BR" w:bidi="ar-SA"/>
+        </w:rPr>
+      </w:pPr>
+      <w:r>
+        <w:rPr>
+          <w:rFonts w:ascii="Times New Roman" w:hAnsi="Times New Roman"/>
+          <w:noProof/>
+          <w:sz w:val="24"/>
+          <w:szCs w:val="24"/>
+          <w:lang w:val="pt-BR" w:bidi="ar-SA"/>
+        </w:rPr>
+        <w:t>Segundo o PMBOK (</w:t>
+      </w:r>
+      <w:r>
+        <w:rPr>
+          <w:rFonts w:ascii="Times New Roman" w:hAnsi="Times New Roman"/>
+          <w:noProof/>
+          <w:sz w:val="24"/>
+          <w:szCs w:val="24"/>
+          <w:lang w:val="pt-BR" w:bidi="ar-SA"/>
+        </w:rPr>
+        <w:t>Project Management Body of Knowledge</w:t>
+      </w:r>
+      <w:r>
+        <w:rPr>
+          <w:rFonts w:ascii="Times New Roman" w:hAnsi="Times New Roman"/>
+          <w:noProof/>
+          <w:sz w:val="24"/>
+          <w:szCs w:val="24"/>
+          <w:lang w:val="pt-BR" w:bidi="ar-SA"/>
+        </w:rPr>
+        <w:t>), “um projeto é um empreendimento temporário relaizado para ciar um produto, serviço ou resultado único”.</w:t>
+      </w:r>
+    </w:p>
+    <w:p>
+      <w:pPr>
+        <w:spacing w:after="0" w:line="240" w:lineRule="auto"/>
+        <w:jc w:val="both"/>
+        <w:rPr>
+          <w:rFonts w:ascii="Times New Roman" w:hAnsi="Times New Roman"/>
+          <w:noProof/>
+          <w:sz w:val="24"/>
+          <w:szCs w:val="24"/>
+          <w:lang w:val="pt-BR" w:bidi="ar-SA"/>
+        </w:rPr>
+      </w:pPr>
+      <w:r>
+        <w:rPr>
+          <w:rFonts w:ascii="Times New Roman" w:hAnsi="Times New Roman"/>
+          <w:noProof/>
+          <w:sz w:val="24"/>
+          <w:szCs w:val="24"/>
+          <w:lang w:val="pt-BR" w:bidi="ar-SA"/>
+        </w:rPr>
+        <w:t>Portanto, o projeto é (i) único, (ii) tem início e fim definidos, (iii) é progressivo, (iv) tem limitação de recursos e (v) tem objetico claro e viável.</w:t>
+      </w:r>
+    </w:p>
+    <w:p>
+      <w:pPr>
+        <w:spacing w:after="0" w:line="240" w:lineRule="auto"/>
+        <w:jc w:val="both"/>
+        <w:rPr>
+          <w:rFonts w:ascii="Times New Roman" w:hAnsi="Times New Roman"/>
+          <w:noProof/>
+          <w:sz w:val="24"/>
+          <w:szCs w:val="24"/>
+          <w:lang w:val="pt-BR" w:bidi="ar-SA"/>
+        </w:rPr>
+      </w:pPr>
+    </w:p>
+    <w:p>
+      <w:pPr>
+        <w:spacing w:after="0" w:line="240" w:lineRule="auto"/>
+        <w:jc w:val="both"/>
+        <w:rPr>
+          <w:rFonts w:ascii="Times New Roman" w:hAnsi="Times New Roman"/>
+          <w:noProof/>
+          <w:sz w:val="24"/>
+          <w:szCs w:val="24"/>
+          <w:lang w:val="pt-BR" w:bidi="ar-SA"/>
+        </w:rPr>
+      </w:pPr>
+      <w:r>
+        <w:rPr>
+          <w:rFonts w:ascii="Times New Roman" w:hAnsi="Times New Roman"/>
+          <w:noProof/>
+          <w:sz w:val="24"/>
+          <w:szCs w:val="24"/>
+          <w:lang w:val="pt-BR" w:bidi="ar-SA"/>
+        </w:rPr>
+        <w:t>O PMI (2013), identifica os tipos específicos de projetos, os quais podemos relacionar às seguintes áreas:</w:t>
+      </w:r>
+    </w:p>
+    <w:p>
+      <w:pPr>
+        <w:spacing w:after="0" w:line="240" w:lineRule="auto"/>
+        <w:jc w:val="both"/>
+        <w:rPr>
+          <w:rFonts w:ascii="Times New Roman" w:hAnsi="Times New Roman"/>
+          <w:noProof/>
+          <w:sz w:val="24"/>
+          <w:szCs w:val="24"/>
+          <w:lang w:val="pt-BR" w:bidi="ar-SA"/>
+        </w:rPr>
+      </w:pPr>
+    </w:p>
+    <w:p>
+      <w:pPr>
+        <w:spacing w:after="0" w:line="240" w:lineRule="auto"/>
+        <w:jc w:val="both"/>
+        <w:rPr>
+          <w:rFonts w:ascii="Times New Roman" w:hAnsi="Times New Roman"/>
+          <w:noProof/>
+          <w:sz w:val="24"/>
+          <w:szCs w:val="24"/>
+          <w:lang w:val="pt-BR" w:bidi="ar-SA"/>
+        </w:rPr>
+      </w:pPr>
+      <w:r>
+        <w:rPr>
+          <w:rFonts w:ascii="Times New Roman" w:hAnsi="Times New Roman"/>
+          <w:noProof/>
+          <w:sz w:val="24"/>
+          <w:szCs w:val="24"/>
+          <w:lang w:val="pt-BR" w:bidi="ar-SA"/>
+        </w:rPr>
+        <w:t>- projetos de sistemas: na área de tecnologia da informação;</w:t>
+      </w:r>
+    </w:p>
+    <w:p>
+      <w:pPr>
+        <w:spacing w:after="0" w:line="240" w:lineRule="auto"/>
+        <w:jc w:val="both"/>
+        <w:rPr>
+          <w:rFonts w:ascii="Times New Roman" w:hAnsi="Times New Roman"/>
+          <w:noProof/>
+          <w:sz w:val="24"/>
+          <w:szCs w:val="24"/>
+          <w:lang w:val="pt-BR" w:bidi="ar-SA"/>
+        </w:rPr>
+      </w:pPr>
+      <w:r>
+        <w:rPr>
+          <w:rFonts w:ascii="Times New Roman" w:hAnsi="Times New Roman"/>
+          <w:noProof/>
+          <w:sz w:val="24"/>
+          <w:szCs w:val="24"/>
+          <w:lang w:val="pt-BR" w:bidi="ar-SA"/>
+        </w:rPr>
+        <w:t>- mapeamento de processos: na área de gestão;</w:t>
+      </w:r>
+    </w:p>
+    <w:p>
+      <w:pPr>
+        <w:spacing w:after="0" w:line="240" w:lineRule="auto"/>
+        <w:jc w:val="both"/>
+        <w:rPr>
+          <w:rFonts w:ascii="Times New Roman" w:hAnsi="Times New Roman"/>
+          <w:noProof/>
+          <w:sz w:val="24"/>
+          <w:szCs w:val="24"/>
+          <w:lang w:val="pt-BR" w:bidi="ar-SA"/>
+        </w:rPr>
+      </w:pPr>
+      <w:r>
+        <w:rPr>
+          <w:rFonts w:ascii="Times New Roman" w:hAnsi="Times New Roman"/>
+          <w:noProof/>
+          <w:sz w:val="24"/>
+          <w:szCs w:val="24"/>
+          <w:lang w:val="pt-BR" w:bidi="ar-SA"/>
+        </w:rPr>
+        <w:t>- infraestrutura: na área de engenharia;</w:t>
+      </w:r>
+    </w:p>
+    <w:p>
+      <w:pPr>
+        <w:spacing w:after="0" w:line="240" w:lineRule="auto"/>
+        <w:jc w:val="both"/>
+        <w:rPr>
+          <w:rFonts w:ascii="Times New Roman" w:hAnsi="Times New Roman"/>
+          <w:noProof/>
+          <w:sz w:val="24"/>
+          <w:szCs w:val="24"/>
+          <w:lang w:val="pt-BR" w:bidi="ar-SA"/>
+        </w:rPr>
+      </w:pPr>
+      <w:r>
+        <w:rPr>
+          <w:rFonts w:ascii="Times New Roman" w:hAnsi="Times New Roman"/>
+          <w:noProof/>
+          <w:sz w:val="24"/>
+          <w:szCs w:val="24"/>
+          <w:lang w:val="pt-BR" w:bidi="ar-SA"/>
+        </w:rPr>
+        <w:t>- estratégia de produtos, serviços, legislação ou mercado: na área de desenvolvimento de produto;</w:t>
+      </w:r>
+    </w:p>
+    <w:p>
+      <w:pPr>
+        <w:spacing w:after="0" w:line="240" w:lineRule="auto"/>
+        <w:jc w:val="both"/>
+        <w:rPr>
+          <w:rFonts w:ascii="Times New Roman" w:hAnsi="Times New Roman"/>
+          <w:noProof/>
+          <w:sz w:val="24"/>
+          <w:szCs w:val="24"/>
+          <w:lang w:val="pt-BR" w:bidi="ar-SA"/>
+        </w:rPr>
+      </w:pPr>
+      <w:r>
+        <w:rPr>
+          <w:rFonts w:ascii="Times New Roman" w:hAnsi="Times New Roman"/>
+          <w:noProof/>
+          <w:sz w:val="24"/>
+          <w:szCs w:val="24"/>
+          <w:lang w:val="pt-BR" w:bidi="ar-SA"/>
+        </w:rPr>
+        <w:t>- gerência de mudanças: na área de gestão;</w:t>
+      </w:r>
+    </w:p>
+    <w:p>
+      <w:pPr>
+        <w:spacing w:after="0" w:line="240" w:lineRule="auto"/>
+        <w:jc w:val="both"/>
+        <w:rPr>
+          <w:rFonts w:ascii="Times New Roman" w:hAnsi="Times New Roman"/>
+          <w:noProof/>
+          <w:sz w:val="24"/>
+          <w:szCs w:val="24"/>
+          <w:lang w:val="pt-BR" w:bidi="ar-SA"/>
+        </w:rPr>
+      </w:pPr>
+      <w:r>
+        <w:rPr>
+          <w:rFonts w:ascii="Times New Roman" w:hAnsi="Times New Roman"/>
+          <w:noProof/>
+          <w:sz w:val="24"/>
+          <w:szCs w:val="24"/>
+          <w:lang w:val="pt-BR" w:bidi="ar-SA"/>
+        </w:rPr>
+        <w:t>- melhoria contínua: de área multidisciplinar.</w:t>
+      </w:r>
+    </w:p>
+    <w:p>
+      <w:pPr>
+        <w:spacing w:after="0" w:line="240" w:lineRule="auto"/>
+        <w:jc w:val="both"/>
+        <w:rPr>
+          <w:rFonts w:ascii="Times New Roman" w:hAnsi="Times New Roman"/>
+          <w:noProof/>
+          <w:sz w:val="24"/>
+          <w:szCs w:val="24"/>
+          <w:lang w:val="pt-BR" w:bidi="ar-SA"/>
+        </w:rPr>
+      </w:pPr>
+    </w:p>
+    <w:p>
+      <w:pPr>
+        <w:spacing w:after="0" w:line="240" w:lineRule="auto"/>
+        <w:jc w:val="center"/>
+        <w:rPr>
+          <w:rFonts w:ascii="Times New Roman" w:hAnsi="Times New Roman"/>
+          <w:noProof/>
+          <w:sz w:val="24"/>
+          <w:szCs w:val="24"/>
+          <w:lang w:val="pt-BR" w:bidi="ar-SA"/>
+        </w:rPr>
+      </w:pPr>
+      <w:r>
+        <w:rPr>
+          <w:rFonts w:ascii="Times New Roman" w:hAnsi="Times New Roman"/>
+          <w:noProof/>
+          <w:sz w:val="24"/>
+          <w:szCs w:val="24"/>
           <w:lang w:bidi="ar-SA"/>
         </w:rPr>
-      </w:pPr>
+        <w:drawing>
+          <wp:inline distT="0" distB="0" distL="0" distR="0">
+            <wp:extent cx="4519767" cy="1429700"/>
+            <wp:effectExtent l="0" t="0" r="0" b="0"/>
+            <wp:docPr id="1" name="Imagem 1"/>
+            <wp:cNvGraphicFramePr>
+              <a:graphicFrameLocks xmlns:a="http://schemas.openxmlformats.org/drawingml/2006/main" noChangeAspect="1"/>
+            </wp:cNvGraphicFramePr>
+            <a:graphic xmlns:a="http://schemas.openxmlformats.org/drawingml/2006/main">
+              <a:graphicData uri="http://schemas.openxmlformats.org/drawingml/2006/picture">
+                <pic:pic xmlns:pic="http://schemas.openxmlformats.org/drawingml/2006/picture">
+                  <pic:nvPicPr>
+                    <pic:cNvPr id="0" name="Picture 1"/>
+                    <pic:cNvPicPr>
+                      <a:picLocks noChangeAspect="1" noChangeArrowheads="1"/>
+                    </pic:cNvPicPr>
+                  </pic:nvPicPr>
+                  <pic:blipFill>
+                    <a:blip r:embed="rId9">
+                      <a:extLst>
+                        <a:ext uri="{28A0092B-C50C-407E-A947-70E740481C1C}">
+                          <a14:useLocalDpi xmlns:a14="http://schemas.microsoft.com/office/drawing/2010/main" val="0"/>
+                        </a:ext>
+                      </a:extLst>
+                    </a:blip>
+                    <a:srcRect/>
+                    <a:stretch>
+                      <a:fillRect/>
+                    </a:stretch>
+                  </pic:blipFill>
+                  <pic:spPr bwMode="auto">
+                    <a:xfrm>
+                      <a:off x="0" y="0"/>
+                      <a:ext cx="4520085" cy="1429800"/>
+                    </a:xfrm>
+                    <a:prstGeom prst="rect">
+                      <a:avLst/>
+                    </a:prstGeom>
+                    <a:noFill/>
+                    <a:ln>
+                      <a:noFill/>
+                    </a:ln>
+                  </pic:spPr>
+                </pic:pic>
+              </a:graphicData>
+            </a:graphic>
+          </wp:inline>
+        </w:drawing>
+      </w:r>
+    </w:p>
+    <w:p>
+      <w:pPr>
+        <w:spacing w:after="0" w:line="240" w:lineRule="auto"/>
+        <w:jc w:val="center"/>
+        <w:rPr>
+          <w:rFonts w:ascii="Times New Roman" w:hAnsi="Times New Roman"/>
+          <w:noProof/>
+          <w:sz w:val="20"/>
+          <w:szCs w:val="20"/>
+          <w:lang w:val="pt-BR" w:bidi="ar-SA"/>
+        </w:rPr>
+      </w:pPr>
+      <w:r>
+        <w:rPr>
+          <w:rFonts w:ascii="Times New Roman" w:hAnsi="Times New Roman"/>
+          <w:noProof/>
+          <w:sz w:val="20"/>
+          <w:szCs w:val="20"/>
+          <w:lang w:val="pt-BR" w:bidi="ar-SA"/>
+        </w:rPr>
+        <w:t>Diferença entre projetos e processos (fonte: Rede Juntos)</w:t>
+      </w:r>
+    </w:p>
+    <w:p>
+      <w:pPr>
+        <w:spacing w:after="0" w:line="240" w:lineRule="auto"/>
+        <w:jc w:val="center"/>
+        <w:rPr>
+          <w:rFonts w:ascii="Times New Roman" w:hAnsi="Times New Roman"/>
+          <w:noProof/>
+          <w:sz w:val="24"/>
+          <w:szCs w:val="24"/>
+          <w:lang w:val="pt-BR" w:bidi="ar-SA"/>
+        </w:rPr>
+      </w:pPr>
+      <w:r>
+        <w:rPr>
+          <w:rFonts w:ascii="Times New Roman" w:hAnsi="Times New Roman"/>
+          <w:noProof/>
+          <w:sz w:val="24"/>
+          <w:szCs w:val="24"/>
+          <w:lang w:bidi="ar-SA"/>
+        </w:rPr>
+        <w:lastRenderedPageBreak/>
+        <w:drawing>
+          <wp:inline distT="0" distB="0" distL="0" distR="0">
+            <wp:extent cx="4554747" cy="3410562"/>
+            <wp:effectExtent l="0" t="0" r="0" b="0"/>
+            <wp:docPr id="2" name="Imagem 2"/>
+            <wp:cNvGraphicFramePr>
+              <a:graphicFrameLocks xmlns:a="http://schemas.openxmlformats.org/drawingml/2006/main" noChangeAspect="1"/>
+            </wp:cNvGraphicFramePr>
+            <a:graphic xmlns:a="http://schemas.openxmlformats.org/drawingml/2006/main">
+              <a:graphicData uri="http://schemas.openxmlformats.org/drawingml/2006/picture">
+                <pic:pic xmlns:pic="http://schemas.openxmlformats.org/drawingml/2006/picture">
+                  <pic:nvPicPr>
+                    <pic:cNvPr id="0" name="Picture 2"/>
+                    <pic:cNvPicPr>
+                      <a:picLocks noChangeAspect="1" noChangeArrowheads="1"/>
+                    </pic:cNvPicPr>
+                  </pic:nvPicPr>
+                  <pic:blipFill>
+                    <a:blip r:embed="rId10">
+                      <a:extLst>
+                        <a:ext uri="{28A0092B-C50C-407E-A947-70E740481C1C}">
+                          <a14:useLocalDpi xmlns:a14="http://schemas.microsoft.com/office/drawing/2010/main" val="0"/>
+                        </a:ext>
+                      </a:extLst>
+                    </a:blip>
+                    <a:srcRect/>
+                    <a:stretch>
+                      <a:fillRect/>
+                    </a:stretch>
+                  </pic:blipFill>
+                  <pic:spPr bwMode="auto">
+                    <a:xfrm>
+                      <a:off x="0" y="0"/>
+                      <a:ext cx="4554979" cy="3410736"/>
+                    </a:xfrm>
+                    <a:prstGeom prst="rect">
+                      <a:avLst/>
+                    </a:prstGeom>
+                    <a:noFill/>
+                    <a:ln>
+                      <a:noFill/>
+                    </a:ln>
+                  </pic:spPr>
+                </pic:pic>
+              </a:graphicData>
+            </a:graphic>
+          </wp:inline>
+        </w:drawing>
+      </w:r>
+    </w:p>
+    <w:p>
+      <w:pPr>
+        <w:spacing w:after="0" w:line="240" w:lineRule="auto"/>
+        <w:jc w:val="center"/>
+        <w:rPr>
+          <w:rFonts w:ascii="Times New Roman" w:hAnsi="Times New Roman"/>
+          <w:noProof/>
+          <w:sz w:val="20"/>
+          <w:szCs w:val="20"/>
+          <w:lang w:val="pt-BR" w:bidi="ar-SA"/>
+        </w:rPr>
+      </w:pPr>
+      <w:r>
+        <w:rPr>
+          <w:rFonts w:ascii="Times New Roman" w:hAnsi="Times New Roman"/>
+          <w:noProof/>
+          <w:sz w:val="20"/>
+          <w:szCs w:val="20"/>
+          <w:lang w:val="pt-BR" w:bidi="ar-SA"/>
+        </w:rPr>
+        <w:t>Planejamento estratégico, portfólios, programas e projetos (fonte: Eli Rodrigues)</w:t>
+      </w:r>
+    </w:p>
+    <w:p>
+      <w:pPr>
+        <w:spacing w:after="0" w:line="240" w:lineRule="auto"/>
+        <w:jc w:val="both"/>
+        <w:rPr>
+          <w:rFonts w:ascii="Times New Roman" w:hAnsi="Times New Roman"/>
+          <w:noProof/>
+          <w:sz w:val="24"/>
+          <w:szCs w:val="24"/>
+          <w:lang w:val="pt-BR" w:bidi="ar-SA"/>
+        </w:rPr>
+      </w:pPr>
+    </w:p>
+    <w:p>
+      <w:pPr>
+        <w:spacing w:after="0" w:line="240" w:lineRule="auto"/>
+        <w:jc w:val="both"/>
+        <w:rPr>
+          <w:rFonts w:ascii="Times New Roman" w:hAnsi="Times New Roman"/>
+          <w:noProof/>
+          <w:sz w:val="24"/>
+          <w:szCs w:val="24"/>
+          <w:lang w:val="pt-BR" w:bidi="ar-SA"/>
+        </w:rPr>
+      </w:pPr>
+      <w:r>
+        <w:rPr>
+          <w:rFonts w:ascii="Times New Roman" w:hAnsi="Times New Roman"/>
+          <w:noProof/>
+          <w:sz w:val="24"/>
+          <w:szCs w:val="24"/>
+          <w:lang w:val="pt-BR" w:bidi="ar-SA"/>
+        </w:rPr>
+        <w:t>Portfólio é uma coleção de projetos e programas que servem para atender aos objetivos estratégicos do negócio.</w:t>
+      </w:r>
+    </w:p>
+    <w:p>
+      <w:pPr>
+        <w:spacing w:after="0" w:line="240" w:lineRule="auto"/>
+        <w:jc w:val="both"/>
+        <w:rPr>
+          <w:rFonts w:ascii="Times New Roman" w:hAnsi="Times New Roman"/>
+          <w:noProof/>
+          <w:sz w:val="24"/>
+          <w:szCs w:val="24"/>
+          <w:lang w:val="pt-BR" w:bidi="ar-SA"/>
+        </w:rPr>
+      </w:pPr>
+    </w:p>
+    <w:p>
+      <w:pPr>
+        <w:spacing w:after="0" w:line="240" w:lineRule="auto"/>
+        <w:jc w:val="both"/>
+        <w:rPr>
+          <w:rFonts w:ascii="Times New Roman" w:hAnsi="Times New Roman"/>
+          <w:noProof/>
+          <w:sz w:val="24"/>
+          <w:szCs w:val="24"/>
+          <w:lang w:val="pt-BR" w:bidi="ar-SA"/>
+        </w:rPr>
+      </w:pPr>
+      <w:r>
+        <w:rPr>
+          <w:rFonts w:ascii="Times New Roman" w:hAnsi="Times New Roman"/>
+          <w:noProof/>
+          <w:sz w:val="24"/>
+          <w:szCs w:val="24"/>
+          <w:lang w:val="pt-BR" w:bidi="ar-SA"/>
+        </w:rPr>
+        <w:t>Programa são projetos relacionados para obter benefícios que não seriam alcandos se estivessem separados.</w:t>
+      </w:r>
+    </w:p>
+    <w:p>
+      <w:pPr>
+        <w:spacing w:after="0" w:line="240" w:lineRule="auto"/>
+        <w:jc w:val="center"/>
+        <w:rPr>
+          <w:rFonts w:ascii="Times New Roman" w:hAnsi="Times New Roman"/>
+          <w:noProof/>
+          <w:sz w:val="24"/>
+          <w:szCs w:val="24"/>
+          <w:lang w:val="pt-BR" w:bidi="ar-SA"/>
+        </w:rPr>
+      </w:pPr>
+      <w:r>
+        <w:rPr>
+          <w:rFonts w:ascii="Times New Roman" w:hAnsi="Times New Roman"/>
+          <w:noProof/>
+          <w:sz w:val="24"/>
+          <w:szCs w:val="24"/>
+          <w:lang w:bidi="ar-SA"/>
+        </w:rPr>
+        <w:drawing>
+          <wp:inline distT="0" distB="0" distL="0" distR="0">
+            <wp:extent cx="3364302" cy="3278187"/>
+            <wp:effectExtent l="0" t="0" r="7620" b="0"/>
+            <wp:docPr id="3" name="Imagem 3"/>
+            <wp:cNvGraphicFramePr>
+              <a:graphicFrameLocks xmlns:a="http://schemas.openxmlformats.org/drawingml/2006/main" noChangeAspect="1"/>
+            </wp:cNvGraphicFramePr>
+            <a:graphic xmlns:a="http://schemas.openxmlformats.org/drawingml/2006/main">
+              <a:graphicData uri="http://schemas.openxmlformats.org/drawingml/2006/picture">
+                <pic:pic xmlns:pic="http://schemas.openxmlformats.org/drawingml/2006/picture">
+                  <pic:nvPicPr>
+                    <pic:cNvPr id="0" name="Picture 3"/>
+                    <pic:cNvPicPr>
+                      <a:picLocks noChangeAspect="1" noChangeArrowheads="1"/>
+                    </pic:cNvPicPr>
+                  </pic:nvPicPr>
+                  <pic:blipFill>
+                    <a:blip r:embed="rId11">
+                      <a:extLst>
+                        <a:ext uri="{28A0092B-C50C-407E-A947-70E740481C1C}">
+                          <a14:useLocalDpi xmlns:a14="http://schemas.microsoft.com/office/drawing/2010/main" val="0"/>
+                        </a:ext>
+                      </a:extLst>
+                    </a:blip>
+                    <a:srcRect/>
+                    <a:stretch>
+                      <a:fillRect/>
+                    </a:stretch>
+                  </pic:blipFill>
+                  <pic:spPr bwMode="auto">
+                    <a:xfrm>
+                      <a:off x="0" y="0"/>
+                      <a:ext cx="3364440" cy="3278322"/>
+                    </a:xfrm>
+                    <a:prstGeom prst="rect">
+                      <a:avLst/>
+                    </a:prstGeom>
+                    <a:noFill/>
+                    <a:ln>
+                      <a:noFill/>
+                    </a:ln>
+                  </pic:spPr>
+                </pic:pic>
+              </a:graphicData>
+            </a:graphic>
+          </wp:inline>
+        </w:drawing>
+      </w:r>
+    </w:p>
+    <w:p>
+      <w:pPr>
+        <w:spacing w:after="0" w:line="240" w:lineRule="auto"/>
+        <w:jc w:val="center"/>
+        <w:rPr>
+          <w:rFonts w:ascii="Times New Roman" w:hAnsi="Times New Roman"/>
+          <w:noProof/>
+          <w:sz w:val="20"/>
+          <w:szCs w:val="20"/>
+          <w:lang w:val="pt-BR" w:bidi="ar-SA"/>
+        </w:rPr>
+      </w:pPr>
+      <w:r>
+        <w:rPr>
+          <w:rFonts w:ascii="Times New Roman" w:hAnsi="Times New Roman"/>
+          <w:noProof/>
+          <w:sz w:val="20"/>
+          <w:szCs w:val="20"/>
+          <w:lang w:val="pt-BR" w:bidi="ar-SA"/>
+        </w:rPr>
+        <w:t>Portfólio, Programas e Projetos (fontes: Rede Juntos)</w:t>
+      </w:r>
+    </w:p>
+    <w:p>
+      <w:pPr>
+        <w:spacing w:after="0" w:line="240" w:lineRule="auto"/>
+        <w:jc w:val="both"/>
+        <w:rPr>
+          <w:rFonts w:ascii="Times New Roman" w:hAnsi="Times New Roman"/>
+          <w:noProof/>
+          <w:sz w:val="24"/>
+          <w:szCs w:val="24"/>
+          <w:lang w:val="pt-BR" w:bidi="ar-SA"/>
+        </w:rPr>
+      </w:pPr>
+    </w:p>
+    <w:p>
+      <w:pPr>
+        <w:pStyle w:val="PargrafodaLista"/>
+        <w:numPr>
+          <w:ilvl w:val="0"/>
+          <w:numId w:val="5"/>
+        </w:numPr>
+        <w:spacing w:after="0" w:line="240" w:lineRule="auto"/>
+        <w:jc w:val="both"/>
+        <w:rPr>
+          <w:rFonts w:ascii="Times New Roman" w:hAnsi="Times New Roman"/>
+          <w:noProof/>
+          <w:sz w:val="24"/>
+          <w:szCs w:val="24"/>
+          <w:lang w:val="pt-BR" w:bidi="ar-SA"/>
+        </w:rPr>
+      </w:pPr>
+      <w:r>
+        <w:rPr>
+          <w:rFonts w:ascii="Times New Roman" w:hAnsi="Times New Roman"/>
+          <w:noProof/>
+          <w:sz w:val="24"/>
+          <w:szCs w:val="24"/>
+          <w:lang w:val="pt-BR" w:bidi="ar-SA"/>
+        </w:rPr>
+        <w:lastRenderedPageBreak/>
+        <w:t>– projetos no contexto da organização</w:t>
+      </w:r>
+    </w:p>
+    <w:p>
+      <w:pPr>
+        <w:spacing w:after="0" w:line="240" w:lineRule="auto"/>
+        <w:jc w:val="both"/>
+        <w:rPr>
+          <w:rFonts w:ascii="Times New Roman" w:hAnsi="Times New Roman"/>
+          <w:noProof/>
+          <w:sz w:val="24"/>
+          <w:szCs w:val="24"/>
+          <w:lang w:val="pt-BR" w:bidi="ar-SA"/>
+        </w:rPr>
+      </w:pPr>
+    </w:p>
+    <w:p>
+      <w:pPr>
+        <w:spacing w:after="0" w:line="240" w:lineRule="auto"/>
+        <w:jc w:val="both"/>
+        <w:rPr>
+          <w:rFonts w:ascii="Times New Roman" w:hAnsi="Times New Roman"/>
+          <w:noProof/>
+          <w:sz w:val="24"/>
+          <w:szCs w:val="24"/>
+          <w:lang w:val="pt-BR" w:bidi="ar-SA"/>
+        </w:rPr>
+      </w:pPr>
+      <w:r>
+        <w:rPr>
+          <w:rFonts w:ascii="Times New Roman" w:hAnsi="Times New Roman"/>
+          <w:noProof/>
+          <w:sz w:val="24"/>
+          <w:szCs w:val="24"/>
+          <w:lang w:val="pt-BR" w:bidi="ar-SA"/>
+        </w:rPr>
+        <w:t xml:space="preserve">PMO ( Projetct Management Office) – de acordo com a PMBOK, um PMO ou EGP (Escritório de Gerenciamento de Projetos) é um corpo ou uma entidade organizacional à qual são atribuídos várias responsabildiades relacionadas ao gerenciamento centralizado e coordenado do projetos sob seu dominio. </w:t>
+      </w:r>
+    </w:p>
+    <w:p>
+      <w:pPr>
+        <w:spacing w:after="0" w:line="240" w:lineRule="auto"/>
+        <w:jc w:val="both"/>
+        <w:rPr>
+          <w:rFonts w:ascii="Times New Roman" w:hAnsi="Times New Roman"/>
+          <w:noProof/>
+          <w:sz w:val="24"/>
+          <w:szCs w:val="24"/>
+          <w:lang w:val="pt-BR" w:bidi="ar-SA"/>
+        </w:rPr>
+      </w:pPr>
+    </w:p>
+    <w:p>
+      <w:pPr>
+        <w:spacing w:after="0" w:line="240" w:lineRule="auto"/>
+        <w:jc w:val="both"/>
+        <w:rPr>
+          <w:rFonts w:ascii="Times New Roman" w:hAnsi="Times New Roman"/>
+          <w:noProof/>
+          <w:sz w:val="24"/>
+          <w:szCs w:val="24"/>
+          <w:lang w:val="pt-BR" w:bidi="ar-SA"/>
+        </w:rPr>
+      </w:pPr>
+      <w:r>
+        <w:rPr>
+          <w:rFonts w:ascii="Times New Roman" w:hAnsi="Times New Roman"/>
+          <w:noProof/>
+          <w:sz w:val="24"/>
+          <w:szCs w:val="24"/>
+          <w:lang w:val="pt-BR" w:bidi="ar-SA"/>
+        </w:rPr>
+        <w:t>As responsabilidades de um PMO podem variar desde fornecer funções de suporte ao gerenciamento de projetos até ser responsável pelo gerenciamento direto de um projeto.</w:t>
+      </w:r>
+    </w:p>
+    <w:p>
+      <w:pPr>
+        <w:spacing w:after="0" w:line="240" w:lineRule="auto"/>
+        <w:jc w:val="both"/>
+        <w:rPr>
+          <w:rFonts w:ascii="Times New Roman" w:hAnsi="Times New Roman"/>
+          <w:noProof/>
+          <w:sz w:val="24"/>
+          <w:szCs w:val="24"/>
+          <w:lang w:val="pt-BR" w:bidi="ar-SA"/>
+        </w:rPr>
+      </w:pPr>
+    </w:p>
+    <w:p>
+      <w:pPr>
+        <w:spacing w:after="0" w:line="240" w:lineRule="auto"/>
+        <w:jc w:val="both"/>
+        <w:rPr>
+          <w:rFonts w:ascii="Times New Roman" w:hAnsi="Times New Roman"/>
+          <w:noProof/>
+          <w:sz w:val="24"/>
+          <w:szCs w:val="24"/>
+          <w:lang w:val="pt-BR" w:bidi="ar-SA"/>
+        </w:rPr>
+      </w:pPr>
+      <w:r>
+        <w:rPr>
+          <w:rFonts w:ascii="Times New Roman" w:hAnsi="Times New Roman"/>
+          <w:noProof/>
+          <w:sz w:val="24"/>
+          <w:szCs w:val="24"/>
+          <w:lang w:val="pt-BR" w:bidi="ar-SA"/>
+        </w:rPr>
+        <w:t>Estrutura organizacional</w:t>
+      </w:r>
+    </w:p>
+    <w:p>
+      <w:pPr>
+        <w:spacing w:after="0" w:line="240" w:lineRule="auto"/>
+        <w:jc w:val="both"/>
+        <w:rPr>
+          <w:rFonts w:ascii="Times New Roman" w:hAnsi="Times New Roman"/>
+          <w:noProof/>
+          <w:sz w:val="24"/>
+          <w:szCs w:val="24"/>
+          <w:lang w:val="pt-BR" w:bidi="ar-SA"/>
+        </w:rPr>
+      </w:pPr>
+    </w:p>
+    <w:p>
+      <w:pPr>
+        <w:spacing w:after="0" w:line="240" w:lineRule="auto"/>
+        <w:jc w:val="both"/>
+        <w:rPr>
+          <w:rFonts w:ascii="Times New Roman" w:hAnsi="Times New Roman"/>
+          <w:noProof/>
+          <w:sz w:val="24"/>
+          <w:szCs w:val="24"/>
+          <w:lang w:val="pt-BR" w:bidi="ar-SA"/>
+        </w:rPr>
+      </w:pPr>
+      <w:r>
+        <w:rPr>
+          <w:rFonts w:ascii="Times New Roman" w:hAnsi="Times New Roman"/>
+          <w:noProof/>
+          <w:sz w:val="24"/>
+          <w:szCs w:val="24"/>
+          <w:lang w:bidi="ar-SA"/>
+        </w:rPr>
+        <w:drawing>
+          <wp:inline distT="0" distB="0" distL="0" distR="0">
+            <wp:extent cx="5391785" cy="2216785"/>
+            <wp:effectExtent l="0" t="0" r="0" b="0"/>
+            <wp:docPr id="5" name="Imagem 5"/>
+            <wp:cNvGraphicFramePr>
+              <a:graphicFrameLocks xmlns:a="http://schemas.openxmlformats.org/drawingml/2006/main" noChangeAspect="1"/>
+            </wp:cNvGraphicFramePr>
+            <a:graphic xmlns:a="http://schemas.openxmlformats.org/drawingml/2006/main">
+              <a:graphicData uri="http://schemas.openxmlformats.org/drawingml/2006/picture">
+                <pic:pic xmlns:pic="http://schemas.openxmlformats.org/drawingml/2006/picture">
+                  <pic:nvPicPr>
+                    <pic:cNvPr id="0" name="Picture 4"/>
+                    <pic:cNvPicPr>
+                      <a:picLocks noChangeAspect="1" noChangeArrowheads="1"/>
+                    </pic:cNvPicPr>
+                  </pic:nvPicPr>
+                  <pic:blipFill>
+                    <a:blip r:embed="rId12">
+                      <a:extLst>
+                        <a:ext uri="{28A0092B-C50C-407E-A947-70E740481C1C}">
+                          <a14:useLocalDpi xmlns:a14="http://schemas.microsoft.com/office/drawing/2010/main" val="0"/>
+                        </a:ext>
+                      </a:extLst>
+                    </a:blip>
+                    <a:srcRect/>
+                    <a:stretch>
+                      <a:fillRect/>
+                    </a:stretch>
+                  </pic:blipFill>
+                  <pic:spPr bwMode="auto">
+                    <a:xfrm>
+                      <a:off x="0" y="0"/>
+                      <a:ext cx="5391785" cy="2216785"/>
+                    </a:xfrm>
+                    <a:prstGeom prst="rect">
+                      <a:avLst/>
+                    </a:prstGeom>
+                    <a:noFill/>
+                    <a:ln>
+                      <a:noFill/>
+                    </a:ln>
+                  </pic:spPr>
+                </pic:pic>
+              </a:graphicData>
+            </a:graphic>
+          </wp:inline>
+        </w:drawing>
+      </w:r>
+    </w:p>
+    <w:p>
+      <w:pPr>
+        <w:spacing w:after="0" w:line="240" w:lineRule="auto"/>
+        <w:jc w:val="both"/>
+        <w:rPr>
+          <w:rFonts w:ascii="Times New Roman" w:hAnsi="Times New Roman"/>
+          <w:noProof/>
+          <w:sz w:val="24"/>
+          <w:szCs w:val="24"/>
+          <w:lang w:val="pt-BR" w:bidi="ar-SA"/>
+        </w:rPr>
+      </w:pPr>
+      <w:r>
+        <w:rPr>
+          <w:rFonts w:ascii="Times New Roman" w:hAnsi="Times New Roman"/>
+          <w:noProof/>
+          <w:sz w:val="24"/>
+          <w:szCs w:val="24"/>
+          <w:lang w:bidi="ar-SA"/>
+        </w:rPr>
+        <w:drawing>
+          <wp:inline distT="0" distB="0" distL="0" distR="0">
+            <wp:extent cx="5391785" cy="1328420"/>
+            <wp:effectExtent l="0" t="0" r="0" b="5080"/>
+            <wp:docPr id="6" name="Imagem 6"/>
+            <wp:cNvGraphicFramePr>
+              <a:graphicFrameLocks xmlns:a="http://schemas.openxmlformats.org/drawingml/2006/main" noChangeAspect="1"/>
+            </wp:cNvGraphicFramePr>
+            <a:graphic xmlns:a="http://schemas.openxmlformats.org/drawingml/2006/main">
+              <a:graphicData uri="http://schemas.openxmlformats.org/drawingml/2006/picture">
+                <pic:pic xmlns:pic="http://schemas.openxmlformats.org/drawingml/2006/picture">
+                  <pic:nvPicPr>
+                    <pic:cNvPr id="0" name="Picture 5"/>
+                    <pic:cNvPicPr>
+                      <a:picLocks noChangeAspect="1" noChangeArrowheads="1"/>
+                    </pic:cNvPicPr>
+                  </pic:nvPicPr>
+                  <pic:blipFill>
+                    <a:blip r:embed="rId13">
+                      <a:extLst>
+                        <a:ext uri="{28A0092B-C50C-407E-A947-70E740481C1C}">
+                          <a14:useLocalDpi xmlns:a14="http://schemas.microsoft.com/office/drawing/2010/main" val="0"/>
+                        </a:ext>
+                      </a:extLst>
+                    </a:blip>
+                    <a:srcRect/>
+                    <a:stretch>
+                      <a:fillRect/>
+                    </a:stretch>
+                  </pic:blipFill>
+                  <pic:spPr bwMode="auto">
+                    <a:xfrm>
+                      <a:off x="0" y="0"/>
+                      <a:ext cx="5391785" cy="1328420"/>
+                    </a:xfrm>
+                    <a:prstGeom prst="rect">
+                      <a:avLst/>
+                    </a:prstGeom>
+                    <a:noFill/>
+                    <a:ln>
+                      <a:noFill/>
+                    </a:ln>
+                  </pic:spPr>
+                </pic:pic>
+              </a:graphicData>
+            </a:graphic>
+          </wp:inline>
+        </w:drawing>
+      </w:r>
+    </w:p>
+    <w:p>
+      <w:pPr>
+        <w:spacing w:after="0" w:line="240" w:lineRule="auto"/>
+        <w:jc w:val="both"/>
+        <w:rPr>
+          <w:rFonts w:ascii="Times New Roman" w:hAnsi="Times New Roman"/>
+          <w:noProof/>
+          <w:sz w:val="24"/>
+          <w:szCs w:val="24"/>
+          <w:lang w:val="pt-BR" w:bidi="ar-SA"/>
+        </w:rPr>
+      </w:pPr>
+    </w:p>
+    <w:p>
+      <w:pPr>
+        <w:spacing w:after="0" w:line="240" w:lineRule="auto"/>
+        <w:jc w:val="center"/>
+        <w:rPr>
+          <w:rFonts w:ascii="Times New Roman" w:hAnsi="Times New Roman"/>
+          <w:noProof/>
+          <w:sz w:val="20"/>
+          <w:szCs w:val="20"/>
+          <w:lang w:val="pt-BR" w:bidi="ar-SA"/>
+        </w:rPr>
+      </w:pPr>
+      <w:r>
+        <w:rPr>
+          <w:rFonts w:ascii="Times New Roman" w:hAnsi="Times New Roman"/>
+          <w:noProof/>
+          <w:sz w:val="20"/>
+          <w:szCs w:val="20"/>
+          <w:lang w:val="pt-BR" w:bidi="ar-SA"/>
+        </w:rPr>
+        <w:t>Caixas em azul escuro represetnam as equipes envolvidas em atividades do projeto (fonte: Rede Juntos)</w:t>
+      </w:r>
+    </w:p>
+    <w:p>
+      <w:pPr>
+        <w:spacing w:after="0" w:line="240" w:lineRule="auto"/>
+        <w:jc w:val="both"/>
+        <w:rPr>
+          <w:rFonts w:ascii="Times New Roman" w:hAnsi="Times New Roman"/>
+          <w:noProof/>
+          <w:sz w:val="24"/>
+          <w:szCs w:val="24"/>
+          <w:lang w:val="pt-BR" w:bidi="ar-SA"/>
+        </w:rPr>
+      </w:pPr>
+    </w:p>
+    <w:p>
+      <w:pPr>
+        <w:spacing w:after="0" w:line="240" w:lineRule="auto"/>
+        <w:jc w:val="both"/>
+        <w:rPr>
+          <w:rFonts w:ascii="Times New Roman" w:hAnsi="Times New Roman"/>
+          <w:noProof/>
+          <w:sz w:val="24"/>
+          <w:szCs w:val="24"/>
+          <w:lang w:val="pt-BR" w:bidi="ar-SA"/>
+        </w:rPr>
+      </w:pPr>
+      <w:r>
+        <w:rPr>
+          <w:rFonts w:ascii="Times New Roman" w:hAnsi="Times New Roman"/>
+          <w:noProof/>
+          <w:sz w:val="24"/>
+          <w:szCs w:val="24"/>
+          <w:lang w:val="pt-BR" w:bidi="ar-SA"/>
+        </w:rPr>
+        <w:t xml:space="preserve">Estrutura matricial fraca (ou matricial funcional): a autorida é exercida pelo gerente funcional. O gerente de projetos está subordinado ao um dos gerentes funcionais. Esta é uma estruturaadequada a organizações com poucos projetos interdisciplinares que apresentam baixo grau de prioridade, em que o organograma reflete uma estrutura funcional tradicional. </w:t>
+      </w:r>
+    </w:p>
+    <w:p>
+      <w:pPr>
+        <w:spacing w:after="0" w:line="240" w:lineRule="auto"/>
+        <w:jc w:val="both"/>
+        <w:rPr>
+          <w:rFonts w:ascii="Times New Roman" w:hAnsi="Times New Roman"/>
+          <w:noProof/>
+          <w:sz w:val="24"/>
+          <w:szCs w:val="24"/>
+          <w:lang w:val="pt-BR" w:bidi="ar-SA"/>
+        </w:rPr>
+      </w:pPr>
+    </w:p>
+    <w:p>
+      <w:pPr>
+        <w:spacing w:after="0" w:line="240" w:lineRule="auto"/>
+        <w:jc w:val="both"/>
+        <w:rPr>
+          <w:rFonts w:ascii="Times New Roman" w:hAnsi="Times New Roman"/>
+          <w:noProof/>
+          <w:sz w:val="24"/>
+          <w:szCs w:val="24"/>
+          <w:lang w:val="pt-BR" w:bidi="ar-SA"/>
+        </w:rPr>
+      </w:pPr>
+      <w:r>
+        <w:rPr>
+          <w:rFonts w:ascii="Times New Roman" w:hAnsi="Times New Roman"/>
+          <w:noProof/>
+          <w:sz w:val="24"/>
+          <w:szCs w:val="24"/>
+          <w:lang w:val="pt-BR" w:bidi="ar-SA"/>
+        </w:rPr>
+        <w:t xml:space="preserve">Estrutura matricial forte (ou matricial por projetos): é o contrário da matricial funcional. A autoridade é exercida pelo gerente de projeto, que é o responsável por sua conclusão e a quem compete mobilizar recursos e definir equipes de trabalho. Assim, o gerente de projeto possui ampla autoridade sob a maioria dos aspectos do projeto e está associado a ele em tempo integral. </w:t>
+      </w:r>
+    </w:p>
+    <w:p>
+      <w:pPr>
+        <w:spacing w:after="0" w:line="240" w:lineRule="auto"/>
+        <w:jc w:val="both"/>
+        <w:rPr>
+          <w:rFonts w:ascii="Times New Roman" w:hAnsi="Times New Roman"/>
+          <w:noProof/>
+          <w:sz w:val="24"/>
+          <w:szCs w:val="24"/>
+          <w:lang w:val="pt-BR" w:bidi="ar-SA"/>
+        </w:rPr>
+      </w:pPr>
+      <w:r>
+        <w:rPr>
+          <w:rFonts w:ascii="Times New Roman" w:hAnsi="Times New Roman"/>
+          <w:noProof/>
+          <w:sz w:val="24"/>
+          <w:szCs w:val="24"/>
+          <w:lang w:val="pt-BR" w:bidi="ar-SA"/>
+        </w:rPr>
+        <w:lastRenderedPageBreak/>
+        <w:t xml:space="preserve">Os gerentes funcionais possuem pouca influência nas atividades do projeto. É uma estrutura adequada a organizações com muitos projetos interdisciplinares ou que sejam prioritários para o sucesso da organização. Dispõe de muitos recursos e longos prazos. </w:t>
+      </w:r>
+    </w:p>
+    <w:p>
+      <w:pPr>
+        <w:spacing w:after="0" w:line="240" w:lineRule="auto"/>
+        <w:jc w:val="both"/>
+        <w:rPr>
+          <w:rFonts w:ascii="Times New Roman" w:hAnsi="Times New Roman"/>
+          <w:noProof/>
+          <w:sz w:val="24"/>
+          <w:szCs w:val="24"/>
+          <w:lang w:val="pt-BR" w:bidi="ar-SA"/>
+        </w:rPr>
+      </w:pPr>
+    </w:p>
+    <w:p>
+      <w:pPr>
+        <w:spacing w:after="0" w:line="240" w:lineRule="auto"/>
+        <w:jc w:val="both"/>
+        <w:rPr>
+          <w:rFonts w:ascii="Times New Roman" w:hAnsi="Times New Roman"/>
+          <w:noProof/>
+          <w:sz w:val="24"/>
+          <w:szCs w:val="24"/>
+          <w:lang w:val="pt-BR" w:bidi="ar-SA"/>
+        </w:rPr>
+      </w:pPr>
+      <w:r>
+        <w:rPr>
+          <w:rFonts w:ascii="Times New Roman" w:hAnsi="Times New Roman"/>
+          <w:noProof/>
+          <w:sz w:val="24"/>
+          <w:szCs w:val="24"/>
+          <w:lang w:val="pt-BR" w:bidi="ar-SA"/>
+        </w:rPr>
+        <w:t>Estrutura matricial balanceada: o gerente de projeto designado atua em bases iguais com os gerentes funcionais. Representa um meio termo em relação às autoridades do gerente de projetos e dos gerentes funcionais.</w:t>
+      </w:r>
+    </w:p>
+    <w:p>
+      <w:pPr>
+        <w:spacing w:after="0" w:line="240" w:lineRule="auto"/>
+        <w:jc w:val="both"/>
+        <w:rPr>
+          <w:rFonts w:ascii="Times New Roman" w:hAnsi="Times New Roman"/>
+          <w:noProof/>
+          <w:sz w:val="24"/>
+          <w:szCs w:val="24"/>
+          <w:lang w:val="pt-BR" w:bidi="ar-SA"/>
+        </w:rPr>
+      </w:pPr>
+    </w:p>
+    <w:p>
+      <w:pPr>
+        <w:spacing w:after="0" w:line="240" w:lineRule="auto"/>
+        <w:jc w:val="center"/>
+        <w:rPr>
+          <w:rFonts w:ascii="Times New Roman" w:hAnsi="Times New Roman"/>
+          <w:noProof/>
+          <w:sz w:val="24"/>
+          <w:szCs w:val="24"/>
+          <w:lang w:val="pt-BR" w:bidi="ar-SA"/>
+        </w:rPr>
+      </w:pPr>
+      <w:r>
+        <w:rPr>
+          <w:rFonts w:ascii="Times New Roman" w:hAnsi="Times New Roman"/>
+          <w:noProof/>
+          <w:sz w:val="24"/>
+          <w:szCs w:val="24"/>
+          <w:lang w:bidi="ar-SA"/>
+        </w:rPr>
+        <w:drawing>
+          <wp:inline distT="0" distB="0" distL="0" distR="0">
+            <wp:extent cx="4476490" cy="1475117"/>
+            <wp:effectExtent l="0" t="0" r="635" b="0"/>
+            <wp:docPr id="7" name="Imagem 7"/>
+            <wp:cNvGraphicFramePr>
+              <a:graphicFrameLocks xmlns:a="http://schemas.openxmlformats.org/drawingml/2006/main" noChangeAspect="1"/>
+            </wp:cNvGraphicFramePr>
+            <a:graphic xmlns:a="http://schemas.openxmlformats.org/drawingml/2006/main">
+              <a:graphicData uri="http://schemas.openxmlformats.org/drawingml/2006/picture">
+                <pic:pic xmlns:pic="http://schemas.openxmlformats.org/drawingml/2006/picture">
+                  <pic:nvPicPr>
+                    <pic:cNvPr id="0" name="Picture 6"/>
+                    <pic:cNvPicPr>
+                      <a:picLocks noChangeAspect="1" noChangeArrowheads="1"/>
+                    </pic:cNvPicPr>
+                  </pic:nvPicPr>
+                  <pic:blipFill>
+                    <a:blip r:embed="rId14">
+                      <a:extLst>
+                        <a:ext uri="{28A0092B-C50C-407E-A947-70E740481C1C}">
+                          <a14:useLocalDpi xmlns:a14="http://schemas.microsoft.com/office/drawing/2010/main" val="0"/>
+                        </a:ext>
+                      </a:extLst>
+                    </a:blip>
+                    <a:srcRect/>
+                    <a:stretch>
+                      <a:fillRect/>
+                    </a:stretch>
+                  </pic:blipFill>
+                  <pic:spPr bwMode="auto">
+                    <a:xfrm>
+                      <a:off x="0" y="0"/>
+                      <a:ext cx="4476719" cy="1475193"/>
+                    </a:xfrm>
+                    <a:prstGeom prst="rect">
+                      <a:avLst/>
+                    </a:prstGeom>
+                    <a:noFill/>
+                    <a:ln>
+                      <a:noFill/>
+                    </a:ln>
+                  </pic:spPr>
+                </pic:pic>
+              </a:graphicData>
+            </a:graphic>
+          </wp:inline>
+        </w:drawing>
+      </w:r>
+    </w:p>
+    <w:p>
+      <w:pPr>
+        <w:spacing w:after="0" w:line="240" w:lineRule="auto"/>
+        <w:jc w:val="center"/>
+        <w:rPr>
+          <w:rFonts w:ascii="Times New Roman" w:hAnsi="Times New Roman"/>
+          <w:noProof/>
+          <w:sz w:val="20"/>
+          <w:szCs w:val="20"/>
+          <w:lang w:val="pt-BR" w:bidi="ar-SA"/>
+        </w:rPr>
+      </w:pPr>
+      <w:r>
+        <w:rPr>
+          <w:rFonts w:ascii="Times New Roman" w:hAnsi="Times New Roman"/>
+          <w:noProof/>
+          <w:sz w:val="20"/>
+          <w:szCs w:val="20"/>
+          <w:lang w:val="pt-BR" w:bidi="ar-SA"/>
+        </w:rPr>
+        <w:t>(fonte: Rede Juntos)</w:t>
+      </w:r>
+    </w:p>
+    <w:p>
+      <w:pPr>
+        <w:spacing w:after="0" w:line="240" w:lineRule="auto"/>
+        <w:jc w:val="both"/>
+        <w:rPr>
+          <w:rFonts w:ascii="Times New Roman" w:hAnsi="Times New Roman"/>
+          <w:noProof/>
+          <w:sz w:val="24"/>
+          <w:szCs w:val="24"/>
+          <w:lang w:val="pt-BR" w:bidi="ar-SA"/>
+        </w:rPr>
+      </w:pPr>
+    </w:p>
+    <w:p>
+      <w:pPr>
+        <w:spacing w:after="0" w:line="240" w:lineRule="auto"/>
+        <w:jc w:val="both"/>
+        <w:rPr>
+          <w:rFonts w:ascii="Times New Roman" w:hAnsi="Times New Roman"/>
+          <w:noProof/>
+          <w:sz w:val="24"/>
+          <w:szCs w:val="24"/>
+          <w:lang w:val="pt-BR" w:bidi="ar-SA"/>
+        </w:rPr>
+      </w:pPr>
+      <w:r>
+        <w:rPr>
+          <w:rFonts w:ascii="Times New Roman" w:hAnsi="Times New Roman"/>
+          <w:noProof/>
+          <w:sz w:val="24"/>
+          <w:szCs w:val="24"/>
+          <w:lang w:val="pt-BR" w:bidi="ar-SA"/>
+        </w:rPr>
+        <w:t>Maturidade organizacional em gerenciamento de projetos</w:t>
+      </w:r>
+    </w:p>
+    <w:p>
+      <w:pPr>
+        <w:spacing w:after="0" w:line="240" w:lineRule="auto"/>
+        <w:jc w:val="both"/>
+        <w:rPr>
+          <w:rFonts w:ascii="Times New Roman" w:hAnsi="Times New Roman"/>
+          <w:noProof/>
+          <w:sz w:val="24"/>
+          <w:szCs w:val="24"/>
+          <w:lang w:val="pt-BR" w:bidi="ar-SA"/>
+        </w:rPr>
+      </w:pPr>
+    </w:p>
+    <w:p>
+      <w:pPr>
+        <w:spacing w:after="0" w:line="240" w:lineRule="auto"/>
+        <w:jc w:val="center"/>
+        <w:rPr>
+          <w:rFonts w:ascii="Times New Roman" w:hAnsi="Times New Roman"/>
+          <w:noProof/>
+          <w:sz w:val="24"/>
+          <w:szCs w:val="24"/>
+          <w:lang w:val="pt-BR" w:bidi="ar-SA"/>
+        </w:rPr>
+      </w:pPr>
+      <w:r>
+        <w:rPr>
+          <w:rFonts w:ascii="Times New Roman" w:hAnsi="Times New Roman"/>
+          <w:noProof/>
+          <w:sz w:val="24"/>
+          <w:szCs w:val="24"/>
+          <w:lang w:bidi="ar-SA"/>
+        </w:rPr>
+        <w:drawing>
+          <wp:inline distT="0" distB="0" distL="0" distR="0">
+            <wp:extent cx="4313207" cy="2122114"/>
+            <wp:effectExtent l="0" t="0" r="0" b="0"/>
+            <wp:docPr id="8" name="Imagem 8"/>
+            <wp:cNvGraphicFramePr>
+              <a:graphicFrameLocks xmlns:a="http://schemas.openxmlformats.org/drawingml/2006/main" noChangeAspect="1"/>
+            </wp:cNvGraphicFramePr>
+            <a:graphic xmlns:a="http://schemas.openxmlformats.org/drawingml/2006/main">
+              <a:graphicData uri="http://schemas.openxmlformats.org/drawingml/2006/picture">
+                <pic:pic xmlns:pic="http://schemas.openxmlformats.org/drawingml/2006/picture">
+                  <pic:nvPicPr>
+                    <pic:cNvPr id="0" name="Picture 7"/>
+                    <pic:cNvPicPr>
+                      <a:picLocks noChangeAspect="1" noChangeArrowheads="1"/>
+                    </pic:cNvPicPr>
+                  </pic:nvPicPr>
+                  <pic:blipFill>
+                    <a:blip r:embed="rId15">
+                      <a:extLst>
+                        <a:ext uri="{28A0092B-C50C-407E-A947-70E740481C1C}">
+                          <a14:useLocalDpi xmlns:a14="http://schemas.microsoft.com/office/drawing/2010/main" val="0"/>
+                        </a:ext>
+                      </a:extLst>
+                    </a:blip>
+                    <a:srcRect/>
+                    <a:stretch>
+                      <a:fillRect/>
+                    </a:stretch>
+                  </pic:blipFill>
+                  <pic:spPr bwMode="auto">
+                    <a:xfrm>
+                      <a:off x="0" y="0"/>
+                      <a:ext cx="4313130" cy="2122076"/>
+                    </a:xfrm>
+                    <a:prstGeom prst="rect">
+                      <a:avLst/>
+                    </a:prstGeom>
+                    <a:noFill/>
+                    <a:ln>
+                      <a:noFill/>
+                    </a:ln>
+                  </pic:spPr>
+                </pic:pic>
+              </a:graphicData>
+            </a:graphic>
+          </wp:inline>
+        </w:drawing>
+      </w:r>
+    </w:p>
+    <w:p>
+      <w:pPr>
+        <w:spacing w:after="0" w:line="240" w:lineRule="auto"/>
+        <w:jc w:val="both"/>
+        <w:rPr>
+          <w:rFonts w:ascii="Times New Roman" w:hAnsi="Times New Roman"/>
+          <w:noProof/>
+          <w:sz w:val="24"/>
+          <w:szCs w:val="24"/>
+          <w:lang w:val="pt-BR" w:bidi="ar-SA"/>
+        </w:rPr>
+      </w:pPr>
+    </w:p>
+    <w:p>
+      <w:pPr>
+        <w:spacing w:after="0" w:line="240" w:lineRule="auto"/>
+        <w:jc w:val="both"/>
+        <w:rPr>
+          <w:rFonts w:ascii="Times New Roman" w:hAnsi="Times New Roman"/>
+          <w:noProof/>
+          <w:sz w:val="24"/>
+          <w:szCs w:val="24"/>
+          <w:lang w:val="pt-BR" w:bidi="ar-SA"/>
+        </w:rPr>
+      </w:pPr>
+      <w:r>
+        <w:rPr>
+          <w:rFonts w:ascii="Times New Roman" w:hAnsi="Times New Roman"/>
+          <w:noProof/>
+          <w:sz w:val="24"/>
+          <w:szCs w:val="24"/>
+          <w:lang w:val="pt-BR" w:bidi="ar-SA"/>
+        </w:rPr>
+        <w:t>O papel do gerente de projetos:</w:t>
+      </w:r>
+    </w:p>
+    <w:p>
+      <w:pPr>
+        <w:spacing w:after="0" w:line="240" w:lineRule="auto"/>
+        <w:jc w:val="both"/>
+        <w:rPr>
+          <w:rFonts w:ascii="Times New Roman" w:hAnsi="Times New Roman"/>
+          <w:noProof/>
+          <w:sz w:val="24"/>
+          <w:szCs w:val="24"/>
+          <w:lang w:val="pt-BR" w:bidi="ar-SA"/>
+        </w:rPr>
+      </w:pPr>
+    </w:p>
+    <w:p>
+      <w:pPr>
+        <w:spacing w:after="0" w:line="240" w:lineRule="auto"/>
+        <w:jc w:val="both"/>
+        <w:rPr>
+          <w:rFonts w:ascii="Times New Roman" w:hAnsi="Times New Roman"/>
+          <w:noProof/>
+          <w:sz w:val="24"/>
+          <w:szCs w:val="24"/>
+          <w:lang w:val="pt-BR" w:bidi="ar-SA"/>
+        </w:rPr>
+      </w:pPr>
+      <w:r>
+        <w:rPr>
+          <w:rFonts w:ascii="Times New Roman" w:hAnsi="Times New Roman"/>
+          <w:noProof/>
+          <w:sz w:val="24"/>
+          <w:szCs w:val="24"/>
+          <w:lang w:val="pt-BR" w:bidi="ar-SA"/>
+        </w:rPr>
+        <w:t>- liderança;</w:t>
+      </w:r>
+    </w:p>
+    <w:p>
+      <w:pPr>
+        <w:spacing w:after="0" w:line="240" w:lineRule="auto"/>
+        <w:jc w:val="both"/>
+        <w:rPr>
+          <w:rFonts w:ascii="Times New Roman" w:hAnsi="Times New Roman"/>
+          <w:noProof/>
+          <w:sz w:val="24"/>
+          <w:szCs w:val="24"/>
+          <w:lang w:val="pt-BR" w:bidi="ar-SA"/>
+        </w:rPr>
+      </w:pPr>
+      <w:r>
+        <w:rPr>
+          <w:rFonts w:ascii="Times New Roman" w:hAnsi="Times New Roman"/>
+          <w:noProof/>
+          <w:sz w:val="24"/>
+          <w:szCs w:val="24"/>
+          <w:lang w:val="pt-BR" w:bidi="ar-SA"/>
+        </w:rPr>
+        <w:t>- comunicação;</w:t>
+      </w:r>
+    </w:p>
+    <w:p>
+      <w:pPr>
+        <w:spacing w:after="0" w:line="240" w:lineRule="auto"/>
+        <w:jc w:val="both"/>
+        <w:rPr>
+          <w:rFonts w:ascii="Times New Roman" w:hAnsi="Times New Roman"/>
+          <w:noProof/>
+          <w:sz w:val="24"/>
+          <w:szCs w:val="24"/>
+          <w:lang w:val="pt-BR" w:bidi="ar-SA"/>
+        </w:rPr>
+      </w:pPr>
+      <w:r>
+        <w:rPr>
+          <w:rFonts w:ascii="Times New Roman" w:hAnsi="Times New Roman"/>
+          <w:noProof/>
+          <w:sz w:val="24"/>
+          <w:szCs w:val="24"/>
+          <w:lang w:val="pt-BR" w:bidi="ar-SA"/>
+        </w:rPr>
+        <w:t>- negociação;</w:t>
+      </w:r>
+    </w:p>
+    <w:p>
+      <w:pPr>
+        <w:spacing w:after="0" w:line="240" w:lineRule="auto"/>
+        <w:jc w:val="both"/>
+        <w:rPr>
+          <w:rFonts w:ascii="Times New Roman" w:hAnsi="Times New Roman"/>
+          <w:noProof/>
+          <w:sz w:val="24"/>
+          <w:szCs w:val="24"/>
+          <w:lang w:val="pt-BR" w:bidi="ar-SA"/>
+        </w:rPr>
+      </w:pPr>
+      <w:r>
+        <w:rPr>
+          <w:rFonts w:ascii="Times New Roman" w:hAnsi="Times New Roman"/>
+          <w:noProof/>
+          <w:sz w:val="24"/>
+          <w:szCs w:val="24"/>
+          <w:lang w:val="pt-BR" w:bidi="ar-SA"/>
+        </w:rPr>
+        <w:t>- gerenciamento de conflitos;</w:t>
+      </w:r>
+    </w:p>
+    <w:p>
+      <w:pPr>
+        <w:spacing w:after="0" w:line="240" w:lineRule="auto"/>
+        <w:jc w:val="both"/>
+        <w:rPr>
+          <w:rFonts w:ascii="Times New Roman" w:hAnsi="Times New Roman"/>
+          <w:noProof/>
+          <w:sz w:val="24"/>
+          <w:szCs w:val="24"/>
+          <w:lang w:val="pt-BR" w:bidi="ar-SA"/>
+        </w:rPr>
+      </w:pPr>
+      <w:r>
+        <w:rPr>
+          <w:rFonts w:ascii="Times New Roman" w:hAnsi="Times New Roman"/>
+          <w:noProof/>
+          <w:sz w:val="24"/>
+          <w:szCs w:val="24"/>
+          <w:lang w:val="pt-BR" w:bidi="ar-SA"/>
+        </w:rPr>
+        <w:t>- resolução de problemas;</w:t>
+      </w:r>
+    </w:p>
+    <w:p>
+      <w:pPr>
+        <w:spacing w:after="0" w:line="240" w:lineRule="auto"/>
+        <w:jc w:val="both"/>
+        <w:rPr>
+          <w:rFonts w:ascii="Times New Roman" w:hAnsi="Times New Roman"/>
+          <w:noProof/>
+          <w:sz w:val="24"/>
+          <w:szCs w:val="24"/>
+          <w:lang w:val="pt-BR" w:bidi="ar-SA"/>
+        </w:rPr>
+      </w:pPr>
+      <w:r>
+        <w:rPr>
+          <w:rFonts w:ascii="Times New Roman" w:hAnsi="Times New Roman"/>
+          <w:noProof/>
+          <w:sz w:val="24"/>
+          <w:szCs w:val="24"/>
+          <w:lang w:val="pt-BR" w:bidi="ar-SA"/>
+        </w:rPr>
+        <w:t>- influ~encia sobre a organização;</w:t>
+      </w:r>
+    </w:p>
+    <w:p>
+      <w:pPr>
+        <w:spacing w:after="0" w:line="240" w:lineRule="auto"/>
+        <w:jc w:val="both"/>
+        <w:rPr>
+          <w:rFonts w:ascii="Times New Roman" w:hAnsi="Times New Roman"/>
+          <w:noProof/>
+          <w:sz w:val="24"/>
+          <w:szCs w:val="24"/>
+          <w:lang w:val="pt-BR" w:bidi="ar-SA"/>
+        </w:rPr>
+      </w:pPr>
+    </w:p>
+    <w:p>
+      <w:pPr>
+        <w:spacing w:after="0" w:line="240" w:lineRule="auto"/>
+        <w:jc w:val="both"/>
+        <w:rPr>
+          <w:rFonts w:ascii="Times New Roman" w:hAnsi="Times New Roman"/>
+          <w:noProof/>
+          <w:sz w:val="24"/>
+          <w:szCs w:val="24"/>
+          <w:lang w:val="pt-BR" w:bidi="ar-SA"/>
+        </w:rPr>
+      </w:pPr>
+      <w:r>
+        <w:rPr>
+          <w:rFonts w:ascii="Times New Roman" w:hAnsi="Times New Roman"/>
+          <w:noProof/>
+          <w:sz w:val="24"/>
+          <w:szCs w:val="24"/>
+          <w:lang w:val="pt-BR" w:bidi="ar-SA"/>
+        </w:rPr>
+        <w:t>Quanto custa o gerenciamento de projetos: “Ricardo Vargas [...] os custos de gerenciamento ficam normalmente entre 0.5 e 2.0% do valor total do projeto”.</w:t>
+      </w:r>
+    </w:p>
+    <w:p>
+      <w:pPr>
+        <w:spacing w:after="0" w:line="240" w:lineRule="auto"/>
+        <w:jc w:val="both"/>
+        <w:rPr>
+          <w:rFonts w:ascii="Times New Roman" w:hAnsi="Times New Roman"/>
+          <w:noProof/>
+          <w:sz w:val="24"/>
+          <w:szCs w:val="24"/>
+          <w:lang w:val="pt-BR" w:bidi="ar-SA"/>
+        </w:rPr>
+      </w:pPr>
+    </w:p>
+    <w:p>
+      <w:pPr>
+        <w:spacing w:after="0" w:line="240" w:lineRule="auto"/>
+        <w:jc w:val="center"/>
+        <w:rPr>
+          <w:rFonts w:ascii="Times New Roman" w:hAnsi="Times New Roman"/>
+          <w:noProof/>
+          <w:sz w:val="24"/>
+          <w:szCs w:val="24"/>
+          <w:lang w:val="pt-BR" w:bidi="ar-SA"/>
+        </w:rPr>
+      </w:pPr>
+      <w:r>
+        <w:rPr>
+          <w:rFonts w:ascii="Times New Roman" w:hAnsi="Times New Roman"/>
+          <w:noProof/>
+          <w:sz w:val="24"/>
+          <w:szCs w:val="24"/>
+          <w:lang w:bidi="ar-SA"/>
+        </w:rPr>
+        <w:lastRenderedPageBreak/>
+        <w:drawing>
+          <wp:inline distT="0" distB="0" distL="0" distR="0">
+            <wp:extent cx="4312115" cy="2803585"/>
+            <wp:effectExtent l="0" t="0" r="0" b="0"/>
+            <wp:docPr id="9" name="Imagem 9"/>
+            <wp:cNvGraphicFramePr>
+              <a:graphicFrameLocks xmlns:a="http://schemas.openxmlformats.org/drawingml/2006/main" noChangeAspect="1"/>
+            </wp:cNvGraphicFramePr>
+            <a:graphic xmlns:a="http://schemas.openxmlformats.org/drawingml/2006/main">
+              <a:graphicData uri="http://schemas.openxmlformats.org/drawingml/2006/picture">
+                <pic:pic xmlns:pic="http://schemas.openxmlformats.org/drawingml/2006/picture">
+                  <pic:nvPicPr>
+                    <pic:cNvPr id="0" name="Picture 8"/>
+                    <pic:cNvPicPr>
+                      <a:picLocks noChangeAspect="1" noChangeArrowheads="1"/>
+                    </pic:cNvPicPr>
+                  </pic:nvPicPr>
+                  <pic:blipFill>
+                    <a:blip r:embed="rId16">
+                      <a:extLst>
+                        <a:ext uri="{28A0092B-C50C-407E-A947-70E740481C1C}">
+                          <a14:useLocalDpi xmlns:a14="http://schemas.microsoft.com/office/drawing/2010/main" val="0"/>
+                        </a:ext>
+                      </a:extLst>
+                    </a:blip>
+                    <a:srcRect/>
+                    <a:stretch>
+                      <a:fillRect/>
+                    </a:stretch>
+                  </pic:blipFill>
+                  <pic:spPr bwMode="auto">
+                    <a:xfrm>
+                      <a:off x="0" y="0"/>
+                      <a:ext cx="4312071" cy="2803556"/>
+                    </a:xfrm>
+                    <a:prstGeom prst="rect">
+                      <a:avLst/>
+                    </a:prstGeom>
+                    <a:noFill/>
+                    <a:ln>
+                      <a:noFill/>
+                    </a:ln>
+                  </pic:spPr>
+                </pic:pic>
+              </a:graphicData>
+            </a:graphic>
+          </wp:inline>
+        </w:drawing>
+      </w:r>
+    </w:p>
+    <w:p>
+      <w:pPr>
+        <w:spacing w:after="0" w:line="240" w:lineRule="auto"/>
+        <w:jc w:val="center"/>
+        <w:rPr>
+          <w:rFonts w:ascii="Times New Roman" w:hAnsi="Times New Roman"/>
+          <w:noProof/>
+          <w:sz w:val="20"/>
+          <w:szCs w:val="20"/>
+          <w:lang w:val="pt-BR" w:bidi="ar-SA"/>
+        </w:rPr>
+      </w:pPr>
+      <w:r>
+        <w:rPr>
+          <w:rFonts w:ascii="Times New Roman" w:hAnsi="Times New Roman"/>
+          <w:noProof/>
+          <w:sz w:val="20"/>
+          <w:szCs w:val="20"/>
+          <w:lang w:val="pt-BR" w:bidi="ar-SA"/>
+        </w:rPr>
+        <w:t>(fonte: Meta Consultoria)</w:t>
+      </w:r>
+    </w:p>
+    <w:p>
+      <w:pPr>
+        <w:spacing w:after="0" w:line="240" w:lineRule="auto"/>
+        <w:jc w:val="both"/>
+        <w:rPr>
+          <w:rFonts w:ascii="Times New Roman" w:hAnsi="Times New Roman"/>
+          <w:noProof/>
+          <w:sz w:val="24"/>
+          <w:szCs w:val="24"/>
+          <w:lang w:val="pt-BR" w:bidi="ar-SA"/>
+        </w:rPr>
+      </w:pPr>
+    </w:p>
+    <w:p>
+      <w:pPr>
+        <w:spacing w:after="0" w:line="240" w:lineRule="auto"/>
+        <w:jc w:val="both"/>
+        <w:rPr>
+          <w:rFonts w:ascii="Times New Roman" w:hAnsi="Times New Roman"/>
+          <w:noProof/>
+          <w:sz w:val="24"/>
+          <w:szCs w:val="24"/>
+          <w:lang w:val="pt-BR" w:bidi="ar-SA"/>
+        </w:rPr>
+      </w:pPr>
+      <w:r>
+        <w:rPr>
+          <w:rFonts w:ascii="Times New Roman" w:hAnsi="Times New Roman"/>
+          <w:noProof/>
+          <w:sz w:val="24"/>
+          <w:szCs w:val="24"/>
+          <w:lang w:val="pt-BR" w:bidi="ar-SA"/>
+        </w:rPr>
+        <w:t>Como atingir as metas do projeto</w:t>
+      </w:r>
+    </w:p>
+    <w:p>
+      <w:pPr>
+        <w:spacing w:after="0" w:line="240" w:lineRule="auto"/>
+        <w:jc w:val="both"/>
+        <w:rPr>
+          <w:rFonts w:ascii="Times New Roman" w:hAnsi="Times New Roman"/>
+          <w:noProof/>
+          <w:sz w:val="24"/>
+          <w:szCs w:val="24"/>
+          <w:lang w:val="pt-BR" w:bidi="ar-SA"/>
+        </w:rPr>
+      </w:pPr>
+    </w:p>
+    <w:p>
+      <w:pPr>
+        <w:spacing w:after="0" w:line="240" w:lineRule="auto"/>
+        <w:jc w:val="center"/>
+        <w:rPr>
+          <w:rFonts w:ascii="Times New Roman" w:hAnsi="Times New Roman"/>
+          <w:noProof/>
+          <w:sz w:val="24"/>
+          <w:szCs w:val="24"/>
+          <w:lang w:val="pt-BR" w:bidi="ar-SA"/>
+        </w:rPr>
+      </w:pPr>
+      <w:r>
+        <w:rPr>
+          <w:rFonts w:ascii="Times New Roman" w:hAnsi="Times New Roman"/>
+          <w:noProof/>
+          <w:sz w:val="24"/>
+          <w:szCs w:val="24"/>
+          <w:lang w:bidi="ar-SA"/>
+        </w:rPr>
+        <w:drawing>
+          <wp:inline distT="0" distB="0" distL="0" distR="0">
+            <wp:extent cx="4294982" cy="2044460"/>
+            <wp:effectExtent l="0" t="0" r="0" b="0"/>
+            <wp:docPr id="10" name="Imagem 10"/>
+            <wp:cNvGraphicFramePr>
+              <a:graphicFrameLocks xmlns:a="http://schemas.openxmlformats.org/drawingml/2006/main" noChangeAspect="1"/>
+            </wp:cNvGraphicFramePr>
+            <a:graphic xmlns:a="http://schemas.openxmlformats.org/drawingml/2006/main">
+              <a:graphicData uri="http://schemas.openxmlformats.org/drawingml/2006/picture">
+                <pic:pic xmlns:pic="http://schemas.openxmlformats.org/drawingml/2006/picture">
+                  <pic:nvPicPr>
+                    <pic:cNvPr id="0" name="Picture 9"/>
+                    <pic:cNvPicPr>
+                      <a:picLocks noChangeAspect="1" noChangeArrowheads="1"/>
+                    </pic:cNvPicPr>
+                  </pic:nvPicPr>
+                  <pic:blipFill>
+                    <a:blip r:embed="rId17">
+                      <a:extLst>
+                        <a:ext uri="{28A0092B-C50C-407E-A947-70E740481C1C}">
+                          <a14:useLocalDpi xmlns:a14="http://schemas.microsoft.com/office/drawing/2010/main" val="0"/>
+                        </a:ext>
+                      </a:extLst>
+                    </a:blip>
+                    <a:srcRect/>
+                    <a:stretch>
+                      <a:fillRect/>
+                    </a:stretch>
+                  </pic:blipFill>
+                  <pic:spPr bwMode="auto">
+                    <a:xfrm>
+                      <a:off x="0" y="0"/>
+                      <a:ext cx="4294906" cy="2044424"/>
+                    </a:xfrm>
+                    <a:prstGeom prst="rect">
+                      <a:avLst/>
+                    </a:prstGeom>
+                    <a:noFill/>
+                    <a:ln>
+                      <a:noFill/>
+                    </a:ln>
+                  </pic:spPr>
+                </pic:pic>
+              </a:graphicData>
+            </a:graphic>
+          </wp:inline>
+        </w:drawing>
+      </w:r>
+    </w:p>
+    <w:p>
+      <w:pPr>
+        <w:spacing w:after="0" w:line="240" w:lineRule="auto"/>
+        <w:jc w:val="center"/>
+        <w:rPr>
+          <w:rFonts w:ascii="Times New Roman" w:hAnsi="Times New Roman"/>
+          <w:noProof/>
+          <w:sz w:val="20"/>
+          <w:szCs w:val="20"/>
+          <w:lang w:val="pt-BR" w:bidi="ar-SA"/>
+        </w:rPr>
+      </w:pPr>
+      <w:r>
+        <w:rPr>
+          <w:rFonts w:ascii="Times New Roman" w:hAnsi="Times New Roman"/>
+          <w:noProof/>
+          <w:sz w:val="20"/>
+          <w:szCs w:val="20"/>
+          <w:lang w:val="pt-BR" w:bidi="ar-SA"/>
+        </w:rPr>
+        <w:t>(fonte: Siteware)</w:t>
+      </w:r>
+    </w:p>
+    <w:p>
+      <w:pPr>
+        <w:spacing w:after="0" w:line="240" w:lineRule="auto"/>
+        <w:jc w:val="both"/>
+        <w:rPr>
+          <w:rFonts w:ascii="Times New Roman" w:hAnsi="Times New Roman"/>
+          <w:noProof/>
+          <w:sz w:val="24"/>
+          <w:szCs w:val="24"/>
+          <w:lang w:val="pt-BR" w:bidi="ar-SA"/>
+        </w:rPr>
+      </w:pPr>
+    </w:p>
+    <w:p>
+      <w:pPr>
+        <w:spacing w:after="0" w:line="240" w:lineRule="auto"/>
+        <w:jc w:val="center"/>
+        <w:rPr>
+          <w:rFonts w:ascii="Times New Roman" w:hAnsi="Times New Roman"/>
+          <w:noProof/>
+          <w:sz w:val="24"/>
+          <w:szCs w:val="24"/>
+          <w:lang w:val="pt-BR" w:bidi="ar-SA"/>
+        </w:rPr>
+      </w:pPr>
+      <w:r>
+        <w:rPr>
+          <w:rFonts w:ascii="Times New Roman" w:hAnsi="Times New Roman"/>
+          <w:noProof/>
+          <w:sz w:val="24"/>
+          <w:szCs w:val="24"/>
+          <w:lang w:bidi="ar-SA"/>
+        </w:rPr>
+        <w:drawing>
+          <wp:inline distT="0" distB="0" distL="0" distR="0">
+            <wp:extent cx="4485736" cy="2002230"/>
+            <wp:effectExtent l="0" t="0" r="0" b="0"/>
+            <wp:docPr id="11" name="Imagem 11"/>
+            <wp:cNvGraphicFramePr>
+              <a:graphicFrameLocks xmlns:a="http://schemas.openxmlformats.org/drawingml/2006/main" noChangeAspect="1"/>
+            </wp:cNvGraphicFramePr>
+            <a:graphic xmlns:a="http://schemas.openxmlformats.org/drawingml/2006/main">
+              <a:graphicData uri="http://schemas.openxmlformats.org/drawingml/2006/picture">
+                <pic:pic xmlns:pic="http://schemas.openxmlformats.org/drawingml/2006/picture">
+                  <pic:nvPicPr>
+                    <pic:cNvPr id="0" name="Picture 10"/>
+                    <pic:cNvPicPr>
+                      <a:picLocks noChangeAspect="1" noChangeArrowheads="1"/>
+                    </pic:cNvPicPr>
+                  </pic:nvPicPr>
+                  <pic:blipFill>
+                    <a:blip r:embed="rId18">
+                      <a:extLst>
+                        <a:ext uri="{28A0092B-C50C-407E-A947-70E740481C1C}">
+                          <a14:useLocalDpi xmlns:a14="http://schemas.microsoft.com/office/drawing/2010/main" val="0"/>
+                        </a:ext>
+                      </a:extLst>
+                    </a:blip>
+                    <a:srcRect/>
+                    <a:stretch>
+                      <a:fillRect/>
+                    </a:stretch>
+                  </pic:blipFill>
+                  <pic:spPr bwMode="auto">
+                    <a:xfrm>
+                      <a:off x="0" y="0"/>
+                      <a:ext cx="4485965" cy="2002332"/>
+                    </a:xfrm>
+                    <a:prstGeom prst="rect">
+                      <a:avLst/>
+                    </a:prstGeom>
+                    <a:noFill/>
+                    <a:ln>
+                      <a:noFill/>
+                    </a:ln>
+                  </pic:spPr>
+                </pic:pic>
+              </a:graphicData>
+            </a:graphic>
+          </wp:inline>
+        </w:drawing>
+      </w:r>
+    </w:p>
+    <w:p>
+      <w:pPr>
+        <w:spacing w:after="0" w:line="240" w:lineRule="auto"/>
+        <w:jc w:val="center"/>
+        <w:rPr>
+          <w:rFonts w:ascii="Times New Roman" w:hAnsi="Times New Roman"/>
+          <w:noProof/>
+          <w:sz w:val="20"/>
+          <w:szCs w:val="20"/>
+          <w:lang w:val="pt-BR" w:bidi="ar-SA"/>
+        </w:rPr>
+      </w:pPr>
+      <w:r>
+        <w:rPr>
+          <w:rFonts w:ascii="Times New Roman" w:hAnsi="Times New Roman"/>
+          <w:noProof/>
+          <w:sz w:val="20"/>
+          <w:szCs w:val="20"/>
+          <w:lang w:val="pt-BR" w:bidi="ar-SA"/>
+        </w:rPr>
+        <w:t>(fonte: Siteware)</w:t>
+      </w:r>
+    </w:p>
+    <w:p>
+      <w:pPr>
+        <w:spacing w:after="0" w:line="240" w:lineRule="auto"/>
+        <w:jc w:val="both"/>
+        <w:rPr>
+          <w:rFonts w:ascii="Times New Roman" w:hAnsi="Times New Roman"/>
+          <w:noProof/>
+          <w:sz w:val="24"/>
+          <w:szCs w:val="24"/>
+          <w:lang w:val="pt-BR" w:bidi="ar-SA"/>
+        </w:rPr>
+      </w:pPr>
+    </w:p>
+    <w:p>
+      <w:pPr>
+        <w:spacing w:after="0" w:line="240" w:lineRule="auto"/>
+        <w:jc w:val="both"/>
+        <w:rPr>
+          <w:rFonts w:ascii="Times New Roman" w:hAnsi="Times New Roman"/>
+          <w:noProof/>
+          <w:sz w:val="24"/>
+          <w:szCs w:val="24"/>
+          <w:lang w:val="pt-BR" w:bidi="ar-SA"/>
+        </w:rPr>
+      </w:pPr>
+    </w:p>
+    <w:p>
+      <w:pPr>
+        <w:pStyle w:val="PargrafodaLista"/>
+        <w:numPr>
+          <w:ilvl w:val="0"/>
+          <w:numId w:val="5"/>
+        </w:numPr>
+        <w:spacing w:after="0" w:line="240" w:lineRule="auto"/>
+        <w:jc w:val="both"/>
+        <w:rPr>
+          <w:rFonts w:ascii="Times New Roman" w:hAnsi="Times New Roman"/>
+          <w:noProof/>
+          <w:sz w:val="24"/>
+          <w:szCs w:val="24"/>
+          <w:lang w:val="pt-BR" w:bidi="ar-SA"/>
+        </w:rPr>
+      </w:pPr>
+      <w:r>
+        <w:rPr>
+          <w:rFonts w:ascii="Times New Roman" w:hAnsi="Times New Roman"/>
+          <w:noProof/>
+          <w:sz w:val="24"/>
+          <w:szCs w:val="24"/>
+          <w:lang w:val="pt-BR" w:bidi="ar-SA"/>
+        </w:rPr>
+        <w:t>– práticas e métodos do gerenciamento de projetos</w:t>
+      </w:r>
+    </w:p>
+    <w:p>
+      <w:pPr>
+        <w:spacing w:after="0" w:line="240" w:lineRule="auto"/>
+        <w:jc w:val="both"/>
+        <w:rPr>
+          <w:rFonts w:ascii="Times New Roman" w:hAnsi="Times New Roman"/>
+          <w:noProof/>
+          <w:sz w:val="24"/>
+          <w:szCs w:val="24"/>
+          <w:lang w:val="pt-BR" w:bidi="ar-SA"/>
+        </w:rPr>
+      </w:pPr>
+    </w:p>
+    <w:p>
+      <w:pPr>
+        <w:spacing w:after="0" w:line="240" w:lineRule="auto"/>
+        <w:jc w:val="both"/>
+        <w:rPr>
+          <w:rFonts w:ascii="Times New Roman" w:hAnsi="Times New Roman"/>
+          <w:noProof/>
+          <w:sz w:val="24"/>
+          <w:szCs w:val="24"/>
+          <w:lang w:val="pt-BR" w:bidi="ar-SA"/>
+        </w:rPr>
+      </w:pPr>
+      <w:r>
+        <w:rPr>
+          <w:rFonts w:ascii="Times New Roman" w:hAnsi="Times New Roman"/>
+          <w:noProof/>
+          <w:sz w:val="24"/>
+          <w:szCs w:val="24"/>
+          <w:lang w:val="pt-BR" w:bidi="ar-SA"/>
+        </w:rPr>
+        <w:t>Principais organizações de projetos:</w:t>
+      </w:r>
+    </w:p>
+    <w:p>
+      <w:pPr>
+        <w:spacing w:after="0" w:line="240" w:lineRule="auto"/>
+        <w:jc w:val="both"/>
+        <w:rPr>
+          <w:rFonts w:ascii="Times New Roman" w:hAnsi="Times New Roman"/>
+          <w:noProof/>
+          <w:sz w:val="24"/>
+          <w:szCs w:val="24"/>
+          <w:lang w:val="pt-BR" w:bidi="ar-SA"/>
+        </w:rPr>
+      </w:pPr>
+    </w:p>
+    <w:p>
+      <w:pPr>
+        <w:spacing w:after="0" w:line="240" w:lineRule="auto"/>
+        <w:jc w:val="both"/>
+        <w:rPr>
+          <w:rFonts w:ascii="Times New Roman" w:hAnsi="Times New Roman"/>
+          <w:noProof/>
+          <w:sz w:val="24"/>
+          <w:szCs w:val="24"/>
+          <w:lang w:val="pt-BR" w:bidi="ar-SA"/>
+        </w:rPr>
+      </w:pPr>
+      <w:r>
+        <w:rPr>
+          <w:rFonts w:ascii="Times New Roman" w:hAnsi="Times New Roman"/>
+          <w:noProof/>
+          <w:sz w:val="24"/>
+          <w:szCs w:val="24"/>
+          <w:lang w:val="pt-BR" w:bidi="ar-SA"/>
+        </w:rPr>
+        <w:t>1 – PMI (Project Manger Institute)</w:t>
+      </w:r>
+    </w:p>
+    <w:p>
+      <w:pPr>
+        <w:spacing w:after="0" w:line="240" w:lineRule="auto"/>
+        <w:jc w:val="both"/>
+        <w:rPr>
+          <w:rFonts w:ascii="Times New Roman" w:hAnsi="Times New Roman"/>
+          <w:noProof/>
+          <w:sz w:val="24"/>
+          <w:szCs w:val="24"/>
+          <w:lang w:val="pt-BR" w:bidi="ar-SA"/>
+        </w:rPr>
+      </w:pPr>
+      <w:r>
+        <w:rPr>
+          <w:rFonts w:ascii="Times New Roman" w:hAnsi="Times New Roman"/>
+          <w:noProof/>
+          <w:sz w:val="24"/>
+          <w:szCs w:val="24"/>
+          <w:lang w:val="pt-BR" w:bidi="ar-SA"/>
+        </w:rPr>
+        <w:t>Sede Pensilvânia (EUA);</w:t>
+      </w:r>
+    </w:p>
+    <w:p>
+      <w:pPr>
+        <w:spacing w:after="0" w:line="240" w:lineRule="auto"/>
+        <w:jc w:val="both"/>
+        <w:rPr>
+          <w:rFonts w:ascii="Times New Roman" w:hAnsi="Times New Roman"/>
+          <w:noProof/>
+          <w:sz w:val="24"/>
+          <w:szCs w:val="24"/>
+          <w:lang w:val="pt-BR" w:bidi="ar-SA"/>
+        </w:rPr>
+      </w:pPr>
+      <w:r>
+        <w:rPr>
+          <w:rFonts w:ascii="Times New Roman" w:hAnsi="Times New Roman"/>
+          <w:noProof/>
+          <w:sz w:val="24"/>
+          <w:szCs w:val="24"/>
+          <w:lang w:val="pt-BR" w:bidi="ar-SA"/>
+        </w:rPr>
+        <w:t>Desde 1996 a cada 4 anos publica uma versã do PMBOK;</w:t>
+      </w:r>
+    </w:p>
+    <w:p>
+      <w:pPr>
+        <w:spacing w:after="0" w:line="240" w:lineRule="auto"/>
+        <w:jc w:val="both"/>
+        <w:rPr>
+          <w:rFonts w:ascii="Times New Roman" w:hAnsi="Times New Roman"/>
+          <w:noProof/>
+          <w:sz w:val="24"/>
+          <w:szCs w:val="24"/>
+          <w:lang w:val="pt-BR" w:bidi="ar-SA"/>
+        </w:rPr>
+      </w:pPr>
+    </w:p>
+    <w:p>
+      <w:pPr>
+        <w:spacing w:after="0" w:line="240" w:lineRule="auto"/>
+        <w:jc w:val="both"/>
+        <w:rPr>
+          <w:rFonts w:ascii="Times New Roman" w:hAnsi="Times New Roman"/>
+          <w:noProof/>
+          <w:sz w:val="24"/>
+          <w:szCs w:val="24"/>
+          <w:lang w:bidi="ar-SA"/>
+        </w:rPr>
+      </w:pPr>
+      <w:r>
+        <w:rPr>
+          <w:rFonts w:ascii="Times New Roman" w:hAnsi="Times New Roman"/>
+          <w:noProof/>
+          <w:sz w:val="24"/>
+          <w:szCs w:val="24"/>
+          <w:lang w:bidi="ar-SA"/>
+        </w:rPr>
+        <w:t>2 – IPMA (International Project Management Association)</w:t>
+      </w:r>
+    </w:p>
+    <w:p>
+      <w:pPr>
+        <w:spacing w:after="0" w:line="240" w:lineRule="auto"/>
+        <w:jc w:val="both"/>
+        <w:rPr>
+          <w:rFonts w:ascii="Times New Roman" w:hAnsi="Times New Roman"/>
+          <w:noProof/>
+          <w:sz w:val="24"/>
+          <w:szCs w:val="24"/>
+          <w:lang w:val="pt-BR" w:bidi="ar-SA"/>
+        </w:rPr>
+      </w:pPr>
+      <w:r>
+        <w:rPr>
+          <w:rFonts w:ascii="Times New Roman" w:hAnsi="Times New Roman"/>
+          <w:noProof/>
+          <w:sz w:val="24"/>
+          <w:szCs w:val="24"/>
+          <w:lang w:val="pt-BR" w:bidi="ar-SA"/>
+        </w:rPr>
+        <w:t>Sede na Suíça;</w:t>
+      </w:r>
+    </w:p>
+    <w:p>
+      <w:pPr>
+        <w:spacing w:after="0" w:line="240" w:lineRule="auto"/>
+        <w:jc w:val="both"/>
+        <w:rPr>
+          <w:rFonts w:ascii="Times New Roman" w:hAnsi="Times New Roman"/>
+          <w:noProof/>
+          <w:sz w:val="24"/>
+          <w:szCs w:val="24"/>
+          <w:lang w:val="pt-BR" w:bidi="ar-SA"/>
+        </w:rPr>
+      </w:pPr>
+      <w:r>
+        <w:rPr>
+          <w:rFonts w:ascii="Times New Roman" w:hAnsi="Times New Roman"/>
+          <w:noProof/>
+          <w:sz w:val="24"/>
+          <w:szCs w:val="24"/>
+          <w:lang w:val="pt-BR" w:bidi="ar-SA"/>
+        </w:rPr>
+        <w:t>ICB(IPMA Competence Baseline)</w:t>
+      </w:r>
+    </w:p>
+    <w:p>
+      <w:pPr>
+        <w:spacing w:after="0" w:line="240" w:lineRule="auto"/>
+        <w:jc w:val="both"/>
+        <w:rPr>
+          <w:rFonts w:ascii="Times New Roman" w:hAnsi="Times New Roman"/>
+          <w:noProof/>
+          <w:sz w:val="24"/>
+          <w:szCs w:val="24"/>
+          <w:lang w:val="pt-BR" w:bidi="ar-SA"/>
+        </w:rPr>
+      </w:pPr>
+    </w:p>
+    <w:p>
+      <w:pPr>
+        <w:spacing w:after="0" w:line="240" w:lineRule="auto"/>
+        <w:jc w:val="both"/>
+        <w:rPr>
+          <w:rFonts w:ascii="Times New Roman" w:hAnsi="Times New Roman"/>
+          <w:noProof/>
+          <w:sz w:val="24"/>
+          <w:szCs w:val="24"/>
+          <w:lang w:val="pt-BR" w:bidi="ar-SA"/>
+        </w:rPr>
+      </w:pPr>
+      <w:r>
+        <w:rPr>
+          <w:rFonts w:ascii="Times New Roman" w:hAnsi="Times New Roman"/>
+          <w:noProof/>
+          <w:sz w:val="24"/>
+          <w:szCs w:val="24"/>
+          <w:lang w:val="pt-BR" w:bidi="ar-SA"/>
+        </w:rPr>
+        <w:t>3 – OGC (Office Governmente Commerce)</w:t>
+      </w:r>
+    </w:p>
+    <w:p>
+      <w:pPr>
+        <w:spacing w:after="0" w:line="240" w:lineRule="auto"/>
+        <w:jc w:val="both"/>
+        <w:rPr>
+          <w:rFonts w:ascii="Times New Roman" w:hAnsi="Times New Roman"/>
+          <w:noProof/>
+          <w:sz w:val="24"/>
+          <w:szCs w:val="24"/>
+          <w:lang w:val="pt-BR" w:bidi="ar-SA"/>
+        </w:rPr>
+      </w:pPr>
+      <w:r>
+        <w:rPr>
+          <w:rFonts w:ascii="Times New Roman" w:hAnsi="Times New Roman"/>
+          <w:noProof/>
+          <w:sz w:val="24"/>
+          <w:szCs w:val="24"/>
+          <w:lang w:val="pt-BR" w:bidi="ar-SA"/>
+        </w:rPr>
+        <w:t>Sede no Reino Unido;</w:t>
+      </w:r>
+    </w:p>
+    <w:p>
+      <w:pPr>
+        <w:spacing w:after="0" w:line="240" w:lineRule="auto"/>
+        <w:jc w:val="both"/>
+        <w:rPr>
+          <w:rFonts w:ascii="Times New Roman" w:hAnsi="Times New Roman"/>
+          <w:noProof/>
+          <w:sz w:val="24"/>
+          <w:szCs w:val="24"/>
+          <w:lang w:bidi="ar-SA"/>
+        </w:rPr>
+      </w:pPr>
+      <w:r>
+        <w:rPr>
+          <w:rFonts w:ascii="Times New Roman" w:hAnsi="Times New Roman"/>
+          <w:noProof/>
+          <w:sz w:val="24"/>
+          <w:szCs w:val="24"/>
+          <w:lang w:bidi="ar-SA"/>
+        </w:rPr>
+        <w:t>PRINCE (P</w:t>
+      </w:r>
+      <w:r>
+        <w:rPr>
+          <w:rFonts w:ascii="Times New Roman" w:hAnsi="Times New Roman"/>
+          <w:noProof/>
+          <w:sz w:val="24"/>
+          <w:szCs w:val="24"/>
+          <w:lang w:bidi="ar-SA"/>
+        </w:rPr>
+        <w:t>R</w:t>
+      </w:r>
+      <w:r>
+        <w:rPr>
+          <w:rFonts w:ascii="Times New Roman" w:hAnsi="Times New Roman"/>
+          <w:noProof/>
+          <w:sz w:val="24"/>
+          <w:szCs w:val="24"/>
+          <w:lang w:bidi="ar-SA"/>
+        </w:rPr>
+        <w:t>ojects IN Controlled Environments)</w:t>
+      </w:r>
+    </w:p>
+    <w:p>
+      <w:pPr>
+        <w:spacing w:after="0" w:line="240" w:lineRule="auto"/>
+        <w:jc w:val="both"/>
+        <w:rPr>
+          <w:rFonts w:ascii="Times New Roman" w:hAnsi="Times New Roman"/>
+          <w:noProof/>
+          <w:sz w:val="24"/>
+          <w:szCs w:val="24"/>
+          <w:lang w:val="pt-BR" w:bidi="ar-SA"/>
+        </w:rPr>
+      </w:pPr>
+      <w:r>
+        <w:rPr>
+          <w:rFonts w:ascii="Times New Roman" w:hAnsi="Times New Roman"/>
+          <w:noProof/>
+          <w:sz w:val="24"/>
+          <w:szCs w:val="24"/>
+          <w:lang w:val="pt-BR" w:bidi="ar-SA"/>
+        </w:rPr>
+        <w:t>Voltado para setor público.</w:t>
+      </w:r>
+    </w:p>
+    <w:p>
+      <w:pPr>
+        <w:spacing w:after="0" w:line="240" w:lineRule="auto"/>
+        <w:jc w:val="both"/>
+        <w:rPr>
+          <w:rFonts w:ascii="Times New Roman" w:hAnsi="Times New Roman"/>
+          <w:noProof/>
+          <w:sz w:val="24"/>
+          <w:szCs w:val="24"/>
+          <w:lang w:val="pt-BR" w:bidi="ar-SA"/>
+        </w:rPr>
+      </w:pPr>
+    </w:p>
+    <w:p>
+      <w:pPr>
+        <w:spacing w:after="0" w:line="240" w:lineRule="auto"/>
+        <w:jc w:val="both"/>
+        <w:rPr>
+          <w:rFonts w:ascii="Times New Roman" w:hAnsi="Times New Roman"/>
+          <w:noProof/>
+          <w:sz w:val="24"/>
+          <w:szCs w:val="24"/>
+          <w:lang w:val="pt-BR" w:bidi="ar-SA"/>
+        </w:rPr>
+      </w:pPr>
+      <w:r>
+        <w:rPr>
+          <w:rFonts w:ascii="Times New Roman" w:hAnsi="Times New Roman"/>
+          <w:noProof/>
+          <w:sz w:val="24"/>
+          <w:szCs w:val="24"/>
+          <w:lang w:val="pt-BR" w:bidi="ar-SA"/>
+        </w:rPr>
+        <w:t>Principais certificações PMI:</w:t>
+      </w:r>
+    </w:p>
+    <w:p>
+      <w:pPr>
+        <w:spacing w:after="0" w:line="240" w:lineRule="auto"/>
+        <w:jc w:val="both"/>
+        <w:rPr>
+          <w:rFonts w:ascii="Times New Roman" w:hAnsi="Times New Roman"/>
+          <w:noProof/>
+          <w:sz w:val="24"/>
+          <w:szCs w:val="24"/>
+          <w:lang w:val="pt-BR" w:bidi="ar-SA"/>
+        </w:rPr>
+      </w:pPr>
+      <w:r>
+        <w:rPr>
+          <w:rFonts w:ascii="Times New Roman" w:hAnsi="Times New Roman"/>
+          <w:noProof/>
+          <w:sz w:val="24"/>
+          <w:szCs w:val="24"/>
+          <w:lang w:val="pt-BR" w:bidi="ar-SA"/>
+        </w:rPr>
+        <w:t xml:space="preserve">- PMP – </w:t>
+      </w:r>
+      <w:r>
+        <w:rPr>
+          <w:rFonts w:ascii="Times New Roman" w:hAnsi="Times New Roman"/>
+          <w:noProof/>
+          <w:sz w:val="24"/>
+          <w:szCs w:val="24"/>
+          <w:lang w:val="pt-BR" w:bidi="ar-SA"/>
+        </w:rPr>
+        <w:t>p</w:t>
+      </w:r>
+      <w:r>
+        <w:rPr>
+          <w:rFonts w:ascii="Times New Roman" w:hAnsi="Times New Roman"/>
+          <w:noProof/>
+          <w:sz w:val="24"/>
+          <w:szCs w:val="24"/>
+          <w:lang w:val="pt-BR" w:bidi="ar-SA"/>
+        </w:rPr>
+        <w:t>rofissional de gerenciamento de projetos;</w:t>
+      </w:r>
+    </w:p>
+    <w:p>
+      <w:pPr>
+        <w:spacing w:after="0" w:line="240" w:lineRule="auto"/>
+        <w:jc w:val="both"/>
+        <w:rPr>
+          <w:rFonts w:ascii="Times New Roman" w:hAnsi="Times New Roman"/>
+          <w:noProof/>
+          <w:sz w:val="24"/>
+          <w:szCs w:val="24"/>
+          <w:lang w:val="pt-BR" w:bidi="ar-SA"/>
+        </w:rPr>
+      </w:pPr>
+      <w:r>
+        <w:rPr>
+          <w:rFonts w:ascii="Times New Roman" w:hAnsi="Times New Roman"/>
+          <w:noProof/>
+          <w:sz w:val="24"/>
+          <w:szCs w:val="24"/>
+          <w:lang w:val="pt-BR" w:bidi="ar-SA"/>
+        </w:rPr>
+        <w:t>- CAPM – profissional técnico certificado em gerenciamento de projetos;</w:t>
+      </w:r>
+    </w:p>
+    <w:p>
+      <w:pPr>
+        <w:spacing w:after="0" w:line="240" w:lineRule="auto"/>
+        <w:jc w:val="both"/>
+        <w:rPr>
+          <w:rFonts w:ascii="Times New Roman" w:hAnsi="Times New Roman"/>
+          <w:noProof/>
+          <w:sz w:val="24"/>
+          <w:szCs w:val="24"/>
+          <w:lang w:val="pt-BR" w:bidi="ar-SA"/>
+        </w:rPr>
+      </w:pPr>
+      <w:r>
+        <w:rPr>
+          <w:rFonts w:ascii="Times New Roman" w:hAnsi="Times New Roman"/>
+          <w:noProof/>
+          <w:sz w:val="24"/>
+          <w:szCs w:val="24"/>
+          <w:lang w:val="pt-BR" w:bidi="ar-SA"/>
+        </w:rPr>
+        <w:t>- PfMP – profissional de gerenciamento de portfólio do PMI;</w:t>
+      </w:r>
+    </w:p>
+    <w:p>
+      <w:pPr>
+        <w:spacing w:after="0" w:line="240" w:lineRule="auto"/>
+        <w:jc w:val="both"/>
+        <w:rPr>
+          <w:rFonts w:ascii="Times New Roman" w:hAnsi="Times New Roman"/>
+          <w:noProof/>
+          <w:sz w:val="24"/>
+          <w:szCs w:val="24"/>
+          <w:lang w:val="pt-BR" w:bidi="ar-SA"/>
+        </w:rPr>
+      </w:pPr>
+      <w:r>
+        <w:rPr>
+          <w:rFonts w:ascii="Times New Roman" w:hAnsi="Times New Roman"/>
+          <w:noProof/>
+          <w:sz w:val="24"/>
+          <w:szCs w:val="24"/>
+          <w:lang w:val="pt-BR" w:bidi="ar-SA"/>
+        </w:rPr>
+        <w:t>- PMI-PBA – profissional em análise de negócios do PMI;</w:t>
+      </w:r>
+    </w:p>
+    <w:p>
+      <w:pPr>
+        <w:spacing w:after="0" w:line="240" w:lineRule="auto"/>
+        <w:jc w:val="both"/>
+        <w:rPr>
+          <w:rFonts w:ascii="Times New Roman" w:hAnsi="Times New Roman"/>
+          <w:noProof/>
+          <w:sz w:val="24"/>
+          <w:szCs w:val="24"/>
+          <w:lang w:val="pt-BR" w:bidi="ar-SA"/>
+        </w:rPr>
+      </w:pPr>
+      <w:r>
+        <w:rPr>
+          <w:rFonts w:ascii="Times New Roman" w:hAnsi="Times New Roman"/>
+          <w:noProof/>
+          <w:sz w:val="24"/>
+          <w:szCs w:val="24"/>
+          <w:lang w:val="pt-BR" w:bidi="ar-SA"/>
+        </w:rPr>
+        <w:t xml:space="preserve">- PgMP – </w:t>
+      </w:r>
+      <w:r>
+        <w:rPr>
+          <w:rFonts w:ascii="Times New Roman" w:hAnsi="Times New Roman"/>
+          <w:noProof/>
+          <w:sz w:val="24"/>
+          <w:szCs w:val="24"/>
+          <w:lang w:val="pt-BR" w:bidi="ar-SA"/>
+        </w:rPr>
+        <w:t>p</w:t>
+      </w:r>
+      <w:r>
+        <w:rPr>
+          <w:rFonts w:ascii="Times New Roman" w:hAnsi="Times New Roman"/>
+          <w:noProof/>
+          <w:sz w:val="24"/>
+          <w:szCs w:val="24"/>
+          <w:lang w:val="pt-BR" w:bidi="ar-SA"/>
+        </w:rPr>
+        <w:t>rofissional de gerenciamento de programas;</w:t>
+      </w:r>
+    </w:p>
+    <w:p>
+      <w:pPr>
+        <w:spacing w:after="0" w:line="240" w:lineRule="auto"/>
+        <w:jc w:val="both"/>
+        <w:rPr>
+          <w:rFonts w:ascii="Times New Roman" w:hAnsi="Times New Roman"/>
+          <w:noProof/>
+          <w:sz w:val="24"/>
+          <w:szCs w:val="24"/>
+          <w:lang w:val="pt-BR" w:bidi="ar-SA"/>
+        </w:rPr>
+      </w:pPr>
+      <w:r>
+        <w:rPr>
+          <w:rFonts w:ascii="Times New Roman" w:hAnsi="Times New Roman"/>
+          <w:noProof/>
+          <w:sz w:val="24"/>
+          <w:szCs w:val="24"/>
+          <w:lang w:val="pt-BR" w:bidi="ar-SA"/>
+        </w:rPr>
+        <w:t xml:space="preserve">- </w:t>
+      </w:r>
+      <w:r>
+        <w:rPr>
+          <w:rFonts w:ascii="Times New Roman" w:hAnsi="Times New Roman"/>
+          <w:noProof/>
+          <w:sz w:val="24"/>
+          <w:szCs w:val="24"/>
+          <w:lang w:val="pt-BR" w:bidi="ar-SA"/>
+        </w:rPr>
+        <w:t>PMI-SP – profissional em gerenciamento de cronograma do PMI;</w:t>
+      </w:r>
+    </w:p>
+    <w:p>
+      <w:pPr>
+        <w:spacing w:after="0" w:line="240" w:lineRule="auto"/>
+        <w:jc w:val="both"/>
+        <w:rPr>
+          <w:rFonts w:ascii="Times New Roman" w:hAnsi="Times New Roman"/>
+          <w:noProof/>
+          <w:sz w:val="24"/>
+          <w:szCs w:val="24"/>
+          <w:lang w:val="pt-BR" w:bidi="ar-SA"/>
+        </w:rPr>
+      </w:pPr>
+      <w:r>
+        <w:rPr>
+          <w:rFonts w:ascii="Times New Roman" w:hAnsi="Times New Roman"/>
+          <w:noProof/>
+          <w:sz w:val="24"/>
+          <w:szCs w:val="24"/>
+          <w:lang w:val="pt-BR" w:bidi="ar-SA"/>
+        </w:rPr>
+        <w:t>- PMI-RMP – profissional em gerencimento de riscos do PMI;</w:t>
+      </w:r>
+    </w:p>
+    <w:p>
+      <w:pPr>
+        <w:spacing w:after="0" w:line="240" w:lineRule="auto"/>
+        <w:jc w:val="both"/>
+        <w:rPr>
+          <w:rFonts w:ascii="Times New Roman" w:hAnsi="Times New Roman"/>
+          <w:noProof/>
+          <w:sz w:val="24"/>
+          <w:szCs w:val="24"/>
+          <w:lang w:val="pt-BR" w:bidi="ar-SA"/>
+        </w:rPr>
+      </w:pPr>
+      <w:r>
+        <w:rPr>
+          <w:rFonts w:ascii="Times New Roman" w:hAnsi="Times New Roman"/>
+          <w:noProof/>
+          <w:sz w:val="24"/>
+          <w:szCs w:val="24"/>
+          <w:lang w:val="pt-BR" w:bidi="ar-SA"/>
+        </w:rPr>
+        <w:t>- PMI-ACP – profisional certificado em métodos ágeis do PMI.</w:t>
+      </w:r>
+    </w:p>
+    <w:p>
+      <w:pPr>
+        <w:spacing w:after="0" w:line="240" w:lineRule="auto"/>
+        <w:jc w:val="both"/>
+        <w:rPr>
+          <w:rFonts w:ascii="Times New Roman" w:hAnsi="Times New Roman"/>
+          <w:noProof/>
+          <w:sz w:val="24"/>
+          <w:szCs w:val="24"/>
+          <w:lang w:val="pt-BR" w:bidi="ar-SA"/>
+        </w:rPr>
+      </w:pPr>
+    </w:p>
+    <w:p>
+      <w:pPr>
+        <w:spacing w:after="0" w:line="240" w:lineRule="auto"/>
+        <w:jc w:val="both"/>
+        <w:rPr>
+          <w:rFonts w:ascii="Times New Roman" w:hAnsi="Times New Roman"/>
+          <w:noProof/>
+          <w:sz w:val="24"/>
+          <w:szCs w:val="24"/>
+          <w:lang w:val="pt-BR" w:bidi="ar-SA"/>
+        </w:rPr>
+      </w:pPr>
+      <w:r>
+        <w:rPr>
+          <w:rFonts w:ascii="Times New Roman" w:hAnsi="Times New Roman"/>
+          <w:noProof/>
+          <w:sz w:val="24"/>
+          <w:szCs w:val="24"/>
+          <w:lang w:val="pt-BR" w:bidi="ar-SA"/>
+        </w:rPr>
+        <w:t>Cascata ou ágil, qual o modelo de gestão de projetos ideal?</w:t>
+      </w:r>
+    </w:p>
+    <w:p>
+      <w:pPr>
+        <w:spacing w:after="0" w:line="240" w:lineRule="auto"/>
+        <w:jc w:val="both"/>
+        <w:rPr>
+          <w:rFonts w:ascii="Times New Roman" w:hAnsi="Times New Roman"/>
+          <w:noProof/>
+          <w:sz w:val="24"/>
+          <w:szCs w:val="24"/>
+          <w:lang w:val="pt-BR" w:bidi="ar-SA"/>
+        </w:rPr>
+      </w:pPr>
+    </w:p>
+    <w:p>
+      <w:pPr>
+        <w:spacing w:after="0" w:line="240" w:lineRule="auto"/>
+        <w:jc w:val="center"/>
+        <w:rPr>
+          <w:rFonts w:ascii="Times New Roman" w:hAnsi="Times New Roman"/>
+          <w:noProof/>
+          <w:sz w:val="24"/>
+          <w:szCs w:val="24"/>
+          <w:lang w:val="pt-BR" w:bidi="ar-SA"/>
+        </w:rPr>
+      </w:pPr>
+      <w:r>
+        <w:rPr>
+          <w:rFonts w:ascii="Times New Roman" w:hAnsi="Times New Roman"/>
+          <w:noProof/>
+          <w:sz w:val="24"/>
+          <w:szCs w:val="24"/>
+          <w:lang w:bidi="ar-SA"/>
+        </w:rPr>
+        <w:lastRenderedPageBreak/>
+        <w:drawing>
+          <wp:inline distT="0" distB="0" distL="0" distR="0">
+            <wp:extent cx="5073159" cy="4252823"/>
+            <wp:effectExtent l="0" t="0" r="0" b="0"/>
+            <wp:docPr id="12" name="Imagem 12"/>
+            <wp:cNvGraphicFramePr>
+              <a:graphicFrameLocks xmlns:a="http://schemas.openxmlformats.org/drawingml/2006/main" noChangeAspect="1"/>
+            </wp:cNvGraphicFramePr>
+            <a:graphic xmlns:a="http://schemas.openxmlformats.org/drawingml/2006/main">
+              <a:graphicData uri="http://schemas.openxmlformats.org/drawingml/2006/picture">
+                <pic:pic xmlns:pic="http://schemas.openxmlformats.org/drawingml/2006/picture">
+                  <pic:nvPicPr>
+                    <pic:cNvPr id="0" name="Picture 11"/>
+                    <pic:cNvPicPr>
+                      <a:picLocks noChangeAspect="1" noChangeArrowheads="1"/>
+                    </pic:cNvPicPr>
+                  </pic:nvPicPr>
+                  <pic:blipFill>
+                    <a:blip r:embed="rId19">
+                      <a:extLst>
+                        <a:ext uri="{28A0092B-C50C-407E-A947-70E740481C1C}">
+                          <a14:useLocalDpi xmlns:a14="http://schemas.microsoft.com/office/drawing/2010/main" val="0"/>
+                        </a:ext>
+                      </a:extLst>
+                    </a:blip>
+                    <a:srcRect/>
+                    <a:stretch>
+                      <a:fillRect/>
+                    </a:stretch>
+                  </pic:blipFill>
+                  <pic:spPr bwMode="auto">
+                    <a:xfrm>
+                      <a:off x="0" y="0"/>
+                      <a:ext cx="5084742" cy="4262533"/>
+                    </a:xfrm>
+                    <a:prstGeom prst="rect">
+                      <a:avLst/>
+                    </a:prstGeom>
+                    <a:noFill/>
+                    <a:ln>
+                      <a:noFill/>
+                    </a:ln>
+                  </pic:spPr>
+                </pic:pic>
+              </a:graphicData>
+            </a:graphic>
+          </wp:inline>
+        </w:drawing>
+      </w:r>
+    </w:p>
+    <w:p>
+      <w:pPr>
+        <w:spacing w:after="0" w:line="240" w:lineRule="auto"/>
+        <w:jc w:val="center"/>
+        <w:rPr>
+          <w:rFonts w:ascii="Times New Roman" w:hAnsi="Times New Roman"/>
+          <w:noProof/>
+          <w:sz w:val="20"/>
+          <w:szCs w:val="20"/>
+          <w:lang w:val="pt-BR" w:bidi="ar-SA"/>
+        </w:rPr>
+      </w:pPr>
+      <w:r>
+        <w:rPr>
+          <w:rFonts w:ascii="Times New Roman" w:hAnsi="Times New Roman"/>
+          <w:noProof/>
+          <w:sz w:val="20"/>
+          <w:szCs w:val="20"/>
+          <w:lang w:val="pt-BR" w:bidi="ar-SA"/>
+        </w:rPr>
+        <w:t>Gestão método cascata (fonte: Redbelt)</w:t>
+      </w:r>
+    </w:p>
+    <w:p>
+      <w:pPr>
+        <w:spacing w:after="0" w:line="240" w:lineRule="auto"/>
+        <w:jc w:val="both"/>
+        <w:rPr>
+          <w:rFonts w:ascii="Times New Roman" w:hAnsi="Times New Roman"/>
+          <w:noProof/>
+          <w:sz w:val="24"/>
+          <w:szCs w:val="24"/>
+          <w:lang w:val="pt-BR" w:bidi="ar-SA"/>
+        </w:rPr>
+      </w:pPr>
+    </w:p>
+    <w:p>
+      <w:pPr>
+        <w:spacing w:after="0" w:line="240" w:lineRule="auto"/>
+        <w:jc w:val="both"/>
+        <w:rPr>
+          <w:rFonts w:ascii="Times New Roman" w:hAnsi="Times New Roman"/>
+          <w:noProof/>
+          <w:sz w:val="24"/>
+          <w:szCs w:val="24"/>
+          <w:lang w:val="pt-BR" w:bidi="ar-SA"/>
+        </w:rPr>
+      </w:pPr>
+      <w:r>
+        <w:rPr>
+          <w:rFonts w:ascii="Times New Roman" w:hAnsi="Times New Roman"/>
+          <w:noProof/>
+          <w:sz w:val="24"/>
+          <w:szCs w:val="24"/>
+          <w:lang w:val="pt-BR" w:bidi="ar-SA"/>
+        </w:rPr>
+        <w:t>PMBOK – os profissionais certificados pelo PMI seguem o manual PMBOK que reune processos de gerenciamento de projetos alinhado às boas práticas executadas por gerentes, por meio de habilidades, ferramentas e técnicas que podem incrementar as chances de sucesso em um amplo universo de projetos, além de introduzir um vocabulário específico, com jargões essenciais da profissão.</w:t>
+      </w:r>
+    </w:p>
+    <w:p>
+      <w:pPr>
+        <w:spacing w:after="0" w:line="240" w:lineRule="auto"/>
+        <w:jc w:val="both"/>
+        <w:rPr>
+          <w:rFonts w:ascii="Times New Roman" w:hAnsi="Times New Roman"/>
+          <w:noProof/>
+          <w:sz w:val="24"/>
+          <w:szCs w:val="24"/>
+          <w:lang w:val="pt-BR" w:bidi="ar-SA"/>
+        </w:rPr>
+      </w:pPr>
+    </w:p>
+    <w:p>
+      <w:pPr>
+        <w:spacing w:after="0" w:line="240" w:lineRule="auto"/>
+        <w:jc w:val="center"/>
+        <w:rPr>
+          <w:rFonts w:ascii="Times New Roman" w:hAnsi="Times New Roman"/>
+          <w:noProof/>
+          <w:sz w:val="24"/>
+          <w:szCs w:val="24"/>
+          <w:lang w:val="pt-BR" w:bidi="ar-SA"/>
+        </w:rPr>
+      </w:pPr>
+      <w:r>
+        <w:rPr>
+          <w:rFonts w:ascii="Times New Roman" w:hAnsi="Times New Roman"/>
+          <w:noProof/>
+          <w:sz w:val="24"/>
+          <w:szCs w:val="24"/>
+          <w:lang w:bidi="ar-SA"/>
+        </w:rPr>
+        <w:lastRenderedPageBreak/>
+        <w:drawing>
+          <wp:inline distT="0" distB="0" distL="0" distR="0">
+            <wp:extent cx="4658264" cy="4024618"/>
+            <wp:effectExtent l="0" t="0" r="0" b="0"/>
+            <wp:docPr id="13" name="Imagem 13"/>
+            <wp:cNvGraphicFramePr>
+              <a:graphicFrameLocks xmlns:a="http://schemas.openxmlformats.org/drawingml/2006/main" noChangeAspect="1"/>
+            </wp:cNvGraphicFramePr>
+            <a:graphic xmlns:a="http://schemas.openxmlformats.org/drawingml/2006/main">
+              <a:graphicData uri="http://schemas.openxmlformats.org/drawingml/2006/picture">
+                <pic:pic xmlns:pic="http://schemas.openxmlformats.org/drawingml/2006/picture">
+                  <pic:nvPicPr>
+                    <pic:cNvPr id="0" name="Picture 12"/>
+                    <pic:cNvPicPr>
+                      <a:picLocks noChangeAspect="1" noChangeArrowheads="1"/>
+                    </pic:cNvPicPr>
+                  </pic:nvPicPr>
+                  <pic:blipFill>
+                    <a:blip r:embed="rId20">
+                      <a:extLst>
+                        <a:ext uri="{28A0092B-C50C-407E-A947-70E740481C1C}">
+                          <a14:useLocalDpi xmlns:a14="http://schemas.microsoft.com/office/drawing/2010/main" val="0"/>
+                        </a:ext>
+                      </a:extLst>
+                    </a:blip>
+                    <a:srcRect/>
+                    <a:stretch>
+                      <a:fillRect/>
+                    </a:stretch>
+                  </pic:blipFill>
+                  <pic:spPr bwMode="auto">
+                    <a:xfrm>
+                      <a:off x="0" y="0"/>
+                      <a:ext cx="4658502" cy="4024824"/>
+                    </a:xfrm>
+                    <a:prstGeom prst="rect">
+                      <a:avLst/>
+                    </a:prstGeom>
+                    <a:noFill/>
+                    <a:ln>
+                      <a:noFill/>
+                    </a:ln>
+                  </pic:spPr>
+                </pic:pic>
+              </a:graphicData>
+            </a:graphic>
+          </wp:inline>
+        </w:drawing>
+      </w:r>
+    </w:p>
+    <w:p>
+      <w:pPr>
+        <w:spacing w:after="0" w:line="240" w:lineRule="auto"/>
+        <w:jc w:val="center"/>
+        <w:rPr>
+          <w:rFonts w:ascii="Times New Roman" w:hAnsi="Times New Roman"/>
+          <w:noProof/>
+          <w:sz w:val="20"/>
+          <w:szCs w:val="20"/>
+          <w:lang w:val="pt-BR" w:bidi="ar-SA"/>
+        </w:rPr>
+      </w:pPr>
+      <w:r>
+        <w:rPr>
+          <w:rFonts w:ascii="Times New Roman" w:hAnsi="Times New Roman"/>
+          <w:noProof/>
+          <w:sz w:val="20"/>
+          <w:szCs w:val="20"/>
+          <w:lang w:val="pt-BR" w:bidi="ar-SA"/>
+        </w:rPr>
+        <w:t>Gestão método ágil (fonte: Redbelt)</w:t>
+      </w:r>
+    </w:p>
+    <w:p>
+      <w:pPr>
+        <w:spacing w:after="0" w:line="240" w:lineRule="auto"/>
+        <w:jc w:val="both"/>
+        <w:rPr>
+          <w:rFonts w:ascii="Times New Roman" w:hAnsi="Times New Roman"/>
+          <w:noProof/>
+          <w:sz w:val="24"/>
+          <w:szCs w:val="24"/>
+          <w:lang w:val="pt-BR" w:bidi="ar-SA"/>
+        </w:rPr>
+      </w:pPr>
+    </w:p>
+    <w:p>
+      <w:pPr>
+        <w:spacing w:after="0" w:line="240" w:lineRule="auto"/>
+        <w:jc w:val="center"/>
+        <w:rPr>
+          <w:rFonts w:ascii="Times New Roman" w:hAnsi="Times New Roman"/>
+          <w:noProof/>
+          <w:sz w:val="24"/>
+          <w:szCs w:val="24"/>
+          <w:lang w:val="pt-BR" w:bidi="ar-SA"/>
+        </w:rPr>
+      </w:pPr>
+      <w:r>
+        <w:rPr>
+          <w:rFonts w:ascii="Times New Roman" w:hAnsi="Times New Roman"/>
+          <w:noProof/>
+          <w:sz w:val="24"/>
+          <w:szCs w:val="24"/>
+          <w:lang w:bidi="ar-SA"/>
+        </w:rPr>
+        <w:drawing>
+          <wp:inline distT="0" distB="0" distL="0" distR="0">
+            <wp:extent cx="4862271" cy="3355676"/>
+            <wp:effectExtent l="0" t="0" r="0" b="0"/>
+            <wp:docPr id="14" name="Imagem 14"/>
+            <wp:cNvGraphicFramePr>
+              <a:graphicFrameLocks xmlns:a="http://schemas.openxmlformats.org/drawingml/2006/main" noChangeAspect="1"/>
+            </wp:cNvGraphicFramePr>
+            <a:graphic xmlns:a="http://schemas.openxmlformats.org/drawingml/2006/main">
+              <a:graphicData uri="http://schemas.openxmlformats.org/drawingml/2006/picture">
+                <pic:pic xmlns:pic="http://schemas.openxmlformats.org/drawingml/2006/picture">
+                  <pic:nvPicPr>
+                    <pic:cNvPr id="0" name="Picture 13"/>
+                    <pic:cNvPicPr>
+                      <a:picLocks noChangeAspect="1" noChangeArrowheads="1"/>
+                    </pic:cNvPicPr>
+                  </pic:nvPicPr>
+                  <pic:blipFill>
+                    <a:blip r:embed="rId21">
+                      <a:extLst>
+                        <a:ext uri="{28A0092B-C50C-407E-A947-70E740481C1C}">
+                          <a14:useLocalDpi xmlns:a14="http://schemas.microsoft.com/office/drawing/2010/main" val="0"/>
+                        </a:ext>
+                      </a:extLst>
+                    </a:blip>
+                    <a:srcRect/>
+                    <a:stretch>
+                      <a:fillRect/>
+                    </a:stretch>
+                  </pic:blipFill>
+                  <pic:spPr bwMode="auto">
+                    <a:xfrm>
+                      <a:off x="0" y="0"/>
+                      <a:ext cx="4862536" cy="3355859"/>
+                    </a:xfrm>
+                    <a:prstGeom prst="rect">
+                      <a:avLst/>
+                    </a:prstGeom>
+                    <a:noFill/>
+                    <a:ln>
+                      <a:noFill/>
+                    </a:ln>
+                  </pic:spPr>
+                </pic:pic>
+              </a:graphicData>
+            </a:graphic>
+          </wp:inline>
+        </w:drawing>
+      </w:r>
+    </w:p>
+    <w:p>
+      <w:pPr>
+        <w:spacing w:after="0" w:line="240" w:lineRule="auto"/>
+        <w:jc w:val="center"/>
+        <w:rPr>
+          <w:rFonts w:ascii="Times New Roman" w:hAnsi="Times New Roman"/>
+          <w:noProof/>
+          <w:sz w:val="20"/>
+          <w:szCs w:val="20"/>
+          <w:lang w:val="pt-BR" w:bidi="ar-SA"/>
+        </w:rPr>
+      </w:pPr>
+      <w:r>
+        <w:rPr>
+          <w:rFonts w:ascii="Times New Roman" w:hAnsi="Times New Roman"/>
+          <w:noProof/>
+          <w:sz w:val="20"/>
+          <w:szCs w:val="20"/>
+          <w:lang w:val="pt-BR" w:bidi="ar-SA"/>
+        </w:rPr>
+        <w:t>Métodos Ágeis mais utilizados (fonte: Método Ágil)</w:t>
+      </w:r>
+    </w:p>
+    <w:p>
+      <w:pPr>
+        <w:spacing w:after="0" w:line="240" w:lineRule="auto"/>
+        <w:jc w:val="both"/>
+        <w:rPr>
+          <w:rFonts w:ascii="Times New Roman" w:hAnsi="Times New Roman"/>
+          <w:noProof/>
+          <w:sz w:val="24"/>
+          <w:szCs w:val="24"/>
+          <w:lang w:val="pt-BR" w:bidi="ar-SA"/>
+        </w:rPr>
+      </w:pPr>
+    </w:p>
+    <w:p>
+      <w:pPr>
+        <w:spacing w:after="0" w:line="240" w:lineRule="auto"/>
+        <w:jc w:val="both"/>
+        <w:rPr>
+          <w:rFonts w:ascii="Times New Roman" w:hAnsi="Times New Roman"/>
+          <w:noProof/>
+          <w:sz w:val="24"/>
+          <w:szCs w:val="24"/>
+          <w:lang w:val="pt-BR" w:bidi="ar-SA"/>
+        </w:rPr>
+      </w:pPr>
+      <w:r>
+        <w:rPr>
+          <w:rFonts w:ascii="Times New Roman" w:hAnsi="Times New Roman"/>
+          <w:noProof/>
+          <w:sz w:val="24"/>
+          <w:szCs w:val="24"/>
+          <w:lang w:val="pt-BR" w:bidi="ar-SA"/>
+        </w:rPr>
+        <w:lastRenderedPageBreak/>
+        <w:t xml:space="preserve">O </w:t>
+      </w:r>
+      <w:r>
+        <w:rPr>
+          <w:rFonts w:ascii="Times New Roman" w:hAnsi="Times New Roman"/>
+          <w:i/>
+          <w:noProof/>
+          <w:sz w:val="24"/>
+          <w:szCs w:val="24"/>
+          <w:lang w:val="pt-BR" w:bidi="ar-SA"/>
+        </w:rPr>
+        <w:t>Scrum</w:t>
+      </w:r>
+      <w:r>
+        <w:rPr>
+          <w:rFonts w:ascii="Times New Roman" w:hAnsi="Times New Roman"/>
+          <w:noProof/>
+          <w:sz w:val="24"/>
+          <w:szCs w:val="24"/>
+          <w:lang w:val="pt-BR" w:bidi="ar-SA"/>
+        </w:rPr>
+        <w:t xml:space="preserve"> é um framework simples para gerenciar projetos complexos. O </w:t>
+      </w:r>
+      <w:r>
+        <w:rPr>
+          <w:rFonts w:ascii="Times New Roman" w:hAnsi="Times New Roman"/>
+          <w:i/>
+          <w:noProof/>
+          <w:sz w:val="24"/>
+          <w:szCs w:val="24"/>
+          <w:lang w:val="pt-BR" w:bidi="ar-SA"/>
+        </w:rPr>
+        <w:t>Scrum</w:t>
+      </w:r>
+      <w:r>
+        <w:rPr>
+          <w:rFonts w:ascii="Times New Roman" w:hAnsi="Times New Roman"/>
+          <w:noProof/>
+          <w:sz w:val="24"/>
+          <w:szCs w:val="24"/>
+          <w:lang w:val="pt-BR" w:bidi="ar-SA"/>
+        </w:rPr>
+        <w:t xml:space="preserve"> é uma metodologia da filosifia Lean que consiste num conjunto de valores, princíios e práicas que fornecem a base para que a sua organização adicione as suas próprias aplicações, adequadas à sua própria realidade.</w:t>
+      </w:r>
       <w:bookmarkStart w:id="0" w:name="_GoBack"/>
       <w:bookmarkEnd w:id="0"/>
     </w:p>
     <w:p>
       <w:pPr>
+        <w:spacing w:after="0" w:line="240" w:lineRule="auto"/>
+        <w:jc w:val="both"/>
+        <w:rPr>
+          <w:rFonts w:ascii="Times New Roman" w:hAnsi="Times New Roman"/>
+          <w:noProof/>
+          <w:sz w:val="24"/>
+          <w:szCs w:val="24"/>
+          <w:lang w:val="pt-BR" w:bidi="ar-SA"/>
+        </w:rPr>
+      </w:pPr>
+    </w:p>
+    <w:p>
+      <w:pPr>
+        <w:spacing w:after="0" w:line="240" w:lineRule="auto"/>
+        <w:jc w:val="both"/>
+        <w:rPr>
+          <w:rFonts w:ascii="Times New Roman" w:hAnsi="Times New Roman"/>
+          <w:noProof/>
+          <w:sz w:val="24"/>
+          <w:szCs w:val="24"/>
+          <w:lang w:val="pt-BR" w:bidi="ar-SA"/>
+        </w:rPr>
+      </w:pPr>
+    </w:p>
+    <w:p>
+      <w:pPr>
+        <w:spacing w:after="0" w:line="240" w:lineRule="auto"/>
+        <w:jc w:val="both"/>
+        <w:rPr>
+          <w:rFonts w:ascii="Times New Roman" w:hAnsi="Times New Roman"/>
+          <w:noProof/>
+          <w:sz w:val="24"/>
+          <w:szCs w:val="24"/>
+          <w:lang w:val="pt-BR" w:bidi="ar-SA"/>
+        </w:rPr>
+      </w:pPr>
+    </w:p>
+    <w:p>
+      <w:pPr>
+        <w:spacing w:after="0" w:line="240" w:lineRule="auto"/>
+        <w:jc w:val="both"/>
+        <w:rPr>
+          <w:rFonts w:ascii="Times New Roman" w:hAnsi="Times New Roman"/>
+          <w:noProof/>
+          <w:sz w:val="24"/>
+          <w:szCs w:val="24"/>
+          <w:lang w:val="pt-BR" w:bidi="ar-SA"/>
+        </w:rPr>
+      </w:pPr>
+    </w:p>
+    <w:p>
+      <w:pPr>
+        <w:spacing w:after="0" w:line="240" w:lineRule="auto"/>
+        <w:jc w:val="both"/>
+        <w:rPr>
+          <w:rFonts w:ascii="Times New Roman" w:hAnsi="Times New Roman"/>
+          <w:noProof/>
+          <w:sz w:val="24"/>
+          <w:szCs w:val="24"/>
+          <w:lang w:val="pt-BR" w:bidi="ar-SA"/>
+        </w:rPr>
+      </w:pPr>
+    </w:p>
+    <w:p>
+      <w:pPr>
+        <w:spacing w:after="0" w:line="240" w:lineRule="auto"/>
+        <w:jc w:val="both"/>
+        <w:rPr>
+          <w:rFonts w:ascii="Times New Roman" w:hAnsi="Times New Roman"/>
+          <w:noProof/>
+          <w:sz w:val="24"/>
+          <w:szCs w:val="24"/>
+          <w:lang w:val="pt-BR" w:bidi="ar-SA"/>
+        </w:rPr>
+      </w:pPr>
+    </w:p>
+    <w:p>
+      <w:pPr>
+        <w:spacing w:after="0" w:line="240" w:lineRule="auto"/>
+        <w:jc w:val="both"/>
+        <w:rPr>
+          <w:rFonts w:ascii="Times New Roman" w:hAnsi="Times New Roman"/>
+          <w:noProof/>
+          <w:sz w:val="24"/>
+          <w:szCs w:val="24"/>
+          <w:lang w:val="pt-BR" w:bidi="ar-SA"/>
+        </w:rPr>
+      </w:pPr>
+    </w:p>
+    <w:p>
+      <w:pPr>
+        <w:spacing w:after="0" w:line="240" w:lineRule="auto"/>
+        <w:jc w:val="both"/>
+        <w:rPr>
+          <w:rFonts w:ascii="Times New Roman" w:hAnsi="Times New Roman"/>
+          <w:noProof/>
+          <w:sz w:val="24"/>
+          <w:szCs w:val="24"/>
+          <w:lang w:val="pt-BR" w:bidi="ar-SA"/>
+        </w:rPr>
+      </w:pPr>
+    </w:p>
+    <w:p>
+      <w:pPr>
+        <w:spacing w:after="0" w:line="240" w:lineRule="auto"/>
+        <w:jc w:val="both"/>
+        <w:rPr>
+          <w:rFonts w:ascii="Times New Roman" w:hAnsi="Times New Roman"/>
+          <w:noProof/>
+          <w:sz w:val="24"/>
+          <w:szCs w:val="24"/>
+          <w:lang w:val="pt-BR" w:bidi="ar-SA"/>
+        </w:rPr>
+      </w:pPr>
+    </w:p>
+    <w:p>
+      <w:pPr>
+        <w:spacing w:after="0" w:line="240" w:lineRule="auto"/>
+        <w:jc w:val="both"/>
+        <w:rPr>
+          <w:rFonts w:ascii="Times New Roman" w:hAnsi="Times New Roman"/>
+          <w:noProof/>
+          <w:sz w:val="24"/>
+          <w:szCs w:val="24"/>
+          <w:lang w:val="pt-BR" w:bidi="ar-SA"/>
+        </w:rPr>
+      </w:pPr>
+    </w:p>
+    <w:p>
+      <w:pPr>
         <w:spacing w:after="0" w:line="360" w:lineRule="auto"/>
         <w:jc w:val="center"/>
         <w:rPr>
@@ -205,8 +3561,8 @@
       </w:pPr>
     </w:p>
     <w:sectPr>
-      <w:headerReference w:type="default" r:id="rId9"/>
-      <w:footerReference w:type="default" r:id="rId10"/>
+      <w:headerReference w:type="default" r:id="rId22"/>
+      <w:footerReference w:type="default" r:id="rId23"/>
       <w:pgSz w:w="11906" w:h="16838"/>
       <w:pgMar w:top="1417" w:right="1701" w:bottom="1417" w:left="1701" w:header="708" w:footer="708" w:gutter="0"/>
       <w:cols w:space="708"/>
@@ -511,6 +3867,273 @@
 <file path=word/numbering.xml><?xml version="1.0" encoding="utf-8"?>
 <w:numbering xmlns:wpc="http://schemas.microsoft.com/office/word/2010/wordprocessingCanvas" xmlns:mc="http://schemas.openxmlformats.org/markup-compatibility/2006" xmlns:o="urn:schemas-microsoft-com:office:office" xmlns:r="http://schemas.openxmlformats.org/officeDocument/2006/relationships" xmlns:m="http://schemas.openxmlformats.org/officeDocument/2006/math" xmlns:v="urn:schemas-microsoft-com:vml" xmlns:wp14="http://schemas.microsoft.com/office/word/2010/wordprocessingDrawing" xmlns:wp="http://schemas.openxmlformats.org/drawingml/2006/wordprocessingDrawing" xmlns:w10="urn:schemas-microsoft-com:office:word" xmlns:w="http://schemas.openxmlformats.org/wordprocessingml/2006/main" xmlns:w14="http://schemas.microsoft.com/office/word/2010/wordml" xmlns:wpg="http://schemas.microsoft.com/office/word/2010/wordprocessingGroup" xmlns:wpi="http://schemas.microsoft.com/office/word/2010/wordprocessingInk" xmlns:wne="http://schemas.microsoft.com/office/word/2006/wordml" xmlns:wps="http://schemas.microsoft.com/office/word/2010/wordprocessingShape" mc:Ignorable="w14 wp14">
   <w:abstractNum w:abstractNumId="0">
+    <w:nsid w:val="11D9738C"/>
+    <w:multiLevelType w:val="hybridMultilevel"/>
+    <w:tmpl w:val="7BFE1CF4"/>
+    <w:lvl w:ilvl="0" w:tplc="482C271A">
+      <w:start w:val="1"/>
+      <w:numFmt w:val="lowerRoman"/>
+      <w:lvlText w:val="(%1)"/>
+      <w:lvlJc w:val="left"/>
+      <w:pPr>
+        <w:ind w:left="1080" w:hanging="720"/>
+      </w:pPr>
+      <w:rPr>
+        <w:rFonts w:hint="default"/>
+      </w:rPr>
+    </w:lvl>
+    <w:lvl w:ilvl="1" w:tplc="04090019" w:tentative="1">
+      <w:start w:val="1"/>
+      <w:numFmt w:val="lowerLetter"/>
+      <w:lvlText w:val="%2."/>
+      <w:lvlJc w:val="left"/>
+      <w:pPr>
+        <w:ind w:left="1440" w:hanging="360"/>
+      </w:pPr>
+    </w:lvl>
+    <w:lvl w:ilvl="2" w:tplc="0409001B" w:tentative="1">
+      <w:start w:val="1"/>
+      <w:numFmt w:val="lowerRoman"/>
+      <w:lvlText w:val="%3."/>
+      <w:lvlJc w:val="right"/>
+      <w:pPr>
+        <w:ind w:left="2160" w:hanging="180"/>
+      </w:pPr>
+    </w:lvl>
+    <w:lvl w:ilvl="3" w:tplc="0409000F" w:tentative="1">
+      <w:start w:val="1"/>
+      <w:numFmt w:val="decimal"/>
+      <w:lvlText w:val="%4."/>
+      <w:lvlJc w:val="left"/>
+      <w:pPr>
+        <w:ind w:left="2880" w:hanging="360"/>
+      </w:pPr>
+    </w:lvl>
+    <w:lvl w:ilvl="4" w:tplc="04090019" w:tentative="1">
+      <w:start w:val="1"/>
+      <w:numFmt w:val="lowerLetter"/>
+      <w:lvlText w:val="%5."/>
+      <w:lvlJc w:val="left"/>
+      <w:pPr>
+        <w:ind w:left="3600" w:hanging="360"/>
+      </w:pPr>
+    </w:lvl>
+    <w:lvl w:ilvl="5" w:tplc="0409001B" w:tentative="1">
+      <w:start w:val="1"/>
+      <w:numFmt w:val="lowerRoman"/>
+      <w:lvlText w:val="%6."/>
+      <w:lvlJc w:val="right"/>
+      <w:pPr>
+        <w:ind w:left="4320" w:hanging="180"/>
+      </w:pPr>
+    </w:lvl>
+    <w:lvl w:ilvl="6" w:tplc="0409000F" w:tentative="1">
+      <w:start w:val="1"/>
+      <w:numFmt w:val="decimal"/>
+      <w:lvlText w:val="%7."/>
+      <w:lvlJc w:val="left"/>
+      <w:pPr>
+        <w:ind w:left="5040" w:hanging="360"/>
+      </w:pPr>
+    </w:lvl>
+    <w:lvl w:ilvl="7" w:tplc="04090019" w:tentative="1">
+      <w:start w:val="1"/>
+      <w:numFmt w:val="lowerLetter"/>
+      <w:lvlText w:val="%8."/>
+      <w:lvlJc w:val="left"/>
+      <w:pPr>
+        <w:ind w:left="5760" w:hanging="360"/>
+      </w:pPr>
+    </w:lvl>
+    <w:lvl w:ilvl="8" w:tplc="0409001B" w:tentative="1">
+      <w:start w:val="1"/>
+      <w:numFmt w:val="lowerRoman"/>
+      <w:lvlText w:val="%9."/>
+      <w:lvlJc w:val="right"/>
+      <w:pPr>
+        <w:ind w:left="6480" w:hanging="180"/>
+      </w:pPr>
+    </w:lvl>
+  </w:abstractNum>
+  <w:abstractNum w:abstractNumId="1">
+    <w:nsid w:val="162F48B3"/>
+    <w:multiLevelType w:val="hybridMultilevel"/>
+    <w:tmpl w:val="69E4C900"/>
+    <w:lvl w:ilvl="0" w:tplc="69844E9E">
+      <w:start w:val="1"/>
+      <w:numFmt w:val="lowerLetter"/>
+      <w:lvlText w:val="(%1)"/>
+      <w:lvlJc w:val="left"/>
+      <w:pPr>
+        <w:ind w:left="720" w:hanging="360"/>
+      </w:pPr>
+      <w:rPr>
+        <w:rFonts w:hint="default"/>
+      </w:rPr>
+    </w:lvl>
+    <w:lvl w:ilvl="1" w:tplc="04090019" w:tentative="1">
+      <w:start w:val="1"/>
+      <w:numFmt w:val="lowerLetter"/>
+      <w:lvlText w:val="%2."/>
+      <w:lvlJc w:val="left"/>
+      <w:pPr>
+        <w:ind w:left="1440" w:hanging="360"/>
+      </w:pPr>
+    </w:lvl>
+    <w:lvl w:ilvl="2" w:tplc="0409001B" w:tentative="1">
+      <w:start w:val="1"/>
+      <w:numFmt w:val="lowerRoman"/>
+      <w:lvlText w:val="%3."/>
+      <w:lvlJc w:val="right"/>
+      <w:pPr>
+        <w:ind w:left="2160" w:hanging="180"/>
+      </w:pPr>
+    </w:lvl>
+    <w:lvl w:ilvl="3" w:tplc="0409000F" w:tentative="1">
+      <w:start w:val="1"/>
+      <w:numFmt w:val="decimal"/>
+      <w:lvlText w:val="%4."/>
+      <w:lvlJc w:val="left"/>
+      <w:pPr>
+        <w:ind w:left="2880" w:hanging="360"/>
+      </w:pPr>
+    </w:lvl>
+    <w:lvl w:ilvl="4" w:tplc="04090019" w:tentative="1">
+      <w:start w:val="1"/>
+      <w:numFmt w:val="lowerLetter"/>
+      <w:lvlText w:val="%5."/>
+      <w:lvlJc w:val="left"/>
+      <w:pPr>
+        <w:ind w:left="3600" w:hanging="360"/>
+      </w:pPr>
+    </w:lvl>
+    <w:lvl w:ilvl="5" w:tplc="0409001B" w:tentative="1">
+      <w:start w:val="1"/>
+      <w:numFmt w:val="lowerRoman"/>
+      <w:lvlText w:val="%6."/>
+      <w:lvlJc w:val="right"/>
+      <w:pPr>
+        <w:ind w:left="4320" w:hanging="180"/>
+      </w:pPr>
+    </w:lvl>
+    <w:lvl w:ilvl="6" w:tplc="0409000F" w:tentative="1">
+      <w:start w:val="1"/>
+      <w:numFmt w:val="decimal"/>
+      <w:lvlText w:val="%7."/>
+      <w:lvlJc w:val="left"/>
+      <w:pPr>
+        <w:ind w:left="5040" w:hanging="360"/>
+      </w:pPr>
+    </w:lvl>
+    <w:lvl w:ilvl="7" w:tplc="04090019" w:tentative="1">
+      <w:start w:val="1"/>
+      <w:numFmt w:val="lowerLetter"/>
+      <w:lvlText w:val="%8."/>
+      <w:lvlJc w:val="left"/>
+      <w:pPr>
+        <w:ind w:left="5760" w:hanging="360"/>
+      </w:pPr>
+    </w:lvl>
+    <w:lvl w:ilvl="8" w:tplc="0409001B" w:tentative="1">
+      <w:start w:val="1"/>
+      <w:numFmt w:val="lowerRoman"/>
+      <w:lvlText w:val="%9."/>
+      <w:lvlJc w:val="right"/>
+      <w:pPr>
+        <w:ind w:left="6480" w:hanging="180"/>
+      </w:pPr>
+    </w:lvl>
+  </w:abstractNum>
+  <w:abstractNum w:abstractNumId="2">
+    <w:nsid w:val="20022D64"/>
+    <w:multiLevelType w:val="hybridMultilevel"/>
+    <w:tmpl w:val="FD4E3880"/>
+    <w:lvl w:ilvl="0" w:tplc="97E25A1A">
+      <w:start w:val="1"/>
+      <w:numFmt w:val="lowerLetter"/>
+      <w:lvlText w:val="(%1)"/>
+      <w:lvlJc w:val="left"/>
+      <w:pPr>
+        <w:ind w:left="720" w:hanging="360"/>
+      </w:pPr>
+      <w:rPr>
+        <w:rFonts w:hint="default"/>
+      </w:rPr>
+    </w:lvl>
+    <w:lvl w:ilvl="1" w:tplc="04090019" w:tentative="1">
+      <w:start w:val="1"/>
+      <w:numFmt w:val="lowerLetter"/>
+      <w:lvlText w:val="%2."/>
+      <w:lvlJc w:val="left"/>
+      <w:pPr>
+        <w:ind w:left="1440" w:hanging="360"/>
+      </w:pPr>
+    </w:lvl>
+    <w:lvl w:ilvl="2" w:tplc="0409001B" w:tentative="1">
+      <w:start w:val="1"/>
+      <w:numFmt w:val="lowerRoman"/>
+      <w:lvlText w:val="%3."/>
+      <w:lvlJc w:val="right"/>
+      <w:pPr>
+        <w:ind w:left="2160" w:hanging="180"/>
+      </w:pPr>
+    </w:lvl>
+    <w:lvl w:ilvl="3" w:tplc="0409000F" w:tentative="1">
+      <w:start w:val="1"/>
+      <w:numFmt w:val="decimal"/>
+      <w:lvlText w:val="%4."/>
+      <w:lvlJc w:val="left"/>
+      <w:pPr>
+        <w:ind w:left="2880" w:hanging="360"/>
+      </w:pPr>
+    </w:lvl>
+    <w:lvl w:ilvl="4" w:tplc="04090019" w:tentative="1">
+      <w:start w:val="1"/>
+      <w:numFmt w:val="lowerLetter"/>
+      <w:lvlText w:val="%5."/>
+      <w:lvlJc w:val="left"/>
+      <w:pPr>
+        <w:ind w:left="3600" w:hanging="360"/>
+      </w:pPr>
+    </w:lvl>
+    <w:lvl w:ilvl="5" w:tplc="0409001B" w:tentative="1">
+      <w:start w:val="1"/>
+      <w:numFmt w:val="lowerRoman"/>
+      <w:lvlText w:val="%6."/>
+      <w:lvlJc w:val="right"/>
+      <w:pPr>
+        <w:ind w:left="4320" w:hanging="180"/>
+      </w:pPr>
+    </w:lvl>
+    <w:lvl w:ilvl="6" w:tplc="0409000F" w:tentative="1">
+      <w:start w:val="1"/>
+      <w:numFmt w:val="decimal"/>
+      <w:lvlText w:val="%7."/>
+      <w:lvlJc w:val="left"/>
+      <w:pPr>
+        <w:ind w:left="5040" w:hanging="360"/>
+      </w:pPr>
+    </w:lvl>
+    <w:lvl w:ilvl="7" w:tplc="04090019" w:tentative="1">
+      <w:start w:val="1"/>
+      <w:numFmt w:val="lowerLetter"/>
+      <w:lvlText w:val="%8."/>
+      <w:lvlJc w:val="left"/>
+      <w:pPr>
+        <w:ind w:left="5760" w:hanging="360"/>
+      </w:pPr>
+    </w:lvl>
+    <w:lvl w:ilvl="8" w:tplc="0409001B" w:tentative="1">
+      <w:start w:val="1"/>
+      <w:numFmt w:val="lowerRoman"/>
+      <w:lvlText w:val="%9."/>
+      <w:lvlJc w:val="right"/>
+      <w:pPr>
+        <w:ind w:left="6480" w:hanging="180"/>
+      </w:pPr>
+    </w:lvl>
+  </w:abstractNum>
+  <w:abstractNum w:abstractNumId="3">
     <w:nsid w:val="45E821B3"/>
     <w:multiLevelType w:val="hybridMultilevel"/>
     <w:tmpl w:val="07CA52A0"/>
@@ -596,7 +4219,7 @@
       </w:pPr>
     </w:lvl>
   </w:abstractNum>
-  <w:abstractNum w:abstractNumId="1">
+  <w:abstractNum w:abstractNumId="4">
     <w:nsid w:val="4EFD7C98"/>
     <w:multiLevelType w:val="hybridMultilevel"/>
     <w:tmpl w:val="29C24EA6"/>
@@ -682,7 +4305,7 @@
       </w:pPr>
     </w:lvl>
   </w:abstractNum>
-  <w:abstractNum w:abstractNumId="2">
+  <w:abstractNum w:abstractNumId="5">
     <w:nsid w:val="5CEA3726"/>
     <w:multiLevelType w:val="hybridMultilevel"/>
     <w:tmpl w:val="3410CC26"/>
@@ -772,12 +4395,21 @@
     </w:lvl>
   </w:abstractNum>
   <w:num w:numId="1">
+    <w:abstractNumId w:val="5"/>
+  </w:num>
+  <w:num w:numId="2">
+    <w:abstractNumId w:val="4"/>
+  </w:num>
+  <w:num w:numId="3">
+    <w:abstractNumId w:val="3"/>
+  </w:num>
+  <w:num w:numId="4">
     <w:abstractNumId w:val="2"/>
   </w:num>
-  <w:num w:numId="2">
+  <w:num w:numId="5">
     <w:abstractNumId w:val="1"/>
   </w:num>
-  <w:num w:numId="3">
+  <w:num w:numId="6">
     <w:abstractNumId w:val="0"/>
   </w:num>
 </w:numbering>
@@ -3148,7 +6780,7 @@
   <a:extraClrSchemeLst/>
   <a:extLst>
     <a:ext uri="{05A4C25C-085E-4340-85A3-A5531E510DB2}">
-      <thm15:themeFamily xmlns="" xmlns:thm15="http://schemas.microsoft.com/office/thememl/2012/main" name="Office Theme" id="{62F939B6-93AF-4DB8-9C6B-D6C7DFDC589F}" vid="{4A3C46E8-61CC-4603-A589-7422A47A8E4A}"/>
+      <thm15:themeFamily xmlns:thm15="http://schemas.microsoft.com/office/thememl/2012/main" xmlns="" name="Office Theme" id="{62F939B6-93AF-4DB8-9C6B-D6C7DFDC589F}" vid="{4A3C46E8-61CC-4603-A589-7422A47A8E4A}"/>
     </a:ext>
   </a:extLst>
 </a:theme>
@@ -3159,7 +6791,7 @@
 </file>
 
 <file path=customXml/itemProps1.xml><?xml version="1.0" encoding="utf-8"?>
-<ds:datastoreItem xmlns:ds="http://schemas.openxmlformats.org/officeDocument/2006/customXml" ds:itemID="{8B8A28BE-6617-4F28-9ABC-1E50A52F7D2B}">
+<ds:datastoreItem xmlns:ds="http://schemas.openxmlformats.org/officeDocument/2006/customXml" ds:itemID="{EFA01EF1-B264-4E8B-AE91-710721ADC62B}">
   <ds:schemaRefs>
     <ds:schemaRef ds:uri="http://schemas.openxmlformats.org/officeDocument/2006/bibliography"/>
   </ds:schemaRefs>

</xml_diff>

<commit_message>
add notas unidade 2 gestão de projetos
</commit_message>
<xml_diff>
--- a/04_gestao_projetos/gestão_projetos_notas_aula.docx
+++ b/04_gestao_projetos/gestão_projetos_notas_aula.docx
@@ -183,8 +183,6 @@
           <w:lang w:val="pt-BR"/>
         </w:rPr>
       </w:pPr>
-      <w:bookmarkStart w:id="0" w:name="_GoBack"/>
-      <w:bookmarkEnd w:id="0"/>
     </w:p>
     <w:p>
       <w:pPr>
@@ -237,12 +235,23 @@
       <w:r>
         <w:rPr>
           <w:rFonts w:asciiTheme="majorHAnsi" w:hAnsiTheme="majorHAnsi" w:cstheme="majorHAnsi"/>
-          <w:noProof/>
-          <w:sz w:val="24"/>
-          <w:szCs w:val="24"/>
-          <w:lang w:val="pt-BR" w:bidi="ar-SA"/>
-        </w:rPr>
-        <w:t>Unidade 1 – Fundamentos do Gerenciamento de Projetos.</w:t>
+          <w:b/>
+          <w:noProof/>
+          <w:sz w:val="24"/>
+          <w:szCs w:val="24"/>
+          <w:lang w:val="pt-BR" w:bidi="ar-SA"/>
+        </w:rPr>
+        <w:t>Unidade 1 – Fundamentos do Gerenciamento de Projetos</w:t>
+      </w:r>
+      <w:r>
+        <w:rPr>
+          <w:rFonts w:asciiTheme="majorHAnsi" w:hAnsiTheme="majorHAnsi" w:cstheme="majorHAnsi"/>
+          <w:noProof/>
+          <w:sz w:val="24"/>
+          <w:szCs w:val="24"/>
+          <w:lang w:val="pt-BR" w:bidi="ar-SA"/>
+        </w:rPr>
+        <w:t>.</w:t>
       </w:r>
     </w:p>
     <w:p>
@@ -3382,522 +3391,1335 @@
         </w:rPr>
       </w:pPr>
     </w:p>
-    <w:p>
-      <w:pPr>
-        <w:spacing w:after="0" w:line="240" w:lineRule="auto"/>
-        <w:jc w:val="both"/>
-        <w:rPr>
-          <w:rFonts w:asciiTheme="majorHAnsi" w:hAnsiTheme="majorHAnsi" w:cstheme="majorHAnsi"/>
-          <w:noProof/>
-          <w:sz w:val="24"/>
-          <w:szCs w:val="24"/>
-          <w:lang w:val="pt-BR" w:bidi="ar-SA"/>
-        </w:rPr>
-      </w:pPr>
-      <w:r>
-        <w:rPr>
-          <w:rFonts w:asciiTheme="majorHAnsi" w:hAnsiTheme="majorHAnsi" w:cstheme="majorHAnsi"/>
-          <w:noProof/>
-          <w:sz w:val="24"/>
-          <w:szCs w:val="24"/>
-          <w:lang w:val="pt-BR" w:bidi="ar-SA"/>
-        </w:rPr>
-        <w:t>Qual das seguintes opções não é uma característica de um projeto?</w:t>
-      </w:r>
-    </w:p>
-    <w:p>
-      <w:pPr>
-        <w:spacing w:after="0" w:line="240" w:lineRule="auto"/>
-        <w:jc w:val="both"/>
-        <w:rPr>
-          <w:rFonts w:asciiTheme="majorHAnsi" w:hAnsiTheme="majorHAnsi" w:cstheme="majorHAnsi"/>
-          <w:noProof/>
-          <w:sz w:val="24"/>
-          <w:szCs w:val="24"/>
-          <w:lang w:val="pt-BR" w:bidi="ar-SA"/>
-        </w:rPr>
-      </w:pPr>
-    </w:p>
-    <w:p>
-      <w:pPr>
-        <w:spacing w:after="0" w:line="240" w:lineRule="auto"/>
-        <w:jc w:val="both"/>
-        <w:rPr>
-          <w:rFonts w:asciiTheme="majorHAnsi" w:hAnsiTheme="majorHAnsi" w:cstheme="majorHAnsi"/>
-          <w:noProof/>
-          <w:sz w:val="24"/>
-          <w:szCs w:val="24"/>
-          <w:lang w:val="pt-BR" w:bidi="ar-SA"/>
-        </w:rPr>
-      </w:pPr>
-      <w:r>
-        <w:rPr>
-          <w:rFonts w:asciiTheme="majorHAnsi" w:hAnsiTheme="majorHAnsi" w:cstheme="majorHAnsi"/>
-          <w:noProof/>
-          <w:sz w:val="24"/>
-          <w:szCs w:val="24"/>
-          <w:lang w:val="pt-BR" w:bidi="ar-SA"/>
-        </w:rPr>
-        <w:t>Estratégico</w:t>
-      </w:r>
-    </w:p>
-    <w:p>
-      <w:pPr>
-        <w:spacing w:after="0" w:line="240" w:lineRule="auto"/>
-        <w:jc w:val="both"/>
-        <w:rPr>
-          <w:rFonts w:asciiTheme="majorHAnsi" w:hAnsiTheme="majorHAnsi" w:cstheme="majorHAnsi"/>
-          <w:noProof/>
-          <w:sz w:val="24"/>
-          <w:szCs w:val="24"/>
-          <w:lang w:val="pt-BR" w:bidi="ar-SA"/>
-        </w:rPr>
-      </w:pPr>
-    </w:p>
-    <w:p>
-      <w:pPr>
-        <w:spacing w:after="0" w:line="240" w:lineRule="auto"/>
-        <w:jc w:val="both"/>
-        <w:rPr>
-          <w:rFonts w:asciiTheme="majorHAnsi" w:hAnsiTheme="majorHAnsi" w:cstheme="majorHAnsi"/>
-          <w:noProof/>
-          <w:sz w:val="24"/>
-          <w:szCs w:val="24"/>
-          <w:lang w:val="pt-BR" w:bidi="ar-SA"/>
-        </w:rPr>
-      </w:pPr>
-      <w:r>
-        <w:rPr>
-          <w:rFonts w:asciiTheme="majorHAnsi" w:hAnsiTheme="majorHAnsi" w:cstheme="majorHAnsi"/>
-          <w:noProof/>
-          <w:sz w:val="24"/>
-          <w:szCs w:val="24"/>
-          <w:lang w:val="pt-BR" w:bidi="ar-SA"/>
-        </w:rPr>
-        <w:t>Um projeto não precisa ser estratégico ou crítico. Ele só precisa ser temporário, ter um resultado concreto e ser progressivamente elaborado.</w:t>
-      </w:r>
-    </w:p>
-    <w:p>
-      <w:pPr>
-        <w:spacing w:after="0" w:line="240" w:lineRule="auto"/>
-        <w:jc w:val="both"/>
-        <w:rPr>
-          <w:rFonts w:asciiTheme="majorHAnsi" w:hAnsiTheme="majorHAnsi" w:cstheme="majorHAnsi"/>
-          <w:noProof/>
-          <w:sz w:val="24"/>
-          <w:szCs w:val="24"/>
-          <w:lang w:val="pt-BR" w:bidi="ar-SA"/>
-        </w:rPr>
-      </w:pPr>
-    </w:p>
-    <w:p>
-      <w:pPr>
-        <w:spacing w:after="0" w:line="240" w:lineRule="auto"/>
-        <w:jc w:val="both"/>
-        <w:rPr>
-          <w:rFonts w:asciiTheme="majorHAnsi" w:hAnsiTheme="majorHAnsi" w:cstheme="majorHAnsi"/>
-          <w:noProof/>
-          <w:sz w:val="24"/>
-          <w:szCs w:val="24"/>
-          <w:lang w:val="pt-BR" w:bidi="ar-SA"/>
-        </w:rPr>
-      </w:pPr>
-      <w:r>
-        <w:rPr>
-          <w:rFonts w:asciiTheme="majorHAnsi" w:hAnsiTheme="majorHAnsi" w:cstheme="majorHAnsi"/>
-          <w:noProof/>
-          <w:sz w:val="24"/>
-          <w:szCs w:val="24"/>
-          <w:lang w:val="pt-BR" w:bidi="ar-SA"/>
-        </w:rPr>
-        <w:t>Qual das seguintes opções não é uma restrição de projeto?</w:t>
-      </w:r>
-    </w:p>
-    <w:p>
-      <w:pPr>
-        <w:spacing w:after="0" w:line="240" w:lineRule="auto"/>
-        <w:jc w:val="both"/>
-        <w:rPr>
-          <w:rFonts w:asciiTheme="majorHAnsi" w:hAnsiTheme="majorHAnsi" w:cstheme="majorHAnsi"/>
-          <w:noProof/>
-          <w:sz w:val="24"/>
-          <w:szCs w:val="24"/>
-          <w:lang w:val="pt-BR" w:bidi="ar-SA"/>
-        </w:rPr>
-      </w:pPr>
-    </w:p>
-    <w:p>
-      <w:pPr>
-        <w:spacing w:after="0" w:line="240" w:lineRule="auto"/>
-        <w:jc w:val="both"/>
-        <w:rPr>
-          <w:rFonts w:asciiTheme="majorHAnsi" w:hAnsiTheme="majorHAnsi" w:cstheme="majorHAnsi"/>
-          <w:noProof/>
-          <w:sz w:val="24"/>
-          <w:szCs w:val="24"/>
-          <w:lang w:val="pt-BR" w:bidi="ar-SA"/>
-        </w:rPr>
-      </w:pPr>
-      <w:r>
-        <w:rPr>
-          <w:rFonts w:asciiTheme="majorHAnsi" w:hAnsiTheme="majorHAnsi" w:cstheme="majorHAnsi"/>
-          <w:noProof/>
-          <w:sz w:val="24"/>
-          <w:szCs w:val="24"/>
-          <w:lang w:val="pt-BR" w:bidi="ar-SA"/>
-        </w:rPr>
-        <w:t>Tamanho</w:t>
-      </w:r>
-    </w:p>
-    <w:p>
-      <w:pPr>
-        <w:spacing w:after="0" w:line="240" w:lineRule="auto"/>
-        <w:jc w:val="both"/>
-        <w:rPr>
-          <w:rFonts w:asciiTheme="majorHAnsi" w:hAnsiTheme="majorHAnsi" w:cstheme="majorHAnsi"/>
-          <w:noProof/>
-          <w:sz w:val="24"/>
-          <w:szCs w:val="24"/>
-          <w:lang w:val="pt-BR" w:bidi="ar-SA"/>
-        </w:rPr>
-      </w:pPr>
-    </w:p>
-    <w:p>
-      <w:pPr>
-        <w:spacing w:after="0" w:line="240" w:lineRule="auto"/>
-        <w:jc w:val="both"/>
-        <w:rPr>
-          <w:rFonts w:asciiTheme="majorHAnsi" w:hAnsiTheme="majorHAnsi" w:cstheme="majorHAnsi"/>
-          <w:noProof/>
-          <w:sz w:val="24"/>
-          <w:szCs w:val="24"/>
-          <w:lang w:val="pt-BR" w:bidi="ar-SA"/>
-        </w:rPr>
-      </w:pPr>
-      <w:r>
-        <w:rPr>
-          <w:rFonts w:asciiTheme="majorHAnsi" w:hAnsiTheme="majorHAnsi" w:cstheme="majorHAnsi"/>
-          <w:noProof/>
-          <w:sz w:val="24"/>
-          <w:szCs w:val="24"/>
-          <w:lang w:val="pt-BR" w:bidi="ar-SA"/>
-        </w:rPr>
-        <w:t>O tamanho de um projeto não é uma restrição. As restrições do projeto podem ser, mas não limitadas a: Escopo, Tempo, Custos, Qualidade, Recursos e Riscos.</w:t>
-      </w:r>
-    </w:p>
-    <w:p>
-      <w:pPr>
-        <w:spacing w:after="0" w:line="240" w:lineRule="auto"/>
-        <w:jc w:val="both"/>
-        <w:rPr>
-          <w:rFonts w:asciiTheme="majorHAnsi" w:hAnsiTheme="majorHAnsi" w:cstheme="majorHAnsi"/>
-          <w:noProof/>
-          <w:sz w:val="24"/>
-          <w:szCs w:val="24"/>
-          <w:lang w:val="pt-BR" w:bidi="ar-SA"/>
-        </w:rPr>
-      </w:pPr>
-    </w:p>
-    <w:p>
-      <w:pPr>
-        <w:spacing w:after="0" w:line="240" w:lineRule="auto"/>
-        <w:jc w:val="both"/>
-        <w:rPr>
-          <w:rFonts w:asciiTheme="majorHAnsi" w:hAnsiTheme="majorHAnsi" w:cstheme="majorHAnsi"/>
-          <w:noProof/>
-          <w:sz w:val="24"/>
-          <w:szCs w:val="24"/>
-          <w:lang w:val="pt-BR" w:bidi="ar-SA"/>
-        </w:rPr>
-      </w:pPr>
-      <w:r>
-        <w:rPr>
-          <w:rFonts w:asciiTheme="majorHAnsi" w:hAnsiTheme="majorHAnsi" w:cstheme="majorHAnsi"/>
-          <w:noProof/>
-          <w:sz w:val="24"/>
-          <w:szCs w:val="24"/>
-          <w:lang w:val="pt-BR" w:bidi="ar-SA"/>
-        </w:rPr>
-        <w:t>Qual dos processos de gerenciamento de projetos é elaborado progressivamente?</w:t>
-      </w:r>
-    </w:p>
-    <w:p>
-      <w:pPr>
-        <w:spacing w:after="0" w:line="240" w:lineRule="auto"/>
-        <w:jc w:val="both"/>
-        <w:rPr>
-          <w:rFonts w:asciiTheme="majorHAnsi" w:hAnsiTheme="majorHAnsi" w:cstheme="majorHAnsi"/>
-          <w:noProof/>
-          <w:sz w:val="24"/>
-          <w:szCs w:val="24"/>
-          <w:lang w:val="pt-BR" w:bidi="ar-SA"/>
-        </w:rPr>
-      </w:pPr>
-    </w:p>
-    <w:p>
-      <w:pPr>
-        <w:spacing w:after="0" w:line="240" w:lineRule="auto"/>
-        <w:jc w:val="both"/>
-        <w:rPr>
-          <w:rFonts w:asciiTheme="majorHAnsi" w:hAnsiTheme="majorHAnsi" w:cstheme="majorHAnsi"/>
-          <w:noProof/>
-          <w:sz w:val="24"/>
-          <w:szCs w:val="24"/>
-          <w:lang w:val="pt-BR" w:bidi="ar-SA"/>
-        </w:rPr>
-      </w:pPr>
-      <w:r>
-        <w:rPr>
-          <w:rFonts w:asciiTheme="majorHAnsi" w:hAnsiTheme="majorHAnsi" w:cstheme="majorHAnsi"/>
-          <w:noProof/>
-          <w:sz w:val="24"/>
-          <w:szCs w:val="24"/>
-          <w:lang w:val="pt-BR" w:bidi="ar-SA"/>
-        </w:rPr>
-        <w:t>Comunicação (incorreta)</w:t>
-      </w:r>
-    </w:p>
-    <w:p>
-      <w:pPr>
-        <w:spacing w:after="0" w:line="240" w:lineRule="auto"/>
-        <w:jc w:val="both"/>
-        <w:rPr>
-          <w:rFonts w:asciiTheme="majorHAnsi" w:hAnsiTheme="majorHAnsi" w:cstheme="majorHAnsi"/>
-          <w:noProof/>
-          <w:sz w:val="24"/>
-          <w:szCs w:val="24"/>
-          <w:lang w:val="pt-BR" w:bidi="ar-SA"/>
-        </w:rPr>
-      </w:pPr>
-    </w:p>
-    <w:p>
-      <w:pPr>
-        <w:spacing w:after="0" w:line="240" w:lineRule="auto"/>
-        <w:jc w:val="both"/>
-        <w:rPr>
-          <w:rFonts w:asciiTheme="majorHAnsi" w:hAnsiTheme="majorHAnsi" w:cstheme="majorHAnsi"/>
-          <w:noProof/>
-          <w:sz w:val="24"/>
-          <w:szCs w:val="24"/>
-          <w:lang w:val="pt-BR" w:bidi="ar-SA"/>
-        </w:rPr>
-      </w:pPr>
-      <w:r>
-        <w:rPr>
-          <w:rFonts w:asciiTheme="majorHAnsi" w:hAnsiTheme="majorHAnsi" w:cstheme="majorHAnsi"/>
-          <w:noProof/>
-          <w:sz w:val="24"/>
-          <w:szCs w:val="24"/>
-          <w:lang w:val="pt-BR" w:bidi="ar-SA"/>
-        </w:rPr>
-        <w:t>Das seguintes habilidades de gerenciamento, qual será mais usada por um gerente de projetos?</w:t>
-      </w:r>
-    </w:p>
-    <w:p>
-      <w:pPr>
-        <w:spacing w:after="0" w:line="240" w:lineRule="auto"/>
-        <w:jc w:val="both"/>
-        <w:rPr>
-          <w:rFonts w:asciiTheme="majorHAnsi" w:hAnsiTheme="majorHAnsi" w:cstheme="majorHAnsi"/>
-          <w:noProof/>
-          <w:sz w:val="24"/>
-          <w:szCs w:val="24"/>
-          <w:lang w:val="pt-BR" w:bidi="ar-SA"/>
-        </w:rPr>
-      </w:pPr>
-    </w:p>
-    <w:p>
-      <w:pPr>
-        <w:spacing w:after="0" w:line="240" w:lineRule="auto"/>
-        <w:jc w:val="both"/>
-        <w:rPr>
-          <w:rFonts w:asciiTheme="majorHAnsi" w:hAnsiTheme="majorHAnsi" w:cstheme="majorHAnsi"/>
-          <w:noProof/>
-          <w:sz w:val="24"/>
-          <w:szCs w:val="24"/>
-          <w:lang w:val="pt-BR" w:bidi="ar-SA"/>
-        </w:rPr>
-      </w:pPr>
-      <w:r>
-        <w:rPr>
-          <w:rFonts w:asciiTheme="majorHAnsi" w:hAnsiTheme="majorHAnsi" w:cstheme="majorHAnsi"/>
-          <w:noProof/>
-          <w:sz w:val="24"/>
-          <w:szCs w:val="24"/>
-          <w:lang w:val="pt-BR" w:bidi="ar-SA"/>
-        </w:rPr>
-        <w:t>Comunicação</w:t>
-      </w:r>
-    </w:p>
-    <w:p>
-      <w:pPr>
-        <w:spacing w:after="0" w:line="240" w:lineRule="auto"/>
-        <w:jc w:val="both"/>
-        <w:rPr>
-          <w:rFonts w:asciiTheme="majorHAnsi" w:hAnsiTheme="majorHAnsi" w:cstheme="majorHAnsi"/>
-          <w:noProof/>
-          <w:sz w:val="24"/>
-          <w:szCs w:val="24"/>
-          <w:lang w:val="pt-BR" w:bidi="ar-SA"/>
-        </w:rPr>
-      </w:pPr>
-    </w:p>
-    <w:p>
-      <w:pPr>
-        <w:spacing w:after="0" w:line="240" w:lineRule="auto"/>
-        <w:jc w:val="both"/>
-        <w:rPr>
-          <w:rFonts w:asciiTheme="majorHAnsi" w:hAnsiTheme="majorHAnsi" w:cstheme="majorHAnsi"/>
-          <w:noProof/>
-          <w:sz w:val="24"/>
-          <w:szCs w:val="24"/>
-          <w:lang w:val="pt-BR" w:bidi="ar-SA"/>
-        </w:rPr>
-      </w:pPr>
-      <w:r>
-        <w:rPr>
-          <w:rFonts w:asciiTheme="majorHAnsi" w:hAnsiTheme="majorHAnsi" w:cstheme="majorHAnsi"/>
-          <w:noProof/>
-          <w:sz w:val="24"/>
-          <w:szCs w:val="24"/>
-          <w:lang w:val="pt-BR" w:bidi="ar-SA"/>
-        </w:rPr>
-        <w:t>A comunicação é a habilidade de gerenciamento mais importante para o gerente de projetos, seguindo pesquisas do PMI.</w:t>
-      </w:r>
-    </w:p>
-    <w:p>
-      <w:pPr>
-        <w:spacing w:after="0" w:line="240" w:lineRule="auto"/>
-        <w:jc w:val="both"/>
-        <w:rPr>
-          <w:rFonts w:asciiTheme="majorHAnsi" w:hAnsiTheme="majorHAnsi" w:cstheme="majorHAnsi"/>
-          <w:noProof/>
-          <w:sz w:val="24"/>
-          <w:szCs w:val="24"/>
-          <w:lang w:val="pt-BR" w:bidi="ar-SA"/>
-        </w:rPr>
-      </w:pPr>
-    </w:p>
-    <w:p>
-      <w:pPr>
-        <w:spacing w:after="0" w:line="240" w:lineRule="auto"/>
-        <w:jc w:val="both"/>
-        <w:rPr>
-          <w:rFonts w:asciiTheme="majorHAnsi" w:hAnsiTheme="majorHAnsi" w:cstheme="majorHAnsi"/>
-          <w:noProof/>
-          <w:sz w:val="24"/>
-          <w:szCs w:val="24"/>
-          <w:lang w:val="pt-BR" w:bidi="ar-SA"/>
-        </w:rPr>
-      </w:pPr>
-      <w:r>
-        <w:rPr>
-          <w:rFonts w:asciiTheme="majorHAnsi" w:hAnsiTheme="majorHAnsi" w:cstheme="majorHAnsi"/>
-          <w:noProof/>
-          <w:sz w:val="24"/>
-          <w:szCs w:val="24"/>
-          <w:lang w:val="pt-BR" w:bidi="ar-SA"/>
-        </w:rPr>
-        <w:t>Quem determina os requisitos de escopo de um novo projeto?</w:t>
-      </w:r>
-    </w:p>
-    <w:p>
-      <w:pPr>
-        <w:spacing w:after="0" w:line="240" w:lineRule="auto"/>
-        <w:jc w:val="both"/>
-        <w:rPr>
-          <w:rFonts w:asciiTheme="majorHAnsi" w:hAnsiTheme="majorHAnsi" w:cstheme="majorHAnsi"/>
-          <w:noProof/>
-          <w:sz w:val="24"/>
-          <w:szCs w:val="24"/>
-          <w:lang w:val="pt-BR" w:bidi="ar-SA"/>
-        </w:rPr>
-      </w:pPr>
-    </w:p>
-    <w:p>
-      <w:pPr>
-        <w:spacing w:after="0" w:line="240" w:lineRule="auto"/>
-        <w:jc w:val="both"/>
-        <w:rPr>
-          <w:rFonts w:asciiTheme="majorHAnsi" w:hAnsiTheme="majorHAnsi" w:cstheme="majorHAnsi"/>
-          <w:noProof/>
-          <w:sz w:val="24"/>
-          <w:szCs w:val="24"/>
-          <w:lang w:val="pt-BR" w:bidi="ar-SA"/>
-        </w:rPr>
-      </w:pPr>
-      <w:r>
-        <w:rPr>
-          <w:rFonts w:asciiTheme="majorHAnsi" w:hAnsiTheme="majorHAnsi" w:cstheme="majorHAnsi"/>
-          <w:noProof/>
-          <w:sz w:val="24"/>
-          <w:szCs w:val="24"/>
-          <w:lang w:val="pt-BR" w:bidi="ar-SA"/>
-        </w:rPr>
-        <w:t>Um portfólio</w:t>
-      </w:r>
-    </w:p>
-    <w:p>
-      <w:pPr>
-        <w:spacing w:after="0" w:line="240" w:lineRule="auto"/>
-        <w:jc w:val="both"/>
-        <w:rPr>
-          <w:rFonts w:asciiTheme="majorHAnsi" w:hAnsiTheme="majorHAnsi" w:cstheme="majorHAnsi"/>
-          <w:noProof/>
-          <w:sz w:val="24"/>
-          <w:szCs w:val="24"/>
-          <w:lang w:val="pt-BR" w:bidi="ar-SA"/>
-        </w:rPr>
-      </w:pPr>
-    </w:p>
-    <w:p>
-      <w:pPr>
-        <w:spacing w:after="0" w:line="240" w:lineRule="auto"/>
-        <w:jc w:val="both"/>
-        <w:rPr>
-          <w:rFonts w:asciiTheme="majorHAnsi" w:hAnsiTheme="majorHAnsi" w:cstheme="majorHAnsi"/>
-          <w:noProof/>
-          <w:sz w:val="24"/>
-          <w:szCs w:val="24"/>
-          <w:lang w:val="pt-BR" w:bidi="ar-SA"/>
-        </w:rPr>
-      </w:pPr>
-      <w:r>
-        <w:rPr>
-          <w:rFonts w:asciiTheme="majorHAnsi" w:hAnsiTheme="majorHAnsi" w:cstheme="majorHAnsi"/>
-          <w:noProof/>
-          <w:sz w:val="24"/>
-          <w:szCs w:val="24"/>
-          <w:lang w:val="pt-BR" w:bidi="ar-SA"/>
-        </w:rPr>
-        <w:t>Uma vez que as iniciativas estão a ser geridas em conjunto por causa de uma meta estratégica de negócio pode-se afirmar que este é um portfólio (conjuntos de projetos e/ou programas).</w:t>
-      </w:r>
-    </w:p>
-    <w:p>
-      <w:pPr>
-        <w:spacing w:after="0" w:line="240" w:lineRule="auto"/>
-        <w:jc w:val="both"/>
-        <w:rPr>
-          <w:rFonts w:asciiTheme="majorHAnsi" w:hAnsiTheme="majorHAnsi" w:cstheme="majorHAnsi"/>
-          <w:noProof/>
-          <w:sz w:val="24"/>
-          <w:szCs w:val="24"/>
-          <w:lang w:val="pt-BR" w:bidi="ar-SA"/>
-        </w:rPr>
-      </w:pPr>
-    </w:p>
-    <w:p>
-      <w:pPr>
-        <w:spacing w:after="0" w:line="240" w:lineRule="auto"/>
-        <w:jc w:val="both"/>
-        <w:rPr>
-          <w:rFonts w:asciiTheme="majorHAnsi" w:hAnsiTheme="majorHAnsi" w:cstheme="majorHAnsi"/>
-          <w:noProof/>
-          <w:sz w:val="24"/>
-          <w:szCs w:val="24"/>
-          <w:lang w:val="pt-BR" w:bidi="ar-SA"/>
-        </w:rPr>
-      </w:pPr>
+    <w:tbl>
+      <w:tblPr>
+        <w:tblStyle w:val="Tabelacomgrade"/>
+        <w:tblW w:w="0" w:type="auto"/>
+        <w:tblLook w:val="04A0" w:firstRow="1" w:lastRow="0" w:firstColumn="1" w:lastColumn="0" w:noHBand="0" w:noVBand="1"/>
+      </w:tblPr>
+      <w:tblGrid>
+        <w:gridCol w:w="8720"/>
+      </w:tblGrid>
+      <w:tr>
+        <w:tc>
+          <w:tcPr>
+            <w:tcW w:w="8720" w:type="dxa"/>
+          </w:tcPr>
+          <w:p>
+            <w:pPr>
+              <w:spacing w:after="0" w:line="240" w:lineRule="auto"/>
+              <w:jc w:val="both"/>
+              <w:rPr>
+                <w:rFonts w:asciiTheme="majorHAnsi" w:hAnsiTheme="majorHAnsi" w:cstheme="majorHAnsi"/>
+                <w:noProof/>
+                <w:sz w:val="24"/>
+                <w:szCs w:val="24"/>
+                <w:lang w:val="pt-BR" w:bidi="ar-SA"/>
+              </w:rPr>
+            </w:pPr>
+            <w:r>
+              <w:rPr>
+                <w:rFonts w:asciiTheme="majorHAnsi" w:hAnsiTheme="majorHAnsi" w:cstheme="majorHAnsi"/>
+                <w:noProof/>
+                <w:sz w:val="24"/>
+                <w:szCs w:val="24"/>
+                <w:lang w:val="pt-BR" w:bidi="ar-SA"/>
+              </w:rPr>
+              <w:t>Qual das seguintes opções não é uma característica de um projeto?</w:t>
+            </w:r>
+          </w:p>
+          <w:p>
+            <w:pPr>
+              <w:spacing w:after="0" w:line="240" w:lineRule="auto"/>
+              <w:jc w:val="both"/>
+              <w:rPr>
+                <w:rFonts w:asciiTheme="majorHAnsi" w:hAnsiTheme="majorHAnsi" w:cstheme="majorHAnsi"/>
+                <w:noProof/>
+                <w:sz w:val="24"/>
+                <w:szCs w:val="24"/>
+                <w:lang w:val="pt-BR" w:bidi="ar-SA"/>
+              </w:rPr>
+            </w:pPr>
+          </w:p>
+          <w:p>
+            <w:pPr>
+              <w:spacing w:after="0" w:line="240" w:lineRule="auto"/>
+              <w:jc w:val="both"/>
+              <w:rPr>
+                <w:rFonts w:asciiTheme="majorHAnsi" w:hAnsiTheme="majorHAnsi" w:cstheme="majorHAnsi"/>
+                <w:noProof/>
+                <w:sz w:val="24"/>
+                <w:szCs w:val="24"/>
+                <w:lang w:val="pt-BR" w:bidi="ar-SA"/>
+              </w:rPr>
+            </w:pPr>
+            <w:r>
+              <w:rPr>
+                <w:rFonts w:asciiTheme="majorHAnsi" w:hAnsiTheme="majorHAnsi" w:cstheme="majorHAnsi"/>
+                <w:noProof/>
+                <w:sz w:val="24"/>
+                <w:szCs w:val="24"/>
+                <w:lang w:val="pt-BR" w:bidi="ar-SA"/>
+              </w:rPr>
+              <w:t>Estratégico</w:t>
+            </w:r>
+          </w:p>
+          <w:p>
+            <w:pPr>
+              <w:spacing w:after="0" w:line="240" w:lineRule="auto"/>
+              <w:jc w:val="both"/>
+              <w:rPr>
+                <w:rFonts w:asciiTheme="majorHAnsi" w:hAnsiTheme="majorHAnsi" w:cstheme="majorHAnsi"/>
+                <w:noProof/>
+                <w:sz w:val="24"/>
+                <w:szCs w:val="24"/>
+                <w:lang w:val="pt-BR" w:bidi="ar-SA"/>
+              </w:rPr>
+            </w:pPr>
+          </w:p>
+          <w:p>
+            <w:pPr>
+              <w:spacing w:after="0" w:line="240" w:lineRule="auto"/>
+              <w:jc w:val="both"/>
+              <w:rPr>
+                <w:rFonts w:asciiTheme="majorHAnsi" w:hAnsiTheme="majorHAnsi" w:cstheme="majorHAnsi"/>
+                <w:noProof/>
+                <w:sz w:val="24"/>
+                <w:szCs w:val="24"/>
+                <w:lang w:val="pt-BR" w:bidi="ar-SA"/>
+              </w:rPr>
+            </w:pPr>
+            <w:r>
+              <w:rPr>
+                <w:rFonts w:asciiTheme="majorHAnsi" w:hAnsiTheme="majorHAnsi" w:cstheme="majorHAnsi"/>
+                <w:noProof/>
+                <w:sz w:val="24"/>
+                <w:szCs w:val="24"/>
+                <w:lang w:val="pt-BR" w:bidi="ar-SA"/>
+              </w:rPr>
+              <w:t>Um projeto não precisa ser estratégico ou crítico. Ele só precisa ser temporário, ter um resultado concreto e ser progressivamente elaborado.</w:t>
+            </w:r>
+          </w:p>
+          <w:p>
+            <w:pPr>
+              <w:spacing w:after="0" w:line="240" w:lineRule="auto"/>
+              <w:jc w:val="both"/>
+              <w:rPr>
+                <w:rFonts w:asciiTheme="majorHAnsi" w:hAnsiTheme="majorHAnsi" w:cstheme="majorHAnsi"/>
+                <w:noProof/>
+                <w:sz w:val="24"/>
+                <w:szCs w:val="24"/>
+                <w:lang w:val="pt-BR" w:bidi="ar-SA"/>
+              </w:rPr>
+            </w:pPr>
+          </w:p>
+          <w:p>
+            <w:pPr>
+              <w:spacing w:after="0" w:line="240" w:lineRule="auto"/>
+              <w:jc w:val="both"/>
+              <w:rPr>
+                <w:rFonts w:asciiTheme="majorHAnsi" w:hAnsiTheme="majorHAnsi" w:cstheme="majorHAnsi"/>
+                <w:noProof/>
+                <w:sz w:val="24"/>
+                <w:szCs w:val="24"/>
+                <w:lang w:val="pt-BR" w:bidi="ar-SA"/>
+              </w:rPr>
+            </w:pPr>
+            <w:r>
+              <w:rPr>
+                <w:rFonts w:asciiTheme="majorHAnsi" w:hAnsiTheme="majorHAnsi" w:cstheme="majorHAnsi"/>
+                <w:noProof/>
+                <w:sz w:val="24"/>
+                <w:szCs w:val="24"/>
+                <w:lang w:val="pt-BR" w:bidi="ar-SA"/>
+              </w:rPr>
+              <w:t>Qual das seguintes opções não é uma restrição de projeto?</w:t>
+            </w:r>
+          </w:p>
+          <w:p>
+            <w:pPr>
+              <w:spacing w:after="0" w:line="240" w:lineRule="auto"/>
+              <w:jc w:val="both"/>
+              <w:rPr>
+                <w:rFonts w:asciiTheme="majorHAnsi" w:hAnsiTheme="majorHAnsi" w:cstheme="majorHAnsi"/>
+                <w:noProof/>
+                <w:sz w:val="24"/>
+                <w:szCs w:val="24"/>
+                <w:lang w:val="pt-BR" w:bidi="ar-SA"/>
+              </w:rPr>
+            </w:pPr>
+          </w:p>
+          <w:p>
+            <w:pPr>
+              <w:spacing w:after="0" w:line="240" w:lineRule="auto"/>
+              <w:jc w:val="both"/>
+              <w:rPr>
+                <w:rFonts w:asciiTheme="majorHAnsi" w:hAnsiTheme="majorHAnsi" w:cstheme="majorHAnsi"/>
+                <w:noProof/>
+                <w:sz w:val="24"/>
+                <w:szCs w:val="24"/>
+                <w:lang w:val="pt-BR" w:bidi="ar-SA"/>
+              </w:rPr>
+            </w:pPr>
+            <w:r>
+              <w:rPr>
+                <w:rFonts w:asciiTheme="majorHAnsi" w:hAnsiTheme="majorHAnsi" w:cstheme="majorHAnsi"/>
+                <w:noProof/>
+                <w:sz w:val="24"/>
+                <w:szCs w:val="24"/>
+                <w:lang w:val="pt-BR" w:bidi="ar-SA"/>
+              </w:rPr>
+              <w:t>Tamanho</w:t>
+            </w:r>
+          </w:p>
+          <w:p>
+            <w:pPr>
+              <w:spacing w:after="0" w:line="240" w:lineRule="auto"/>
+              <w:jc w:val="both"/>
+              <w:rPr>
+                <w:rFonts w:asciiTheme="majorHAnsi" w:hAnsiTheme="majorHAnsi" w:cstheme="majorHAnsi"/>
+                <w:noProof/>
+                <w:sz w:val="24"/>
+                <w:szCs w:val="24"/>
+                <w:lang w:val="pt-BR" w:bidi="ar-SA"/>
+              </w:rPr>
+            </w:pPr>
+          </w:p>
+          <w:p>
+            <w:pPr>
+              <w:spacing w:after="0" w:line="240" w:lineRule="auto"/>
+              <w:jc w:val="both"/>
+              <w:rPr>
+                <w:rFonts w:asciiTheme="majorHAnsi" w:hAnsiTheme="majorHAnsi" w:cstheme="majorHAnsi"/>
+                <w:noProof/>
+                <w:sz w:val="24"/>
+                <w:szCs w:val="24"/>
+                <w:lang w:val="pt-BR" w:bidi="ar-SA"/>
+              </w:rPr>
+            </w:pPr>
+            <w:r>
+              <w:rPr>
+                <w:rFonts w:asciiTheme="majorHAnsi" w:hAnsiTheme="majorHAnsi" w:cstheme="majorHAnsi"/>
+                <w:noProof/>
+                <w:sz w:val="24"/>
+                <w:szCs w:val="24"/>
+                <w:lang w:val="pt-BR" w:bidi="ar-SA"/>
+              </w:rPr>
+              <w:t>O tamanho de um projeto não é uma restrição. As restrições do projeto podem ser, mas não limitadas a: Escopo, Tempo, Custos, Qualidade, Recursos e Riscos.</w:t>
+            </w:r>
+          </w:p>
+          <w:p>
+            <w:pPr>
+              <w:spacing w:after="0" w:line="240" w:lineRule="auto"/>
+              <w:jc w:val="both"/>
+              <w:rPr>
+                <w:rFonts w:asciiTheme="majorHAnsi" w:hAnsiTheme="majorHAnsi" w:cstheme="majorHAnsi"/>
+                <w:noProof/>
+                <w:sz w:val="24"/>
+                <w:szCs w:val="24"/>
+                <w:lang w:val="pt-BR" w:bidi="ar-SA"/>
+              </w:rPr>
+            </w:pPr>
+          </w:p>
+          <w:p>
+            <w:pPr>
+              <w:spacing w:after="0" w:line="240" w:lineRule="auto"/>
+              <w:jc w:val="both"/>
+              <w:rPr>
+                <w:rFonts w:asciiTheme="majorHAnsi" w:hAnsiTheme="majorHAnsi" w:cstheme="majorHAnsi"/>
+                <w:noProof/>
+                <w:sz w:val="24"/>
+                <w:szCs w:val="24"/>
+                <w:lang w:val="pt-BR" w:bidi="ar-SA"/>
+              </w:rPr>
+            </w:pPr>
+            <w:r>
+              <w:rPr>
+                <w:rFonts w:asciiTheme="majorHAnsi" w:hAnsiTheme="majorHAnsi" w:cstheme="majorHAnsi"/>
+                <w:noProof/>
+                <w:sz w:val="24"/>
+                <w:szCs w:val="24"/>
+                <w:lang w:val="pt-BR" w:bidi="ar-SA"/>
+              </w:rPr>
+              <w:t>Qual dos processos de gerenciamento de projetos é elaborado progressivamente?</w:t>
+            </w:r>
+          </w:p>
+          <w:p>
+            <w:pPr>
+              <w:spacing w:after="0" w:line="240" w:lineRule="auto"/>
+              <w:jc w:val="both"/>
+              <w:rPr>
+                <w:rFonts w:asciiTheme="majorHAnsi" w:hAnsiTheme="majorHAnsi" w:cstheme="majorHAnsi"/>
+                <w:noProof/>
+                <w:sz w:val="24"/>
+                <w:szCs w:val="24"/>
+                <w:lang w:val="pt-BR" w:bidi="ar-SA"/>
+              </w:rPr>
+            </w:pPr>
+          </w:p>
+          <w:p>
+            <w:pPr>
+              <w:spacing w:after="0" w:line="240" w:lineRule="auto"/>
+              <w:jc w:val="both"/>
+              <w:rPr>
+                <w:rFonts w:asciiTheme="majorHAnsi" w:hAnsiTheme="majorHAnsi" w:cstheme="majorHAnsi"/>
+                <w:noProof/>
+                <w:sz w:val="24"/>
+                <w:szCs w:val="24"/>
+                <w:lang w:val="pt-BR" w:bidi="ar-SA"/>
+              </w:rPr>
+            </w:pPr>
+            <w:r>
+              <w:rPr>
+                <w:rFonts w:asciiTheme="majorHAnsi" w:hAnsiTheme="majorHAnsi" w:cstheme="majorHAnsi"/>
+                <w:noProof/>
+                <w:sz w:val="24"/>
+                <w:szCs w:val="24"/>
+                <w:lang w:val="pt-BR" w:bidi="ar-SA"/>
+              </w:rPr>
+              <w:t>Comunicação (incorreta)</w:t>
+            </w:r>
+          </w:p>
+          <w:p>
+            <w:pPr>
+              <w:spacing w:after="0" w:line="240" w:lineRule="auto"/>
+              <w:jc w:val="both"/>
+              <w:rPr>
+                <w:rFonts w:asciiTheme="majorHAnsi" w:hAnsiTheme="majorHAnsi" w:cstheme="majorHAnsi"/>
+                <w:noProof/>
+                <w:sz w:val="24"/>
+                <w:szCs w:val="24"/>
+                <w:lang w:val="pt-BR" w:bidi="ar-SA"/>
+              </w:rPr>
+            </w:pPr>
+          </w:p>
+          <w:p>
+            <w:pPr>
+              <w:spacing w:after="0" w:line="240" w:lineRule="auto"/>
+              <w:jc w:val="both"/>
+              <w:rPr>
+                <w:rFonts w:asciiTheme="majorHAnsi" w:hAnsiTheme="majorHAnsi" w:cstheme="majorHAnsi"/>
+                <w:noProof/>
+                <w:sz w:val="24"/>
+                <w:szCs w:val="24"/>
+                <w:lang w:val="pt-BR" w:bidi="ar-SA"/>
+              </w:rPr>
+            </w:pPr>
+            <w:r>
+              <w:rPr>
+                <w:rFonts w:asciiTheme="majorHAnsi" w:hAnsiTheme="majorHAnsi" w:cstheme="majorHAnsi"/>
+                <w:noProof/>
+                <w:sz w:val="24"/>
+                <w:szCs w:val="24"/>
+                <w:lang w:val="pt-BR" w:bidi="ar-SA"/>
+              </w:rPr>
+              <w:t>Das seguintes habilidades de gerenciamento, qual será mais usada por um gerente de projetos?</w:t>
+            </w:r>
+          </w:p>
+          <w:p>
+            <w:pPr>
+              <w:spacing w:after="0" w:line="240" w:lineRule="auto"/>
+              <w:jc w:val="both"/>
+              <w:rPr>
+                <w:rFonts w:asciiTheme="majorHAnsi" w:hAnsiTheme="majorHAnsi" w:cstheme="majorHAnsi"/>
+                <w:noProof/>
+                <w:sz w:val="24"/>
+                <w:szCs w:val="24"/>
+                <w:lang w:val="pt-BR" w:bidi="ar-SA"/>
+              </w:rPr>
+            </w:pPr>
+          </w:p>
+          <w:p>
+            <w:pPr>
+              <w:spacing w:after="0" w:line="240" w:lineRule="auto"/>
+              <w:jc w:val="both"/>
+              <w:rPr>
+                <w:rFonts w:asciiTheme="majorHAnsi" w:hAnsiTheme="majorHAnsi" w:cstheme="majorHAnsi"/>
+                <w:noProof/>
+                <w:sz w:val="24"/>
+                <w:szCs w:val="24"/>
+                <w:lang w:val="pt-BR" w:bidi="ar-SA"/>
+              </w:rPr>
+            </w:pPr>
+            <w:r>
+              <w:rPr>
+                <w:rFonts w:asciiTheme="majorHAnsi" w:hAnsiTheme="majorHAnsi" w:cstheme="majorHAnsi"/>
+                <w:noProof/>
+                <w:sz w:val="24"/>
+                <w:szCs w:val="24"/>
+                <w:lang w:val="pt-BR" w:bidi="ar-SA"/>
+              </w:rPr>
+              <w:t>Comunicação</w:t>
+            </w:r>
+          </w:p>
+          <w:p>
+            <w:pPr>
+              <w:spacing w:after="0" w:line="240" w:lineRule="auto"/>
+              <w:jc w:val="both"/>
+              <w:rPr>
+                <w:rFonts w:asciiTheme="majorHAnsi" w:hAnsiTheme="majorHAnsi" w:cstheme="majorHAnsi"/>
+                <w:noProof/>
+                <w:sz w:val="24"/>
+                <w:szCs w:val="24"/>
+                <w:lang w:val="pt-BR" w:bidi="ar-SA"/>
+              </w:rPr>
+            </w:pPr>
+          </w:p>
+          <w:p>
+            <w:pPr>
+              <w:spacing w:after="0" w:line="240" w:lineRule="auto"/>
+              <w:jc w:val="both"/>
+              <w:rPr>
+                <w:rFonts w:asciiTheme="majorHAnsi" w:hAnsiTheme="majorHAnsi" w:cstheme="majorHAnsi"/>
+                <w:noProof/>
+                <w:sz w:val="24"/>
+                <w:szCs w:val="24"/>
+                <w:lang w:val="pt-BR" w:bidi="ar-SA"/>
+              </w:rPr>
+            </w:pPr>
+            <w:r>
+              <w:rPr>
+                <w:rFonts w:asciiTheme="majorHAnsi" w:hAnsiTheme="majorHAnsi" w:cstheme="majorHAnsi"/>
+                <w:noProof/>
+                <w:sz w:val="24"/>
+                <w:szCs w:val="24"/>
+                <w:lang w:val="pt-BR" w:bidi="ar-SA"/>
+              </w:rPr>
+              <w:t>A comunicação é a habilidade de gerenciamento mais importante para o gerente de projetos, seguindo pesquisas do PMI.</w:t>
+            </w:r>
+          </w:p>
+          <w:p>
+            <w:pPr>
+              <w:spacing w:after="0" w:line="240" w:lineRule="auto"/>
+              <w:jc w:val="both"/>
+              <w:rPr>
+                <w:rFonts w:asciiTheme="majorHAnsi" w:hAnsiTheme="majorHAnsi" w:cstheme="majorHAnsi"/>
+                <w:noProof/>
+                <w:sz w:val="24"/>
+                <w:szCs w:val="24"/>
+                <w:lang w:val="pt-BR" w:bidi="ar-SA"/>
+              </w:rPr>
+            </w:pPr>
+          </w:p>
+          <w:p>
+            <w:pPr>
+              <w:spacing w:after="0" w:line="240" w:lineRule="auto"/>
+              <w:jc w:val="both"/>
+              <w:rPr>
+                <w:rFonts w:asciiTheme="majorHAnsi" w:hAnsiTheme="majorHAnsi" w:cstheme="majorHAnsi"/>
+                <w:noProof/>
+                <w:sz w:val="24"/>
+                <w:szCs w:val="24"/>
+                <w:lang w:val="pt-BR" w:bidi="ar-SA"/>
+              </w:rPr>
+            </w:pPr>
+            <w:r>
+              <w:rPr>
+                <w:rFonts w:asciiTheme="majorHAnsi" w:hAnsiTheme="majorHAnsi" w:cstheme="majorHAnsi"/>
+                <w:noProof/>
+                <w:sz w:val="24"/>
+                <w:szCs w:val="24"/>
+                <w:lang w:val="pt-BR" w:bidi="ar-SA"/>
+              </w:rPr>
+              <w:t>Quem determina os requisitos de escopo de um novo projeto?</w:t>
+            </w:r>
+          </w:p>
+          <w:p>
+            <w:pPr>
+              <w:spacing w:after="0" w:line="240" w:lineRule="auto"/>
+              <w:jc w:val="both"/>
+              <w:rPr>
+                <w:rFonts w:asciiTheme="majorHAnsi" w:hAnsiTheme="majorHAnsi" w:cstheme="majorHAnsi"/>
+                <w:noProof/>
+                <w:sz w:val="24"/>
+                <w:szCs w:val="24"/>
+                <w:lang w:val="pt-BR" w:bidi="ar-SA"/>
+              </w:rPr>
+            </w:pPr>
+          </w:p>
+          <w:p>
+            <w:pPr>
+              <w:spacing w:after="0" w:line="240" w:lineRule="auto"/>
+              <w:jc w:val="both"/>
+              <w:rPr>
+                <w:rFonts w:asciiTheme="majorHAnsi" w:hAnsiTheme="majorHAnsi" w:cstheme="majorHAnsi"/>
+                <w:noProof/>
+                <w:sz w:val="24"/>
+                <w:szCs w:val="24"/>
+                <w:lang w:val="pt-BR" w:bidi="ar-SA"/>
+              </w:rPr>
+            </w:pPr>
+            <w:r>
+              <w:rPr>
+                <w:rFonts w:asciiTheme="majorHAnsi" w:hAnsiTheme="majorHAnsi" w:cstheme="majorHAnsi"/>
+                <w:noProof/>
+                <w:sz w:val="24"/>
+                <w:szCs w:val="24"/>
+                <w:lang w:val="pt-BR" w:bidi="ar-SA"/>
+              </w:rPr>
+              <w:t>Um portfólio</w:t>
+            </w:r>
+          </w:p>
+          <w:p>
+            <w:pPr>
+              <w:spacing w:after="0" w:line="240" w:lineRule="auto"/>
+              <w:jc w:val="both"/>
+              <w:rPr>
+                <w:rFonts w:asciiTheme="majorHAnsi" w:hAnsiTheme="majorHAnsi" w:cstheme="majorHAnsi"/>
+                <w:noProof/>
+                <w:sz w:val="24"/>
+                <w:szCs w:val="24"/>
+                <w:lang w:val="pt-BR" w:bidi="ar-SA"/>
+              </w:rPr>
+            </w:pPr>
+          </w:p>
+          <w:p>
+            <w:pPr>
+              <w:spacing w:after="0" w:line="240" w:lineRule="auto"/>
+              <w:jc w:val="both"/>
+              <w:rPr>
+                <w:rFonts w:asciiTheme="majorHAnsi" w:hAnsiTheme="majorHAnsi" w:cstheme="majorHAnsi"/>
+                <w:noProof/>
+                <w:sz w:val="24"/>
+                <w:szCs w:val="24"/>
+                <w:lang w:val="pt-BR" w:bidi="ar-SA"/>
+              </w:rPr>
+            </w:pPr>
+            <w:r>
+              <w:rPr>
+                <w:rFonts w:asciiTheme="majorHAnsi" w:hAnsiTheme="majorHAnsi" w:cstheme="majorHAnsi"/>
+                <w:noProof/>
+                <w:sz w:val="24"/>
+                <w:szCs w:val="24"/>
+                <w:lang w:val="pt-BR" w:bidi="ar-SA"/>
+              </w:rPr>
+              <w:t>Uma vez que as iniciativas estão a ser geridas em conjunto por causa de uma meta estratégica de negócio pode-se afirmar que este é um portfólio (conjuntos de projetos e/ou programas).</w:t>
+            </w:r>
+          </w:p>
+          <w:p>
+            <w:pPr>
+              <w:spacing w:after="0" w:line="240" w:lineRule="auto"/>
+              <w:jc w:val="both"/>
+              <w:rPr>
+                <w:rFonts w:asciiTheme="majorHAnsi" w:hAnsiTheme="majorHAnsi" w:cstheme="majorHAnsi"/>
+                <w:noProof/>
+                <w:sz w:val="24"/>
+                <w:szCs w:val="24"/>
+                <w:lang w:val="pt-BR" w:bidi="ar-SA"/>
+              </w:rPr>
+            </w:pPr>
+          </w:p>
+        </w:tc>
+      </w:tr>
+    </w:tbl>
+    <w:p>
+      <w:pPr>
+        <w:spacing w:after="0" w:line="240" w:lineRule="auto"/>
+        <w:jc w:val="both"/>
+        <w:rPr>
+          <w:rFonts w:asciiTheme="majorHAnsi" w:hAnsiTheme="majorHAnsi" w:cstheme="majorHAnsi"/>
+          <w:noProof/>
+          <w:sz w:val="24"/>
+          <w:szCs w:val="24"/>
+          <w:lang w:val="pt-BR" w:bidi="ar-SA"/>
+        </w:rPr>
+      </w:pPr>
+    </w:p>
+    <w:p>
+      <w:pPr>
+        <w:spacing w:after="0" w:line="240" w:lineRule="auto"/>
+        <w:jc w:val="both"/>
+        <w:rPr>
+          <w:rFonts w:asciiTheme="majorHAnsi" w:hAnsiTheme="majorHAnsi" w:cstheme="majorHAnsi"/>
+          <w:noProof/>
+          <w:sz w:val="24"/>
+          <w:szCs w:val="24"/>
+          <w:lang w:val="pt-BR" w:bidi="ar-SA"/>
+        </w:rPr>
+      </w:pPr>
+      <w:r>
+        <w:rPr>
+          <w:rFonts w:asciiTheme="majorHAnsi" w:hAnsiTheme="majorHAnsi" w:cstheme="majorHAnsi"/>
+          <w:noProof/>
+          <w:sz w:val="24"/>
+          <w:szCs w:val="24"/>
+          <w:lang w:val="pt-BR" w:bidi="ar-SA"/>
+        </w:rPr>
+        <w:t>Unidade 2 – Áreas de conhecimento em gerenciamento de projetos</w:t>
+      </w:r>
+    </w:p>
+    <w:p>
+      <w:pPr>
+        <w:spacing w:after="0" w:line="240" w:lineRule="auto"/>
+        <w:jc w:val="both"/>
+        <w:rPr>
+          <w:rFonts w:asciiTheme="majorHAnsi" w:hAnsiTheme="majorHAnsi" w:cstheme="majorHAnsi"/>
+          <w:noProof/>
+          <w:sz w:val="24"/>
+          <w:szCs w:val="24"/>
+          <w:lang w:val="pt-BR" w:bidi="ar-SA"/>
+        </w:rPr>
+      </w:pPr>
+    </w:p>
+    <w:p>
+      <w:pPr>
+        <w:spacing w:after="0" w:line="240" w:lineRule="auto"/>
+        <w:jc w:val="both"/>
+        <w:rPr>
+          <w:rFonts w:asciiTheme="majorHAnsi" w:hAnsiTheme="majorHAnsi" w:cstheme="majorHAnsi"/>
+          <w:noProof/>
+          <w:sz w:val="24"/>
+          <w:szCs w:val="24"/>
+          <w:lang w:val="pt-BR" w:bidi="ar-SA"/>
+        </w:rPr>
+      </w:pPr>
+      <w:r>
+        <w:rPr>
+          <w:rFonts w:asciiTheme="majorHAnsi" w:hAnsiTheme="majorHAnsi" w:cstheme="majorHAnsi"/>
+          <w:noProof/>
+          <w:sz w:val="24"/>
+          <w:szCs w:val="24"/>
+          <w:lang w:val="pt-BR" w:bidi="ar-SA"/>
+        </w:rPr>
+        <w:t>- integração;</w:t>
+      </w:r>
+    </w:p>
+    <w:p>
+      <w:pPr>
+        <w:spacing w:after="0" w:line="240" w:lineRule="auto"/>
+        <w:jc w:val="both"/>
+        <w:rPr>
+          <w:rFonts w:asciiTheme="majorHAnsi" w:hAnsiTheme="majorHAnsi" w:cstheme="majorHAnsi"/>
+          <w:noProof/>
+          <w:sz w:val="24"/>
+          <w:szCs w:val="24"/>
+          <w:lang w:val="pt-BR" w:bidi="ar-SA"/>
+        </w:rPr>
+      </w:pPr>
+      <w:r>
+        <w:rPr>
+          <w:rFonts w:asciiTheme="majorHAnsi" w:hAnsiTheme="majorHAnsi" w:cstheme="majorHAnsi"/>
+          <w:noProof/>
+          <w:sz w:val="24"/>
+          <w:szCs w:val="24"/>
+          <w:lang w:val="pt-BR" w:bidi="ar-SA"/>
+        </w:rPr>
+        <w:t>- escopo;</w:t>
+      </w:r>
+    </w:p>
+    <w:p>
+      <w:pPr>
+        <w:spacing w:after="0" w:line="240" w:lineRule="auto"/>
+        <w:jc w:val="both"/>
+        <w:rPr>
+          <w:rFonts w:asciiTheme="majorHAnsi" w:hAnsiTheme="majorHAnsi" w:cstheme="majorHAnsi"/>
+          <w:noProof/>
+          <w:sz w:val="24"/>
+          <w:szCs w:val="24"/>
+          <w:lang w:val="pt-BR" w:bidi="ar-SA"/>
+        </w:rPr>
+      </w:pPr>
+      <w:r>
+        <w:rPr>
+          <w:rFonts w:asciiTheme="majorHAnsi" w:hAnsiTheme="majorHAnsi" w:cstheme="majorHAnsi"/>
+          <w:noProof/>
+          <w:sz w:val="24"/>
+          <w:szCs w:val="24"/>
+          <w:lang w:val="pt-BR" w:bidi="ar-SA"/>
+        </w:rPr>
+        <w:lastRenderedPageBreak/>
+        <w:t>- tempo;</w:t>
+      </w:r>
+    </w:p>
+    <w:p>
+      <w:pPr>
+        <w:spacing w:after="0" w:line="240" w:lineRule="auto"/>
+        <w:jc w:val="both"/>
+        <w:rPr>
+          <w:rFonts w:asciiTheme="majorHAnsi" w:hAnsiTheme="majorHAnsi" w:cstheme="majorHAnsi"/>
+          <w:noProof/>
+          <w:sz w:val="24"/>
+          <w:szCs w:val="24"/>
+          <w:lang w:val="pt-BR" w:bidi="ar-SA"/>
+        </w:rPr>
+      </w:pPr>
+      <w:r>
+        <w:rPr>
+          <w:rFonts w:asciiTheme="majorHAnsi" w:hAnsiTheme="majorHAnsi" w:cstheme="majorHAnsi"/>
+          <w:noProof/>
+          <w:sz w:val="24"/>
+          <w:szCs w:val="24"/>
+          <w:lang w:val="pt-BR" w:bidi="ar-SA"/>
+        </w:rPr>
+        <w:t>- custo;</w:t>
+      </w:r>
+    </w:p>
+    <w:p>
+      <w:pPr>
+        <w:spacing w:after="0" w:line="240" w:lineRule="auto"/>
+        <w:jc w:val="both"/>
+        <w:rPr>
+          <w:rFonts w:asciiTheme="majorHAnsi" w:hAnsiTheme="majorHAnsi" w:cstheme="majorHAnsi"/>
+          <w:noProof/>
+          <w:sz w:val="24"/>
+          <w:szCs w:val="24"/>
+          <w:lang w:val="pt-BR" w:bidi="ar-SA"/>
+        </w:rPr>
+      </w:pPr>
+      <w:r>
+        <w:rPr>
+          <w:rFonts w:asciiTheme="majorHAnsi" w:hAnsiTheme="majorHAnsi" w:cstheme="majorHAnsi"/>
+          <w:noProof/>
+          <w:sz w:val="24"/>
+          <w:szCs w:val="24"/>
+          <w:lang w:val="pt-BR" w:bidi="ar-SA"/>
+        </w:rPr>
+        <w:t>- qualidade;</w:t>
+      </w:r>
+    </w:p>
+    <w:p>
+      <w:pPr>
+        <w:spacing w:after="0" w:line="240" w:lineRule="auto"/>
+        <w:jc w:val="both"/>
+        <w:rPr>
+          <w:rFonts w:asciiTheme="majorHAnsi" w:hAnsiTheme="majorHAnsi" w:cstheme="majorHAnsi"/>
+          <w:noProof/>
+          <w:sz w:val="24"/>
+          <w:szCs w:val="24"/>
+          <w:lang w:val="pt-BR" w:bidi="ar-SA"/>
+        </w:rPr>
+      </w:pPr>
+      <w:r>
+        <w:rPr>
+          <w:rFonts w:asciiTheme="majorHAnsi" w:hAnsiTheme="majorHAnsi" w:cstheme="majorHAnsi"/>
+          <w:noProof/>
+          <w:sz w:val="24"/>
+          <w:szCs w:val="24"/>
+          <w:lang w:val="pt-BR" w:bidi="ar-SA"/>
+        </w:rPr>
+        <w:t>- recursos;</w:t>
+      </w:r>
+    </w:p>
+    <w:p>
+      <w:pPr>
+        <w:spacing w:after="0" w:line="240" w:lineRule="auto"/>
+        <w:jc w:val="both"/>
+        <w:rPr>
+          <w:rFonts w:asciiTheme="majorHAnsi" w:hAnsiTheme="majorHAnsi" w:cstheme="majorHAnsi"/>
+          <w:noProof/>
+          <w:sz w:val="24"/>
+          <w:szCs w:val="24"/>
+          <w:lang w:val="pt-BR" w:bidi="ar-SA"/>
+        </w:rPr>
+      </w:pPr>
+      <w:r>
+        <w:rPr>
+          <w:rFonts w:asciiTheme="majorHAnsi" w:hAnsiTheme="majorHAnsi" w:cstheme="majorHAnsi"/>
+          <w:noProof/>
+          <w:sz w:val="24"/>
+          <w:szCs w:val="24"/>
+          <w:lang w:val="pt-BR" w:bidi="ar-SA"/>
+        </w:rPr>
+        <w:t>- comunicações;</w:t>
+      </w:r>
+    </w:p>
+    <w:p>
+      <w:pPr>
+        <w:spacing w:after="0" w:line="240" w:lineRule="auto"/>
+        <w:jc w:val="both"/>
+        <w:rPr>
+          <w:rFonts w:asciiTheme="majorHAnsi" w:hAnsiTheme="majorHAnsi" w:cstheme="majorHAnsi"/>
+          <w:noProof/>
+          <w:sz w:val="24"/>
+          <w:szCs w:val="24"/>
+          <w:lang w:val="pt-BR" w:bidi="ar-SA"/>
+        </w:rPr>
+      </w:pPr>
+      <w:r>
+        <w:rPr>
+          <w:rFonts w:asciiTheme="majorHAnsi" w:hAnsiTheme="majorHAnsi" w:cstheme="majorHAnsi"/>
+          <w:noProof/>
+          <w:sz w:val="24"/>
+          <w:szCs w:val="24"/>
+          <w:lang w:val="pt-BR" w:bidi="ar-SA"/>
+        </w:rPr>
+        <w:t>- riscos;</w:t>
+      </w:r>
+    </w:p>
+    <w:p>
+      <w:pPr>
+        <w:spacing w:after="0" w:line="240" w:lineRule="auto"/>
+        <w:jc w:val="both"/>
+        <w:rPr>
+          <w:rFonts w:asciiTheme="majorHAnsi" w:hAnsiTheme="majorHAnsi" w:cstheme="majorHAnsi"/>
+          <w:noProof/>
+          <w:sz w:val="24"/>
+          <w:szCs w:val="24"/>
+          <w:lang w:val="pt-BR" w:bidi="ar-SA"/>
+        </w:rPr>
+      </w:pPr>
+      <w:r>
+        <w:rPr>
+          <w:rFonts w:asciiTheme="majorHAnsi" w:hAnsiTheme="majorHAnsi" w:cstheme="majorHAnsi"/>
+          <w:noProof/>
+          <w:sz w:val="24"/>
+          <w:szCs w:val="24"/>
+          <w:lang w:val="pt-BR" w:bidi="ar-SA"/>
+        </w:rPr>
+        <w:t>- aquisições;</w:t>
+      </w:r>
+    </w:p>
+    <w:p>
+      <w:pPr>
+        <w:spacing w:after="0" w:line="240" w:lineRule="auto"/>
+        <w:jc w:val="both"/>
+        <w:rPr>
+          <w:rFonts w:asciiTheme="majorHAnsi" w:hAnsiTheme="majorHAnsi" w:cstheme="majorHAnsi"/>
+          <w:noProof/>
+          <w:sz w:val="24"/>
+          <w:szCs w:val="24"/>
+          <w:lang w:val="pt-BR" w:bidi="ar-SA"/>
+        </w:rPr>
+      </w:pPr>
+      <w:r>
+        <w:rPr>
+          <w:rFonts w:asciiTheme="majorHAnsi" w:hAnsiTheme="majorHAnsi" w:cstheme="majorHAnsi"/>
+          <w:noProof/>
+          <w:sz w:val="24"/>
+          <w:szCs w:val="24"/>
+          <w:lang w:val="pt-BR" w:bidi="ar-SA"/>
+        </w:rPr>
+        <w:t>- partes interessandas.</w:t>
+      </w:r>
+    </w:p>
+    <w:p>
+      <w:pPr>
+        <w:spacing w:after="0" w:line="240" w:lineRule="auto"/>
+        <w:jc w:val="both"/>
+        <w:rPr>
+          <w:rFonts w:asciiTheme="majorHAnsi" w:hAnsiTheme="majorHAnsi" w:cstheme="majorHAnsi"/>
+          <w:noProof/>
+          <w:sz w:val="24"/>
+          <w:szCs w:val="24"/>
+          <w:lang w:val="pt-BR" w:bidi="ar-SA"/>
+        </w:rPr>
+      </w:pPr>
+    </w:p>
+    <w:p>
+      <w:pPr>
+        <w:spacing w:after="0" w:line="240" w:lineRule="auto"/>
+        <w:jc w:val="both"/>
+        <w:rPr>
+          <w:rFonts w:asciiTheme="majorHAnsi" w:hAnsiTheme="majorHAnsi" w:cstheme="majorHAnsi"/>
+          <w:noProof/>
+          <w:sz w:val="24"/>
+          <w:szCs w:val="24"/>
+          <w:lang w:val="pt-BR" w:bidi="ar-SA"/>
+        </w:rPr>
+      </w:pPr>
+      <w:r>
+        <w:rPr>
+          <w:rFonts w:asciiTheme="majorHAnsi" w:hAnsiTheme="majorHAnsi" w:cstheme="majorHAnsi"/>
+          <w:noProof/>
+          <w:sz w:val="24"/>
+          <w:szCs w:val="24"/>
+          <w:lang w:val="pt-BR" w:bidi="ar-SA"/>
+        </w:rPr>
+        <w:t>Guia de práticas: PMBOK</w:t>
+      </w:r>
+    </w:p>
+    <w:p>
+      <w:pPr>
+        <w:spacing w:after="0" w:line="240" w:lineRule="auto"/>
+        <w:jc w:val="both"/>
+        <w:rPr>
+          <w:rFonts w:asciiTheme="majorHAnsi" w:hAnsiTheme="majorHAnsi" w:cstheme="majorHAnsi"/>
+          <w:noProof/>
+          <w:sz w:val="24"/>
+          <w:szCs w:val="24"/>
+          <w:lang w:val="pt-BR" w:bidi="ar-SA"/>
+        </w:rPr>
+      </w:pPr>
+    </w:p>
+    <w:p>
+      <w:pPr>
+        <w:spacing w:after="0" w:line="240" w:lineRule="auto"/>
+        <w:jc w:val="both"/>
+        <w:rPr>
+          <w:rFonts w:asciiTheme="majorHAnsi" w:hAnsiTheme="majorHAnsi" w:cstheme="majorHAnsi"/>
+          <w:noProof/>
+          <w:sz w:val="24"/>
+          <w:szCs w:val="24"/>
+          <w:lang w:val="pt-BR" w:bidi="ar-SA"/>
+        </w:rPr>
+      </w:pPr>
+      <w:r>
+        <w:rPr>
+          <w:rFonts w:asciiTheme="majorHAnsi" w:hAnsiTheme="majorHAnsi" w:cstheme="majorHAnsi"/>
+          <w:noProof/>
+          <w:sz w:val="24"/>
+          <w:szCs w:val="24"/>
+          <w:lang w:val="pt-BR" w:bidi="ar-SA"/>
+        </w:rPr>
+        <w:t>“Não se espera que o maestro saiba tocar todos os instrumentos da orquestra</w:t>
+      </w:r>
+      <w:r>
+        <w:rPr>
+          <w:rFonts w:asciiTheme="majorHAnsi" w:hAnsiTheme="majorHAnsi" w:cstheme="majorHAnsi"/>
+          <w:noProof/>
+          <w:sz w:val="24"/>
+          <w:szCs w:val="24"/>
+          <w:lang w:val="pt-BR" w:bidi="ar-SA"/>
+        </w:rPr>
+        <w:t>, mas deve ter conhecimento, compreensão e experiência de música. O maestro fornece à orquestra a liderança, o planejamento e a coordenação por meio da comunicação. O maestro fornece comunicação por escrito, na forma de partituras musicais e programação de ensaios. O maestro também se comunica em tempo real com a equipe usando uma batuta e outras expressões corporais”.</w:t>
+      </w:r>
+    </w:p>
+    <w:p>
+      <w:pPr>
+        <w:spacing w:after="0" w:line="240" w:lineRule="auto"/>
+        <w:jc w:val="both"/>
+        <w:rPr>
+          <w:rFonts w:asciiTheme="majorHAnsi" w:hAnsiTheme="majorHAnsi" w:cstheme="majorHAnsi"/>
+          <w:noProof/>
+          <w:sz w:val="24"/>
+          <w:szCs w:val="24"/>
+          <w:lang w:val="pt-BR" w:bidi="ar-SA"/>
+        </w:rPr>
+      </w:pPr>
+    </w:p>
+    <w:p>
+      <w:pPr>
+        <w:spacing w:after="0" w:line="240" w:lineRule="auto"/>
+        <w:jc w:val="both"/>
+        <w:rPr>
+          <w:rFonts w:asciiTheme="majorHAnsi" w:hAnsiTheme="majorHAnsi" w:cstheme="majorHAnsi"/>
+          <w:noProof/>
+          <w:sz w:val="24"/>
+          <w:szCs w:val="24"/>
+          <w:lang w:val="pt-BR" w:bidi="ar-SA"/>
+        </w:rPr>
+      </w:pPr>
+      <w:r>
+        <w:rPr>
+          <w:rFonts w:asciiTheme="majorHAnsi" w:hAnsiTheme="majorHAnsi" w:cstheme="majorHAnsi"/>
+          <w:noProof/>
+          <w:sz w:val="24"/>
+          <w:szCs w:val="24"/>
+          <w:lang w:val="pt-BR" w:bidi="ar-SA"/>
+        </w:rPr>
+        <w:t>Projeto por grupos de processos.</w:t>
+      </w:r>
+    </w:p>
+    <w:p>
+      <w:pPr>
+        <w:spacing w:after="0" w:line="240" w:lineRule="auto"/>
+        <w:jc w:val="both"/>
+        <w:rPr>
+          <w:rFonts w:asciiTheme="majorHAnsi" w:hAnsiTheme="majorHAnsi" w:cstheme="majorHAnsi"/>
+          <w:noProof/>
+          <w:sz w:val="24"/>
+          <w:szCs w:val="24"/>
+          <w:lang w:val="pt-BR" w:bidi="ar-SA"/>
+        </w:rPr>
+      </w:pPr>
+    </w:p>
+    <w:p>
+      <w:pPr>
+        <w:spacing w:after="0" w:line="240" w:lineRule="auto"/>
+        <w:jc w:val="both"/>
+        <w:rPr>
+          <w:rFonts w:asciiTheme="majorHAnsi" w:hAnsiTheme="majorHAnsi" w:cstheme="majorHAnsi"/>
+          <w:noProof/>
+          <w:sz w:val="24"/>
+          <w:szCs w:val="24"/>
+          <w:lang w:val="pt-BR" w:bidi="ar-SA"/>
+        </w:rPr>
+      </w:pPr>
+      <w:r>
+        <w:rPr>
+          <w:rFonts w:asciiTheme="majorHAnsi" w:hAnsiTheme="majorHAnsi" w:cstheme="majorHAnsi"/>
+          <w:noProof/>
+          <w:sz w:val="24"/>
+          <w:szCs w:val="24"/>
+          <w:lang w:bidi="ar-SA"/>
+        </w:rPr>
+        <w:drawing>
+          <wp:inline distT="0" distB="0" distL="0" distR="0">
+            <wp:extent cx="5400040" cy="2484120"/>
+            <wp:effectExtent l="0" t="0" r="0" b="0"/>
+            <wp:docPr id="15" name="Imagem 15"/>
+            <wp:cNvGraphicFramePr>
+              <a:graphicFrameLocks xmlns:a="http://schemas.openxmlformats.org/drawingml/2006/main" noChangeAspect="1"/>
+            </wp:cNvGraphicFramePr>
+            <a:graphic xmlns:a="http://schemas.openxmlformats.org/drawingml/2006/main">
+              <a:graphicData uri="http://schemas.openxmlformats.org/drawingml/2006/picture">
+                <pic:pic xmlns:pic="http://schemas.openxmlformats.org/drawingml/2006/picture">
+                  <pic:nvPicPr>
+                    <pic:cNvPr id="0" name="Picture 1"/>
+                    <pic:cNvPicPr>
+                      <a:picLocks noChangeAspect="1" noChangeArrowheads="1"/>
+                    </pic:cNvPicPr>
+                  </pic:nvPicPr>
+                  <pic:blipFill>
+                    <a:blip r:embed="rId22">
+                      <a:extLst>
+                        <a:ext uri="{28A0092B-C50C-407E-A947-70E740481C1C}">
+                          <a14:useLocalDpi xmlns:a14="http://schemas.microsoft.com/office/drawing/2010/main" val="0"/>
+                        </a:ext>
+                      </a:extLst>
+                    </a:blip>
+                    <a:srcRect/>
+                    <a:stretch>
+                      <a:fillRect/>
+                    </a:stretch>
+                  </pic:blipFill>
+                  <pic:spPr bwMode="auto">
+                    <a:xfrm>
+                      <a:off x="0" y="0"/>
+                      <a:ext cx="5400040" cy="2484120"/>
+                    </a:xfrm>
+                    <a:prstGeom prst="rect">
+                      <a:avLst/>
+                    </a:prstGeom>
+                    <a:noFill/>
+                    <a:ln>
+                      <a:noFill/>
+                    </a:ln>
+                  </pic:spPr>
+                </pic:pic>
+              </a:graphicData>
+            </a:graphic>
+          </wp:inline>
+        </w:drawing>
+      </w:r>
+    </w:p>
+    <w:p>
+      <w:pPr>
+        <w:spacing w:after="0" w:line="240" w:lineRule="auto"/>
+        <w:jc w:val="both"/>
+        <w:rPr>
+          <w:rFonts w:asciiTheme="majorHAnsi" w:hAnsiTheme="majorHAnsi" w:cstheme="majorHAnsi"/>
+          <w:noProof/>
+          <w:sz w:val="24"/>
+          <w:szCs w:val="24"/>
+          <w:lang w:val="pt-BR" w:bidi="ar-SA"/>
+        </w:rPr>
+      </w:pPr>
+      <w:r>
+        <w:rPr>
+          <w:rFonts w:asciiTheme="majorHAnsi" w:hAnsiTheme="majorHAnsi" w:cstheme="majorHAnsi"/>
+          <w:noProof/>
+          <w:sz w:val="24"/>
+          <w:szCs w:val="24"/>
+          <w:lang w:val="pt-BR" w:bidi="ar-SA"/>
+        </w:rPr>
+        <w:t>Guia PMBOK (fonte: PMI)</w:t>
+      </w:r>
+    </w:p>
+    <w:p>
+      <w:pPr>
+        <w:spacing w:after="0" w:line="240" w:lineRule="auto"/>
+        <w:jc w:val="both"/>
+        <w:rPr>
+          <w:rFonts w:asciiTheme="majorHAnsi" w:hAnsiTheme="majorHAnsi" w:cstheme="majorHAnsi"/>
+          <w:noProof/>
+          <w:sz w:val="24"/>
+          <w:szCs w:val="24"/>
+          <w:lang w:val="pt-BR" w:bidi="ar-SA"/>
+        </w:rPr>
+      </w:pPr>
+    </w:p>
+    <w:p>
+      <w:pPr>
+        <w:spacing w:after="0" w:line="240" w:lineRule="auto"/>
+        <w:jc w:val="both"/>
+        <w:rPr>
+          <w:rFonts w:asciiTheme="majorHAnsi" w:hAnsiTheme="majorHAnsi" w:cstheme="majorHAnsi"/>
+          <w:noProof/>
+          <w:sz w:val="24"/>
+          <w:szCs w:val="24"/>
+          <w:lang w:val="pt-BR" w:bidi="ar-SA"/>
+        </w:rPr>
+      </w:pPr>
+      <w:r>
+        <w:rPr>
+          <w:rFonts w:asciiTheme="majorHAnsi" w:hAnsiTheme="majorHAnsi" w:cstheme="majorHAnsi"/>
+          <w:noProof/>
+          <w:sz w:val="24"/>
+          <w:szCs w:val="24"/>
+          <w:lang w:bidi="ar-SA"/>
+        </w:rPr>
+        <w:lastRenderedPageBreak/>
+        <w:drawing>
+          <wp:inline distT="0" distB="0" distL="0" distR="0">
+            <wp:extent cx="5400040" cy="2924175"/>
+            <wp:effectExtent l="0" t="0" r="0" b="9525"/>
+            <wp:docPr id="16" name="Imagem 16"/>
+            <wp:cNvGraphicFramePr>
+              <a:graphicFrameLocks xmlns:a="http://schemas.openxmlformats.org/drawingml/2006/main" noChangeAspect="1"/>
+            </wp:cNvGraphicFramePr>
+            <a:graphic xmlns:a="http://schemas.openxmlformats.org/drawingml/2006/main">
+              <a:graphicData uri="http://schemas.openxmlformats.org/drawingml/2006/picture">
+                <pic:pic xmlns:pic="http://schemas.openxmlformats.org/drawingml/2006/picture">
+                  <pic:nvPicPr>
+                    <pic:cNvPr id="0" name="Picture 2"/>
+                    <pic:cNvPicPr>
+                      <a:picLocks noChangeAspect="1" noChangeArrowheads="1"/>
+                    </pic:cNvPicPr>
+                  </pic:nvPicPr>
+                  <pic:blipFill>
+                    <a:blip r:embed="rId23">
+                      <a:extLst>
+                        <a:ext uri="{28A0092B-C50C-407E-A947-70E740481C1C}">
+                          <a14:useLocalDpi xmlns:a14="http://schemas.microsoft.com/office/drawing/2010/main" val="0"/>
+                        </a:ext>
+                      </a:extLst>
+                    </a:blip>
+                    <a:srcRect/>
+                    <a:stretch>
+                      <a:fillRect/>
+                    </a:stretch>
+                  </pic:blipFill>
+                  <pic:spPr bwMode="auto">
+                    <a:xfrm>
+                      <a:off x="0" y="0"/>
+                      <a:ext cx="5400040" cy="2924175"/>
+                    </a:xfrm>
+                    <a:prstGeom prst="rect">
+                      <a:avLst/>
+                    </a:prstGeom>
+                    <a:noFill/>
+                    <a:ln>
+                      <a:noFill/>
+                    </a:ln>
+                  </pic:spPr>
+                </pic:pic>
+              </a:graphicData>
+            </a:graphic>
+          </wp:inline>
+        </w:drawing>
+      </w:r>
+    </w:p>
+    <w:p>
+      <w:pPr>
+        <w:spacing w:after="0" w:line="240" w:lineRule="auto"/>
+        <w:jc w:val="both"/>
+        <w:rPr>
+          <w:rFonts w:asciiTheme="majorHAnsi" w:hAnsiTheme="majorHAnsi" w:cstheme="majorHAnsi"/>
+          <w:noProof/>
+          <w:sz w:val="24"/>
+          <w:szCs w:val="24"/>
+          <w:lang w:val="pt-BR" w:bidi="ar-SA"/>
+        </w:rPr>
+      </w:pPr>
+      <w:r>
+        <w:rPr>
+          <w:rFonts w:asciiTheme="majorHAnsi" w:hAnsiTheme="majorHAnsi" w:cstheme="majorHAnsi"/>
+          <w:noProof/>
+          <w:sz w:val="24"/>
+          <w:szCs w:val="24"/>
+          <w:lang w:val="pt-BR" w:bidi="ar-SA"/>
+        </w:rPr>
+        <w:t>Ciclo de vida de um projeto (fonte: Movimento Impacto Global)</w:t>
+      </w:r>
+    </w:p>
+    <w:p>
+      <w:pPr>
+        <w:spacing w:after="0" w:line="240" w:lineRule="auto"/>
+        <w:jc w:val="both"/>
+        <w:rPr>
+          <w:rFonts w:asciiTheme="majorHAnsi" w:hAnsiTheme="majorHAnsi" w:cstheme="majorHAnsi"/>
+          <w:noProof/>
+          <w:sz w:val="24"/>
+          <w:szCs w:val="24"/>
+          <w:lang w:val="pt-BR" w:bidi="ar-SA"/>
+        </w:rPr>
+      </w:pPr>
+    </w:p>
+    <w:p>
+      <w:pPr>
+        <w:spacing w:after="0" w:line="240" w:lineRule="auto"/>
+        <w:jc w:val="both"/>
+        <w:rPr>
+          <w:rFonts w:asciiTheme="majorHAnsi" w:hAnsiTheme="majorHAnsi" w:cstheme="majorHAnsi"/>
+          <w:noProof/>
+          <w:sz w:val="24"/>
+          <w:szCs w:val="24"/>
+          <w:lang w:val="pt-BR" w:bidi="ar-SA"/>
+        </w:rPr>
+      </w:pPr>
+      <w:r>
+        <w:rPr>
+          <w:rFonts w:asciiTheme="majorHAnsi" w:hAnsiTheme="majorHAnsi" w:cstheme="majorHAnsi"/>
+          <w:noProof/>
+          <w:sz w:val="24"/>
+          <w:szCs w:val="24"/>
+          <w:lang w:val="pt-BR" w:bidi="ar-SA"/>
+        </w:rPr>
+        <w:t>5 grupos de processos:</w:t>
+      </w:r>
+    </w:p>
+    <w:p>
+      <w:pPr>
+        <w:spacing w:after="0" w:line="240" w:lineRule="auto"/>
+        <w:jc w:val="both"/>
+        <w:rPr>
+          <w:rFonts w:asciiTheme="majorHAnsi" w:hAnsiTheme="majorHAnsi" w:cstheme="majorHAnsi"/>
+          <w:noProof/>
+          <w:sz w:val="24"/>
+          <w:szCs w:val="24"/>
+          <w:lang w:val="pt-BR" w:bidi="ar-SA"/>
+        </w:rPr>
+      </w:pPr>
+    </w:p>
+    <w:p>
+      <w:pPr>
+        <w:spacing w:after="0" w:line="240" w:lineRule="auto"/>
+        <w:jc w:val="both"/>
+        <w:rPr>
+          <w:rFonts w:asciiTheme="majorHAnsi" w:hAnsiTheme="majorHAnsi" w:cstheme="majorHAnsi"/>
+          <w:noProof/>
+          <w:sz w:val="24"/>
+          <w:szCs w:val="24"/>
+          <w:lang w:val="pt-BR" w:bidi="ar-SA"/>
+        </w:rPr>
+      </w:pPr>
+      <w:r>
+        <w:rPr>
+          <w:rFonts w:asciiTheme="majorHAnsi" w:hAnsiTheme="majorHAnsi" w:cstheme="majorHAnsi"/>
+          <w:noProof/>
+          <w:sz w:val="24"/>
+          <w:szCs w:val="24"/>
+          <w:lang w:bidi="ar-SA"/>
+        </w:rPr>
+        <w:drawing>
+          <wp:inline distT="0" distB="0" distL="0" distR="0">
+            <wp:extent cx="4873625" cy="3562985"/>
+            <wp:effectExtent l="0" t="0" r="3175" b="0"/>
+            <wp:docPr id="17" name="Imagem 17"/>
+            <wp:cNvGraphicFramePr>
+              <a:graphicFrameLocks xmlns:a="http://schemas.openxmlformats.org/drawingml/2006/main" noChangeAspect="1"/>
+            </wp:cNvGraphicFramePr>
+            <a:graphic xmlns:a="http://schemas.openxmlformats.org/drawingml/2006/main">
+              <a:graphicData uri="http://schemas.openxmlformats.org/drawingml/2006/picture">
+                <pic:pic xmlns:pic="http://schemas.openxmlformats.org/drawingml/2006/picture">
+                  <pic:nvPicPr>
+                    <pic:cNvPr id="0" name="Picture 3"/>
+                    <pic:cNvPicPr>
+                      <a:picLocks noChangeAspect="1" noChangeArrowheads="1"/>
+                    </pic:cNvPicPr>
+                  </pic:nvPicPr>
+                  <pic:blipFill>
+                    <a:blip r:embed="rId24">
+                      <a:extLst>
+                        <a:ext uri="{28A0092B-C50C-407E-A947-70E740481C1C}">
+                          <a14:useLocalDpi xmlns:a14="http://schemas.microsoft.com/office/drawing/2010/main" val="0"/>
+                        </a:ext>
+                      </a:extLst>
+                    </a:blip>
+                    <a:srcRect/>
+                    <a:stretch>
+                      <a:fillRect/>
+                    </a:stretch>
+                  </pic:blipFill>
+                  <pic:spPr bwMode="auto">
+                    <a:xfrm>
+                      <a:off x="0" y="0"/>
+                      <a:ext cx="4873625" cy="3562985"/>
+                    </a:xfrm>
+                    <a:prstGeom prst="rect">
+                      <a:avLst/>
+                    </a:prstGeom>
+                    <a:noFill/>
+                    <a:ln>
+                      <a:noFill/>
+                    </a:ln>
+                  </pic:spPr>
+                </pic:pic>
+              </a:graphicData>
+            </a:graphic>
+          </wp:inline>
+        </w:drawing>
+      </w:r>
+    </w:p>
+    <w:p>
+      <w:pPr>
+        <w:spacing w:after="0" w:line="240" w:lineRule="auto"/>
+        <w:jc w:val="both"/>
+        <w:rPr>
+          <w:rFonts w:asciiTheme="majorHAnsi" w:hAnsiTheme="majorHAnsi" w:cstheme="majorHAnsi"/>
+          <w:noProof/>
+          <w:sz w:val="24"/>
+          <w:szCs w:val="24"/>
+          <w:lang w:val="pt-BR" w:bidi="ar-SA"/>
+        </w:rPr>
+      </w:pPr>
+      <w:r>
+        <w:rPr>
+          <w:rFonts w:asciiTheme="majorHAnsi" w:hAnsiTheme="majorHAnsi" w:cstheme="majorHAnsi"/>
+          <w:noProof/>
+          <w:sz w:val="24"/>
+          <w:szCs w:val="24"/>
+          <w:lang w:val="pt-BR" w:bidi="ar-SA"/>
+        </w:rPr>
+        <w:t>Ciclo de vida de um projeto (fonte: Movimento Impacto Global)</w:t>
+      </w:r>
+    </w:p>
+    <w:p>
+      <w:pPr>
+        <w:spacing w:after="0" w:line="240" w:lineRule="auto"/>
+        <w:jc w:val="both"/>
+        <w:rPr>
+          <w:rFonts w:asciiTheme="majorHAnsi" w:hAnsiTheme="majorHAnsi" w:cstheme="majorHAnsi"/>
+          <w:noProof/>
+          <w:sz w:val="24"/>
+          <w:szCs w:val="24"/>
+          <w:lang w:val="pt-BR" w:bidi="ar-SA"/>
+        </w:rPr>
+      </w:pPr>
+    </w:p>
+    <w:p>
+      <w:pPr>
+        <w:pStyle w:val="PargrafodaLista"/>
+        <w:numPr>
+          <w:ilvl w:val="0"/>
+          <w:numId w:val="7"/>
+        </w:numPr>
+        <w:spacing w:after="0" w:line="240" w:lineRule="auto"/>
+        <w:jc w:val="both"/>
+        <w:rPr>
+          <w:rFonts w:asciiTheme="majorHAnsi" w:hAnsiTheme="majorHAnsi" w:cstheme="majorHAnsi"/>
+          <w:noProof/>
+          <w:sz w:val="24"/>
+          <w:szCs w:val="24"/>
+          <w:lang w:val="pt-BR" w:bidi="ar-SA"/>
+        </w:rPr>
+      </w:pPr>
+      <w:r>
+        <w:rPr>
+          <w:rFonts w:asciiTheme="majorHAnsi" w:hAnsiTheme="majorHAnsi" w:cstheme="majorHAnsi"/>
+          <w:noProof/>
+          <w:sz w:val="24"/>
+          <w:szCs w:val="24"/>
+          <w:lang w:val="pt-BR" w:bidi="ar-SA"/>
+        </w:rPr>
+        <w:t>– integração</w:t>
+      </w:r>
+    </w:p>
+    <w:p>
+      <w:pPr>
+        <w:spacing w:after="0" w:line="240" w:lineRule="auto"/>
+        <w:jc w:val="both"/>
+        <w:rPr>
+          <w:rFonts w:asciiTheme="majorHAnsi" w:hAnsiTheme="majorHAnsi" w:cstheme="majorHAnsi"/>
+          <w:noProof/>
+          <w:sz w:val="24"/>
+          <w:szCs w:val="24"/>
+          <w:lang w:val="pt-BR" w:bidi="ar-SA"/>
+        </w:rPr>
+      </w:pPr>
+      <w:bookmarkStart w:id="0" w:name="_GoBack"/>
+      <w:bookmarkEnd w:id="0"/>
     </w:p>
     <w:p>
       <w:pPr>
@@ -3990,8 +4812,8 @@
       </w:pPr>
     </w:p>
     <w:sectPr>
-      <w:headerReference w:type="default" r:id="rId22"/>
-      <w:footerReference w:type="default" r:id="rId23"/>
+      <w:headerReference w:type="default" r:id="rId25"/>
+      <w:footerReference w:type="default" r:id="rId26"/>
       <w:pgSz w:w="11906" w:h="16838"/>
       <w:pgMar w:top="1417" w:right="1701" w:bottom="1417" w:left="1701" w:header="708" w:footer="708" w:gutter="0"/>
       <w:cols w:space="708"/>
@@ -4563,6 +5385,95 @@
     </w:lvl>
   </w:abstractNum>
   <w:abstractNum w:abstractNumId="3">
+    <w:nsid w:val="267F1D58"/>
+    <w:multiLevelType w:val="hybridMultilevel"/>
+    <w:tmpl w:val="F86868E8"/>
+    <w:lvl w:ilvl="0" w:tplc="A18E2EC8">
+      <w:start w:val="1"/>
+      <w:numFmt w:val="lowerLetter"/>
+      <w:lvlText w:val="(%1)"/>
+      <w:lvlJc w:val="left"/>
+      <w:pPr>
+        <w:ind w:left="720" w:hanging="360"/>
+      </w:pPr>
+      <w:rPr>
+        <w:rFonts w:hint="default"/>
+      </w:rPr>
+    </w:lvl>
+    <w:lvl w:ilvl="1" w:tplc="04090019" w:tentative="1">
+      <w:start w:val="1"/>
+      <w:numFmt w:val="lowerLetter"/>
+      <w:lvlText w:val="%2."/>
+      <w:lvlJc w:val="left"/>
+      <w:pPr>
+        <w:ind w:left="1440" w:hanging="360"/>
+      </w:pPr>
+    </w:lvl>
+    <w:lvl w:ilvl="2" w:tplc="0409001B" w:tentative="1">
+      <w:start w:val="1"/>
+      <w:numFmt w:val="lowerRoman"/>
+      <w:lvlText w:val="%3."/>
+      <w:lvlJc w:val="right"/>
+      <w:pPr>
+        <w:ind w:left="2160" w:hanging="180"/>
+      </w:pPr>
+    </w:lvl>
+    <w:lvl w:ilvl="3" w:tplc="0409000F" w:tentative="1">
+      <w:start w:val="1"/>
+      <w:numFmt w:val="decimal"/>
+      <w:lvlText w:val="%4."/>
+      <w:lvlJc w:val="left"/>
+      <w:pPr>
+        <w:ind w:left="2880" w:hanging="360"/>
+      </w:pPr>
+    </w:lvl>
+    <w:lvl w:ilvl="4" w:tplc="04090019" w:tentative="1">
+      <w:start w:val="1"/>
+      <w:numFmt w:val="lowerLetter"/>
+      <w:lvlText w:val="%5."/>
+      <w:lvlJc w:val="left"/>
+      <w:pPr>
+        <w:ind w:left="3600" w:hanging="360"/>
+      </w:pPr>
+    </w:lvl>
+    <w:lvl w:ilvl="5" w:tplc="0409001B" w:tentative="1">
+      <w:start w:val="1"/>
+      <w:numFmt w:val="lowerRoman"/>
+      <w:lvlText w:val="%6."/>
+      <w:lvlJc w:val="right"/>
+      <w:pPr>
+        <w:ind w:left="4320" w:hanging="180"/>
+      </w:pPr>
+    </w:lvl>
+    <w:lvl w:ilvl="6" w:tplc="0409000F" w:tentative="1">
+      <w:start w:val="1"/>
+      <w:numFmt w:val="decimal"/>
+      <w:lvlText w:val="%7."/>
+      <w:lvlJc w:val="left"/>
+      <w:pPr>
+        <w:ind w:left="5040" w:hanging="360"/>
+      </w:pPr>
+    </w:lvl>
+    <w:lvl w:ilvl="7" w:tplc="04090019" w:tentative="1">
+      <w:start w:val="1"/>
+      <w:numFmt w:val="lowerLetter"/>
+      <w:lvlText w:val="%8."/>
+      <w:lvlJc w:val="left"/>
+      <w:pPr>
+        <w:ind w:left="5760" w:hanging="360"/>
+      </w:pPr>
+    </w:lvl>
+    <w:lvl w:ilvl="8" w:tplc="0409001B" w:tentative="1">
+      <w:start w:val="1"/>
+      <w:numFmt w:val="lowerRoman"/>
+      <w:lvlText w:val="%9."/>
+      <w:lvlJc w:val="right"/>
+      <w:pPr>
+        <w:ind w:left="6480" w:hanging="180"/>
+      </w:pPr>
+    </w:lvl>
+  </w:abstractNum>
+  <w:abstractNum w:abstractNumId="4">
     <w:nsid w:val="45E821B3"/>
     <w:multiLevelType w:val="hybridMultilevel"/>
     <w:tmpl w:val="07CA52A0"/>
@@ -4648,7 +5559,7 @@
       </w:pPr>
     </w:lvl>
   </w:abstractNum>
-  <w:abstractNum w:abstractNumId="4">
+  <w:abstractNum w:abstractNumId="5">
     <w:nsid w:val="4EFD7C98"/>
     <w:multiLevelType w:val="hybridMultilevel"/>
     <w:tmpl w:val="29C24EA6"/>
@@ -4734,7 +5645,7 @@
       </w:pPr>
     </w:lvl>
   </w:abstractNum>
-  <w:abstractNum w:abstractNumId="5">
+  <w:abstractNum w:abstractNumId="6">
     <w:nsid w:val="5CEA3726"/>
     <w:multiLevelType w:val="hybridMultilevel"/>
     <w:tmpl w:val="3410CC26"/>
@@ -4824,13 +5735,13 @@
     </w:lvl>
   </w:abstractNum>
   <w:num w:numId="1">
+    <w:abstractNumId w:val="6"/>
+  </w:num>
+  <w:num w:numId="2">
     <w:abstractNumId w:val="5"/>
   </w:num>
-  <w:num w:numId="2">
+  <w:num w:numId="3">
     <w:abstractNumId w:val="4"/>
-  </w:num>
-  <w:num w:numId="3">
-    <w:abstractNumId w:val="3"/>
   </w:num>
   <w:num w:numId="4">
     <w:abstractNumId w:val="2"/>
@@ -4840,6 +5751,9 @@
   </w:num>
   <w:num w:numId="6">
     <w:abstractNumId w:val="0"/>
+  </w:num>
+  <w:num w:numId="7">
+    <w:abstractNumId w:val="3"/>
   </w:num>
 </w:numbering>
 </file>
@@ -7209,7 +8123,7 @@
   <a:extraClrSchemeLst/>
   <a:extLst>
     <a:ext uri="{05A4C25C-085E-4340-85A3-A5531E510DB2}">
-      <thm15:themeFamily xmlns="" xmlns:thm15="http://schemas.microsoft.com/office/thememl/2012/main" name="Office Theme" id="{62F939B6-93AF-4DB8-9C6B-D6C7DFDC589F}" vid="{4A3C46E8-61CC-4603-A589-7422A47A8E4A}"/>
+      <thm15:themeFamily xmlns:thm15="http://schemas.microsoft.com/office/thememl/2012/main" xmlns="" name="Office Theme" id="{62F939B6-93AF-4DB8-9C6B-D6C7DFDC589F}" vid="{4A3C46E8-61CC-4603-A589-7422A47A8E4A}"/>
     </a:ext>
   </a:extLst>
 </a:theme>
@@ -7220,7 +8134,7 @@
 </file>
 
 <file path=customXml/itemProps1.xml><?xml version="1.0" encoding="utf-8"?>
-<ds:datastoreItem xmlns:ds="http://schemas.openxmlformats.org/officeDocument/2006/customXml" ds:itemID="{92E5742B-5597-4452-B722-B42D24A0E3B1}">
+<ds:datastoreItem xmlns:ds="http://schemas.openxmlformats.org/officeDocument/2006/customXml" ds:itemID="{27E4138D-66FA-4B47-8B34-C840C80F2277}">
   <ds:schemaRefs>
     <ds:schemaRef ds:uri="http://schemas.openxmlformats.org/officeDocument/2006/bibliography"/>
   </ds:schemaRefs>

</xml_diff>

<commit_message>
anotação aula unidade 2
</commit_message>
<xml_diff>
--- a/04_gestao_projetos/gestão_projetos_notas_aula.docx
+++ b/04_gestao_projetos/gestão_projetos_notas_aula.docx
@@ -4718,6 +4718,1058 @@
           <w:lang w:val="pt-BR" w:bidi="ar-SA"/>
         </w:rPr>
       </w:pPr>
+    </w:p>
+    <w:p>
+      <w:pPr>
+        <w:spacing w:after="0" w:line="240" w:lineRule="auto"/>
+        <w:jc w:val="both"/>
+        <w:rPr>
+          <w:rFonts w:asciiTheme="majorHAnsi" w:hAnsiTheme="majorHAnsi" w:cstheme="majorHAnsi"/>
+          <w:noProof/>
+          <w:sz w:val="24"/>
+          <w:szCs w:val="24"/>
+          <w:lang w:val="pt-BR" w:bidi="ar-SA"/>
+        </w:rPr>
+      </w:pPr>
+      <w:r>
+        <w:rPr>
+          <w:rFonts w:asciiTheme="majorHAnsi" w:hAnsiTheme="majorHAnsi" w:cstheme="majorHAnsi"/>
+          <w:noProof/>
+          <w:sz w:val="24"/>
+          <w:szCs w:val="24"/>
+          <w:lang w:val="pt-BR" w:bidi="ar-SA"/>
+        </w:rPr>
+        <w:lastRenderedPageBreak/>
+        <w:t>Descreve os processos necessários para assegurar que os vários elementos do projeto sejam adequadamente coordenados. São atividades da área integração:</w:t>
+      </w:r>
+    </w:p>
+    <w:p>
+      <w:pPr>
+        <w:spacing w:after="0" w:line="240" w:lineRule="auto"/>
+        <w:jc w:val="both"/>
+        <w:rPr>
+          <w:rFonts w:asciiTheme="majorHAnsi" w:hAnsiTheme="majorHAnsi" w:cstheme="majorHAnsi"/>
+          <w:noProof/>
+          <w:sz w:val="24"/>
+          <w:szCs w:val="24"/>
+          <w:lang w:val="pt-BR" w:bidi="ar-SA"/>
+        </w:rPr>
+      </w:pPr>
+      <w:r>
+        <w:rPr>
+          <w:rFonts w:asciiTheme="majorHAnsi" w:hAnsiTheme="majorHAnsi" w:cstheme="majorHAnsi"/>
+          <w:noProof/>
+          <w:sz w:val="24"/>
+          <w:szCs w:val="24"/>
+          <w:lang w:val="pt-BR" w:bidi="ar-SA"/>
+        </w:rPr>
+        <w:t>- desenvolver o termo de abertura;</w:t>
+      </w:r>
+    </w:p>
+    <w:p>
+      <w:pPr>
+        <w:spacing w:after="0" w:line="240" w:lineRule="auto"/>
+        <w:jc w:val="both"/>
+        <w:rPr>
+          <w:rFonts w:asciiTheme="majorHAnsi" w:hAnsiTheme="majorHAnsi" w:cstheme="majorHAnsi"/>
+          <w:noProof/>
+          <w:sz w:val="24"/>
+          <w:szCs w:val="24"/>
+          <w:lang w:val="pt-BR" w:bidi="ar-SA"/>
+        </w:rPr>
+      </w:pPr>
+      <w:r>
+        <w:rPr>
+          <w:rFonts w:asciiTheme="majorHAnsi" w:hAnsiTheme="majorHAnsi" w:cstheme="majorHAnsi"/>
+          <w:noProof/>
+          <w:sz w:val="24"/>
+          <w:szCs w:val="24"/>
+          <w:lang w:val="pt-BR" w:bidi="ar-SA"/>
+        </w:rPr>
+        <w:t>- desenvolver o plano de gerenciamento do projeto;</w:t>
+      </w:r>
+    </w:p>
+    <w:p>
+      <w:pPr>
+        <w:spacing w:after="0" w:line="240" w:lineRule="auto"/>
+        <w:jc w:val="both"/>
+        <w:rPr>
+          <w:rFonts w:asciiTheme="majorHAnsi" w:hAnsiTheme="majorHAnsi" w:cstheme="majorHAnsi"/>
+          <w:noProof/>
+          <w:sz w:val="24"/>
+          <w:szCs w:val="24"/>
+          <w:lang w:val="pt-BR" w:bidi="ar-SA"/>
+        </w:rPr>
+      </w:pPr>
+      <w:r>
+        <w:rPr>
+          <w:rFonts w:asciiTheme="majorHAnsi" w:hAnsiTheme="majorHAnsi" w:cstheme="majorHAnsi"/>
+          <w:noProof/>
+          <w:sz w:val="24"/>
+          <w:szCs w:val="24"/>
+          <w:lang w:val="pt-BR" w:bidi="ar-SA"/>
+        </w:rPr>
+        <w:t>- orientar e gerenciar a execução do projeto;</w:t>
+      </w:r>
+    </w:p>
+    <w:p>
+      <w:pPr>
+        <w:spacing w:after="0" w:line="240" w:lineRule="auto"/>
+        <w:jc w:val="both"/>
+        <w:rPr>
+          <w:rFonts w:asciiTheme="majorHAnsi" w:hAnsiTheme="majorHAnsi" w:cstheme="majorHAnsi"/>
+          <w:noProof/>
+          <w:sz w:val="24"/>
+          <w:szCs w:val="24"/>
+          <w:lang w:val="pt-BR" w:bidi="ar-SA"/>
+        </w:rPr>
+      </w:pPr>
+      <w:r>
+        <w:rPr>
+          <w:rFonts w:asciiTheme="majorHAnsi" w:hAnsiTheme="majorHAnsi" w:cstheme="majorHAnsi"/>
+          <w:noProof/>
+          <w:sz w:val="24"/>
+          <w:szCs w:val="24"/>
+          <w:lang w:val="pt-BR" w:bidi="ar-SA"/>
+        </w:rPr>
+        <w:t>- monitorar e controlar o trabalho do projeto;</w:t>
+      </w:r>
+    </w:p>
+    <w:p>
+      <w:pPr>
+        <w:spacing w:after="0" w:line="240" w:lineRule="auto"/>
+        <w:jc w:val="both"/>
+        <w:rPr>
+          <w:rFonts w:asciiTheme="majorHAnsi" w:hAnsiTheme="majorHAnsi" w:cstheme="majorHAnsi"/>
+          <w:noProof/>
+          <w:sz w:val="24"/>
+          <w:szCs w:val="24"/>
+          <w:lang w:val="pt-BR" w:bidi="ar-SA"/>
+        </w:rPr>
+      </w:pPr>
+      <w:r>
+        <w:rPr>
+          <w:rFonts w:asciiTheme="majorHAnsi" w:hAnsiTheme="majorHAnsi" w:cstheme="majorHAnsi"/>
+          <w:noProof/>
+          <w:sz w:val="24"/>
+          <w:szCs w:val="24"/>
+          <w:lang w:val="pt-BR" w:bidi="ar-SA"/>
+        </w:rPr>
+        <w:t>- realizar o controle integrado de mudanças;</w:t>
+      </w:r>
+    </w:p>
+    <w:p>
+      <w:pPr>
+        <w:spacing w:after="0" w:line="240" w:lineRule="auto"/>
+        <w:jc w:val="both"/>
+        <w:rPr>
+          <w:rFonts w:asciiTheme="majorHAnsi" w:hAnsiTheme="majorHAnsi" w:cstheme="majorHAnsi"/>
+          <w:noProof/>
+          <w:sz w:val="24"/>
+          <w:szCs w:val="24"/>
+          <w:lang w:val="pt-BR" w:bidi="ar-SA"/>
+        </w:rPr>
+      </w:pPr>
+      <w:r>
+        <w:rPr>
+          <w:rFonts w:asciiTheme="majorHAnsi" w:hAnsiTheme="majorHAnsi" w:cstheme="majorHAnsi"/>
+          <w:noProof/>
+          <w:sz w:val="24"/>
+          <w:szCs w:val="24"/>
+          <w:lang w:val="pt-BR" w:bidi="ar-SA"/>
+        </w:rPr>
+        <w:t>- encerrar o projeto ou fase.</w:t>
+      </w:r>
+    </w:p>
+    <w:p>
+      <w:pPr>
+        <w:spacing w:after="0" w:line="240" w:lineRule="auto"/>
+        <w:jc w:val="both"/>
+        <w:rPr>
+          <w:rFonts w:asciiTheme="majorHAnsi" w:hAnsiTheme="majorHAnsi" w:cstheme="majorHAnsi"/>
+          <w:noProof/>
+          <w:sz w:val="24"/>
+          <w:szCs w:val="24"/>
+          <w:lang w:val="pt-BR" w:bidi="ar-SA"/>
+        </w:rPr>
+      </w:pPr>
+    </w:p>
+    <w:p>
+      <w:pPr>
+        <w:pStyle w:val="PargrafodaLista"/>
+        <w:numPr>
+          <w:ilvl w:val="0"/>
+          <w:numId w:val="7"/>
+        </w:numPr>
+        <w:spacing w:after="0" w:line="240" w:lineRule="auto"/>
+        <w:jc w:val="both"/>
+        <w:rPr>
+          <w:rFonts w:asciiTheme="majorHAnsi" w:hAnsiTheme="majorHAnsi" w:cstheme="majorHAnsi"/>
+          <w:noProof/>
+          <w:sz w:val="24"/>
+          <w:szCs w:val="24"/>
+          <w:lang w:val="pt-BR" w:bidi="ar-SA"/>
+        </w:rPr>
+      </w:pPr>
+      <w:r>
+        <w:rPr>
+          <w:rFonts w:asciiTheme="majorHAnsi" w:hAnsiTheme="majorHAnsi" w:cstheme="majorHAnsi"/>
+          <w:noProof/>
+          <w:sz w:val="24"/>
+          <w:szCs w:val="24"/>
+          <w:lang w:val="pt-BR" w:bidi="ar-SA"/>
+        </w:rPr>
+        <w:t>– escopo</w:t>
+      </w:r>
+    </w:p>
+    <w:p>
+      <w:pPr>
+        <w:spacing w:after="0" w:line="240" w:lineRule="auto"/>
+        <w:jc w:val="both"/>
+        <w:rPr>
+          <w:rFonts w:asciiTheme="majorHAnsi" w:hAnsiTheme="majorHAnsi" w:cstheme="majorHAnsi"/>
+          <w:noProof/>
+          <w:sz w:val="24"/>
+          <w:szCs w:val="24"/>
+          <w:lang w:val="pt-BR" w:bidi="ar-SA"/>
+        </w:rPr>
+      </w:pPr>
+    </w:p>
+    <w:p>
+      <w:pPr>
+        <w:spacing w:after="0" w:line="240" w:lineRule="auto"/>
+        <w:jc w:val="both"/>
+        <w:rPr>
+          <w:rFonts w:asciiTheme="majorHAnsi" w:hAnsiTheme="majorHAnsi" w:cstheme="majorHAnsi"/>
+          <w:noProof/>
+          <w:sz w:val="24"/>
+          <w:szCs w:val="24"/>
+          <w:lang w:val="pt-BR" w:bidi="ar-SA"/>
+        </w:rPr>
+      </w:pPr>
+      <w:r>
+        <w:rPr>
+          <w:rFonts w:asciiTheme="majorHAnsi" w:hAnsiTheme="majorHAnsi" w:cstheme="majorHAnsi"/>
+          <w:noProof/>
+          <w:sz w:val="24"/>
+          <w:szCs w:val="24"/>
+          <w:lang w:val="pt-BR" w:bidi="ar-SA"/>
+        </w:rPr>
+        <w:t>Descreve os processos necessários para assegurar que o projeto inclua somente as atividades necessárias, para que seja finalizado com sucesso. Dessa forma, implica definir e controlar o que será incluído ou não no projeto, dentre as seguintes atividades:</w:t>
+      </w:r>
+    </w:p>
+    <w:p>
+      <w:pPr>
+        <w:spacing w:after="0" w:line="240" w:lineRule="auto"/>
+        <w:jc w:val="both"/>
+        <w:rPr>
+          <w:rFonts w:asciiTheme="majorHAnsi" w:hAnsiTheme="majorHAnsi" w:cstheme="majorHAnsi"/>
+          <w:noProof/>
+          <w:sz w:val="24"/>
+          <w:szCs w:val="24"/>
+          <w:lang w:val="pt-BR" w:bidi="ar-SA"/>
+        </w:rPr>
+      </w:pPr>
+    </w:p>
+    <w:p>
+      <w:pPr>
+        <w:spacing w:after="0" w:line="240" w:lineRule="auto"/>
+        <w:jc w:val="both"/>
+        <w:rPr>
+          <w:rFonts w:asciiTheme="majorHAnsi" w:hAnsiTheme="majorHAnsi" w:cstheme="majorHAnsi"/>
+          <w:noProof/>
+          <w:sz w:val="24"/>
+          <w:szCs w:val="24"/>
+          <w:lang w:val="pt-BR" w:bidi="ar-SA"/>
+        </w:rPr>
+      </w:pPr>
+      <w:r>
+        <w:rPr>
+          <w:rFonts w:asciiTheme="majorHAnsi" w:hAnsiTheme="majorHAnsi" w:cstheme="majorHAnsi"/>
+          <w:noProof/>
+          <w:sz w:val="24"/>
+          <w:szCs w:val="24"/>
+          <w:lang w:val="pt-BR" w:bidi="ar-SA"/>
+        </w:rPr>
+        <w:t>- coletar os requisitos;</w:t>
+      </w:r>
+    </w:p>
+    <w:p>
+      <w:pPr>
+        <w:spacing w:after="0" w:line="240" w:lineRule="auto"/>
+        <w:jc w:val="both"/>
+        <w:rPr>
+          <w:rFonts w:asciiTheme="majorHAnsi" w:hAnsiTheme="majorHAnsi" w:cstheme="majorHAnsi"/>
+          <w:noProof/>
+          <w:sz w:val="24"/>
+          <w:szCs w:val="24"/>
+          <w:lang w:val="pt-BR" w:bidi="ar-SA"/>
+        </w:rPr>
+      </w:pPr>
+      <w:r>
+        <w:rPr>
+          <w:rFonts w:asciiTheme="majorHAnsi" w:hAnsiTheme="majorHAnsi" w:cstheme="majorHAnsi"/>
+          <w:noProof/>
+          <w:sz w:val="24"/>
+          <w:szCs w:val="24"/>
+          <w:lang w:val="pt-BR" w:bidi="ar-SA"/>
+        </w:rPr>
+        <w:t>- defnir o escopo;</w:t>
+      </w:r>
+    </w:p>
+    <w:p>
+      <w:pPr>
+        <w:spacing w:after="0" w:line="240" w:lineRule="auto"/>
+        <w:jc w:val="both"/>
+        <w:rPr>
+          <w:rFonts w:asciiTheme="majorHAnsi" w:hAnsiTheme="majorHAnsi" w:cstheme="majorHAnsi"/>
+          <w:noProof/>
+          <w:sz w:val="24"/>
+          <w:szCs w:val="24"/>
+          <w:lang w:val="pt-BR" w:bidi="ar-SA"/>
+        </w:rPr>
+      </w:pPr>
+      <w:r>
+        <w:rPr>
+          <w:rFonts w:asciiTheme="majorHAnsi" w:hAnsiTheme="majorHAnsi" w:cstheme="majorHAnsi"/>
+          <w:noProof/>
+          <w:sz w:val="24"/>
+          <w:szCs w:val="24"/>
+          <w:lang w:val="pt-BR" w:bidi="ar-SA"/>
+        </w:rPr>
+        <w:t>- criar a EAP;</w:t>
+      </w:r>
+    </w:p>
+    <w:p>
+      <w:pPr>
+        <w:spacing w:after="0" w:line="240" w:lineRule="auto"/>
+        <w:jc w:val="both"/>
+        <w:rPr>
+          <w:rFonts w:asciiTheme="majorHAnsi" w:hAnsiTheme="majorHAnsi" w:cstheme="majorHAnsi"/>
+          <w:noProof/>
+          <w:sz w:val="24"/>
+          <w:szCs w:val="24"/>
+          <w:lang w:val="pt-BR" w:bidi="ar-SA"/>
+        </w:rPr>
+      </w:pPr>
+      <w:r>
+        <w:rPr>
+          <w:rFonts w:asciiTheme="majorHAnsi" w:hAnsiTheme="majorHAnsi" w:cstheme="majorHAnsi"/>
+          <w:noProof/>
+          <w:sz w:val="24"/>
+          <w:szCs w:val="24"/>
+          <w:lang w:val="pt-BR" w:bidi="ar-SA"/>
+        </w:rPr>
+        <w:t>- verificar o escopo;</w:t>
+      </w:r>
+    </w:p>
+    <w:p>
+      <w:pPr>
+        <w:spacing w:after="0" w:line="240" w:lineRule="auto"/>
+        <w:jc w:val="both"/>
+        <w:rPr>
+          <w:rFonts w:asciiTheme="majorHAnsi" w:hAnsiTheme="majorHAnsi" w:cstheme="majorHAnsi"/>
+          <w:noProof/>
+          <w:sz w:val="24"/>
+          <w:szCs w:val="24"/>
+          <w:lang w:val="pt-BR" w:bidi="ar-SA"/>
+        </w:rPr>
+      </w:pPr>
+      <w:r>
+        <w:rPr>
+          <w:rFonts w:asciiTheme="majorHAnsi" w:hAnsiTheme="majorHAnsi" w:cstheme="majorHAnsi"/>
+          <w:noProof/>
+          <w:sz w:val="24"/>
+          <w:szCs w:val="24"/>
+          <w:lang w:val="pt-BR" w:bidi="ar-SA"/>
+        </w:rPr>
+        <w:t>- controlar o escopo.</w:t>
+      </w:r>
+    </w:p>
+    <w:p>
+      <w:pPr>
+        <w:spacing w:after="0" w:line="240" w:lineRule="auto"/>
+        <w:jc w:val="both"/>
+        <w:rPr>
+          <w:rFonts w:asciiTheme="majorHAnsi" w:hAnsiTheme="majorHAnsi" w:cstheme="majorHAnsi"/>
+          <w:noProof/>
+          <w:sz w:val="24"/>
+          <w:szCs w:val="24"/>
+          <w:lang w:val="pt-BR" w:bidi="ar-SA"/>
+        </w:rPr>
+      </w:pPr>
+    </w:p>
+    <w:p>
+      <w:pPr>
+        <w:spacing w:after="0" w:line="240" w:lineRule="auto"/>
+        <w:jc w:val="both"/>
+        <w:rPr>
+          <w:rFonts w:asciiTheme="majorHAnsi" w:hAnsiTheme="majorHAnsi" w:cstheme="majorHAnsi"/>
+          <w:noProof/>
+          <w:sz w:val="24"/>
+          <w:szCs w:val="24"/>
+          <w:lang w:val="pt-BR" w:bidi="ar-SA"/>
+        </w:rPr>
+      </w:pPr>
+      <w:r>
+        <w:rPr>
+          <w:rFonts w:asciiTheme="majorHAnsi" w:hAnsiTheme="majorHAnsi" w:cstheme="majorHAnsi"/>
+          <w:noProof/>
+          <w:sz w:val="24"/>
+          <w:szCs w:val="24"/>
+          <w:lang w:bidi="ar-SA"/>
+        </w:rPr>
+        <w:drawing>
+          <wp:inline distT="0" distB="0" distL="0" distR="0">
+            <wp:extent cx="5391785" cy="2786380"/>
+            <wp:effectExtent l="0" t="0" r="0" b="0"/>
+            <wp:docPr id="18" name="Imagem 18"/>
+            <wp:cNvGraphicFramePr>
+              <a:graphicFrameLocks xmlns:a="http://schemas.openxmlformats.org/drawingml/2006/main" noChangeAspect="1"/>
+            </wp:cNvGraphicFramePr>
+            <a:graphic xmlns:a="http://schemas.openxmlformats.org/drawingml/2006/main">
+              <a:graphicData uri="http://schemas.openxmlformats.org/drawingml/2006/picture">
+                <pic:pic xmlns:pic="http://schemas.openxmlformats.org/drawingml/2006/picture">
+                  <pic:nvPicPr>
+                    <pic:cNvPr id="0" name="Picture 4"/>
+                    <pic:cNvPicPr>
+                      <a:picLocks noChangeAspect="1" noChangeArrowheads="1"/>
+                    </pic:cNvPicPr>
+                  </pic:nvPicPr>
+                  <pic:blipFill>
+                    <a:blip r:embed="rId25">
+                      <a:extLst>
+                        <a:ext uri="{28A0092B-C50C-407E-A947-70E740481C1C}">
+                          <a14:useLocalDpi xmlns:a14="http://schemas.microsoft.com/office/drawing/2010/main" val="0"/>
+                        </a:ext>
+                      </a:extLst>
+                    </a:blip>
+                    <a:srcRect/>
+                    <a:stretch>
+                      <a:fillRect/>
+                    </a:stretch>
+                  </pic:blipFill>
+                  <pic:spPr bwMode="auto">
+                    <a:xfrm>
+                      <a:off x="0" y="0"/>
+                      <a:ext cx="5391785" cy="2786380"/>
+                    </a:xfrm>
+                    <a:prstGeom prst="rect">
+                      <a:avLst/>
+                    </a:prstGeom>
+                    <a:noFill/>
+                    <a:ln>
+                      <a:noFill/>
+                    </a:ln>
+                  </pic:spPr>
+                </pic:pic>
+              </a:graphicData>
+            </a:graphic>
+          </wp:inline>
+        </w:drawing>
+      </w:r>
+    </w:p>
+    <w:p>
+      <w:pPr>
+        <w:spacing w:after="0" w:line="240" w:lineRule="auto"/>
+        <w:jc w:val="both"/>
+        <w:rPr>
+          <w:rFonts w:asciiTheme="majorHAnsi" w:hAnsiTheme="majorHAnsi" w:cstheme="majorHAnsi"/>
+          <w:noProof/>
+          <w:sz w:val="24"/>
+          <w:szCs w:val="24"/>
+          <w:lang w:val="pt-BR" w:bidi="ar-SA"/>
+        </w:rPr>
+      </w:pPr>
+    </w:p>
+    <w:p>
+      <w:pPr>
+        <w:pStyle w:val="PargrafodaLista"/>
+        <w:numPr>
+          <w:ilvl w:val="0"/>
+          <w:numId w:val="7"/>
+        </w:numPr>
+        <w:spacing w:after="0" w:line="240" w:lineRule="auto"/>
+        <w:jc w:val="both"/>
+        <w:rPr>
+          <w:rFonts w:asciiTheme="majorHAnsi" w:hAnsiTheme="majorHAnsi" w:cstheme="majorHAnsi"/>
+          <w:noProof/>
+          <w:sz w:val="24"/>
+          <w:szCs w:val="24"/>
+          <w:lang w:val="pt-BR" w:bidi="ar-SA"/>
+        </w:rPr>
+      </w:pPr>
+      <w:r>
+        <w:rPr>
+          <w:rFonts w:asciiTheme="majorHAnsi" w:hAnsiTheme="majorHAnsi" w:cstheme="majorHAnsi"/>
+          <w:noProof/>
+          <w:sz w:val="24"/>
+          <w:szCs w:val="24"/>
+          <w:lang w:val="pt-BR" w:bidi="ar-SA"/>
+        </w:rPr>
+        <w:t>– tempo</w:t>
+      </w:r>
+    </w:p>
+    <w:p>
+      <w:pPr>
+        <w:spacing w:after="0" w:line="240" w:lineRule="auto"/>
+        <w:jc w:val="both"/>
+        <w:rPr>
+          <w:rFonts w:asciiTheme="majorHAnsi" w:hAnsiTheme="majorHAnsi" w:cstheme="majorHAnsi"/>
+          <w:noProof/>
+          <w:sz w:val="24"/>
+          <w:szCs w:val="24"/>
+          <w:lang w:val="pt-BR" w:bidi="ar-SA"/>
+        </w:rPr>
+      </w:pPr>
+    </w:p>
+    <w:p>
+      <w:pPr>
+        <w:spacing w:after="0" w:line="240" w:lineRule="auto"/>
+        <w:jc w:val="both"/>
+        <w:rPr>
+          <w:rFonts w:asciiTheme="majorHAnsi" w:hAnsiTheme="majorHAnsi" w:cstheme="majorHAnsi"/>
+          <w:noProof/>
+          <w:sz w:val="24"/>
+          <w:szCs w:val="24"/>
+          <w:lang w:val="pt-BR" w:bidi="ar-SA"/>
+        </w:rPr>
+      </w:pPr>
+      <w:r>
+        <w:rPr>
+          <w:rFonts w:asciiTheme="majorHAnsi" w:hAnsiTheme="majorHAnsi" w:cstheme="majorHAnsi"/>
+          <w:noProof/>
+          <w:sz w:val="24"/>
+          <w:szCs w:val="24"/>
+          <w:lang w:val="pt-BR" w:bidi="ar-SA"/>
+        </w:rPr>
+        <w:t>Descreve os processos necessários para assegurar a conclusão do projeto dentro do prazo previsto. As atividades do tempo são:</w:t>
+      </w:r>
+    </w:p>
+    <w:p>
+      <w:pPr>
+        <w:spacing w:after="0" w:line="240" w:lineRule="auto"/>
+        <w:jc w:val="both"/>
+        <w:rPr>
+          <w:rFonts w:asciiTheme="majorHAnsi" w:hAnsiTheme="majorHAnsi" w:cstheme="majorHAnsi"/>
+          <w:noProof/>
+          <w:sz w:val="24"/>
+          <w:szCs w:val="24"/>
+          <w:lang w:val="pt-BR" w:bidi="ar-SA"/>
+        </w:rPr>
+      </w:pPr>
+    </w:p>
+    <w:p>
+      <w:pPr>
+        <w:spacing w:after="0" w:line="240" w:lineRule="auto"/>
+        <w:jc w:val="both"/>
+        <w:rPr>
+          <w:rFonts w:asciiTheme="majorHAnsi" w:hAnsiTheme="majorHAnsi" w:cstheme="majorHAnsi"/>
+          <w:noProof/>
+          <w:sz w:val="24"/>
+          <w:szCs w:val="24"/>
+          <w:lang w:val="pt-BR" w:bidi="ar-SA"/>
+        </w:rPr>
+      </w:pPr>
+      <w:r>
+        <w:rPr>
+          <w:rFonts w:asciiTheme="majorHAnsi" w:hAnsiTheme="majorHAnsi" w:cstheme="majorHAnsi"/>
+          <w:noProof/>
+          <w:sz w:val="24"/>
+          <w:szCs w:val="24"/>
+          <w:lang w:val="pt-BR" w:bidi="ar-SA"/>
+        </w:rPr>
+        <w:t>- definir as atividades;</w:t>
+      </w:r>
+    </w:p>
+    <w:p>
+      <w:pPr>
+        <w:spacing w:after="0" w:line="240" w:lineRule="auto"/>
+        <w:jc w:val="both"/>
+        <w:rPr>
+          <w:rFonts w:asciiTheme="majorHAnsi" w:hAnsiTheme="majorHAnsi" w:cstheme="majorHAnsi"/>
+          <w:noProof/>
+          <w:sz w:val="24"/>
+          <w:szCs w:val="24"/>
+          <w:lang w:val="pt-BR" w:bidi="ar-SA"/>
+        </w:rPr>
+      </w:pPr>
+      <w:r>
+        <w:rPr>
+          <w:rFonts w:asciiTheme="majorHAnsi" w:hAnsiTheme="majorHAnsi" w:cstheme="majorHAnsi"/>
+          <w:noProof/>
+          <w:sz w:val="24"/>
+          <w:szCs w:val="24"/>
+          <w:lang w:val="pt-BR" w:bidi="ar-SA"/>
+        </w:rPr>
+        <w:t>- sequenciar as atividades;</w:t>
+      </w:r>
+    </w:p>
+    <w:p>
+      <w:pPr>
+        <w:spacing w:after="0" w:line="240" w:lineRule="auto"/>
+        <w:jc w:val="both"/>
+        <w:rPr>
+          <w:rFonts w:asciiTheme="majorHAnsi" w:hAnsiTheme="majorHAnsi" w:cstheme="majorHAnsi"/>
+          <w:noProof/>
+          <w:sz w:val="24"/>
+          <w:szCs w:val="24"/>
+          <w:lang w:val="pt-BR" w:bidi="ar-SA"/>
+        </w:rPr>
+      </w:pPr>
+      <w:r>
+        <w:rPr>
+          <w:rFonts w:asciiTheme="majorHAnsi" w:hAnsiTheme="majorHAnsi" w:cstheme="majorHAnsi"/>
+          <w:noProof/>
+          <w:sz w:val="24"/>
+          <w:szCs w:val="24"/>
+          <w:lang w:val="pt-BR" w:bidi="ar-SA"/>
+        </w:rPr>
+        <w:lastRenderedPageBreak/>
+        <w:t>- estimar os recursos das atividades;</w:t>
+      </w:r>
+    </w:p>
+    <w:p>
+      <w:pPr>
+        <w:spacing w:after="0" w:line="240" w:lineRule="auto"/>
+        <w:jc w:val="both"/>
+        <w:rPr>
+          <w:rFonts w:asciiTheme="majorHAnsi" w:hAnsiTheme="majorHAnsi" w:cstheme="majorHAnsi"/>
+          <w:noProof/>
+          <w:sz w:val="24"/>
+          <w:szCs w:val="24"/>
+          <w:lang w:val="pt-BR" w:bidi="ar-SA"/>
+        </w:rPr>
+      </w:pPr>
+      <w:r>
+        <w:rPr>
+          <w:rFonts w:asciiTheme="majorHAnsi" w:hAnsiTheme="majorHAnsi" w:cstheme="majorHAnsi"/>
+          <w:noProof/>
+          <w:sz w:val="24"/>
+          <w:szCs w:val="24"/>
+          <w:lang w:val="pt-BR" w:bidi="ar-SA"/>
+        </w:rPr>
+        <w:t>- estimar as durações das atividades;</w:t>
+      </w:r>
+    </w:p>
+    <w:p>
+      <w:pPr>
+        <w:spacing w:after="0" w:line="240" w:lineRule="auto"/>
+        <w:jc w:val="both"/>
+        <w:rPr>
+          <w:rFonts w:asciiTheme="majorHAnsi" w:hAnsiTheme="majorHAnsi" w:cstheme="majorHAnsi"/>
+          <w:noProof/>
+          <w:sz w:val="24"/>
+          <w:szCs w:val="24"/>
+          <w:lang w:val="pt-BR" w:bidi="ar-SA"/>
+        </w:rPr>
+      </w:pPr>
+      <w:r>
+        <w:rPr>
+          <w:rFonts w:asciiTheme="majorHAnsi" w:hAnsiTheme="majorHAnsi" w:cstheme="majorHAnsi"/>
+          <w:noProof/>
+          <w:sz w:val="24"/>
+          <w:szCs w:val="24"/>
+          <w:lang w:val="pt-BR" w:bidi="ar-SA"/>
+        </w:rPr>
+        <w:t>- desenvolver o cronograma;</w:t>
+      </w:r>
+    </w:p>
+    <w:p>
+      <w:pPr>
+        <w:spacing w:after="0" w:line="240" w:lineRule="auto"/>
+        <w:jc w:val="both"/>
+        <w:rPr>
+          <w:rFonts w:asciiTheme="majorHAnsi" w:hAnsiTheme="majorHAnsi" w:cstheme="majorHAnsi"/>
+          <w:noProof/>
+          <w:sz w:val="24"/>
+          <w:szCs w:val="24"/>
+          <w:lang w:val="pt-BR" w:bidi="ar-SA"/>
+        </w:rPr>
+      </w:pPr>
+      <w:r>
+        <w:rPr>
+          <w:rFonts w:asciiTheme="majorHAnsi" w:hAnsiTheme="majorHAnsi" w:cstheme="majorHAnsi"/>
+          <w:noProof/>
+          <w:sz w:val="24"/>
+          <w:szCs w:val="24"/>
+          <w:lang w:val="pt-BR" w:bidi="ar-SA"/>
+        </w:rPr>
+        <w:t>- controlar o cronograma.</w:t>
+      </w:r>
+    </w:p>
+    <w:p>
+      <w:pPr>
+        <w:spacing w:after="0" w:line="240" w:lineRule="auto"/>
+        <w:jc w:val="both"/>
+        <w:rPr>
+          <w:rFonts w:asciiTheme="majorHAnsi" w:hAnsiTheme="majorHAnsi" w:cstheme="majorHAnsi"/>
+          <w:noProof/>
+          <w:sz w:val="24"/>
+          <w:szCs w:val="24"/>
+          <w:lang w:val="pt-BR" w:bidi="ar-SA"/>
+        </w:rPr>
+      </w:pPr>
+    </w:p>
+    <w:p>
+      <w:pPr>
+        <w:spacing w:after="0" w:line="240" w:lineRule="auto"/>
+        <w:jc w:val="both"/>
+        <w:rPr>
+          <w:rFonts w:asciiTheme="majorHAnsi" w:hAnsiTheme="majorHAnsi" w:cstheme="majorHAnsi"/>
+          <w:noProof/>
+          <w:sz w:val="24"/>
+          <w:szCs w:val="24"/>
+          <w:lang w:val="pt-BR" w:bidi="ar-SA"/>
+        </w:rPr>
+      </w:pPr>
+      <w:r>
+        <w:rPr>
+          <w:rFonts w:asciiTheme="majorHAnsi" w:hAnsiTheme="majorHAnsi" w:cstheme="majorHAnsi"/>
+          <w:noProof/>
+          <w:sz w:val="24"/>
+          <w:szCs w:val="24"/>
+          <w:lang w:bidi="ar-SA"/>
+        </w:rPr>
+        <w:drawing>
+          <wp:inline distT="0" distB="0" distL="0" distR="0">
+            <wp:extent cx="5400040" cy="3079750"/>
+            <wp:effectExtent l="0" t="0" r="0" b="6350"/>
+            <wp:docPr id="19" name="Imagem 19"/>
+            <wp:cNvGraphicFramePr>
+              <a:graphicFrameLocks xmlns:a="http://schemas.openxmlformats.org/drawingml/2006/main" noChangeAspect="1"/>
+            </wp:cNvGraphicFramePr>
+            <a:graphic xmlns:a="http://schemas.openxmlformats.org/drawingml/2006/main">
+              <a:graphicData uri="http://schemas.openxmlformats.org/drawingml/2006/picture">
+                <pic:pic xmlns:pic="http://schemas.openxmlformats.org/drawingml/2006/picture">
+                  <pic:nvPicPr>
+                    <pic:cNvPr id="0" name="Picture 5"/>
+                    <pic:cNvPicPr>
+                      <a:picLocks noChangeAspect="1" noChangeArrowheads="1"/>
+                    </pic:cNvPicPr>
+                  </pic:nvPicPr>
+                  <pic:blipFill>
+                    <a:blip r:embed="rId26">
+                      <a:extLst>
+                        <a:ext uri="{28A0092B-C50C-407E-A947-70E740481C1C}">
+                          <a14:useLocalDpi xmlns:a14="http://schemas.microsoft.com/office/drawing/2010/main" val="0"/>
+                        </a:ext>
+                      </a:extLst>
+                    </a:blip>
+                    <a:srcRect/>
+                    <a:stretch>
+                      <a:fillRect/>
+                    </a:stretch>
+                  </pic:blipFill>
+                  <pic:spPr bwMode="auto">
+                    <a:xfrm>
+                      <a:off x="0" y="0"/>
+                      <a:ext cx="5400040" cy="3079750"/>
+                    </a:xfrm>
+                    <a:prstGeom prst="rect">
+                      <a:avLst/>
+                    </a:prstGeom>
+                    <a:noFill/>
+                    <a:ln>
+                      <a:noFill/>
+                    </a:ln>
+                  </pic:spPr>
+                </pic:pic>
+              </a:graphicData>
+            </a:graphic>
+          </wp:inline>
+        </w:drawing>
+      </w:r>
+    </w:p>
+    <w:p>
+      <w:pPr>
+        <w:spacing w:after="0" w:line="240" w:lineRule="auto"/>
+        <w:jc w:val="both"/>
+        <w:rPr>
+          <w:rFonts w:asciiTheme="majorHAnsi" w:hAnsiTheme="majorHAnsi" w:cstheme="majorHAnsi"/>
+          <w:noProof/>
+          <w:sz w:val="24"/>
+          <w:szCs w:val="24"/>
+          <w:lang w:val="pt-BR" w:bidi="ar-SA"/>
+        </w:rPr>
+      </w:pPr>
+    </w:p>
+    <w:p>
+      <w:pPr>
+        <w:pStyle w:val="PargrafodaLista"/>
+        <w:numPr>
+          <w:ilvl w:val="0"/>
+          <w:numId w:val="7"/>
+        </w:numPr>
+        <w:spacing w:after="0" w:line="240" w:lineRule="auto"/>
+        <w:jc w:val="both"/>
+        <w:rPr>
+          <w:rFonts w:asciiTheme="majorHAnsi" w:hAnsiTheme="majorHAnsi" w:cstheme="majorHAnsi"/>
+          <w:noProof/>
+          <w:sz w:val="24"/>
+          <w:szCs w:val="24"/>
+          <w:lang w:val="pt-BR" w:bidi="ar-SA"/>
+        </w:rPr>
+      </w:pPr>
+      <w:r>
+        <w:rPr>
+          <w:rFonts w:asciiTheme="majorHAnsi" w:hAnsiTheme="majorHAnsi" w:cstheme="majorHAnsi"/>
+          <w:noProof/>
+          <w:sz w:val="24"/>
+          <w:szCs w:val="24"/>
+          <w:lang w:val="pt-BR" w:bidi="ar-SA"/>
+        </w:rPr>
+        <w:t>– custos</w:t>
+      </w:r>
+    </w:p>
+    <w:p>
+      <w:pPr>
+        <w:spacing w:after="0" w:line="240" w:lineRule="auto"/>
+        <w:jc w:val="both"/>
+        <w:rPr>
+          <w:rFonts w:asciiTheme="majorHAnsi" w:hAnsiTheme="majorHAnsi" w:cstheme="majorHAnsi"/>
+          <w:noProof/>
+          <w:sz w:val="24"/>
+          <w:szCs w:val="24"/>
+          <w:lang w:val="pt-BR" w:bidi="ar-SA"/>
+        </w:rPr>
+      </w:pPr>
+    </w:p>
+    <w:p>
+      <w:pPr>
+        <w:spacing w:after="0" w:line="240" w:lineRule="auto"/>
+        <w:jc w:val="both"/>
+        <w:rPr>
+          <w:rFonts w:asciiTheme="majorHAnsi" w:hAnsiTheme="majorHAnsi" w:cstheme="majorHAnsi"/>
+          <w:noProof/>
+          <w:sz w:val="24"/>
+          <w:szCs w:val="24"/>
+          <w:lang w:val="pt-BR" w:bidi="ar-SA"/>
+        </w:rPr>
+      </w:pPr>
+      <w:r>
+        <w:rPr>
+          <w:rFonts w:asciiTheme="majorHAnsi" w:hAnsiTheme="majorHAnsi" w:cstheme="majorHAnsi"/>
+          <w:noProof/>
+          <w:sz w:val="24"/>
+          <w:szCs w:val="24"/>
+          <w:lang w:val="pt-BR" w:bidi="ar-SA"/>
+        </w:rPr>
+        <w:t>Descreve os processos necessários para realizar o término do projeto no custo definido. São as suas atividades:</w:t>
+      </w:r>
+    </w:p>
+    <w:p>
+      <w:pPr>
+        <w:spacing w:after="0" w:line="240" w:lineRule="auto"/>
+        <w:jc w:val="both"/>
+        <w:rPr>
+          <w:rFonts w:asciiTheme="majorHAnsi" w:hAnsiTheme="majorHAnsi" w:cstheme="majorHAnsi"/>
+          <w:noProof/>
+          <w:sz w:val="24"/>
+          <w:szCs w:val="24"/>
+          <w:lang w:val="pt-BR" w:bidi="ar-SA"/>
+        </w:rPr>
+      </w:pPr>
+    </w:p>
+    <w:p>
+      <w:pPr>
+        <w:spacing w:after="0" w:line="240" w:lineRule="auto"/>
+        <w:jc w:val="both"/>
+        <w:rPr>
+          <w:rFonts w:asciiTheme="majorHAnsi" w:hAnsiTheme="majorHAnsi" w:cstheme="majorHAnsi"/>
+          <w:noProof/>
+          <w:sz w:val="24"/>
+          <w:szCs w:val="24"/>
+          <w:lang w:val="pt-BR" w:bidi="ar-SA"/>
+        </w:rPr>
+      </w:pPr>
+      <w:r>
+        <w:rPr>
+          <w:rFonts w:asciiTheme="majorHAnsi" w:hAnsiTheme="majorHAnsi" w:cstheme="majorHAnsi"/>
+          <w:noProof/>
+          <w:sz w:val="24"/>
+          <w:szCs w:val="24"/>
+          <w:lang w:val="pt-BR" w:bidi="ar-SA"/>
+        </w:rPr>
+        <w:t>- estimar os custos;</w:t>
+      </w:r>
+    </w:p>
+    <w:p>
+      <w:pPr>
+        <w:spacing w:after="0" w:line="240" w:lineRule="auto"/>
+        <w:jc w:val="both"/>
+        <w:rPr>
+          <w:rFonts w:asciiTheme="majorHAnsi" w:hAnsiTheme="majorHAnsi" w:cstheme="majorHAnsi"/>
+          <w:noProof/>
+          <w:sz w:val="24"/>
+          <w:szCs w:val="24"/>
+          <w:lang w:val="pt-BR" w:bidi="ar-SA"/>
+        </w:rPr>
+      </w:pPr>
+      <w:r>
+        <w:rPr>
+          <w:rFonts w:asciiTheme="majorHAnsi" w:hAnsiTheme="majorHAnsi" w:cstheme="majorHAnsi"/>
+          <w:noProof/>
+          <w:sz w:val="24"/>
+          <w:szCs w:val="24"/>
+          <w:lang w:val="pt-BR" w:bidi="ar-SA"/>
+        </w:rPr>
+        <w:t>- determinar o orçamento;</w:t>
+      </w:r>
+    </w:p>
+    <w:p>
+      <w:pPr>
+        <w:spacing w:after="0" w:line="240" w:lineRule="auto"/>
+        <w:jc w:val="both"/>
+        <w:rPr>
+          <w:rFonts w:asciiTheme="majorHAnsi" w:hAnsiTheme="majorHAnsi" w:cstheme="majorHAnsi"/>
+          <w:noProof/>
+          <w:sz w:val="24"/>
+          <w:szCs w:val="24"/>
+          <w:lang w:val="pt-BR" w:bidi="ar-SA"/>
+        </w:rPr>
+      </w:pPr>
+      <w:r>
+        <w:rPr>
+          <w:rFonts w:asciiTheme="majorHAnsi" w:hAnsiTheme="majorHAnsi" w:cstheme="majorHAnsi"/>
+          <w:noProof/>
+          <w:sz w:val="24"/>
+          <w:szCs w:val="24"/>
+          <w:lang w:val="pt-BR" w:bidi="ar-SA"/>
+        </w:rPr>
+        <w:t>- controlar os custos.</w:t>
+      </w:r>
+    </w:p>
+    <w:p>
+      <w:pPr>
+        <w:spacing w:after="0" w:line="240" w:lineRule="auto"/>
+        <w:jc w:val="both"/>
+        <w:rPr>
+          <w:rFonts w:asciiTheme="majorHAnsi" w:hAnsiTheme="majorHAnsi" w:cstheme="majorHAnsi"/>
+          <w:noProof/>
+          <w:sz w:val="24"/>
+          <w:szCs w:val="24"/>
+          <w:lang w:val="pt-BR" w:bidi="ar-SA"/>
+        </w:rPr>
+      </w:pPr>
+    </w:p>
+    <w:p>
+      <w:pPr>
+        <w:spacing w:after="0" w:line="240" w:lineRule="auto"/>
+        <w:jc w:val="both"/>
+        <w:rPr>
+          <w:rFonts w:asciiTheme="majorHAnsi" w:hAnsiTheme="majorHAnsi" w:cstheme="majorHAnsi"/>
+          <w:noProof/>
+          <w:sz w:val="24"/>
+          <w:szCs w:val="24"/>
+          <w:lang w:val="pt-BR" w:bidi="ar-SA"/>
+        </w:rPr>
+      </w:pPr>
+      <w:r>
+        <w:rPr>
+          <w:rFonts w:asciiTheme="majorHAnsi" w:hAnsiTheme="majorHAnsi" w:cstheme="majorHAnsi"/>
+          <w:noProof/>
+          <w:sz w:val="24"/>
+          <w:szCs w:val="24"/>
+          <w:lang w:val="pt-BR" w:bidi="ar-SA"/>
+        </w:rPr>
+        <w:t>Tríplece restrição de projetos.</w:t>
+      </w:r>
+    </w:p>
+    <w:p>
+      <w:pPr>
+        <w:spacing w:after="0" w:line="240" w:lineRule="auto"/>
+        <w:jc w:val="both"/>
+        <w:rPr>
+          <w:rFonts w:asciiTheme="majorHAnsi" w:hAnsiTheme="majorHAnsi" w:cstheme="majorHAnsi"/>
+          <w:noProof/>
+          <w:sz w:val="24"/>
+          <w:szCs w:val="24"/>
+          <w:lang w:val="pt-BR" w:bidi="ar-SA"/>
+        </w:rPr>
+      </w:pPr>
+      <w:r>
+        <w:rPr>
+          <w:rFonts w:asciiTheme="majorHAnsi" w:hAnsiTheme="majorHAnsi" w:cstheme="majorHAnsi"/>
+          <w:noProof/>
+          <w:sz w:val="24"/>
+          <w:szCs w:val="24"/>
+          <w:lang w:val="pt-BR" w:bidi="ar-SA"/>
+        </w:rPr>
+        <w:t>O PMBOK considera a restrição tripla um importante fator a ser levado em conta.</w:t>
+      </w:r>
+    </w:p>
+    <w:p>
+      <w:pPr>
+        <w:spacing w:after="0" w:line="240" w:lineRule="auto"/>
+        <w:jc w:val="both"/>
+        <w:rPr>
+          <w:rFonts w:asciiTheme="majorHAnsi" w:hAnsiTheme="majorHAnsi" w:cstheme="majorHAnsi"/>
+          <w:noProof/>
+          <w:sz w:val="24"/>
+          <w:szCs w:val="24"/>
+          <w:lang w:val="pt-BR" w:bidi="ar-SA"/>
+        </w:rPr>
+      </w:pPr>
+      <w:r>
+        <w:rPr>
+          <w:rFonts w:asciiTheme="majorHAnsi" w:hAnsiTheme="majorHAnsi" w:cstheme="majorHAnsi"/>
+          <w:noProof/>
+          <w:sz w:val="24"/>
+          <w:szCs w:val="24"/>
+          <w:lang w:val="pt-BR" w:bidi="ar-SA"/>
+        </w:rPr>
+        <w:t>Significa que qualquer mudança em uma das áreas – seja Escopo, Tempo e Custo, de um projeto, poderá impactar as outras duas.</w:t>
+      </w:r>
+    </w:p>
+    <w:p>
+      <w:pPr>
+        <w:spacing w:after="0" w:line="240" w:lineRule="auto"/>
+        <w:jc w:val="both"/>
+        <w:rPr>
+          <w:rFonts w:asciiTheme="majorHAnsi" w:hAnsiTheme="majorHAnsi" w:cstheme="majorHAnsi"/>
+          <w:noProof/>
+          <w:sz w:val="24"/>
+          <w:szCs w:val="24"/>
+          <w:lang w:val="pt-BR" w:bidi="ar-SA"/>
+        </w:rPr>
+      </w:pPr>
+      <w:r>
+        <w:rPr>
+          <w:rFonts w:asciiTheme="majorHAnsi" w:hAnsiTheme="majorHAnsi" w:cstheme="majorHAnsi"/>
+          <w:noProof/>
+          <w:sz w:val="24"/>
+          <w:szCs w:val="24"/>
+          <w:lang w:val="pt-BR" w:bidi="ar-SA"/>
+        </w:rPr>
+        <w:t>Assim, é necessário que o gestor tenha consciência da consequência dessa alteração para agir antes que o resultado final seja comprometido.</w:t>
+      </w:r>
+    </w:p>
+    <w:p>
+      <w:pPr>
+        <w:spacing w:after="0" w:line="240" w:lineRule="auto"/>
+        <w:jc w:val="both"/>
+        <w:rPr>
+          <w:rFonts w:asciiTheme="majorHAnsi" w:hAnsiTheme="majorHAnsi" w:cstheme="majorHAnsi"/>
+          <w:noProof/>
+          <w:sz w:val="24"/>
+          <w:szCs w:val="24"/>
+          <w:lang w:val="pt-BR" w:bidi="ar-SA"/>
+        </w:rPr>
+      </w:pPr>
+    </w:p>
+    <w:p>
+      <w:pPr>
+        <w:spacing w:after="0" w:line="240" w:lineRule="auto"/>
+        <w:jc w:val="both"/>
+        <w:rPr>
+          <w:rFonts w:asciiTheme="majorHAnsi" w:hAnsiTheme="majorHAnsi" w:cstheme="majorHAnsi"/>
+          <w:noProof/>
+          <w:sz w:val="24"/>
+          <w:szCs w:val="24"/>
+          <w:lang w:val="pt-BR" w:bidi="ar-SA"/>
+        </w:rPr>
+      </w:pPr>
       <w:bookmarkStart w:id="0" w:name="_GoBack"/>
       <w:bookmarkEnd w:id="0"/>
     </w:p>
@@ -4812,8 +5864,8 @@
       </w:pPr>
     </w:p>
     <w:sectPr>
-      <w:headerReference w:type="default" r:id="rId25"/>
-      <w:footerReference w:type="default" r:id="rId26"/>
+      <w:headerReference w:type="default" r:id="rId27"/>
+      <w:footerReference w:type="default" r:id="rId28"/>
       <w:pgSz w:w="11906" w:h="16838"/>
       <w:pgMar w:top="1417" w:right="1701" w:bottom="1417" w:left="1701" w:header="708" w:footer="708" w:gutter="0"/>
       <w:cols w:space="708"/>
@@ -8134,7 +9186,7 @@
 </file>
 
 <file path=customXml/itemProps1.xml><?xml version="1.0" encoding="utf-8"?>
-<ds:datastoreItem xmlns:ds="http://schemas.openxmlformats.org/officeDocument/2006/customXml" ds:itemID="{27E4138D-66FA-4B47-8B34-C840C80F2277}">
+<ds:datastoreItem xmlns:ds="http://schemas.openxmlformats.org/officeDocument/2006/customXml" ds:itemID="{9AD71B33-08F0-4AF2-BD91-4CA926EFC6B4}">
   <ds:schemaRefs>
     <ds:schemaRef ds:uri="http://schemas.openxmlformats.org/officeDocument/2006/bibliography"/>
   </ds:schemaRefs>

</xml_diff>

<commit_message>
anotações aula unidade 2 gestão processos
</commit_message>
<xml_diff>
--- a/04_gestao_projetos/gestão_projetos_notas_aula.docx
+++ b/04_gestao_projetos/gestão_projetos_notas_aula.docx
@@ -5673,7 +5673,17 @@
           <w:szCs w:val="24"/>
           <w:lang w:val="pt-BR" w:bidi="ar-SA"/>
         </w:rPr>
-        <w:t>Tríplece restrição de projetos.</w:t>
+        <w:t>Tríplece restrição de projetos</w:t>
+      </w:r>
+      <w:r>
+        <w:rPr>
+          <w:rFonts w:asciiTheme="majorHAnsi" w:hAnsiTheme="majorHAnsi" w:cstheme="majorHAnsi"/>
+          <w:noProof/>
+          <w:sz w:val="24"/>
+          <w:szCs w:val="24"/>
+          <w:lang w:val="pt-BR" w:bidi="ar-SA"/>
+        </w:rPr>
+        <w:t>:</w:t>
       </w:r>
     </w:p>
     <w:p>
@@ -5743,6 +5753,1317 @@
           <w:lang w:val="pt-BR" w:bidi="ar-SA"/>
         </w:rPr>
         <w:t>Assim, é necessário que o gestor tenha consciência da consequência dessa alteração para agir antes que o resultado final seja comprometido.</w:t>
+      </w:r>
+    </w:p>
+    <w:p>
+      <w:pPr>
+        <w:spacing w:after="0" w:line="240" w:lineRule="auto"/>
+        <w:jc w:val="both"/>
+        <w:rPr>
+          <w:rFonts w:asciiTheme="majorHAnsi" w:hAnsiTheme="majorHAnsi" w:cstheme="majorHAnsi"/>
+          <w:noProof/>
+          <w:sz w:val="24"/>
+          <w:szCs w:val="24"/>
+          <w:lang w:val="pt-BR" w:bidi="ar-SA"/>
+        </w:rPr>
+      </w:pPr>
+    </w:p>
+    <w:p>
+      <w:pPr>
+        <w:spacing w:after="0" w:line="240" w:lineRule="auto"/>
+        <w:jc w:val="both"/>
+        <w:rPr>
+          <w:rFonts w:asciiTheme="majorHAnsi" w:hAnsiTheme="majorHAnsi" w:cstheme="majorHAnsi"/>
+          <w:noProof/>
+          <w:sz w:val="24"/>
+          <w:szCs w:val="24"/>
+          <w:lang w:val="pt-BR" w:bidi="ar-SA"/>
+        </w:rPr>
+      </w:pPr>
+      <w:r>
+        <w:rPr>
+          <w:rFonts w:asciiTheme="majorHAnsi" w:hAnsiTheme="majorHAnsi" w:cstheme="majorHAnsi"/>
+          <w:noProof/>
+          <w:sz w:val="24"/>
+          <w:szCs w:val="24"/>
+          <w:lang w:val="pt-BR" w:bidi="ar-SA"/>
+        </w:rPr>
+        <w:t>Linha de base do projeto:</w:t>
+      </w:r>
+    </w:p>
+    <w:p>
+      <w:pPr>
+        <w:spacing w:after="0" w:line="240" w:lineRule="auto"/>
+        <w:jc w:val="both"/>
+        <w:rPr>
+          <w:rFonts w:asciiTheme="majorHAnsi" w:hAnsiTheme="majorHAnsi" w:cstheme="majorHAnsi"/>
+          <w:noProof/>
+          <w:sz w:val="24"/>
+          <w:szCs w:val="24"/>
+          <w:lang w:val="pt-BR" w:bidi="ar-SA"/>
+        </w:rPr>
+      </w:pPr>
+      <w:r>
+        <w:rPr>
+          <w:rFonts w:asciiTheme="majorHAnsi" w:hAnsiTheme="majorHAnsi" w:cstheme="majorHAnsi"/>
+          <w:noProof/>
+          <w:sz w:val="24"/>
+          <w:szCs w:val="24"/>
+          <w:lang w:val="pt-BR" w:bidi="ar-SA"/>
+        </w:rPr>
+        <w:t>Significa uma referência composta pelos itens escopo do projeto, tempo e custos, representando um conjunto de dados do projeto nos quais as atividades são planejadas, controladas e serve para comparar o que está sendo executado com o que foi aprovado.</w:t>
+      </w:r>
+    </w:p>
+    <w:p>
+      <w:pPr>
+        <w:spacing w:after="0" w:line="240" w:lineRule="auto"/>
+        <w:jc w:val="both"/>
+        <w:rPr>
+          <w:rFonts w:asciiTheme="majorHAnsi" w:hAnsiTheme="majorHAnsi" w:cstheme="majorHAnsi"/>
+          <w:noProof/>
+          <w:sz w:val="24"/>
+          <w:szCs w:val="24"/>
+          <w:lang w:val="pt-BR" w:bidi="ar-SA"/>
+        </w:rPr>
+      </w:pPr>
+    </w:p>
+    <w:p>
+      <w:pPr>
+        <w:spacing w:after="0" w:line="240" w:lineRule="auto"/>
+        <w:jc w:val="both"/>
+        <w:rPr>
+          <w:rFonts w:asciiTheme="majorHAnsi" w:hAnsiTheme="majorHAnsi" w:cstheme="majorHAnsi"/>
+          <w:noProof/>
+          <w:sz w:val="24"/>
+          <w:szCs w:val="24"/>
+          <w:lang w:val="pt-BR" w:bidi="ar-SA"/>
+        </w:rPr>
+      </w:pPr>
+      <w:r>
+        <w:rPr>
+          <w:rFonts w:asciiTheme="majorHAnsi" w:hAnsiTheme="majorHAnsi" w:cstheme="majorHAnsi"/>
+          <w:noProof/>
+          <w:sz w:val="24"/>
+          <w:szCs w:val="24"/>
+          <w:lang w:val="pt-BR" w:bidi="ar-SA"/>
+        </w:rPr>
+        <w:lastRenderedPageBreak/>
+        <w:t>Portanto devemos considerar a linha de base como um planejamento acordado e aprovado entre as partes interessadas, como a meta de progresso (evolução) para o projeto.</w:t>
+      </w:r>
+    </w:p>
+    <w:p>
+      <w:pPr>
+        <w:spacing w:after="0" w:line="240" w:lineRule="auto"/>
+        <w:jc w:val="both"/>
+        <w:rPr>
+          <w:rFonts w:asciiTheme="majorHAnsi" w:hAnsiTheme="majorHAnsi" w:cstheme="majorHAnsi"/>
+          <w:noProof/>
+          <w:sz w:val="24"/>
+          <w:szCs w:val="24"/>
+          <w:lang w:val="pt-BR" w:bidi="ar-SA"/>
+        </w:rPr>
+      </w:pPr>
+      <w:r>
+        <w:rPr>
+          <w:rFonts w:asciiTheme="majorHAnsi" w:hAnsiTheme="majorHAnsi" w:cstheme="majorHAnsi"/>
+          <w:noProof/>
+          <w:sz w:val="24"/>
+          <w:szCs w:val="24"/>
+          <w:lang w:val="pt-BR" w:bidi="ar-SA"/>
+        </w:rPr>
+        <w:t>A linha de base representa uma fotografia do plano de projeto.</w:t>
+      </w:r>
+    </w:p>
+    <w:p>
+      <w:pPr>
+        <w:spacing w:after="0" w:line="240" w:lineRule="auto"/>
+        <w:jc w:val="both"/>
+        <w:rPr>
+          <w:rFonts w:asciiTheme="majorHAnsi" w:hAnsiTheme="majorHAnsi" w:cstheme="majorHAnsi"/>
+          <w:noProof/>
+          <w:sz w:val="24"/>
+          <w:szCs w:val="24"/>
+          <w:lang w:val="pt-BR" w:bidi="ar-SA"/>
+        </w:rPr>
+      </w:pPr>
+    </w:p>
+    <w:p>
+      <w:pPr>
+        <w:pStyle w:val="PargrafodaLista"/>
+        <w:numPr>
+          <w:ilvl w:val="0"/>
+          <w:numId w:val="7"/>
+        </w:numPr>
+        <w:spacing w:after="0" w:line="240" w:lineRule="auto"/>
+        <w:jc w:val="both"/>
+        <w:rPr>
+          <w:rFonts w:asciiTheme="majorHAnsi" w:hAnsiTheme="majorHAnsi" w:cstheme="majorHAnsi"/>
+          <w:noProof/>
+          <w:sz w:val="24"/>
+          <w:szCs w:val="24"/>
+          <w:lang w:val="pt-BR" w:bidi="ar-SA"/>
+        </w:rPr>
+      </w:pPr>
+      <w:r>
+        <w:rPr>
+          <w:rFonts w:asciiTheme="majorHAnsi" w:hAnsiTheme="majorHAnsi" w:cstheme="majorHAnsi"/>
+          <w:noProof/>
+          <w:sz w:val="24"/>
+          <w:szCs w:val="24"/>
+          <w:lang w:val="pt-BR" w:bidi="ar-SA"/>
+        </w:rPr>
+        <w:t>– qualidade</w:t>
+      </w:r>
+    </w:p>
+    <w:p>
+      <w:pPr>
+        <w:spacing w:after="0" w:line="240" w:lineRule="auto"/>
+        <w:jc w:val="both"/>
+        <w:rPr>
+          <w:rFonts w:asciiTheme="majorHAnsi" w:hAnsiTheme="majorHAnsi" w:cstheme="majorHAnsi"/>
+          <w:noProof/>
+          <w:sz w:val="24"/>
+          <w:szCs w:val="24"/>
+          <w:lang w:val="pt-BR" w:bidi="ar-SA"/>
+        </w:rPr>
+      </w:pPr>
+    </w:p>
+    <w:p>
+      <w:pPr>
+        <w:spacing w:after="0" w:line="240" w:lineRule="auto"/>
+        <w:jc w:val="both"/>
+        <w:rPr>
+          <w:rFonts w:asciiTheme="majorHAnsi" w:hAnsiTheme="majorHAnsi" w:cstheme="majorHAnsi"/>
+          <w:noProof/>
+          <w:sz w:val="24"/>
+          <w:szCs w:val="24"/>
+          <w:lang w:val="pt-BR" w:bidi="ar-SA"/>
+        </w:rPr>
+      </w:pPr>
+      <w:r>
+        <w:rPr>
+          <w:rFonts w:asciiTheme="majorHAnsi" w:hAnsiTheme="majorHAnsi" w:cstheme="majorHAnsi"/>
+          <w:noProof/>
+          <w:sz w:val="24"/>
+          <w:szCs w:val="24"/>
+          <w:lang w:val="pt-BR" w:bidi="ar-SA"/>
+        </w:rPr>
+        <w:t>Descreve os processos necessários para que as políticas de qualidade sejam implantadas e atendam as necessidades do projeto</w:t>
+      </w:r>
+      <w:r>
+        <w:rPr>
+          <w:rFonts w:asciiTheme="majorHAnsi" w:hAnsiTheme="majorHAnsi" w:cstheme="majorHAnsi"/>
+          <w:noProof/>
+          <w:sz w:val="24"/>
+          <w:szCs w:val="24"/>
+          <w:lang w:val="pt-BR" w:bidi="ar-SA"/>
+        </w:rPr>
+        <w:t>. As atividades da area de qualidade são:</w:t>
+      </w:r>
+    </w:p>
+    <w:p>
+      <w:pPr>
+        <w:spacing w:after="0" w:line="240" w:lineRule="auto"/>
+        <w:jc w:val="both"/>
+        <w:rPr>
+          <w:rFonts w:asciiTheme="majorHAnsi" w:hAnsiTheme="majorHAnsi" w:cstheme="majorHAnsi"/>
+          <w:noProof/>
+          <w:sz w:val="24"/>
+          <w:szCs w:val="24"/>
+          <w:lang w:val="pt-BR" w:bidi="ar-SA"/>
+        </w:rPr>
+      </w:pPr>
+      <w:r>
+        <w:rPr>
+          <w:rFonts w:asciiTheme="majorHAnsi" w:hAnsiTheme="majorHAnsi" w:cstheme="majorHAnsi"/>
+          <w:noProof/>
+          <w:sz w:val="24"/>
+          <w:szCs w:val="24"/>
+          <w:lang w:val="pt-BR" w:bidi="ar-SA"/>
+        </w:rPr>
+        <w:t>- planejar a qualidade;</w:t>
+      </w:r>
+    </w:p>
+    <w:p>
+      <w:pPr>
+        <w:spacing w:after="0" w:line="240" w:lineRule="auto"/>
+        <w:jc w:val="both"/>
+        <w:rPr>
+          <w:rFonts w:asciiTheme="majorHAnsi" w:hAnsiTheme="majorHAnsi" w:cstheme="majorHAnsi"/>
+          <w:noProof/>
+          <w:sz w:val="24"/>
+          <w:szCs w:val="24"/>
+          <w:lang w:val="pt-BR" w:bidi="ar-SA"/>
+        </w:rPr>
+      </w:pPr>
+      <w:r>
+        <w:rPr>
+          <w:rFonts w:asciiTheme="majorHAnsi" w:hAnsiTheme="majorHAnsi" w:cstheme="majorHAnsi"/>
+          <w:noProof/>
+          <w:sz w:val="24"/>
+          <w:szCs w:val="24"/>
+          <w:lang w:val="pt-BR" w:bidi="ar-SA"/>
+        </w:rPr>
+        <w:t>- realizar a garantia da qualidade;</w:t>
+      </w:r>
+    </w:p>
+    <w:p>
+      <w:pPr>
+        <w:spacing w:after="0" w:line="240" w:lineRule="auto"/>
+        <w:jc w:val="both"/>
+        <w:rPr>
+          <w:rFonts w:asciiTheme="majorHAnsi" w:hAnsiTheme="majorHAnsi" w:cstheme="majorHAnsi"/>
+          <w:noProof/>
+          <w:sz w:val="24"/>
+          <w:szCs w:val="24"/>
+          <w:lang w:val="pt-BR" w:bidi="ar-SA"/>
+        </w:rPr>
+      </w:pPr>
+      <w:r>
+        <w:rPr>
+          <w:rFonts w:asciiTheme="majorHAnsi" w:hAnsiTheme="majorHAnsi" w:cstheme="majorHAnsi"/>
+          <w:noProof/>
+          <w:sz w:val="24"/>
+          <w:szCs w:val="24"/>
+          <w:lang w:val="pt-BR" w:bidi="ar-SA"/>
+        </w:rPr>
+        <w:t>- realizar o controle da qualidade.</w:t>
+      </w:r>
+    </w:p>
+    <w:p>
+      <w:pPr>
+        <w:spacing w:after="0" w:line="240" w:lineRule="auto"/>
+        <w:jc w:val="both"/>
+        <w:rPr>
+          <w:rFonts w:asciiTheme="majorHAnsi" w:hAnsiTheme="majorHAnsi" w:cstheme="majorHAnsi"/>
+          <w:noProof/>
+          <w:sz w:val="24"/>
+          <w:szCs w:val="24"/>
+          <w:lang w:val="pt-BR" w:bidi="ar-SA"/>
+        </w:rPr>
+      </w:pPr>
+    </w:p>
+    <w:p>
+      <w:pPr>
+        <w:pStyle w:val="PargrafodaLista"/>
+        <w:numPr>
+          <w:ilvl w:val="0"/>
+          <w:numId w:val="7"/>
+        </w:numPr>
+        <w:spacing w:after="0" w:line="240" w:lineRule="auto"/>
+        <w:jc w:val="both"/>
+        <w:rPr>
+          <w:rFonts w:asciiTheme="majorHAnsi" w:hAnsiTheme="majorHAnsi" w:cstheme="majorHAnsi"/>
+          <w:noProof/>
+          <w:sz w:val="24"/>
+          <w:szCs w:val="24"/>
+          <w:lang w:val="pt-BR" w:bidi="ar-SA"/>
+        </w:rPr>
+      </w:pPr>
+      <w:r>
+        <w:rPr>
+          <w:rFonts w:asciiTheme="majorHAnsi" w:hAnsiTheme="majorHAnsi" w:cstheme="majorHAnsi"/>
+          <w:noProof/>
+          <w:sz w:val="24"/>
+          <w:szCs w:val="24"/>
+          <w:lang w:val="pt-BR" w:bidi="ar-SA"/>
+        </w:rPr>
+        <w:t>– recursos (humanos)*</w:t>
+      </w:r>
+    </w:p>
+    <w:p>
+      <w:pPr>
+        <w:spacing w:after="0" w:line="240" w:lineRule="auto"/>
+        <w:jc w:val="both"/>
+        <w:rPr>
+          <w:rFonts w:asciiTheme="majorHAnsi" w:hAnsiTheme="majorHAnsi" w:cstheme="majorHAnsi"/>
+          <w:noProof/>
+          <w:sz w:val="24"/>
+          <w:szCs w:val="24"/>
+          <w:lang w:val="pt-BR" w:bidi="ar-SA"/>
+        </w:rPr>
+      </w:pPr>
+    </w:p>
+    <w:p>
+      <w:pPr>
+        <w:spacing w:after="0" w:line="240" w:lineRule="auto"/>
+        <w:jc w:val="both"/>
+        <w:rPr>
+          <w:rFonts w:asciiTheme="majorHAnsi" w:hAnsiTheme="majorHAnsi" w:cstheme="majorHAnsi"/>
+          <w:noProof/>
+          <w:sz w:val="24"/>
+          <w:szCs w:val="24"/>
+          <w:lang w:val="pt-BR" w:bidi="ar-SA"/>
+        </w:rPr>
+      </w:pPr>
+      <w:r>
+        <w:rPr>
+          <w:rFonts w:asciiTheme="majorHAnsi" w:hAnsiTheme="majorHAnsi" w:cstheme="majorHAnsi"/>
+          <w:noProof/>
+          <w:sz w:val="24"/>
+          <w:szCs w:val="24"/>
+          <w:lang w:val="pt-BR" w:bidi="ar-SA"/>
+        </w:rPr>
+        <w:t>Descreve os processos necessários que organizam e gerenciam a equipe do projeto. São atividades da área de RH:</w:t>
+      </w:r>
+    </w:p>
+    <w:p>
+      <w:pPr>
+        <w:spacing w:after="0" w:line="240" w:lineRule="auto"/>
+        <w:jc w:val="both"/>
+        <w:rPr>
+          <w:rFonts w:asciiTheme="majorHAnsi" w:hAnsiTheme="majorHAnsi" w:cstheme="majorHAnsi"/>
+          <w:noProof/>
+          <w:sz w:val="24"/>
+          <w:szCs w:val="24"/>
+          <w:lang w:val="pt-BR" w:bidi="ar-SA"/>
+        </w:rPr>
+      </w:pPr>
+    </w:p>
+    <w:p>
+      <w:pPr>
+        <w:spacing w:after="0" w:line="240" w:lineRule="auto"/>
+        <w:jc w:val="both"/>
+        <w:rPr>
+          <w:rFonts w:asciiTheme="majorHAnsi" w:hAnsiTheme="majorHAnsi" w:cstheme="majorHAnsi"/>
+          <w:noProof/>
+          <w:sz w:val="24"/>
+          <w:szCs w:val="24"/>
+          <w:lang w:val="pt-BR" w:bidi="ar-SA"/>
+        </w:rPr>
+      </w:pPr>
+      <w:r>
+        <w:rPr>
+          <w:rFonts w:asciiTheme="majorHAnsi" w:hAnsiTheme="majorHAnsi" w:cstheme="majorHAnsi"/>
+          <w:noProof/>
+          <w:sz w:val="24"/>
+          <w:szCs w:val="24"/>
+          <w:lang w:val="pt-BR" w:bidi="ar-SA"/>
+        </w:rPr>
+        <w:t>- desenvolver o plano de recursos humanos;</w:t>
+      </w:r>
+    </w:p>
+    <w:p>
+      <w:pPr>
+        <w:spacing w:after="0" w:line="240" w:lineRule="auto"/>
+        <w:jc w:val="both"/>
+        <w:rPr>
+          <w:rFonts w:asciiTheme="majorHAnsi" w:hAnsiTheme="majorHAnsi" w:cstheme="majorHAnsi"/>
+          <w:noProof/>
+          <w:sz w:val="24"/>
+          <w:szCs w:val="24"/>
+          <w:lang w:val="pt-BR" w:bidi="ar-SA"/>
+        </w:rPr>
+      </w:pPr>
+      <w:r>
+        <w:rPr>
+          <w:rFonts w:asciiTheme="majorHAnsi" w:hAnsiTheme="majorHAnsi" w:cstheme="majorHAnsi"/>
+          <w:noProof/>
+          <w:sz w:val="24"/>
+          <w:szCs w:val="24"/>
+          <w:lang w:val="pt-BR" w:bidi="ar-SA"/>
+        </w:rPr>
+        <w:t>- mobilizar a equipe do projeto;</w:t>
+      </w:r>
+    </w:p>
+    <w:p>
+      <w:pPr>
+        <w:spacing w:after="0" w:line="240" w:lineRule="auto"/>
+        <w:jc w:val="both"/>
+        <w:rPr>
+          <w:rFonts w:asciiTheme="majorHAnsi" w:hAnsiTheme="majorHAnsi" w:cstheme="majorHAnsi"/>
+          <w:noProof/>
+          <w:sz w:val="24"/>
+          <w:szCs w:val="24"/>
+          <w:lang w:val="pt-BR" w:bidi="ar-SA"/>
+        </w:rPr>
+      </w:pPr>
+      <w:r>
+        <w:rPr>
+          <w:rFonts w:asciiTheme="majorHAnsi" w:hAnsiTheme="majorHAnsi" w:cstheme="majorHAnsi"/>
+          <w:noProof/>
+          <w:sz w:val="24"/>
+          <w:szCs w:val="24"/>
+          <w:lang w:val="pt-BR" w:bidi="ar-SA"/>
+        </w:rPr>
+        <w:t>- desenvolver a equipe do projeto;</w:t>
+      </w:r>
+    </w:p>
+    <w:p>
+      <w:pPr>
+        <w:spacing w:after="0" w:line="240" w:lineRule="auto"/>
+        <w:jc w:val="both"/>
+        <w:rPr>
+          <w:rFonts w:asciiTheme="majorHAnsi" w:hAnsiTheme="majorHAnsi" w:cstheme="majorHAnsi"/>
+          <w:noProof/>
+          <w:sz w:val="24"/>
+          <w:szCs w:val="24"/>
+          <w:lang w:val="pt-BR" w:bidi="ar-SA"/>
+        </w:rPr>
+      </w:pPr>
+      <w:r>
+        <w:rPr>
+          <w:rFonts w:asciiTheme="majorHAnsi" w:hAnsiTheme="majorHAnsi" w:cstheme="majorHAnsi"/>
+          <w:noProof/>
+          <w:sz w:val="24"/>
+          <w:szCs w:val="24"/>
+          <w:lang w:val="pt-BR" w:bidi="ar-SA"/>
+        </w:rPr>
+        <w:t>- gerenciar a equipe do projeto.</w:t>
+      </w:r>
+    </w:p>
+    <w:p>
+      <w:pPr>
+        <w:spacing w:after="0" w:line="240" w:lineRule="auto"/>
+        <w:jc w:val="both"/>
+        <w:rPr>
+          <w:rFonts w:asciiTheme="majorHAnsi" w:hAnsiTheme="majorHAnsi" w:cstheme="majorHAnsi"/>
+          <w:noProof/>
+          <w:sz w:val="24"/>
+          <w:szCs w:val="24"/>
+          <w:lang w:val="pt-BR" w:bidi="ar-SA"/>
+        </w:rPr>
+      </w:pPr>
+    </w:p>
+    <w:p>
+      <w:pPr>
+        <w:spacing w:after="0" w:line="240" w:lineRule="auto"/>
+        <w:jc w:val="both"/>
+        <w:rPr>
+          <w:rFonts w:asciiTheme="majorHAnsi" w:hAnsiTheme="majorHAnsi" w:cstheme="majorHAnsi"/>
+          <w:noProof/>
+          <w:sz w:val="24"/>
+          <w:szCs w:val="24"/>
+          <w:lang w:val="pt-BR" w:bidi="ar-SA"/>
+        </w:rPr>
+      </w:pPr>
+      <w:r>
+        <w:rPr>
+          <w:rFonts w:asciiTheme="majorHAnsi" w:hAnsiTheme="majorHAnsi" w:cstheme="majorHAnsi"/>
+          <w:noProof/>
+          <w:sz w:val="24"/>
+          <w:szCs w:val="24"/>
+          <w:lang w:val="pt-BR" w:bidi="ar-SA"/>
+        </w:rPr>
+        <w:t>(*) na sexta edição do GUIA PMBOK, gerenciamento dos recursos humanos passa a ser chamado de gerenciamento dos recursos do projeto aumentando sua abrangência não gerenciando somente “Recursos Humanos”, mas, também todos os demais recursos necessários para executar o trabalho do projeto, como materias, equipamentos, etc.</w:t>
+      </w:r>
+    </w:p>
+    <w:p>
+      <w:pPr>
+        <w:spacing w:after="0" w:line="240" w:lineRule="auto"/>
+        <w:jc w:val="both"/>
+        <w:rPr>
+          <w:rFonts w:asciiTheme="majorHAnsi" w:hAnsiTheme="majorHAnsi" w:cstheme="majorHAnsi"/>
+          <w:noProof/>
+          <w:sz w:val="24"/>
+          <w:szCs w:val="24"/>
+          <w:lang w:val="pt-BR" w:bidi="ar-SA"/>
+        </w:rPr>
+      </w:pPr>
+    </w:p>
+    <w:p>
+      <w:pPr>
+        <w:pStyle w:val="PargrafodaLista"/>
+        <w:numPr>
+          <w:ilvl w:val="0"/>
+          <w:numId w:val="7"/>
+        </w:numPr>
+        <w:spacing w:after="0" w:line="240" w:lineRule="auto"/>
+        <w:jc w:val="both"/>
+        <w:rPr>
+          <w:rFonts w:asciiTheme="majorHAnsi" w:hAnsiTheme="majorHAnsi" w:cstheme="majorHAnsi"/>
+          <w:noProof/>
+          <w:sz w:val="24"/>
+          <w:szCs w:val="24"/>
+          <w:lang w:val="pt-BR" w:bidi="ar-SA"/>
+        </w:rPr>
+      </w:pPr>
+      <w:r>
+        <w:rPr>
+          <w:rFonts w:asciiTheme="majorHAnsi" w:hAnsiTheme="majorHAnsi" w:cstheme="majorHAnsi"/>
+          <w:noProof/>
+          <w:sz w:val="24"/>
+          <w:szCs w:val="24"/>
+          <w:lang w:val="pt-BR" w:bidi="ar-SA"/>
+        </w:rPr>
+        <w:t>– comunicação</w:t>
+      </w:r>
+    </w:p>
+    <w:p>
+      <w:pPr>
+        <w:spacing w:after="0" w:line="240" w:lineRule="auto"/>
+        <w:jc w:val="both"/>
+        <w:rPr>
+          <w:rFonts w:asciiTheme="majorHAnsi" w:hAnsiTheme="majorHAnsi" w:cstheme="majorHAnsi"/>
+          <w:noProof/>
+          <w:sz w:val="24"/>
+          <w:szCs w:val="24"/>
+          <w:lang w:val="pt-BR" w:bidi="ar-SA"/>
+        </w:rPr>
+      </w:pPr>
+    </w:p>
+    <w:p>
+      <w:pPr>
+        <w:spacing w:after="0" w:line="240" w:lineRule="auto"/>
+        <w:jc w:val="both"/>
+        <w:rPr>
+          <w:rFonts w:asciiTheme="majorHAnsi" w:hAnsiTheme="majorHAnsi" w:cstheme="majorHAnsi"/>
+          <w:noProof/>
+          <w:sz w:val="24"/>
+          <w:szCs w:val="24"/>
+          <w:lang w:val="pt-BR" w:bidi="ar-SA"/>
+        </w:rPr>
+      </w:pPr>
+      <w:r>
+        <w:rPr>
+          <w:rFonts w:asciiTheme="majorHAnsi" w:hAnsiTheme="majorHAnsi" w:cstheme="majorHAnsi"/>
+          <w:noProof/>
+          <w:sz w:val="24"/>
+          <w:szCs w:val="24"/>
+          <w:lang w:val="pt-BR" w:bidi="ar-SA"/>
+        </w:rPr>
+        <w:t>Descreve os processos necessários para assegurar a apropriada e oportuna geração, coleta, divulgação, armazenamento e disposição final das informações do projeto. As atividades da área de comunicação são as segunites:</w:t>
+      </w:r>
+    </w:p>
+    <w:p>
+      <w:pPr>
+        <w:spacing w:after="0" w:line="240" w:lineRule="auto"/>
+        <w:jc w:val="both"/>
+        <w:rPr>
+          <w:rFonts w:asciiTheme="majorHAnsi" w:hAnsiTheme="majorHAnsi" w:cstheme="majorHAnsi"/>
+          <w:noProof/>
+          <w:sz w:val="24"/>
+          <w:szCs w:val="24"/>
+          <w:lang w:val="pt-BR" w:bidi="ar-SA"/>
+        </w:rPr>
+      </w:pPr>
+    </w:p>
+    <w:p>
+      <w:pPr>
+        <w:spacing w:after="0" w:line="240" w:lineRule="auto"/>
+        <w:jc w:val="both"/>
+        <w:rPr>
+          <w:rFonts w:asciiTheme="majorHAnsi" w:hAnsiTheme="majorHAnsi" w:cstheme="majorHAnsi"/>
+          <w:noProof/>
+          <w:sz w:val="24"/>
+          <w:szCs w:val="24"/>
+          <w:lang w:val="pt-BR" w:bidi="ar-SA"/>
+        </w:rPr>
+      </w:pPr>
+      <w:r>
+        <w:rPr>
+          <w:rFonts w:asciiTheme="majorHAnsi" w:hAnsiTheme="majorHAnsi" w:cstheme="majorHAnsi"/>
+          <w:noProof/>
+          <w:sz w:val="24"/>
+          <w:szCs w:val="24"/>
+          <w:lang w:val="pt-BR" w:bidi="ar-SA"/>
+        </w:rPr>
+        <w:t>- identificar as partes interessadas;</w:t>
+      </w:r>
+    </w:p>
+    <w:p>
+      <w:pPr>
+        <w:spacing w:after="0" w:line="240" w:lineRule="auto"/>
+        <w:jc w:val="both"/>
+        <w:rPr>
+          <w:rFonts w:asciiTheme="majorHAnsi" w:hAnsiTheme="majorHAnsi" w:cstheme="majorHAnsi"/>
+          <w:noProof/>
+          <w:sz w:val="24"/>
+          <w:szCs w:val="24"/>
+          <w:lang w:val="pt-BR" w:bidi="ar-SA"/>
+        </w:rPr>
+      </w:pPr>
+      <w:r>
+        <w:rPr>
+          <w:rFonts w:asciiTheme="majorHAnsi" w:hAnsiTheme="majorHAnsi" w:cstheme="majorHAnsi"/>
+          <w:noProof/>
+          <w:sz w:val="24"/>
+          <w:szCs w:val="24"/>
+          <w:lang w:val="pt-BR" w:bidi="ar-SA"/>
+        </w:rPr>
+        <w:t>- planejar as comunicações;</w:t>
+      </w:r>
+    </w:p>
+    <w:p>
+      <w:pPr>
+        <w:spacing w:after="0" w:line="240" w:lineRule="auto"/>
+        <w:jc w:val="both"/>
+        <w:rPr>
+          <w:rFonts w:asciiTheme="majorHAnsi" w:hAnsiTheme="majorHAnsi" w:cstheme="majorHAnsi"/>
+          <w:noProof/>
+          <w:sz w:val="24"/>
+          <w:szCs w:val="24"/>
+          <w:lang w:val="pt-BR" w:bidi="ar-SA"/>
+        </w:rPr>
+      </w:pPr>
+      <w:r>
+        <w:rPr>
+          <w:rFonts w:asciiTheme="majorHAnsi" w:hAnsiTheme="majorHAnsi" w:cstheme="majorHAnsi"/>
+          <w:noProof/>
+          <w:sz w:val="24"/>
+          <w:szCs w:val="24"/>
+          <w:lang w:val="pt-BR" w:bidi="ar-SA"/>
+        </w:rPr>
+        <w:t>- distribuir as comunicações;</w:t>
+      </w:r>
+    </w:p>
+    <w:p>
+      <w:pPr>
+        <w:spacing w:after="0" w:line="240" w:lineRule="auto"/>
+        <w:jc w:val="both"/>
+        <w:rPr>
+          <w:rFonts w:asciiTheme="majorHAnsi" w:hAnsiTheme="majorHAnsi" w:cstheme="majorHAnsi"/>
+          <w:noProof/>
+          <w:sz w:val="24"/>
+          <w:szCs w:val="24"/>
+          <w:lang w:val="pt-BR" w:bidi="ar-SA"/>
+        </w:rPr>
+      </w:pPr>
+      <w:r>
+        <w:rPr>
+          <w:rFonts w:asciiTheme="majorHAnsi" w:hAnsiTheme="majorHAnsi" w:cstheme="majorHAnsi"/>
+          <w:noProof/>
+          <w:sz w:val="24"/>
+          <w:szCs w:val="24"/>
+          <w:lang w:val="pt-BR" w:bidi="ar-SA"/>
+        </w:rPr>
+        <w:t>- gerenciar as expectativas das partes interessadas;</w:t>
+      </w:r>
+    </w:p>
+    <w:p>
+      <w:pPr>
+        <w:spacing w:after="0" w:line="240" w:lineRule="auto"/>
+        <w:jc w:val="both"/>
+        <w:rPr>
+          <w:rFonts w:asciiTheme="majorHAnsi" w:hAnsiTheme="majorHAnsi" w:cstheme="majorHAnsi"/>
+          <w:noProof/>
+          <w:sz w:val="24"/>
+          <w:szCs w:val="24"/>
+          <w:lang w:val="pt-BR" w:bidi="ar-SA"/>
+        </w:rPr>
+      </w:pPr>
+      <w:r>
+        <w:rPr>
+          <w:rFonts w:asciiTheme="majorHAnsi" w:hAnsiTheme="majorHAnsi" w:cstheme="majorHAnsi"/>
+          <w:noProof/>
+          <w:sz w:val="24"/>
+          <w:szCs w:val="24"/>
+          <w:lang w:val="pt-BR" w:bidi="ar-SA"/>
+        </w:rPr>
+        <w:t>- reportar o desempenho.</w:t>
+      </w:r>
+    </w:p>
+    <w:p>
+      <w:pPr>
+        <w:spacing w:after="0" w:line="240" w:lineRule="auto"/>
+        <w:jc w:val="both"/>
+        <w:rPr>
+          <w:rFonts w:asciiTheme="majorHAnsi" w:hAnsiTheme="majorHAnsi" w:cstheme="majorHAnsi"/>
+          <w:noProof/>
+          <w:sz w:val="24"/>
+          <w:szCs w:val="24"/>
+          <w:lang w:val="pt-BR" w:bidi="ar-SA"/>
+        </w:rPr>
+      </w:pPr>
+    </w:p>
+    <w:p>
+      <w:pPr>
+        <w:pStyle w:val="PargrafodaLista"/>
+        <w:numPr>
+          <w:ilvl w:val="0"/>
+          <w:numId w:val="7"/>
+        </w:numPr>
+        <w:spacing w:after="0" w:line="240" w:lineRule="auto"/>
+        <w:jc w:val="both"/>
+        <w:rPr>
+          <w:rFonts w:asciiTheme="majorHAnsi" w:hAnsiTheme="majorHAnsi" w:cstheme="majorHAnsi"/>
+          <w:noProof/>
+          <w:sz w:val="24"/>
+          <w:szCs w:val="24"/>
+          <w:lang w:val="pt-BR" w:bidi="ar-SA"/>
+        </w:rPr>
+      </w:pPr>
+      <w:r>
+        <w:rPr>
+          <w:rFonts w:asciiTheme="majorHAnsi" w:hAnsiTheme="majorHAnsi" w:cstheme="majorHAnsi"/>
+          <w:noProof/>
+          <w:sz w:val="24"/>
+          <w:szCs w:val="24"/>
+          <w:lang w:val="pt-BR" w:bidi="ar-SA"/>
+        </w:rPr>
+        <w:t>– riscos</w:t>
+      </w:r>
+    </w:p>
+    <w:p>
+      <w:pPr>
+        <w:spacing w:after="0" w:line="240" w:lineRule="auto"/>
+        <w:jc w:val="both"/>
+        <w:rPr>
+          <w:rFonts w:asciiTheme="majorHAnsi" w:hAnsiTheme="majorHAnsi" w:cstheme="majorHAnsi"/>
+          <w:noProof/>
+          <w:sz w:val="24"/>
+          <w:szCs w:val="24"/>
+          <w:lang w:val="pt-BR" w:bidi="ar-SA"/>
+        </w:rPr>
+      </w:pPr>
+    </w:p>
+    <w:p>
+      <w:pPr>
+        <w:spacing w:after="0" w:line="240" w:lineRule="auto"/>
+        <w:jc w:val="both"/>
+        <w:rPr>
+          <w:rFonts w:asciiTheme="majorHAnsi" w:hAnsiTheme="majorHAnsi" w:cstheme="majorHAnsi"/>
+          <w:noProof/>
+          <w:sz w:val="24"/>
+          <w:szCs w:val="24"/>
+          <w:lang w:val="pt-BR" w:bidi="ar-SA"/>
+        </w:rPr>
+      </w:pPr>
+      <w:r>
+        <w:rPr>
+          <w:rFonts w:asciiTheme="majorHAnsi" w:hAnsiTheme="majorHAnsi" w:cstheme="majorHAnsi"/>
+          <w:noProof/>
+          <w:sz w:val="24"/>
+          <w:szCs w:val="24"/>
+          <w:lang w:val="pt-BR" w:bidi="ar-SA"/>
+        </w:rPr>
+        <w:lastRenderedPageBreak/>
+        <w:t>Descreve os processos relacionados à identificação, análise, respostas, monitoramento e controle a riscos do projeto. Suas atividades são:</w:t>
+      </w:r>
+    </w:p>
+    <w:p>
+      <w:pPr>
+        <w:spacing w:after="0" w:line="240" w:lineRule="auto"/>
+        <w:jc w:val="both"/>
+        <w:rPr>
+          <w:rFonts w:asciiTheme="majorHAnsi" w:hAnsiTheme="majorHAnsi" w:cstheme="majorHAnsi"/>
+          <w:noProof/>
+          <w:sz w:val="24"/>
+          <w:szCs w:val="24"/>
+          <w:lang w:val="pt-BR" w:bidi="ar-SA"/>
+        </w:rPr>
+      </w:pPr>
+    </w:p>
+    <w:p>
+      <w:pPr>
+        <w:spacing w:after="0" w:line="240" w:lineRule="auto"/>
+        <w:jc w:val="both"/>
+        <w:rPr>
+          <w:rFonts w:asciiTheme="majorHAnsi" w:hAnsiTheme="majorHAnsi" w:cstheme="majorHAnsi"/>
+          <w:noProof/>
+          <w:sz w:val="24"/>
+          <w:szCs w:val="24"/>
+          <w:lang w:val="pt-BR" w:bidi="ar-SA"/>
+        </w:rPr>
+      </w:pPr>
+      <w:r>
+        <w:rPr>
+          <w:rFonts w:asciiTheme="majorHAnsi" w:hAnsiTheme="majorHAnsi" w:cstheme="majorHAnsi"/>
+          <w:noProof/>
+          <w:sz w:val="24"/>
+          <w:szCs w:val="24"/>
+          <w:lang w:val="pt-BR" w:bidi="ar-SA"/>
+        </w:rPr>
+        <w:t>- planejar o gerenciamento dos riscos;</w:t>
+      </w:r>
+    </w:p>
+    <w:p>
+      <w:pPr>
+        <w:spacing w:after="0" w:line="240" w:lineRule="auto"/>
+        <w:jc w:val="both"/>
+        <w:rPr>
+          <w:rFonts w:asciiTheme="majorHAnsi" w:hAnsiTheme="majorHAnsi" w:cstheme="majorHAnsi"/>
+          <w:noProof/>
+          <w:sz w:val="24"/>
+          <w:szCs w:val="24"/>
+          <w:lang w:val="pt-BR" w:bidi="ar-SA"/>
+        </w:rPr>
+      </w:pPr>
+      <w:r>
+        <w:rPr>
+          <w:rFonts w:asciiTheme="majorHAnsi" w:hAnsiTheme="majorHAnsi" w:cstheme="majorHAnsi"/>
+          <w:noProof/>
+          <w:sz w:val="24"/>
+          <w:szCs w:val="24"/>
+          <w:lang w:val="pt-BR" w:bidi="ar-SA"/>
+        </w:rPr>
+        <w:t>- identificar os riscos;</w:t>
+      </w:r>
+    </w:p>
+    <w:p>
+      <w:pPr>
+        <w:spacing w:after="0" w:line="240" w:lineRule="auto"/>
+        <w:jc w:val="both"/>
+        <w:rPr>
+          <w:rFonts w:asciiTheme="majorHAnsi" w:hAnsiTheme="majorHAnsi" w:cstheme="majorHAnsi"/>
+          <w:noProof/>
+          <w:sz w:val="24"/>
+          <w:szCs w:val="24"/>
+          <w:lang w:val="pt-BR" w:bidi="ar-SA"/>
+        </w:rPr>
+      </w:pPr>
+      <w:r>
+        <w:rPr>
+          <w:rFonts w:asciiTheme="majorHAnsi" w:hAnsiTheme="majorHAnsi" w:cstheme="majorHAnsi"/>
+          <w:noProof/>
+          <w:sz w:val="24"/>
+          <w:szCs w:val="24"/>
+          <w:lang w:val="pt-BR" w:bidi="ar-SA"/>
+        </w:rPr>
+        <w:t>-</w:t>
+      </w:r>
+      <w:r>
+        <w:rPr>
+          <w:rFonts w:asciiTheme="majorHAnsi" w:hAnsiTheme="majorHAnsi" w:cstheme="majorHAnsi"/>
+          <w:noProof/>
+          <w:sz w:val="24"/>
+          <w:szCs w:val="24"/>
+          <w:lang w:val="pt-BR" w:bidi="ar-SA"/>
+        </w:rPr>
+        <w:t xml:space="preserve"> </w:t>
+      </w:r>
+      <w:r>
+        <w:rPr>
+          <w:rFonts w:asciiTheme="majorHAnsi" w:hAnsiTheme="majorHAnsi" w:cstheme="majorHAnsi"/>
+          <w:noProof/>
+          <w:sz w:val="24"/>
+          <w:szCs w:val="24"/>
+          <w:lang w:val="pt-BR" w:bidi="ar-SA"/>
+        </w:rPr>
+        <w:t>realizar a análise qualitativa dos riscos;</w:t>
+      </w:r>
+    </w:p>
+    <w:p>
+      <w:pPr>
+        <w:spacing w:after="0" w:line="240" w:lineRule="auto"/>
+        <w:jc w:val="both"/>
+        <w:rPr>
+          <w:rFonts w:asciiTheme="majorHAnsi" w:hAnsiTheme="majorHAnsi" w:cstheme="majorHAnsi"/>
+          <w:noProof/>
+          <w:sz w:val="24"/>
+          <w:szCs w:val="24"/>
+          <w:lang w:val="pt-BR" w:bidi="ar-SA"/>
+        </w:rPr>
+      </w:pPr>
+      <w:r>
+        <w:rPr>
+          <w:rFonts w:asciiTheme="majorHAnsi" w:hAnsiTheme="majorHAnsi" w:cstheme="majorHAnsi"/>
+          <w:noProof/>
+          <w:sz w:val="24"/>
+          <w:szCs w:val="24"/>
+          <w:lang w:val="pt-BR" w:bidi="ar-SA"/>
+        </w:rPr>
+        <w:t>- realizar a análise quantitativa dos riscos;</w:t>
+      </w:r>
+    </w:p>
+    <w:p>
+      <w:pPr>
+        <w:spacing w:after="0" w:line="240" w:lineRule="auto"/>
+        <w:jc w:val="both"/>
+        <w:rPr>
+          <w:rFonts w:asciiTheme="majorHAnsi" w:hAnsiTheme="majorHAnsi" w:cstheme="majorHAnsi"/>
+          <w:noProof/>
+          <w:sz w:val="24"/>
+          <w:szCs w:val="24"/>
+          <w:lang w:val="pt-BR" w:bidi="ar-SA"/>
+        </w:rPr>
+      </w:pPr>
+      <w:r>
+        <w:rPr>
+          <w:rFonts w:asciiTheme="majorHAnsi" w:hAnsiTheme="majorHAnsi" w:cstheme="majorHAnsi"/>
+          <w:noProof/>
+          <w:sz w:val="24"/>
+          <w:szCs w:val="24"/>
+          <w:lang w:val="pt-BR" w:bidi="ar-SA"/>
+        </w:rPr>
+        <w:t>- planejar as respostas aos riscos;</w:t>
+      </w:r>
+    </w:p>
+    <w:p>
+      <w:pPr>
+        <w:spacing w:after="0" w:line="240" w:lineRule="auto"/>
+        <w:jc w:val="both"/>
+        <w:rPr>
+          <w:rFonts w:asciiTheme="majorHAnsi" w:hAnsiTheme="majorHAnsi" w:cstheme="majorHAnsi"/>
+          <w:noProof/>
+          <w:sz w:val="24"/>
+          <w:szCs w:val="24"/>
+          <w:lang w:val="pt-BR" w:bidi="ar-SA"/>
+        </w:rPr>
+      </w:pPr>
+      <w:r>
+        <w:rPr>
+          <w:rFonts w:asciiTheme="majorHAnsi" w:hAnsiTheme="majorHAnsi" w:cstheme="majorHAnsi"/>
+          <w:noProof/>
+          <w:sz w:val="24"/>
+          <w:szCs w:val="24"/>
+          <w:lang w:val="pt-BR" w:bidi="ar-SA"/>
+        </w:rPr>
+        <w:t>- monitorar e controlar os riscos.</w:t>
+      </w:r>
+    </w:p>
+    <w:p>
+      <w:pPr>
+        <w:spacing w:after="0" w:line="240" w:lineRule="auto"/>
+        <w:jc w:val="both"/>
+        <w:rPr>
+          <w:rFonts w:asciiTheme="majorHAnsi" w:hAnsiTheme="majorHAnsi" w:cstheme="majorHAnsi"/>
+          <w:noProof/>
+          <w:sz w:val="24"/>
+          <w:szCs w:val="24"/>
+          <w:lang w:val="pt-BR" w:bidi="ar-SA"/>
+        </w:rPr>
+      </w:pPr>
+    </w:p>
+    <w:p>
+      <w:pPr>
+        <w:pStyle w:val="PargrafodaLista"/>
+        <w:numPr>
+          <w:ilvl w:val="0"/>
+          <w:numId w:val="7"/>
+        </w:numPr>
+        <w:spacing w:after="0" w:line="240" w:lineRule="auto"/>
+        <w:jc w:val="both"/>
+        <w:rPr>
+          <w:rFonts w:asciiTheme="majorHAnsi" w:hAnsiTheme="majorHAnsi" w:cstheme="majorHAnsi"/>
+          <w:noProof/>
+          <w:sz w:val="24"/>
+          <w:szCs w:val="24"/>
+          <w:lang w:val="pt-BR" w:bidi="ar-SA"/>
+        </w:rPr>
+      </w:pPr>
+      <w:r>
+        <w:rPr>
+          <w:rFonts w:asciiTheme="majorHAnsi" w:hAnsiTheme="majorHAnsi" w:cstheme="majorHAnsi"/>
+          <w:noProof/>
+          <w:sz w:val="24"/>
+          <w:szCs w:val="24"/>
+          <w:lang w:val="pt-BR" w:bidi="ar-SA"/>
+        </w:rPr>
+        <w:t>– aquisições</w:t>
+      </w:r>
+    </w:p>
+    <w:p>
+      <w:pPr>
+        <w:spacing w:after="0" w:line="240" w:lineRule="auto"/>
+        <w:jc w:val="both"/>
+        <w:rPr>
+          <w:rFonts w:asciiTheme="majorHAnsi" w:hAnsiTheme="majorHAnsi" w:cstheme="majorHAnsi"/>
+          <w:noProof/>
+          <w:sz w:val="24"/>
+          <w:szCs w:val="24"/>
+          <w:lang w:val="pt-BR" w:bidi="ar-SA"/>
+        </w:rPr>
+      </w:pPr>
+    </w:p>
+    <w:p>
+      <w:pPr>
+        <w:spacing w:after="0" w:line="240" w:lineRule="auto"/>
+        <w:jc w:val="both"/>
+        <w:rPr>
+          <w:rFonts w:asciiTheme="majorHAnsi" w:hAnsiTheme="majorHAnsi" w:cstheme="majorHAnsi"/>
+          <w:noProof/>
+          <w:sz w:val="24"/>
+          <w:szCs w:val="24"/>
+          <w:lang w:val="pt-BR" w:bidi="ar-SA"/>
+        </w:rPr>
+      </w:pPr>
+      <w:r>
+        <w:rPr>
+          <w:rFonts w:asciiTheme="majorHAnsi" w:hAnsiTheme="majorHAnsi" w:cstheme="majorHAnsi"/>
+          <w:noProof/>
+          <w:sz w:val="24"/>
+          <w:szCs w:val="24"/>
+          <w:lang w:val="pt-BR" w:bidi="ar-SA"/>
+        </w:rPr>
+        <w:t>Descreve os processos para a aquisição de produtos e serviços fora da organização executadora do projeto. As atividades desta área são:</w:t>
+      </w:r>
+    </w:p>
+    <w:p>
+      <w:pPr>
+        <w:spacing w:after="0" w:line="240" w:lineRule="auto"/>
+        <w:jc w:val="both"/>
+        <w:rPr>
+          <w:rFonts w:asciiTheme="majorHAnsi" w:hAnsiTheme="majorHAnsi" w:cstheme="majorHAnsi"/>
+          <w:noProof/>
+          <w:sz w:val="24"/>
+          <w:szCs w:val="24"/>
+          <w:lang w:val="pt-BR" w:bidi="ar-SA"/>
+        </w:rPr>
+      </w:pPr>
+    </w:p>
+    <w:p>
+      <w:pPr>
+        <w:spacing w:after="0" w:line="240" w:lineRule="auto"/>
+        <w:jc w:val="both"/>
+        <w:rPr>
+          <w:rFonts w:asciiTheme="majorHAnsi" w:hAnsiTheme="majorHAnsi" w:cstheme="majorHAnsi"/>
+          <w:noProof/>
+          <w:sz w:val="24"/>
+          <w:szCs w:val="24"/>
+          <w:lang w:val="pt-BR" w:bidi="ar-SA"/>
+        </w:rPr>
+      </w:pPr>
+      <w:r>
+        <w:rPr>
+          <w:rFonts w:asciiTheme="majorHAnsi" w:hAnsiTheme="majorHAnsi" w:cstheme="majorHAnsi"/>
+          <w:noProof/>
+          <w:sz w:val="24"/>
+          <w:szCs w:val="24"/>
+          <w:lang w:val="pt-BR" w:bidi="ar-SA"/>
+        </w:rPr>
+        <w:t>- planejar as aquisições;</w:t>
+      </w:r>
+    </w:p>
+    <w:p>
+      <w:pPr>
+        <w:spacing w:after="0" w:line="240" w:lineRule="auto"/>
+        <w:jc w:val="both"/>
+        <w:rPr>
+          <w:rFonts w:asciiTheme="majorHAnsi" w:hAnsiTheme="majorHAnsi" w:cstheme="majorHAnsi"/>
+          <w:noProof/>
+          <w:sz w:val="24"/>
+          <w:szCs w:val="24"/>
+          <w:lang w:val="pt-BR" w:bidi="ar-SA"/>
+        </w:rPr>
+      </w:pPr>
+      <w:r>
+        <w:rPr>
+          <w:rFonts w:asciiTheme="majorHAnsi" w:hAnsiTheme="majorHAnsi" w:cstheme="majorHAnsi"/>
+          <w:noProof/>
+          <w:sz w:val="24"/>
+          <w:szCs w:val="24"/>
+          <w:lang w:val="pt-BR" w:bidi="ar-SA"/>
+        </w:rPr>
+        <w:t>- conduzir as aquisições;</w:t>
+      </w:r>
+    </w:p>
+    <w:p>
+      <w:pPr>
+        <w:spacing w:after="0" w:line="240" w:lineRule="auto"/>
+        <w:jc w:val="both"/>
+        <w:rPr>
+          <w:rFonts w:asciiTheme="majorHAnsi" w:hAnsiTheme="majorHAnsi" w:cstheme="majorHAnsi"/>
+          <w:noProof/>
+          <w:sz w:val="24"/>
+          <w:szCs w:val="24"/>
+          <w:lang w:val="pt-BR" w:bidi="ar-SA"/>
+        </w:rPr>
+      </w:pPr>
+      <w:r>
+        <w:rPr>
+          <w:rFonts w:asciiTheme="majorHAnsi" w:hAnsiTheme="majorHAnsi" w:cstheme="majorHAnsi"/>
+          <w:noProof/>
+          <w:sz w:val="24"/>
+          <w:szCs w:val="24"/>
+          <w:lang w:val="pt-BR" w:bidi="ar-SA"/>
+        </w:rPr>
+        <w:t>- administrar as aquisições;</w:t>
+      </w:r>
+    </w:p>
+    <w:p>
+      <w:pPr>
+        <w:spacing w:after="0" w:line="240" w:lineRule="auto"/>
+        <w:jc w:val="both"/>
+        <w:rPr>
+          <w:rFonts w:asciiTheme="majorHAnsi" w:hAnsiTheme="majorHAnsi" w:cstheme="majorHAnsi"/>
+          <w:noProof/>
+          <w:sz w:val="24"/>
+          <w:szCs w:val="24"/>
+          <w:lang w:val="pt-BR" w:bidi="ar-SA"/>
+        </w:rPr>
+      </w:pPr>
+      <w:r>
+        <w:rPr>
+          <w:rFonts w:asciiTheme="majorHAnsi" w:hAnsiTheme="majorHAnsi" w:cstheme="majorHAnsi"/>
+          <w:noProof/>
+          <w:sz w:val="24"/>
+          <w:szCs w:val="24"/>
+          <w:lang w:val="pt-BR" w:bidi="ar-SA"/>
+        </w:rPr>
+        <w:t>- encerrar as aquisições.</w:t>
+      </w:r>
+    </w:p>
+    <w:p>
+      <w:pPr>
+        <w:spacing w:after="0" w:line="240" w:lineRule="auto"/>
+        <w:jc w:val="both"/>
+        <w:rPr>
+          <w:rFonts w:asciiTheme="majorHAnsi" w:hAnsiTheme="majorHAnsi" w:cstheme="majorHAnsi"/>
+          <w:noProof/>
+          <w:sz w:val="24"/>
+          <w:szCs w:val="24"/>
+          <w:lang w:val="pt-BR" w:bidi="ar-SA"/>
+        </w:rPr>
+      </w:pPr>
+    </w:p>
+    <w:p>
+      <w:pPr>
+        <w:pStyle w:val="PargrafodaLista"/>
+        <w:numPr>
+          <w:ilvl w:val="0"/>
+          <w:numId w:val="7"/>
+        </w:numPr>
+        <w:spacing w:after="0" w:line="240" w:lineRule="auto"/>
+        <w:jc w:val="both"/>
+        <w:rPr>
+          <w:rFonts w:asciiTheme="majorHAnsi" w:hAnsiTheme="majorHAnsi" w:cstheme="majorHAnsi"/>
+          <w:noProof/>
+          <w:sz w:val="24"/>
+          <w:szCs w:val="24"/>
+          <w:lang w:val="pt-BR" w:bidi="ar-SA"/>
+        </w:rPr>
+      </w:pPr>
+      <w:r>
+        <w:rPr>
+          <w:rFonts w:asciiTheme="majorHAnsi" w:hAnsiTheme="majorHAnsi" w:cstheme="majorHAnsi"/>
+          <w:noProof/>
+          <w:sz w:val="24"/>
+          <w:szCs w:val="24"/>
+          <w:lang w:val="pt-BR" w:bidi="ar-SA"/>
+        </w:rPr>
+        <w:t>– partes interessadas</w:t>
+      </w:r>
+    </w:p>
+    <w:p>
+      <w:pPr>
+        <w:spacing w:after="0" w:line="240" w:lineRule="auto"/>
+        <w:jc w:val="both"/>
+        <w:rPr>
+          <w:rFonts w:asciiTheme="majorHAnsi" w:hAnsiTheme="majorHAnsi" w:cstheme="majorHAnsi"/>
+          <w:noProof/>
+          <w:sz w:val="24"/>
+          <w:szCs w:val="24"/>
+          <w:lang w:val="pt-BR" w:bidi="ar-SA"/>
+        </w:rPr>
+      </w:pPr>
+    </w:p>
+    <w:p>
+      <w:pPr>
+        <w:spacing w:after="0" w:line="240" w:lineRule="auto"/>
+        <w:jc w:val="both"/>
+        <w:rPr>
+          <w:rFonts w:asciiTheme="majorHAnsi" w:hAnsiTheme="majorHAnsi" w:cstheme="majorHAnsi"/>
+          <w:noProof/>
+          <w:sz w:val="24"/>
+          <w:szCs w:val="24"/>
+          <w:lang w:val="pt-BR" w:bidi="ar-SA"/>
+        </w:rPr>
+      </w:pPr>
+      <w:r>
+        <w:rPr>
+          <w:rFonts w:asciiTheme="majorHAnsi" w:hAnsiTheme="majorHAnsi" w:cstheme="majorHAnsi"/>
+          <w:noProof/>
+          <w:sz w:val="24"/>
+          <w:szCs w:val="24"/>
+          <w:lang w:val="pt-BR" w:bidi="ar-SA"/>
+        </w:rPr>
+        <w:t>Descreve os processos necessários para identificar as partes interessadasm, priorizá-las e desenvolver estratégicas para quebrar sua resistências e aumentar seu engajamento. As atividades da área de partes interessadas são as seguintes:</w:t>
+      </w:r>
+    </w:p>
+    <w:p>
+      <w:pPr>
+        <w:spacing w:after="0" w:line="240" w:lineRule="auto"/>
+        <w:jc w:val="both"/>
+        <w:rPr>
+          <w:rFonts w:asciiTheme="majorHAnsi" w:hAnsiTheme="majorHAnsi" w:cstheme="majorHAnsi"/>
+          <w:noProof/>
+          <w:sz w:val="24"/>
+          <w:szCs w:val="24"/>
+          <w:lang w:val="pt-BR" w:bidi="ar-SA"/>
+        </w:rPr>
+      </w:pPr>
+    </w:p>
+    <w:p>
+      <w:pPr>
+        <w:spacing w:after="0" w:line="240" w:lineRule="auto"/>
+        <w:jc w:val="both"/>
+        <w:rPr>
+          <w:rFonts w:asciiTheme="majorHAnsi" w:hAnsiTheme="majorHAnsi" w:cstheme="majorHAnsi"/>
+          <w:noProof/>
+          <w:sz w:val="24"/>
+          <w:szCs w:val="24"/>
+          <w:lang w:val="pt-BR" w:bidi="ar-SA"/>
+        </w:rPr>
+      </w:pPr>
+      <w:r>
+        <w:rPr>
+          <w:rFonts w:asciiTheme="majorHAnsi" w:hAnsiTheme="majorHAnsi" w:cstheme="majorHAnsi"/>
+          <w:noProof/>
+          <w:sz w:val="24"/>
+          <w:szCs w:val="24"/>
+          <w:lang w:val="pt-BR" w:bidi="ar-SA"/>
+        </w:rPr>
+        <w:t>- identificar as partes interessadas;</w:t>
+      </w:r>
+    </w:p>
+    <w:p>
+      <w:pPr>
+        <w:spacing w:after="0" w:line="240" w:lineRule="auto"/>
+        <w:jc w:val="both"/>
+        <w:rPr>
+          <w:rFonts w:asciiTheme="majorHAnsi" w:hAnsiTheme="majorHAnsi" w:cstheme="majorHAnsi"/>
+          <w:noProof/>
+          <w:sz w:val="24"/>
+          <w:szCs w:val="24"/>
+          <w:lang w:val="pt-BR" w:bidi="ar-SA"/>
+        </w:rPr>
+      </w:pPr>
+      <w:r>
+        <w:rPr>
+          <w:rFonts w:asciiTheme="majorHAnsi" w:hAnsiTheme="majorHAnsi" w:cstheme="majorHAnsi"/>
+          <w:noProof/>
+          <w:sz w:val="24"/>
+          <w:szCs w:val="24"/>
+          <w:lang w:val="pt-BR" w:bidi="ar-SA"/>
+        </w:rPr>
+        <w:t>- planejar o engajamento das partes interessadas;</w:t>
+      </w:r>
+    </w:p>
+    <w:p>
+      <w:pPr>
+        <w:spacing w:after="0" w:line="240" w:lineRule="auto"/>
+        <w:jc w:val="both"/>
+        <w:rPr>
+          <w:rFonts w:asciiTheme="majorHAnsi" w:hAnsiTheme="majorHAnsi" w:cstheme="majorHAnsi"/>
+          <w:noProof/>
+          <w:sz w:val="24"/>
+          <w:szCs w:val="24"/>
+          <w:lang w:val="pt-BR" w:bidi="ar-SA"/>
+        </w:rPr>
+      </w:pPr>
+      <w:r>
+        <w:rPr>
+          <w:rFonts w:asciiTheme="majorHAnsi" w:hAnsiTheme="majorHAnsi" w:cstheme="majorHAnsi"/>
+          <w:noProof/>
+          <w:sz w:val="24"/>
+          <w:szCs w:val="24"/>
+          <w:lang w:val="pt-BR" w:bidi="ar-SA"/>
+        </w:rPr>
+        <w:t>- gerenciar o engajamento das partes interessadas;</w:t>
+      </w:r>
+    </w:p>
+    <w:p>
+      <w:pPr>
+        <w:spacing w:after="0" w:line="240" w:lineRule="auto"/>
+        <w:jc w:val="both"/>
+        <w:rPr>
+          <w:rFonts w:asciiTheme="majorHAnsi" w:hAnsiTheme="majorHAnsi" w:cstheme="majorHAnsi"/>
+          <w:noProof/>
+          <w:sz w:val="24"/>
+          <w:szCs w:val="24"/>
+          <w:lang w:val="pt-BR" w:bidi="ar-SA"/>
+        </w:rPr>
+      </w:pPr>
+      <w:r>
+        <w:rPr>
+          <w:rFonts w:asciiTheme="majorHAnsi" w:hAnsiTheme="majorHAnsi" w:cstheme="majorHAnsi"/>
+          <w:noProof/>
+          <w:sz w:val="24"/>
+          <w:szCs w:val="24"/>
+          <w:lang w:val="pt-BR" w:bidi="ar-SA"/>
+        </w:rPr>
+        <w:t>- monitorar o engajamento das partes interessadas.</w:t>
       </w:r>
     </w:p>
     <w:p>
@@ -6170,6 +7491,232 @@
 <file path=word/numbering.xml><?xml version="1.0" encoding="utf-8"?>
 <w:numbering xmlns:wpc="http://schemas.microsoft.com/office/word/2010/wordprocessingCanvas" xmlns:mc="http://schemas.openxmlformats.org/markup-compatibility/2006" xmlns:o="urn:schemas-microsoft-com:office:office" xmlns:r="http://schemas.openxmlformats.org/officeDocument/2006/relationships" xmlns:m="http://schemas.openxmlformats.org/officeDocument/2006/math" xmlns:v="urn:schemas-microsoft-com:vml" xmlns:wp14="http://schemas.microsoft.com/office/word/2010/wordprocessingDrawing" xmlns:wp="http://schemas.openxmlformats.org/drawingml/2006/wordprocessingDrawing" xmlns:w10="urn:schemas-microsoft-com:office:word" xmlns:w="http://schemas.openxmlformats.org/wordprocessingml/2006/main" xmlns:w14="http://schemas.microsoft.com/office/word/2010/wordml" xmlns:wpg="http://schemas.microsoft.com/office/word/2010/wordprocessingGroup" xmlns:wpi="http://schemas.microsoft.com/office/word/2010/wordprocessingInk" xmlns:wne="http://schemas.microsoft.com/office/word/2006/wordml" xmlns:wps="http://schemas.microsoft.com/office/word/2010/wordprocessingShape" mc:Ignorable="w14 wp14">
   <w:abstractNum w:abstractNumId="0">
+    <w:nsid w:val="04F5641D"/>
+    <w:multiLevelType w:val="hybridMultilevel"/>
+    <w:tmpl w:val="22441558"/>
+    <w:lvl w:ilvl="0" w:tplc="087A7BB4">
+      <w:start w:val="6"/>
+      <w:numFmt w:val="bullet"/>
+      <w:lvlText w:val=""/>
+      <w:lvlJc w:val="left"/>
+      <w:pPr>
+        <w:ind w:left="1080" w:hanging="360"/>
+      </w:pPr>
+      <w:rPr>
+        <w:rFonts w:ascii="Symbol" w:eastAsia="Times New Roman" w:hAnsi="Symbol" w:cstheme="majorHAnsi" w:hint="default"/>
+      </w:rPr>
+    </w:lvl>
+    <w:lvl w:ilvl="1" w:tplc="04090003" w:tentative="1">
+      <w:start w:val="1"/>
+      <w:numFmt w:val="bullet"/>
+      <w:lvlText w:val="o"/>
+      <w:lvlJc w:val="left"/>
+      <w:pPr>
+        <w:ind w:left="1800" w:hanging="360"/>
+      </w:pPr>
+      <w:rPr>
+        <w:rFonts w:ascii="Courier New" w:hAnsi="Courier New" w:cs="Courier New" w:hint="default"/>
+      </w:rPr>
+    </w:lvl>
+    <w:lvl w:ilvl="2" w:tplc="04090005" w:tentative="1">
+      <w:start w:val="1"/>
+      <w:numFmt w:val="bullet"/>
+      <w:lvlText w:val=""/>
+      <w:lvlJc w:val="left"/>
+      <w:pPr>
+        <w:ind w:left="2520" w:hanging="360"/>
+      </w:pPr>
+      <w:rPr>
+        <w:rFonts w:ascii="Wingdings" w:hAnsi="Wingdings" w:hint="default"/>
+      </w:rPr>
+    </w:lvl>
+    <w:lvl w:ilvl="3" w:tplc="04090001" w:tentative="1">
+      <w:start w:val="1"/>
+      <w:numFmt w:val="bullet"/>
+      <w:lvlText w:val=""/>
+      <w:lvlJc w:val="left"/>
+      <w:pPr>
+        <w:ind w:left="3240" w:hanging="360"/>
+      </w:pPr>
+      <w:rPr>
+        <w:rFonts w:ascii="Symbol" w:hAnsi="Symbol" w:hint="default"/>
+      </w:rPr>
+    </w:lvl>
+    <w:lvl w:ilvl="4" w:tplc="04090003" w:tentative="1">
+      <w:start w:val="1"/>
+      <w:numFmt w:val="bullet"/>
+      <w:lvlText w:val="o"/>
+      <w:lvlJc w:val="left"/>
+      <w:pPr>
+        <w:ind w:left="3960" w:hanging="360"/>
+      </w:pPr>
+      <w:rPr>
+        <w:rFonts w:ascii="Courier New" w:hAnsi="Courier New" w:cs="Courier New" w:hint="default"/>
+      </w:rPr>
+    </w:lvl>
+    <w:lvl w:ilvl="5" w:tplc="04090005" w:tentative="1">
+      <w:start w:val="1"/>
+      <w:numFmt w:val="bullet"/>
+      <w:lvlText w:val=""/>
+      <w:lvlJc w:val="left"/>
+      <w:pPr>
+        <w:ind w:left="4680" w:hanging="360"/>
+      </w:pPr>
+      <w:rPr>
+        <w:rFonts w:ascii="Wingdings" w:hAnsi="Wingdings" w:hint="default"/>
+      </w:rPr>
+    </w:lvl>
+    <w:lvl w:ilvl="6" w:tplc="04090001" w:tentative="1">
+      <w:start w:val="1"/>
+      <w:numFmt w:val="bullet"/>
+      <w:lvlText w:val=""/>
+      <w:lvlJc w:val="left"/>
+      <w:pPr>
+        <w:ind w:left="5400" w:hanging="360"/>
+      </w:pPr>
+      <w:rPr>
+        <w:rFonts w:ascii="Symbol" w:hAnsi="Symbol" w:hint="default"/>
+      </w:rPr>
+    </w:lvl>
+    <w:lvl w:ilvl="7" w:tplc="04090003" w:tentative="1">
+      <w:start w:val="1"/>
+      <w:numFmt w:val="bullet"/>
+      <w:lvlText w:val="o"/>
+      <w:lvlJc w:val="left"/>
+      <w:pPr>
+        <w:ind w:left="6120" w:hanging="360"/>
+      </w:pPr>
+      <w:rPr>
+        <w:rFonts w:ascii="Courier New" w:hAnsi="Courier New" w:cs="Courier New" w:hint="default"/>
+      </w:rPr>
+    </w:lvl>
+    <w:lvl w:ilvl="8" w:tplc="04090005" w:tentative="1">
+      <w:start w:val="1"/>
+      <w:numFmt w:val="bullet"/>
+      <w:lvlText w:val=""/>
+      <w:lvlJc w:val="left"/>
+      <w:pPr>
+        <w:ind w:left="6840" w:hanging="360"/>
+      </w:pPr>
+      <w:rPr>
+        <w:rFonts w:ascii="Wingdings" w:hAnsi="Wingdings" w:hint="default"/>
+      </w:rPr>
+    </w:lvl>
+  </w:abstractNum>
+  <w:abstractNum w:abstractNumId="1">
+    <w:nsid w:val="05234A44"/>
+    <w:multiLevelType w:val="hybridMultilevel"/>
+    <w:tmpl w:val="BFD6EA1E"/>
+    <w:lvl w:ilvl="0" w:tplc="F8CA06FE">
+      <w:start w:val="6"/>
+      <w:numFmt w:val="bullet"/>
+      <w:lvlText w:val=""/>
+      <w:lvlJc w:val="left"/>
+      <w:pPr>
+        <w:ind w:left="720" w:hanging="360"/>
+      </w:pPr>
+      <w:rPr>
+        <w:rFonts w:ascii="Symbol" w:eastAsia="Times New Roman" w:hAnsi="Symbol" w:cstheme="majorHAnsi" w:hint="default"/>
+      </w:rPr>
+    </w:lvl>
+    <w:lvl w:ilvl="1" w:tplc="04090003" w:tentative="1">
+      <w:start w:val="1"/>
+      <w:numFmt w:val="bullet"/>
+      <w:lvlText w:val="o"/>
+      <w:lvlJc w:val="left"/>
+      <w:pPr>
+        <w:ind w:left="1440" w:hanging="360"/>
+      </w:pPr>
+      <w:rPr>
+        <w:rFonts w:ascii="Courier New" w:hAnsi="Courier New" w:cs="Courier New" w:hint="default"/>
+      </w:rPr>
+    </w:lvl>
+    <w:lvl w:ilvl="2" w:tplc="04090005" w:tentative="1">
+      <w:start w:val="1"/>
+      <w:numFmt w:val="bullet"/>
+      <w:lvlText w:val=""/>
+      <w:lvlJc w:val="left"/>
+      <w:pPr>
+        <w:ind w:left="2160" w:hanging="360"/>
+      </w:pPr>
+      <w:rPr>
+        <w:rFonts w:ascii="Wingdings" w:hAnsi="Wingdings" w:hint="default"/>
+      </w:rPr>
+    </w:lvl>
+    <w:lvl w:ilvl="3" w:tplc="04090001" w:tentative="1">
+      <w:start w:val="1"/>
+      <w:numFmt w:val="bullet"/>
+      <w:lvlText w:val=""/>
+      <w:lvlJc w:val="left"/>
+      <w:pPr>
+        <w:ind w:left="2880" w:hanging="360"/>
+      </w:pPr>
+      <w:rPr>
+        <w:rFonts w:ascii="Symbol" w:hAnsi="Symbol" w:hint="default"/>
+      </w:rPr>
+    </w:lvl>
+    <w:lvl w:ilvl="4" w:tplc="04090003" w:tentative="1">
+      <w:start w:val="1"/>
+      <w:numFmt w:val="bullet"/>
+      <w:lvlText w:val="o"/>
+      <w:lvlJc w:val="left"/>
+      <w:pPr>
+        <w:ind w:left="3600" w:hanging="360"/>
+      </w:pPr>
+      <w:rPr>
+        <w:rFonts w:ascii="Courier New" w:hAnsi="Courier New" w:cs="Courier New" w:hint="default"/>
+      </w:rPr>
+    </w:lvl>
+    <w:lvl w:ilvl="5" w:tplc="04090005" w:tentative="1">
+      <w:start w:val="1"/>
+      <w:numFmt w:val="bullet"/>
+      <w:lvlText w:val=""/>
+      <w:lvlJc w:val="left"/>
+      <w:pPr>
+        <w:ind w:left="4320" w:hanging="360"/>
+      </w:pPr>
+      <w:rPr>
+        <w:rFonts w:ascii="Wingdings" w:hAnsi="Wingdings" w:hint="default"/>
+      </w:rPr>
+    </w:lvl>
+    <w:lvl w:ilvl="6" w:tplc="04090001" w:tentative="1">
+      <w:start w:val="1"/>
+      <w:numFmt w:val="bullet"/>
+      <w:lvlText w:val=""/>
+      <w:lvlJc w:val="left"/>
+      <w:pPr>
+        <w:ind w:left="5040" w:hanging="360"/>
+      </w:pPr>
+      <w:rPr>
+        <w:rFonts w:ascii="Symbol" w:hAnsi="Symbol" w:hint="default"/>
+      </w:rPr>
+    </w:lvl>
+    <w:lvl w:ilvl="7" w:tplc="04090003" w:tentative="1">
+      <w:start w:val="1"/>
+      <w:numFmt w:val="bullet"/>
+      <w:lvlText w:val="o"/>
+      <w:lvlJc w:val="left"/>
+      <w:pPr>
+        <w:ind w:left="5760" w:hanging="360"/>
+      </w:pPr>
+      <w:rPr>
+        <w:rFonts w:ascii="Courier New" w:hAnsi="Courier New" w:cs="Courier New" w:hint="default"/>
+      </w:rPr>
+    </w:lvl>
+    <w:lvl w:ilvl="8" w:tplc="04090005" w:tentative="1">
+      <w:start w:val="1"/>
+      <w:numFmt w:val="bullet"/>
+      <w:lvlText w:val=""/>
+      <w:lvlJc w:val="left"/>
+      <w:pPr>
+        <w:ind w:left="6480" w:hanging="360"/>
+      </w:pPr>
+      <w:rPr>
+        <w:rFonts w:ascii="Wingdings" w:hAnsi="Wingdings" w:hint="default"/>
+      </w:rPr>
+    </w:lvl>
+  </w:abstractNum>
+  <w:abstractNum w:abstractNumId="2">
     <w:nsid w:val="11D9738C"/>
     <w:multiLevelType w:val="hybridMultilevel"/>
     <w:tmpl w:val="7BFE1CF4"/>
@@ -6258,7 +7805,7 @@
       </w:pPr>
     </w:lvl>
   </w:abstractNum>
-  <w:abstractNum w:abstractNumId="1">
+  <w:abstractNum w:abstractNumId="3">
     <w:nsid w:val="162F48B3"/>
     <w:multiLevelType w:val="hybridMultilevel"/>
     <w:tmpl w:val="69E4C900"/>
@@ -6347,7 +7894,7 @@
       </w:pPr>
     </w:lvl>
   </w:abstractNum>
-  <w:abstractNum w:abstractNumId="2">
+  <w:abstractNum w:abstractNumId="4">
     <w:nsid w:val="20022D64"/>
     <w:multiLevelType w:val="hybridMultilevel"/>
     <w:tmpl w:val="FD4E3880"/>
@@ -6436,7 +7983,7 @@
       </w:pPr>
     </w:lvl>
   </w:abstractNum>
-  <w:abstractNum w:abstractNumId="3">
+  <w:abstractNum w:abstractNumId="5">
     <w:nsid w:val="267F1D58"/>
     <w:multiLevelType w:val="hybridMultilevel"/>
     <w:tmpl w:val="F86868E8"/>
@@ -6525,7 +8072,120 @@
       </w:pPr>
     </w:lvl>
   </w:abstractNum>
-  <w:abstractNum w:abstractNumId="4">
+  <w:abstractNum w:abstractNumId="6">
+    <w:nsid w:val="3BB001EC"/>
+    <w:multiLevelType w:val="hybridMultilevel"/>
+    <w:tmpl w:val="A706FD8A"/>
+    <w:lvl w:ilvl="0" w:tplc="DD6641F4">
+      <w:start w:val="6"/>
+      <w:numFmt w:val="bullet"/>
+      <w:lvlText w:val=""/>
+      <w:lvlJc w:val="left"/>
+      <w:pPr>
+        <w:ind w:left="720" w:hanging="360"/>
+      </w:pPr>
+      <w:rPr>
+        <w:rFonts w:ascii="Symbol" w:eastAsia="Times New Roman" w:hAnsi="Symbol" w:cstheme="majorHAnsi" w:hint="default"/>
+      </w:rPr>
+    </w:lvl>
+    <w:lvl w:ilvl="1" w:tplc="04090003" w:tentative="1">
+      <w:start w:val="1"/>
+      <w:numFmt w:val="bullet"/>
+      <w:lvlText w:val="o"/>
+      <w:lvlJc w:val="left"/>
+      <w:pPr>
+        <w:ind w:left="1440" w:hanging="360"/>
+      </w:pPr>
+      <w:rPr>
+        <w:rFonts w:ascii="Courier New" w:hAnsi="Courier New" w:cs="Courier New" w:hint="default"/>
+      </w:rPr>
+    </w:lvl>
+    <w:lvl w:ilvl="2" w:tplc="04090005" w:tentative="1">
+      <w:start w:val="1"/>
+      <w:numFmt w:val="bullet"/>
+      <w:lvlText w:val=""/>
+      <w:lvlJc w:val="left"/>
+      <w:pPr>
+        <w:ind w:left="2160" w:hanging="360"/>
+      </w:pPr>
+      <w:rPr>
+        <w:rFonts w:ascii="Wingdings" w:hAnsi="Wingdings" w:hint="default"/>
+      </w:rPr>
+    </w:lvl>
+    <w:lvl w:ilvl="3" w:tplc="04090001" w:tentative="1">
+      <w:start w:val="1"/>
+      <w:numFmt w:val="bullet"/>
+      <w:lvlText w:val=""/>
+      <w:lvlJc w:val="left"/>
+      <w:pPr>
+        <w:ind w:left="2880" w:hanging="360"/>
+      </w:pPr>
+      <w:rPr>
+        <w:rFonts w:ascii="Symbol" w:hAnsi="Symbol" w:hint="default"/>
+      </w:rPr>
+    </w:lvl>
+    <w:lvl w:ilvl="4" w:tplc="04090003" w:tentative="1">
+      <w:start w:val="1"/>
+      <w:numFmt w:val="bullet"/>
+      <w:lvlText w:val="o"/>
+      <w:lvlJc w:val="left"/>
+      <w:pPr>
+        <w:ind w:left="3600" w:hanging="360"/>
+      </w:pPr>
+      <w:rPr>
+        <w:rFonts w:ascii="Courier New" w:hAnsi="Courier New" w:cs="Courier New" w:hint="default"/>
+      </w:rPr>
+    </w:lvl>
+    <w:lvl w:ilvl="5" w:tplc="04090005" w:tentative="1">
+      <w:start w:val="1"/>
+      <w:numFmt w:val="bullet"/>
+      <w:lvlText w:val=""/>
+      <w:lvlJc w:val="left"/>
+      <w:pPr>
+        <w:ind w:left="4320" w:hanging="360"/>
+      </w:pPr>
+      <w:rPr>
+        <w:rFonts w:ascii="Wingdings" w:hAnsi="Wingdings" w:hint="default"/>
+      </w:rPr>
+    </w:lvl>
+    <w:lvl w:ilvl="6" w:tplc="04090001" w:tentative="1">
+      <w:start w:val="1"/>
+      <w:numFmt w:val="bullet"/>
+      <w:lvlText w:val=""/>
+      <w:lvlJc w:val="left"/>
+      <w:pPr>
+        <w:ind w:left="5040" w:hanging="360"/>
+      </w:pPr>
+      <w:rPr>
+        <w:rFonts w:ascii="Symbol" w:hAnsi="Symbol" w:hint="default"/>
+      </w:rPr>
+    </w:lvl>
+    <w:lvl w:ilvl="7" w:tplc="04090003" w:tentative="1">
+      <w:start w:val="1"/>
+      <w:numFmt w:val="bullet"/>
+      <w:lvlText w:val="o"/>
+      <w:lvlJc w:val="left"/>
+      <w:pPr>
+        <w:ind w:left="5760" w:hanging="360"/>
+      </w:pPr>
+      <w:rPr>
+        <w:rFonts w:ascii="Courier New" w:hAnsi="Courier New" w:cs="Courier New" w:hint="default"/>
+      </w:rPr>
+    </w:lvl>
+    <w:lvl w:ilvl="8" w:tplc="04090005" w:tentative="1">
+      <w:start w:val="1"/>
+      <w:numFmt w:val="bullet"/>
+      <w:lvlText w:val=""/>
+      <w:lvlJc w:val="left"/>
+      <w:pPr>
+        <w:ind w:left="6480" w:hanging="360"/>
+      </w:pPr>
+      <w:rPr>
+        <w:rFonts w:ascii="Wingdings" w:hAnsi="Wingdings" w:hint="default"/>
+      </w:rPr>
+    </w:lvl>
+  </w:abstractNum>
+  <w:abstractNum w:abstractNumId="7">
     <w:nsid w:val="45E821B3"/>
     <w:multiLevelType w:val="hybridMultilevel"/>
     <w:tmpl w:val="07CA52A0"/>
@@ -6611,7 +8271,7 @@
       </w:pPr>
     </w:lvl>
   </w:abstractNum>
-  <w:abstractNum w:abstractNumId="5">
+  <w:abstractNum w:abstractNumId="8">
     <w:nsid w:val="4EFD7C98"/>
     <w:multiLevelType w:val="hybridMultilevel"/>
     <w:tmpl w:val="29C24EA6"/>
@@ -6697,7 +8357,7 @@
       </w:pPr>
     </w:lvl>
   </w:abstractNum>
-  <w:abstractNum w:abstractNumId="6">
+  <w:abstractNum w:abstractNumId="9">
     <w:nsid w:val="5CEA3726"/>
     <w:multiLevelType w:val="hybridMultilevel"/>
     <w:tmpl w:val="3410CC26"/>
@@ -6787,25 +8447,34 @@
     </w:lvl>
   </w:abstractNum>
   <w:num w:numId="1">
+    <w:abstractNumId w:val="9"/>
+  </w:num>
+  <w:num w:numId="2">
+    <w:abstractNumId w:val="8"/>
+  </w:num>
+  <w:num w:numId="3">
+    <w:abstractNumId w:val="7"/>
+  </w:num>
+  <w:num w:numId="4">
+    <w:abstractNumId w:val="4"/>
+  </w:num>
+  <w:num w:numId="5">
+    <w:abstractNumId w:val="3"/>
+  </w:num>
+  <w:num w:numId="6">
+    <w:abstractNumId w:val="2"/>
+  </w:num>
+  <w:num w:numId="7">
+    <w:abstractNumId w:val="5"/>
+  </w:num>
+  <w:num w:numId="8">
     <w:abstractNumId w:val="6"/>
   </w:num>
-  <w:num w:numId="2">
-    <w:abstractNumId w:val="5"/>
-  </w:num>
-  <w:num w:numId="3">
-    <w:abstractNumId w:val="4"/>
-  </w:num>
-  <w:num w:numId="4">
-    <w:abstractNumId w:val="2"/>
-  </w:num>
-  <w:num w:numId="5">
-    <w:abstractNumId w:val="1"/>
-  </w:num>
-  <w:num w:numId="6">
+  <w:num w:numId="9">
     <w:abstractNumId w:val="0"/>
   </w:num>
-  <w:num w:numId="7">
-    <w:abstractNumId w:val="3"/>
+  <w:num w:numId="10">
+    <w:abstractNumId w:val="1"/>
   </w:num>
 </w:numbering>
 </file>
@@ -9186,7 +10855,7 @@
 </file>
 
 <file path=customXml/itemProps1.xml><?xml version="1.0" encoding="utf-8"?>
-<ds:datastoreItem xmlns:ds="http://schemas.openxmlformats.org/officeDocument/2006/customXml" ds:itemID="{9AD71B33-08F0-4AF2-BD91-4CA926EFC6B4}">
+<ds:datastoreItem xmlns:ds="http://schemas.openxmlformats.org/officeDocument/2006/customXml" ds:itemID="{2429EE91-FDCF-4A62-95C7-154610C2D805}">
   <ds:schemaRefs>
     <ds:schemaRef ds:uri="http://schemas.openxmlformats.org/officeDocument/2006/bibliography"/>
   </ds:schemaRefs>

</xml_diff>

<commit_message>
teste unidade 2 - gestão de projetos
</commit_message>
<xml_diff>
--- a/04_gestao_projetos/gestão_projetos_notas_aula.docx
+++ b/04_gestao_projetos/gestão_projetos_notas_aula.docx
@@ -7079,6 +7079,111 @@
         </w:rPr>
       </w:pPr>
     </w:p>
+    <w:tbl>
+      <w:tblPr>
+        <w:tblStyle w:val="Tabelacomgrade"/>
+        <w:tblW w:w="0" w:type="auto"/>
+        <w:tblBorders>
+          <w:top w:val="none" w:sz="0" w:space="0" w:color="auto"/>
+          <w:left w:val="none" w:sz="0" w:space="0" w:color="auto"/>
+          <w:bottom w:val="none" w:sz="0" w:space="0" w:color="auto"/>
+          <w:right w:val="none" w:sz="0" w:space="0" w:color="auto"/>
+          <w:insideH w:val="none" w:sz="0" w:space="0" w:color="auto"/>
+          <w:insideV w:val="none" w:sz="0" w:space="0" w:color="auto"/>
+        </w:tblBorders>
+        <w:shd w:val="clear" w:color="auto" w:fill="E7E6E6" w:themeFill="background2"/>
+        <w:tblLook w:val="04A0" w:firstRow="1" w:lastRow="0" w:firstColumn="1" w:lastColumn="0" w:noHBand="0" w:noVBand="1"/>
+      </w:tblPr>
+      <w:tblGrid>
+        <w:gridCol w:w="8720"/>
+      </w:tblGrid>
+      <w:tr>
+        <w:tc>
+          <w:tcPr>
+            <w:tcW w:w="8720" w:type="dxa"/>
+            <w:shd w:val="clear" w:color="auto" w:fill="E7E6E6" w:themeFill="background2"/>
+          </w:tcPr>
+          <w:p>
+            <w:pPr>
+              <w:spacing w:after="0" w:line="240" w:lineRule="auto"/>
+              <w:jc w:val="both"/>
+              <w:rPr>
+                <w:rFonts w:asciiTheme="majorHAnsi" w:hAnsiTheme="majorHAnsi" w:cstheme="majorHAnsi"/>
+                <w:noProof/>
+                <w:sz w:val="20"/>
+                <w:szCs w:val="20"/>
+                <w:lang w:val="pt-BR" w:bidi="ar-SA"/>
+              </w:rPr>
+            </w:pPr>
+          </w:p>
+          <w:p>
+            <w:pPr>
+              <w:spacing w:after="0" w:line="240" w:lineRule="auto"/>
+              <w:jc w:val="both"/>
+              <w:rPr>
+                <w:rFonts w:asciiTheme="majorHAnsi" w:hAnsiTheme="majorHAnsi" w:cstheme="majorHAnsi"/>
+                <w:noProof/>
+                <w:sz w:val="20"/>
+                <w:szCs w:val="20"/>
+                <w:lang w:val="pt-BR" w:bidi="ar-SA"/>
+              </w:rPr>
+            </w:pPr>
+          </w:p>
+          <w:p>
+            <w:pPr>
+              <w:spacing w:after="0" w:line="240" w:lineRule="auto"/>
+              <w:jc w:val="both"/>
+              <w:rPr>
+                <w:rFonts w:asciiTheme="majorHAnsi" w:hAnsiTheme="majorHAnsi" w:cstheme="majorHAnsi"/>
+                <w:noProof/>
+                <w:sz w:val="20"/>
+                <w:szCs w:val="20"/>
+                <w:lang w:val="pt-BR" w:bidi="ar-SA"/>
+              </w:rPr>
+            </w:pPr>
+          </w:p>
+        </w:tc>
+      </w:tr>
+    </w:tbl>
+    <w:p>
+      <w:pPr>
+        <w:spacing w:after="0" w:line="240" w:lineRule="auto"/>
+        <w:jc w:val="both"/>
+        <w:rPr>
+          <w:rFonts w:asciiTheme="majorHAnsi" w:hAnsiTheme="majorHAnsi" w:cstheme="majorHAnsi"/>
+          <w:noProof/>
+          <w:sz w:val="24"/>
+          <w:szCs w:val="24"/>
+          <w:lang w:val="pt-BR" w:bidi="ar-SA"/>
+        </w:rPr>
+      </w:pPr>
+    </w:p>
+    <w:p>
+      <w:pPr>
+        <w:spacing w:after="0" w:line="240" w:lineRule="auto"/>
+        <w:jc w:val="both"/>
+        <w:rPr>
+          <w:rFonts w:asciiTheme="majorHAnsi" w:hAnsiTheme="majorHAnsi" w:cstheme="majorHAnsi"/>
+          <w:noProof/>
+          <w:sz w:val="24"/>
+          <w:szCs w:val="24"/>
+          <w:lang w:val="pt-BR" w:bidi="ar-SA"/>
+        </w:rPr>
+      </w:pPr>
+    </w:p>
+    <w:p>
+      <w:pPr>
+        <w:spacing w:after="0" w:line="240" w:lineRule="auto"/>
+        <w:jc w:val="both"/>
+        <w:rPr>
+          <w:rFonts w:asciiTheme="majorHAnsi" w:hAnsiTheme="majorHAnsi" w:cstheme="majorHAnsi"/>
+          <w:noProof/>
+          <w:sz w:val="24"/>
+          <w:szCs w:val="24"/>
+          <w:lang w:val="pt-BR" w:bidi="ar-SA"/>
+        </w:rPr>
+      </w:pPr>
+    </w:p>
     <w:p>
       <w:pPr>
         <w:spacing w:after="0" w:line="240" w:lineRule="auto"/>
@@ -7093,45 +7198,6 @@
       </w:pPr>
       <w:bookmarkStart w:id="0" w:name="_GoBack"/>
       <w:bookmarkEnd w:id="0"/>
-    </w:p>
-    <w:p>
-      <w:pPr>
-        <w:spacing w:after="0" w:line="240" w:lineRule="auto"/>
-        <w:jc w:val="both"/>
-        <w:rPr>
-          <w:rFonts w:asciiTheme="majorHAnsi" w:hAnsiTheme="majorHAnsi" w:cstheme="majorHAnsi"/>
-          <w:noProof/>
-          <w:sz w:val="24"/>
-          <w:szCs w:val="24"/>
-          <w:lang w:val="pt-BR" w:bidi="ar-SA"/>
-        </w:rPr>
-      </w:pPr>
-    </w:p>
-    <w:p>
-      <w:pPr>
-        <w:spacing w:after="0" w:line="240" w:lineRule="auto"/>
-        <w:jc w:val="both"/>
-        <w:rPr>
-          <w:rFonts w:asciiTheme="majorHAnsi" w:hAnsiTheme="majorHAnsi" w:cstheme="majorHAnsi"/>
-          <w:noProof/>
-          <w:sz w:val="24"/>
-          <w:szCs w:val="24"/>
-          <w:lang w:val="pt-BR" w:bidi="ar-SA"/>
-        </w:rPr>
-      </w:pPr>
-    </w:p>
-    <w:p>
-      <w:pPr>
-        <w:spacing w:after="0" w:line="240" w:lineRule="auto"/>
-        <w:jc w:val="both"/>
-        <w:rPr>
-          <w:rFonts w:asciiTheme="majorHAnsi" w:hAnsiTheme="majorHAnsi" w:cstheme="majorHAnsi"/>
-          <w:noProof/>
-          <w:sz w:val="24"/>
-          <w:szCs w:val="24"/>
-          <w:lang w:val="pt-BR" w:bidi="ar-SA"/>
-        </w:rPr>
-      </w:pPr>
     </w:p>
     <w:p>
       <w:pPr>
@@ -10844,7 +10910,7 @@
   <a:extraClrSchemeLst/>
   <a:extLst>
     <a:ext uri="{05A4C25C-085E-4340-85A3-A5531E510DB2}">
-      <thm15:themeFamily xmlns:thm15="http://schemas.microsoft.com/office/thememl/2012/main" xmlns="" name="Office Theme" id="{62F939B6-93AF-4DB8-9C6B-D6C7DFDC589F}" vid="{4A3C46E8-61CC-4603-A589-7422A47A8E4A}"/>
+      <thm15:themeFamily xmlns="" xmlns:thm15="http://schemas.microsoft.com/office/thememl/2012/main" name="Office Theme" id="{62F939B6-93AF-4DB8-9C6B-D6C7DFDC589F}" vid="{4A3C46E8-61CC-4603-A589-7422A47A8E4A}"/>
     </a:ext>
   </a:extLst>
 </a:theme>
@@ -10855,7 +10921,7 @@
 </file>
 
 <file path=customXml/itemProps1.xml><?xml version="1.0" encoding="utf-8"?>
-<ds:datastoreItem xmlns:ds="http://schemas.openxmlformats.org/officeDocument/2006/customXml" ds:itemID="{2429EE91-FDCF-4A62-95C7-154610C2D805}">
+<ds:datastoreItem xmlns:ds="http://schemas.openxmlformats.org/officeDocument/2006/customXml" ds:itemID="{C795C5CD-9937-4202-970A-F1516B209F8A}">
   <ds:schemaRefs>
     <ds:schemaRef ds:uri="http://schemas.openxmlformats.org/officeDocument/2006/bibliography"/>
   </ds:schemaRefs>

</xml_diff>

<commit_message>
anotação aula unidade 3 gestão de projetos
</commit_message>
<xml_diff>
--- a/04_gestao_projetos/gestão_projetos_notas_aula.docx
+++ b/04_gestao_projetos/gestão_projetos_notas_aula.docx
@@ -7769,8 +7769,1710 @@
           <w:lang w:val="pt-BR" w:bidi="ar-SA"/>
         </w:rPr>
       </w:pPr>
-      <w:bookmarkStart w:id="0" w:name="_GoBack"/>
-      <w:bookmarkEnd w:id="0"/>
+      <w:r>
+        <w:rPr>
+          <w:rFonts w:asciiTheme="majorHAnsi" w:hAnsiTheme="majorHAnsi" w:cstheme="majorHAnsi"/>
+          <w:noProof/>
+          <w:sz w:val="24"/>
+          <w:szCs w:val="24"/>
+          <w:lang w:val="pt-BR" w:bidi="ar-SA"/>
+        </w:rPr>
+        <w:t>Unidade 3 – gerenciamento de projetos BIM</w:t>
+      </w:r>
+    </w:p>
+    <w:p>
+      <w:pPr>
+        <w:spacing w:after="0" w:line="240" w:lineRule="auto"/>
+        <w:jc w:val="both"/>
+        <w:rPr>
+          <w:rFonts w:asciiTheme="majorHAnsi" w:hAnsiTheme="majorHAnsi" w:cstheme="majorHAnsi"/>
+          <w:noProof/>
+          <w:sz w:val="24"/>
+          <w:szCs w:val="24"/>
+          <w:lang w:val="pt-BR" w:bidi="ar-SA"/>
+        </w:rPr>
+      </w:pPr>
+    </w:p>
+    <w:p>
+      <w:pPr>
+        <w:pStyle w:val="PargrafodaLista"/>
+        <w:numPr>
+          <w:ilvl w:val="0"/>
+          <w:numId w:val="11"/>
+        </w:numPr>
+        <w:spacing w:after="0" w:line="240" w:lineRule="auto"/>
+        <w:jc w:val="both"/>
+        <w:rPr>
+          <w:rFonts w:asciiTheme="majorHAnsi" w:hAnsiTheme="majorHAnsi" w:cstheme="majorHAnsi"/>
+          <w:noProof/>
+          <w:sz w:val="24"/>
+          <w:szCs w:val="24"/>
+          <w:lang w:val="pt-BR" w:bidi="ar-SA"/>
+        </w:rPr>
+      </w:pPr>
+      <w:r>
+        <w:rPr>
+          <w:rFonts w:asciiTheme="majorHAnsi" w:hAnsiTheme="majorHAnsi" w:cstheme="majorHAnsi"/>
+          <w:noProof/>
+          <w:sz w:val="24"/>
+          <w:szCs w:val="24"/>
+          <w:lang w:val="pt-BR" w:bidi="ar-SA"/>
+        </w:rPr>
+        <w:t>– fundamentos do trabalho colaborativo;</w:t>
+      </w:r>
+    </w:p>
+    <w:p>
+      <w:pPr>
+        <w:pStyle w:val="PargrafodaLista"/>
+        <w:numPr>
+          <w:ilvl w:val="0"/>
+          <w:numId w:val="11"/>
+        </w:numPr>
+        <w:spacing w:after="0" w:line="240" w:lineRule="auto"/>
+        <w:jc w:val="both"/>
+        <w:rPr>
+          <w:rFonts w:asciiTheme="majorHAnsi" w:hAnsiTheme="majorHAnsi" w:cstheme="majorHAnsi"/>
+          <w:noProof/>
+          <w:sz w:val="24"/>
+          <w:szCs w:val="24"/>
+          <w:lang w:val="pt-BR" w:bidi="ar-SA"/>
+        </w:rPr>
+      </w:pPr>
+      <w:r>
+        <w:rPr>
+          <w:rFonts w:asciiTheme="majorHAnsi" w:hAnsiTheme="majorHAnsi" w:cstheme="majorHAnsi"/>
+          <w:noProof/>
+          <w:sz w:val="24"/>
+          <w:szCs w:val="24"/>
+          <w:lang w:val="pt-BR" w:bidi="ar-SA"/>
+        </w:rPr>
+        <w:t>– gerencimento, coordenação e compatibilização de projetos;</w:t>
+      </w:r>
+    </w:p>
+    <w:p>
+      <w:pPr>
+        <w:pStyle w:val="PargrafodaLista"/>
+        <w:numPr>
+          <w:ilvl w:val="0"/>
+          <w:numId w:val="11"/>
+        </w:numPr>
+        <w:spacing w:after="0" w:line="240" w:lineRule="auto"/>
+        <w:jc w:val="both"/>
+        <w:rPr>
+          <w:rFonts w:asciiTheme="majorHAnsi" w:hAnsiTheme="majorHAnsi" w:cstheme="majorHAnsi"/>
+          <w:noProof/>
+          <w:sz w:val="24"/>
+          <w:szCs w:val="24"/>
+          <w:lang w:val="pt-BR" w:bidi="ar-SA"/>
+        </w:rPr>
+      </w:pPr>
+      <w:r>
+        <w:rPr>
+          <w:rFonts w:asciiTheme="majorHAnsi" w:hAnsiTheme="majorHAnsi" w:cstheme="majorHAnsi"/>
+          <w:noProof/>
+          <w:sz w:val="24"/>
+          <w:szCs w:val="24"/>
+          <w:lang w:val="pt-BR" w:bidi="ar-SA"/>
+        </w:rPr>
+        <w:t>– processo de projetos BIM.</w:t>
+      </w:r>
+    </w:p>
+    <w:p>
+      <w:pPr>
+        <w:spacing w:after="0" w:line="240" w:lineRule="auto"/>
+        <w:jc w:val="both"/>
+        <w:rPr>
+          <w:rFonts w:asciiTheme="majorHAnsi" w:hAnsiTheme="majorHAnsi" w:cstheme="majorHAnsi"/>
+          <w:noProof/>
+          <w:sz w:val="24"/>
+          <w:szCs w:val="24"/>
+          <w:lang w:val="pt-BR" w:bidi="ar-SA"/>
+        </w:rPr>
+      </w:pPr>
+    </w:p>
+    <w:p>
+      <w:pPr>
+        <w:pStyle w:val="PargrafodaLista"/>
+        <w:numPr>
+          <w:ilvl w:val="0"/>
+          <w:numId w:val="12"/>
+        </w:numPr>
+        <w:spacing w:after="0" w:line="240" w:lineRule="auto"/>
+        <w:jc w:val="both"/>
+        <w:rPr>
+          <w:rFonts w:asciiTheme="majorHAnsi" w:hAnsiTheme="majorHAnsi" w:cstheme="majorHAnsi"/>
+          <w:noProof/>
+          <w:sz w:val="24"/>
+          <w:szCs w:val="24"/>
+          <w:lang w:val="pt-BR" w:bidi="ar-SA"/>
+        </w:rPr>
+      </w:pPr>
+      <w:r>
+        <w:rPr>
+          <w:rFonts w:asciiTheme="majorHAnsi" w:hAnsiTheme="majorHAnsi" w:cstheme="majorHAnsi"/>
+          <w:noProof/>
+          <w:sz w:val="24"/>
+          <w:szCs w:val="24"/>
+          <w:lang w:val="pt-BR" w:bidi="ar-SA"/>
+        </w:rPr>
+        <w:t>– fundamentos do trabalho colaborativo</w:t>
+      </w:r>
+    </w:p>
+    <w:p>
+      <w:pPr>
+        <w:spacing w:after="0" w:line="240" w:lineRule="auto"/>
+        <w:jc w:val="both"/>
+        <w:rPr>
+          <w:rFonts w:asciiTheme="majorHAnsi" w:hAnsiTheme="majorHAnsi" w:cstheme="majorHAnsi"/>
+          <w:noProof/>
+          <w:sz w:val="24"/>
+          <w:szCs w:val="24"/>
+          <w:lang w:val="pt-BR" w:bidi="ar-SA"/>
+        </w:rPr>
+      </w:pPr>
+    </w:p>
+    <w:p>
+      <w:pPr>
+        <w:spacing w:after="0" w:line="240" w:lineRule="auto"/>
+        <w:jc w:val="both"/>
+        <w:rPr>
+          <w:rFonts w:asciiTheme="majorHAnsi" w:hAnsiTheme="majorHAnsi" w:cstheme="majorHAnsi"/>
+          <w:noProof/>
+          <w:sz w:val="24"/>
+          <w:szCs w:val="24"/>
+          <w:lang w:val="pt-BR" w:bidi="ar-SA"/>
+        </w:rPr>
+      </w:pPr>
+      <w:r>
+        <w:rPr>
+          <w:rFonts w:asciiTheme="majorHAnsi" w:hAnsiTheme="majorHAnsi" w:cstheme="majorHAnsi"/>
+          <w:noProof/>
+          <w:sz w:val="24"/>
+          <w:szCs w:val="24"/>
+          <w:lang w:val="pt-BR" w:bidi="ar-SA"/>
+        </w:rPr>
+        <w:t>Redes de trabalho – envolve a comunicação e a troca de informações para benefício mútuo. Um exemplo simples de rede é o caso em que um grupo de entidades compartilhando informações sobre sua experiência com o uso de uma ferramenta específica. Eles podem se beneficiar com a informação disponibilizada e compartilhada, mas não há necessariamente uma meta comum ou estrutura que influencia a forma e o tempo das contribuições individuais e, portanto, não há geração de valor comum.</w:t>
+      </w:r>
+    </w:p>
+    <w:p>
+      <w:pPr>
+        <w:spacing w:after="0" w:line="240" w:lineRule="auto"/>
+        <w:jc w:val="both"/>
+        <w:rPr>
+          <w:rFonts w:asciiTheme="majorHAnsi" w:hAnsiTheme="majorHAnsi" w:cstheme="majorHAnsi"/>
+          <w:noProof/>
+          <w:sz w:val="24"/>
+          <w:szCs w:val="24"/>
+          <w:lang w:val="pt-BR" w:bidi="ar-SA"/>
+        </w:rPr>
+      </w:pPr>
+    </w:p>
+    <w:p>
+      <w:pPr>
+        <w:spacing w:after="0" w:line="240" w:lineRule="auto"/>
+        <w:jc w:val="both"/>
+        <w:rPr>
+          <w:rFonts w:asciiTheme="majorHAnsi" w:hAnsiTheme="majorHAnsi" w:cstheme="majorHAnsi"/>
+          <w:noProof/>
+          <w:sz w:val="24"/>
+          <w:szCs w:val="24"/>
+          <w:lang w:val="pt-BR" w:bidi="ar-SA"/>
+        </w:rPr>
+      </w:pPr>
+      <w:r>
+        <w:rPr>
+          <w:rFonts w:asciiTheme="majorHAnsi" w:hAnsiTheme="majorHAnsi" w:cstheme="majorHAnsi"/>
+          <w:noProof/>
+          <w:sz w:val="24"/>
+          <w:szCs w:val="24"/>
+          <w:lang w:val="pt-BR" w:bidi="ar-SA"/>
+        </w:rPr>
+        <w:t>Coordenção -  na coordenação trabalha-se em harmonia, sendo este um dos principais componentes de colaboração.  No entanto, cada entidade pode ter um objetivo diferente e podem usar seus próprios recursos e métodos de criação de valores;</w:t>
+      </w:r>
+    </w:p>
+    <w:p>
+      <w:pPr>
+        <w:spacing w:after="0" w:line="240" w:lineRule="auto"/>
+        <w:jc w:val="both"/>
+        <w:rPr>
+          <w:rFonts w:asciiTheme="majorHAnsi" w:hAnsiTheme="majorHAnsi" w:cstheme="majorHAnsi"/>
+          <w:noProof/>
+          <w:sz w:val="24"/>
+          <w:szCs w:val="24"/>
+          <w:lang w:val="pt-BR" w:bidi="ar-SA"/>
+        </w:rPr>
+      </w:pPr>
+    </w:p>
+    <w:p>
+      <w:pPr>
+        <w:spacing w:after="0" w:line="240" w:lineRule="auto"/>
+        <w:jc w:val="both"/>
+        <w:rPr>
+          <w:rFonts w:asciiTheme="majorHAnsi" w:hAnsiTheme="majorHAnsi" w:cstheme="majorHAnsi"/>
+          <w:noProof/>
+          <w:sz w:val="24"/>
+          <w:szCs w:val="24"/>
+          <w:lang w:val="pt-BR" w:bidi="ar-SA"/>
+        </w:rPr>
+      </w:pPr>
+      <w:r>
+        <w:rPr>
+          <w:rFonts w:asciiTheme="majorHAnsi" w:hAnsiTheme="majorHAnsi" w:cstheme="majorHAnsi"/>
+          <w:noProof/>
+          <w:sz w:val="24"/>
+          <w:szCs w:val="24"/>
+          <w:lang w:val="pt-BR" w:bidi="ar-SA"/>
+        </w:rPr>
+        <w:t>Cooperação – não envolve apenas troca de informações e ajustes das atividades, mas também a partilha de recursos para atingir as metas compatíveis. A cooperação é obtida pela divisão do trabalho de alguns participantes. Neste caso, o valor agregado é o resultado da adição do valor gerado pelos diversos participantes de uma forma quase independente.</w:t>
+      </w:r>
+    </w:p>
+    <w:p>
+      <w:pPr>
+        <w:spacing w:after="0" w:line="240" w:lineRule="auto"/>
+        <w:jc w:val="both"/>
+        <w:rPr>
+          <w:rFonts w:asciiTheme="majorHAnsi" w:hAnsiTheme="majorHAnsi" w:cstheme="majorHAnsi"/>
+          <w:noProof/>
+          <w:sz w:val="24"/>
+          <w:szCs w:val="24"/>
+          <w:lang w:val="pt-BR" w:bidi="ar-SA"/>
+        </w:rPr>
+      </w:pPr>
+    </w:p>
+    <w:p>
+      <w:pPr>
+        <w:spacing w:after="0" w:line="240" w:lineRule="auto"/>
+        <w:jc w:val="both"/>
+        <w:rPr>
+          <w:rFonts w:asciiTheme="majorHAnsi" w:hAnsiTheme="majorHAnsi" w:cstheme="majorHAnsi"/>
+          <w:noProof/>
+          <w:sz w:val="24"/>
+          <w:szCs w:val="24"/>
+          <w:lang w:val="pt-BR" w:bidi="ar-SA"/>
+        </w:rPr>
+      </w:pPr>
+      <w:r>
+        <w:rPr>
+          <w:rFonts w:asciiTheme="majorHAnsi" w:hAnsiTheme="majorHAnsi" w:cstheme="majorHAnsi"/>
+          <w:noProof/>
+          <w:sz w:val="24"/>
+          <w:szCs w:val="24"/>
+          <w:lang w:val="pt-BR" w:bidi="ar-SA"/>
+        </w:rPr>
+        <w:lastRenderedPageBreak/>
+        <w:t>Colaboração – um processo em que entidades compartilham informações, recursos e responsabilidades, em conjunto, planejando, implantando e avaliando um programa de atividades para alcançarem um objetivo comum. Pode-se definir que a colaboração existe a partir de um esforço conjunto, constituído entre um ou mais membros de qualquer variação ou composição estrutural, com base em um acordo de um objetivo comum, cercado de regras e de governança para construção dos indicadores e acompanhamento de sua gestão, sendo esta indicada como uma entidade colaborativa ou um esforço de colaboração.</w:t>
+      </w:r>
+    </w:p>
+    <w:p>
+      <w:pPr>
+        <w:spacing w:after="0" w:line="240" w:lineRule="auto"/>
+        <w:jc w:val="both"/>
+        <w:rPr>
+          <w:rFonts w:asciiTheme="majorHAnsi" w:hAnsiTheme="majorHAnsi" w:cstheme="majorHAnsi"/>
+          <w:noProof/>
+          <w:sz w:val="24"/>
+          <w:szCs w:val="24"/>
+          <w:lang w:val="pt-BR" w:bidi="ar-SA"/>
+        </w:rPr>
+      </w:pPr>
+    </w:p>
+    <w:p>
+      <w:pPr>
+        <w:spacing w:after="0" w:line="240" w:lineRule="auto"/>
+        <w:jc w:val="both"/>
+        <w:rPr>
+          <w:rFonts w:asciiTheme="majorHAnsi" w:hAnsiTheme="majorHAnsi" w:cstheme="majorHAnsi"/>
+          <w:noProof/>
+          <w:sz w:val="24"/>
+          <w:szCs w:val="24"/>
+          <w:lang w:val="pt-BR" w:bidi="ar-SA"/>
+        </w:rPr>
+      </w:pPr>
+      <w:r>
+        <w:rPr>
+          <w:rFonts w:asciiTheme="majorHAnsi" w:hAnsiTheme="majorHAnsi" w:cstheme="majorHAnsi"/>
+          <w:noProof/>
+          <w:sz w:val="24"/>
+          <w:szCs w:val="24"/>
+          <w:lang w:val="pt-BR" w:bidi="ar-SA"/>
+        </w:rPr>
+        <w:t>“A adoção de sistemas BIM aponta para a necessidade de revisão do processo de projeto e sua gestão na construção civil. A colaboração entre os membros das equipes de projeto passa a girar em torno de um modelo baseado nas informações necessárias para o planejamento e construção de um edifício. Nesse contexto, o envolvimento dos profissionais durante as fases de orçamento e concepção de projetos, de planejamento e de construção mostra-se adequado à formação de um modelo consistente do edífcio” (BIM Colaborativo</w:t>
+      </w:r>
+      <w:r>
+        <w:rPr>
+          <w:rFonts w:asciiTheme="majorHAnsi" w:hAnsiTheme="majorHAnsi" w:cstheme="majorHAnsi"/>
+          <w:noProof/>
+          <w:sz w:val="24"/>
+          <w:szCs w:val="24"/>
+          <w:lang w:val="pt-BR" w:bidi="ar-SA"/>
+        </w:rPr>
+        <w:t>, fonte: Coelho e Novaes)</w:t>
+      </w:r>
+    </w:p>
+    <w:p>
+      <w:pPr>
+        <w:spacing w:after="0" w:line="240" w:lineRule="auto"/>
+        <w:jc w:val="both"/>
+        <w:rPr>
+          <w:rFonts w:asciiTheme="majorHAnsi" w:hAnsiTheme="majorHAnsi" w:cstheme="majorHAnsi"/>
+          <w:noProof/>
+          <w:sz w:val="24"/>
+          <w:szCs w:val="24"/>
+          <w:lang w:val="pt-BR" w:bidi="ar-SA"/>
+        </w:rPr>
+      </w:pPr>
+    </w:p>
+    <w:p>
+      <w:pPr>
+        <w:spacing w:after="0" w:line="240" w:lineRule="auto"/>
+        <w:jc w:val="both"/>
+        <w:rPr>
+          <w:rFonts w:asciiTheme="majorHAnsi" w:hAnsiTheme="majorHAnsi" w:cstheme="majorHAnsi"/>
+          <w:noProof/>
+          <w:sz w:val="24"/>
+          <w:szCs w:val="24"/>
+          <w:lang w:val="pt-BR" w:bidi="ar-SA"/>
+        </w:rPr>
+      </w:pPr>
+      <w:r>
+        <w:rPr>
+          <w:rFonts w:asciiTheme="majorHAnsi" w:hAnsiTheme="majorHAnsi" w:cstheme="majorHAnsi"/>
+          <w:noProof/>
+          <w:sz w:val="24"/>
+          <w:szCs w:val="24"/>
+          <w:lang w:val="pt-BR" w:bidi="ar-SA"/>
+        </w:rPr>
+        <w:t>“A comunicação deve percorrer o caminho mais curto necessário para fazer o trabalho, não através da ‘cadeia de comando’. Qualquer gerente que tente impor a comunicação baseada na cadeia de comando logo estará trabalhando em outro lugar”. (Elon Musk)</w:t>
+      </w:r>
+    </w:p>
+    <w:p>
+      <w:pPr>
+        <w:spacing w:after="0" w:line="240" w:lineRule="auto"/>
+        <w:jc w:val="both"/>
+        <w:rPr>
+          <w:rFonts w:asciiTheme="majorHAnsi" w:hAnsiTheme="majorHAnsi" w:cstheme="majorHAnsi"/>
+          <w:noProof/>
+          <w:sz w:val="24"/>
+          <w:szCs w:val="24"/>
+          <w:lang w:val="pt-BR" w:bidi="ar-SA"/>
+        </w:rPr>
+      </w:pPr>
+    </w:p>
+    <w:p>
+      <w:pPr>
+        <w:spacing w:after="0" w:line="240" w:lineRule="auto"/>
+        <w:jc w:val="both"/>
+        <w:rPr>
+          <w:rFonts w:asciiTheme="majorHAnsi" w:hAnsiTheme="majorHAnsi" w:cstheme="majorHAnsi"/>
+          <w:noProof/>
+          <w:sz w:val="24"/>
+          <w:szCs w:val="24"/>
+          <w:lang w:val="pt-BR" w:bidi="ar-SA"/>
+        </w:rPr>
+      </w:pPr>
+      <w:r>
+        <w:rPr>
+          <w:rFonts w:asciiTheme="majorHAnsi" w:hAnsiTheme="majorHAnsi" w:cstheme="majorHAnsi"/>
+          <w:noProof/>
+          <w:sz w:val="24"/>
+          <w:szCs w:val="24"/>
+          <w:lang w:bidi="ar-SA"/>
+        </w:rPr>
+        <w:drawing>
+          <wp:inline distT="0" distB="0" distL="0" distR="0">
+            <wp:extent cx="4321810" cy="4382135"/>
+            <wp:effectExtent l="0" t="0" r="2540" b="0"/>
+            <wp:docPr id="20" name="Imagem 20"/>
+            <wp:cNvGraphicFramePr>
+              <a:graphicFrameLocks xmlns:a="http://schemas.openxmlformats.org/drawingml/2006/main" noChangeAspect="1"/>
+            </wp:cNvGraphicFramePr>
+            <a:graphic xmlns:a="http://schemas.openxmlformats.org/drawingml/2006/main">
+              <a:graphicData uri="http://schemas.openxmlformats.org/drawingml/2006/picture">
+                <pic:pic xmlns:pic="http://schemas.openxmlformats.org/drawingml/2006/picture">
+                  <pic:nvPicPr>
+                    <pic:cNvPr id="0" name="Picture 1"/>
+                    <pic:cNvPicPr>
+                      <a:picLocks noChangeAspect="1" noChangeArrowheads="1"/>
+                    </pic:cNvPicPr>
+                  </pic:nvPicPr>
+                  <pic:blipFill>
+                    <a:blip r:embed="rId27">
+                      <a:extLst>
+                        <a:ext uri="{28A0092B-C50C-407E-A947-70E740481C1C}">
+                          <a14:useLocalDpi xmlns:a14="http://schemas.microsoft.com/office/drawing/2010/main" val="0"/>
+                        </a:ext>
+                      </a:extLst>
+                    </a:blip>
+                    <a:srcRect/>
+                    <a:stretch>
+                      <a:fillRect/>
+                    </a:stretch>
+                  </pic:blipFill>
+                  <pic:spPr bwMode="auto">
+                    <a:xfrm>
+                      <a:off x="0" y="0"/>
+                      <a:ext cx="4321810" cy="4382135"/>
+                    </a:xfrm>
+                    <a:prstGeom prst="rect">
+                      <a:avLst/>
+                    </a:prstGeom>
+                    <a:noFill/>
+                    <a:ln>
+                      <a:noFill/>
+                    </a:ln>
+                  </pic:spPr>
+                </pic:pic>
+              </a:graphicData>
+            </a:graphic>
+          </wp:inline>
+        </w:drawing>
+      </w:r>
+    </w:p>
+    <w:p>
+      <w:pPr>
+        <w:spacing w:after="0" w:line="240" w:lineRule="auto"/>
+        <w:jc w:val="both"/>
+        <w:rPr>
+          <w:rFonts w:asciiTheme="majorHAnsi" w:hAnsiTheme="majorHAnsi" w:cstheme="majorHAnsi"/>
+          <w:noProof/>
+          <w:sz w:val="24"/>
+          <w:szCs w:val="24"/>
+          <w:lang w:val="pt-BR" w:bidi="ar-SA"/>
+        </w:rPr>
+      </w:pPr>
+      <w:r>
+        <w:rPr>
+          <w:rFonts w:asciiTheme="majorHAnsi" w:hAnsiTheme="majorHAnsi" w:cstheme="majorHAnsi"/>
+          <w:noProof/>
+          <w:sz w:val="24"/>
+          <w:szCs w:val="24"/>
+          <w:lang w:bidi="ar-SA"/>
+        </w:rPr>
+        <w:lastRenderedPageBreak/>
+        <w:drawing>
+          <wp:inline distT="0" distB="0" distL="0" distR="0">
+            <wp:extent cx="4485640" cy="2233930"/>
+            <wp:effectExtent l="0" t="0" r="0" b="0"/>
+            <wp:docPr id="21" name="Imagem 21"/>
+            <wp:cNvGraphicFramePr>
+              <a:graphicFrameLocks xmlns:a="http://schemas.openxmlformats.org/drawingml/2006/main" noChangeAspect="1"/>
+            </wp:cNvGraphicFramePr>
+            <a:graphic xmlns:a="http://schemas.openxmlformats.org/drawingml/2006/main">
+              <a:graphicData uri="http://schemas.openxmlformats.org/drawingml/2006/picture">
+                <pic:pic xmlns:pic="http://schemas.openxmlformats.org/drawingml/2006/picture">
+                  <pic:nvPicPr>
+                    <pic:cNvPr id="0" name="Picture 2"/>
+                    <pic:cNvPicPr>
+                      <a:picLocks noChangeAspect="1" noChangeArrowheads="1"/>
+                    </pic:cNvPicPr>
+                  </pic:nvPicPr>
+                  <pic:blipFill>
+                    <a:blip r:embed="rId28">
+                      <a:extLst>
+                        <a:ext uri="{28A0092B-C50C-407E-A947-70E740481C1C}">
+                          <a14:useLocalDpi xmlns:a14="http://schemas.microsoft.com/office/drawing/2010/main" val="0"/>
+                        </a:ext>
+                      </a:extLst>
+                    </a:blip>
+                    <a:srcRect/>
+                    <a:stretch>
+                      <a:fillRect/>
+                    </a:stretch>
+                  </pic:blipFill>
+                  <pic:spPr bwMode="auto">
+                    <a:xfrm>
+                      <a:off x="0" y="0"/>
+                      <a:ext cx="4485640" cy="2233930"/>
+                    </a:xfrm>
+                    <a:prstGeom prst="rect">
+                      <a:avLst/>
+                    </a:prstGeom>
+                    <a:noFill/>
+                    <a:ln>
+                      <a:noFill/>
+                    </a:ln>
+                  </pic:spPr>
+                </pic:pic>
+              </a:graphicData>
+            </a:graphic>
+          </wp:inline>
+        </w:drawing>
+      </w:r>
+    </w:p>
+    <w:p>
+      <w:pPr>
+        <w:spacing w:after="0" w:line="240" w:lineRule="auto"/>
+        <w:jc w:val="both"/>
+        <w:rPr>
+          <w:rFonts w:asciiTheme="majorHAnsi" w:hAnsiTheme="majorHAnsi" w:cstheme="majorHAnsi"/>
+          <w:noProof/>
+          <w:sz w:val="24"/>
+          <w:szCs w:val="24"/>
+          <w:lang w:val="pt-BR" w:bidi="ar-SA"/>
+        </w:rPr>
+      </w:pPr>
+    </w:p>
+    <w:p>
+      <w:pPr>
+        <w:spacing w:after="0" w:line="240" w:lineRule="auto"/>
+        <w:jc w:val="both"/>
+        <w:rPr>
+          <w:rFonts w:asciiTheme="majorHAnsi" w:hAnsiTheme="majorHAnsi" w:cstheme="majorHAnsi"/>
+          <w:noProof/>
+          <w:sz w:val="24"/>
+          <w:szCs w:val="24"/>
+          <w:lang w:val="pt-BR" w:bidi="ar-SA"/>
+        </w:rPr>
+      </w:pPr>
+      <w:r>
+        <w:rPr>
+          <w:rFonts w:asciiTheme="majorHAnsi" w:hAnsiTheme="majorHAnsi" w:cstheme="majorHAnsi"/>
+          <w:noProof/>
+          <w:sz w:val="24"/>
+          <w:szCs w:val="24"/>
+          <w:lang w:val="pt-BR" w:bidi="ar-SA"/>
+        </w:rPr>
+        <w:t>IPD (Integratd Project Delivery)</w:t>
+      </w:r>
+    </w:p>
+    <w:p>
+      <w:pPr>
+        <w:spacing w:after="0" w:line="240" w:lineRule="auto"/>
+        <w:jc w:val="both"/>
+        <w:rPr>
+          <w:rFonts w:asciiTheme="majorHAnsi" w:hAnsiTheme="majorHAnsi" w:cstheme="majorHAnsi"/>
+          <w:noProof/>
+          <w:sz w:val="24"/>
+          <w:szCs w:val="24"/>
+          <w:lang w:val="pt-BR" w:bidi="ar-SA"/>
+        </w:rPr>
+      </w:pPr>
+    </w:p>
+    <w:p>
+      <w:pPr>
+        <w:spacing w:after="0" w:line="240" w:lineRule="auto"/>
+        <w:jc w:val="both"/>
+        <w:rPr>
+          <w:rFonts w:asciiTheme="majorHAnsi" w:hAnsiTheme="majorHAnsi" w:cstheme="majorHAnsi"/>
+          <w:noProof/>
+          <w:sz w:val="24"/>
+          <w:szCs w:val="24"/>
+          <w:lang w:val="pt-BR" w:bidi="ar-SA"/>
+        </w:rPr>
+      </w:pPr>
+      <w:r>
+        <w:rPr>
+          <w:rFonts w:asciiTheme="majorHAnsi" w:hAnsiTheme="majorHAnsi" w:cstheme="majorHAnsi"/>
+          <w:noProof/>
+          <w:sz w:val="24"/>
+          <w:szCs w:val="24"/>
+          <w:lang w:val="pt-BR" w:bidi="ar-SA"/>
+        </w:rPr>
+        <w:t>IPD é uma abordagem de entrega na qual o proprietário, projetistas e consultor trabalham juntos para criar um projeto desde os estágios iniciais para entregar e operar o edifício.</w:t>
+      </w:r>
+    </w:p>
+    <w:p>
+      <w:pPr>
+        <w:spacing w:after="0" w:line="240" w:lineRule="auto"/>
+        <w:jc w:val="both"/>
+        <w:rPr>
+          <w:rFonts w:asciiTheme="majorHAnsi" w:hAnsiTheme="majorHAnsi" w:cstheme="majorHAnsi"/>
+          <w:noProof/>
+          <w:sz w:val="24"/>
+          <w:szCs w:val="24"/>
+          <w:lang w:val="pt-BR" w:bidi="ar-SA"/>
+        </w:rPr>
+      </w:pPr>
+    </w:p>
+    <w:p>
+      <w:pPr>
+        <w:spacing w:after="0" w:line="240" w:lineRule="auto"/>
+        <w:jc w:val="both"/>
+        <w:rPr>
+          <w:rFonts w:asciiTheme="majorHAnsi" w:hAnsiTheme="majorHAnsi" w:cstheme="majorHAnsi"/>
+          <w:noProof/>
+          <w:sz w:val="24"/>
+          <w:szCs w:val="24"/>
+          <w:lang w:val="pt-BR" w:bidi="ar-SA"/>
+        </w:rPr>
+      </w:pPr>
+      <w:r>
+        <w:rPr>
+          <w:rFonts w:asciiTheme="majorHAnsi" w:hAnsiTheme="majorHAnsi" w:cstheme="majorHAnsi"/>
+          <w:noProof/>
+          <w:sz w:val="24"/>
+          <w:szCs w:val="24"/>
+          <w:lang w:val="pt-BR" w:bidi="ar-SA"/>
+        </w:rPr>
+        <w:t>O que é mesmo um projeto?</w:t>
+      </w:r>
+    </w:p>
+    <w:p>
+      <w:pPr>
+        <w:spacing w:after="0" w:line="240" w:lineRule="auto"/>
+        <w:jc w:val="both"/>
+        <w:rPr>
+          <w:rFonts w:asciiTheme="majorHAnsi" w:hAnsiTheme="majorHAnsi" w:cstheme="majorHAnsi"/>
+          <w:noProof/>
+          <w:sz w:val="24"/>
+          <w:szCs w:val="24"/>
+          <w:lang w:val="pt-BR" w:bidi="ar-SA"/>
+        </w:rPr>
+      </w:pPr>
+    </w:p>
+    <w:p>
+      <w:pPr>
+        <w:spacing w:after="0" w:line="240" w:lineRule="auto"/>
+        <w:jc w:val="both"/>
+        <w:rPr>
+          <w:rFonts w:asciiTheme="majorHAnsi" w:hAnsiTheme="majorHAnsi" w:cstheme="majorHAnsi"/>
+          <w:noProof/>
+          <w:sz w:val="24"/>
+          <w:szCs w:val="24"/>
+          <w:lang w:val="pt-BR" w:bidi="ar-SA"/>
+        </w:rPr>
+      </w:pPr>
+      <w:r>
+        <w:rPr>
+          <w:rFonts w:asciiTheme="majorHAnsi" w:hAnsiTheme="majorHAnsi" w:cstheme="majorHAnsi"/>
+          <w:noProof/>
+          <w:sz w:val="24"/>
+          <w:szCs w:val="24"/>
+          <w:lang w:val="pt-BR" w:bidi="ar-SA"/>
+        </w:rPr>
+        <w:t>Segundo o PMBOK, um projeto é um empreendimento temporário realizado para criar um produto, serviço ou resultado único.</w:t>
+      </w:r>
+    </w:p>
+    <w:p>
+      <w:pPr>
+        <w:spacing w:after="0" w:line="240" w:lineRule="auto"/>
+        <w:jc w:val="both"/>
+        <w:rPr>
+          <w:rFonts w:asciiTheme="majorHAnsi" w:hAnsiTheme="majorHAnsi" w:cstheme="majorHAnsi"/>
+          <w:noProof/>
+          <w:sz w:val="24"/>
+          <w:szCs w:val="24"/>
+          <w:lang w:val="pt-BR" w:bidi="ar-SA"/>
+        </w:rPr>
+      </w:pPr>
+    </w:p>
+    <w:p>
+      <w:pPr>
+        <w:spacing w:after="0" w:line="240" w:lineRule="auto"/>
+        <w:jc w:val="both"/>
+        <w:rPr>
+          <w:rFonts w:asciiTheme="majorHAnsi" w:hAnsiTheme="majorHAnsi" w:cstheme="majorHAnsi"/>
+          <w:noProof/>
+          <w:sz w:val="24"/>
+          <w:szCs w:val="24"/>
+          <w:lang w:val="pt-BR" w:bidi="ar-SA"/>
+        </w:rPr>
+      </w:pPr>
+    </w:p>
+    <w:p>
+      <w:pPr>
+        <w:pStyle w:val="PargrafodaLista"/>
+        <w:numPr>
+          <w:ilvl w:val="0"/>
+          <w:numId w:val="12"/>
+        </w:numPr>
+        <w:spacing w:after="0" w:line="240" w:lineRule="auto"/>
+        <w:jc w:val="both"/>
+        <w:rPr>
+          <w:rFonts w:asciiTheme="majorHAnsi" w:hAnsiTheme="majorHAnsi" w:cstheme="majorHAnsi"/>
+          <w:noProof/>
+          <w:sz w:val="24"/>
+          <w:szCs w:val="24"/>
+          <w:lang w:val="pt-BR" w:bidi="ar-SA"/>
+        </w:rPr>
+      </w:pPr>
+      <w:r>
+        <w:rPr>
+          <w:rFonts w:asciiTheme="majorHAnsi" w:hAnsiTheme="majorHAnsi" w:cstheme="majorHAnsi"/>
+          <w:noProof/>
+          <w:sz w:val="24"/>
+          <w:szCs w:val="24"/>
+          <w:lang w:val="pt-BR" w:bidi="ar-SA"/>
+        </w:rPr>
+        <w:t>– gerencimento, coordenação e compatibilização de projetos</w:t>
+      </w:r>
+    </w:p>
+    <w:p>
+      <w:pPr>
+        <w:spacing w:after="0" w:line="240" w:lineRule="auto"/>
+        <w:jc w:val="both"/>
+        <w:rPr>
+          <w:rFonts w:asciiTheme="majorHAnsi" w:hAnsiTheme="majorHAnsi" w:cstheme="majorHAnsi"/>
+          <w:noProof/>
+          <w:sz w:val="24"/>
+          <w:szCs w:val="24"/>
+          <w:lang w:val="pt-BR" w:bidi="ar-SA"/>
+        </w:rPr>
+      </w:pPr>
+    </w:p>
+    <w:p>
+      <w:pPr>
+        <w:spacing w:after="0" w:line="240" w:lineRule="auto"/>
+        <w:jc w:val="both"/>
+        <w:rPr>
+          <w:rFonts w:asciiTheme="majorHAnsi" w:hAnsiTheme="majorHAnsi" w:cstheme="majorHAnsi"/>
+          <w:noProof/>
+          <w:sz w:val="24"/>
+          <w:szCs w:val="24"/>
+          <w:lang w:val="pt-BR" w:bidi="ar-SA"/>
+        </w:rPr>
+      </w:pPr>
+      <w:r>
+        <w:rPr>
+          <w:rFonts w:asciiTheme="majorHAnsi" w:hAnsiTheme="majorHAnsi" w:cstheme="majorHAnsi"/>
+          <w:noProof/>
+          <w:sz w:val="24"/>
+          <w:szCs w:val="24"/>
+          <w:lang w:val="pt-BR" w:bidi="ar-SA"/>
+        </w:rPr>
+        <w:t>Projeto, de acordo com ABNT NBR 16636-1 – “Representação do conjunto dos elemento conceituais, desenvolvida e elaborada por profissionais legalmente habilitado, necessária à materialização de uma ideia, realizada por meio de principíos técnicos e científicos, visando à consecução de um objetivo ou meta, adequando-se aos recursos disponíveis, leis regramentos locais e às alterantivas que conduzam à viabilidade de decisão”.</w:t>
+      </w:r>
+    </w:p>
+    <w:p>
+      <w:pPr>
+        <w:spacing w:after="0" w:line="240" w:lineRule="auto"/>
+        <w:jc w:val="both"/>
+        <w:rPr>
+          <w:rFonts w:asciiTheme="majorHAnsi" w:hAnsiTheme="majorHAnsi" w:cstheme="majorHAnsi"/>
+          <w:noProof/>
+          <w:sz w:val="24"/>
+          <w:szCs w:val="24"/>
+          <w:lang w:val="pt-BR" w:bidi="ar-SA"/>
+        </w:rPr>
+      </w:pPr>
+    </w:p>
+    <w:p>
+      <w:pPr>
+        <w:spacing w:after="0" w:line="240" w:lineRule="auto"/>
+        <w:jc w:val="both"/>
+        <w:rPr>
+          <w:rFonts w:asciiTheme="majorHAnsi" w:hAnsiTheme="majorHAnsi" w:cstheme="majorHAnsi"/>
+          <w:noProof/>
+          <w:sz w:val="24"/>
+          <w:szCs w:val="24"/>
+          <w:lang w:val="pt-BR" w:bidi="ar-SA"/>
+        </w:rPr>
+      </w:pPr>
+      <w:r>
+        <w:rPr>
+          <w:rFonts w:asciiTheme="majorHAnsi" w:hAnsiTheme="majorHAnsi" w:cstheme="majorHAnsi"/>
+          <w:noProof/>
+          <w:sz w:val="24"/>
+          <w:szCs w:val="24"/>
+          <w:lang w:val="pt-BR" w:bidi="ar-SA"/>
+        </w:rPr>
+        <w:t xml:space="preserve">Coordenação, de acordo com </w:t>
+      </w:r>
+      <w:r>
+        <w:rPr>
+          <w:rFonts w:asciiTheme="majorHAnsi" w:hAnsiTheme="majorHAnsi" w:cstheme="majorHAnsi"/>
+          <w:noProof/>
+          <w:sz w:val="24"/>
+          <w:szCs w:val="24"/>
+          <w:lang w:val="pt-BR" w:bidi="ar-SA"/>
+        </w:rPr>
+        <w:t xml:space="preserve">ABNT NBR 16636-1 </w:t>
+      </w:r>
+      <w:r>
+        <w:rPr>
+          <w:rFonts w:asciiTheme="majorHAnsi" w:hAnsiTheme="majorHAnsi" w:cstheme="majorHAnsi"/>
+          <w:noProof/>
+          <w:sz w:val="24"/>
+          <w:szCs w:val="24"/>
+          <w:lang w:val="pt-BR" w:bidi="ar-SA"/>
+        </w:rPr>
+        <w:t xml:space="preserve"> - “Atividade técnica, realizada por profissional habilitado, voltada a coordenar e efetuar análise crítica das interfaces dos projetos das diversas especialidades voltadas a uma construção e assessorar a gestão do empreendedor e as demandas dos profissionais envolvidos na realização da obra, de modo a alcançar a eficácia e à melhoria da eficiência nesses processos e projetos, gerenciando as áreas de conhecimento, escopo, custo, qualidade, aquisições, recursos humanos, comunicações, riscos, tempo e partes interessadas em sua total compatibilização.”</w:t>
+      </w:r>
+    </w:p>
+    <w:p>
+      <w:pPr>
+        <w:spacing w:after="0" w:line="240" w:lineRule="auto"/>
+        <w:jc w:val="both"/>
+        <w:rPr>
+          <w:rFonts w:asciiTheme="majorHAnsi" w:hAnsiTheme="majorHAnsi" w:cstheme="majorHAnsi"/>
+          <w:noProof/>
+          <w:sz w:val="24"/>
+          <w:szCs w:val="24"/>
+          <w:lang w:val="pt-BR" w:bidi="ar-SA"/>
+        </w:rPr>
+      </w:pPr>
+    </w:p>
+    <w:p>
+      <w:pPr>
+        <w:spacing w:after="0" w:line="240" w:lineRule="auto"/>
+        <w:jc w:val="both"/>
+        <w:rPr>
+          <w:rFonts w:asciiTheme="majorHAnsi" w:hAnsiTheme="majorHAnsi" w:cstheme="majorHAnsi"/>
+          <w:noProof/>
+          <w:sz w:val="24"/>
+          <w:szCs w:val="24"/>
+          <w:lang w:val="pt-BR" w:bidi="ar-SA"/>
+        </w:rPr>
+      </w:pPr>
+      <w:r>
+        <w:rPr>
+          <w:rFonts w:asciiTheme="majorHAnsi" w:hAnsiTheme="majorHAnsi" w:cstheme="majorHAnsi"/>
+          <w:noProof/>
+          <w:sz w:val="24"/>
+          <w:szCs w:val="24"/>
+          <w:lang w:val="pt-BR" w:bidi="ar-SA"/>
+        </w:rPr>
+        <w:lastRenderedPageBreak/>
+        <w:t>Compatibilização – “Compatibilização é a atividade de gerenciar e integrar os vários projetos de determinada obra, visando o perfeito ajuste entre os mesmos, com objetivo de minimizar os conflitos existentes, simplificando a execução, otimizando e racionalizando os materiais, o tempo, a mão de obra, e por final a manutenção.</w:t>
+      </w:r>
+    </w:p>
+    <w:p>
+      <w:pPr>
+        <w:spacing w:after="0" w:line="240" w:lineRule="auto"/>
+        <w:jc w:val="both"/>
+        <w:rPr>
+          <w:rFonts w:asciiTheme="majorHAnsi" w:hAnsiTheme="majorHAnsi" w:cstheme="majorHAnsi"/>
+          <w:noProof/>
+          <w:sz w:val="24"/>
+          <w:szCs w:val="24"/>
+          <w:lang w:val="pt-BR" w:bidi="ar-SA"/>
+        </w:rPr>
+      </w:pPr>
+      <w:r>
+        <w:rPr>
+          <w:rFonts w:asciiTheme="majorHAnsi" w:hAnsiTheme="majorHAnsi" w:cstheme="majorHAnsi"/>
+          <w:noProof/>
+          <w:sz w:val="24"/>
+          <w:szCs w:val="24"/>
+          <w:lang w:val="pt-BR" w:bidi="ar-SA"/>
+        </w:rPr>
+        <w:t>Compreende, também, a ação de detectar falhas relacionadas às interferências e inconsistências físicas entre vários elementos da obra”.</w:t>
+      </w:r>
+    </w:p>
+    <w:p>
+      <w:pPr>
+        <w:spacing w:after="0" w:line="240" w:lineRule="auto"/>
+        <w:jc w:val="both"/>
+        <w:rPr>
+          <w:rFonts w:asciiTheme="majorHAnsi" w:hAnsiTheme="majorHAnsi" w:cstheme="majorHAnsi"/>
+          <w:noProof/>
+          <w:sz w:val="24"/>
+          <w:szCs w:val="24"/>
+          <w:lang w:val="pt-BR" w:bidi="ar-SA"/>
+        </w:rPr>
+      </w:pPr>
+    </w:p>
+    <w:p>
+      <w:pPr>
+        <w:spacing w:after="0" w:line="240" w:lineRule="auto"/>
+        <w:jc w:val="both"/>
+        <w:rPr>
+          <w:rFonts w:asciiTheme="majorHAnsi" w:hAnsiTheme="majorHAnsi" w:cstheme="majorHAnsi"/>
+          <w:noProof/>
+          <w:sz w:val="24"/>
+          <w:szCs w:val="24"/>
+          <w:lang w:val="pt-BR" w:bidi="ar-SA"/>
+        </w:rPr>
+      </w:pPr>
+      <w:r>
+        <w:rPr>
+          <w:rFonts w:asciiTheme="majorHAnsi" w:hAnsiTheme="majorHAnsi" w:cstheme="majorHAnsi"/>
+          <w:noProof/>
+          <w:sz w:val="24"/>
+          <w:szCs w:val="24"/>
+          <w:lang w:val="pt-BR" w:bidi="ar-SA"/>
+        </w:rPr>
+        <w:t>Compatibilização não é uma etapa de projeto. A compatibilização deve ser tratada como processo de integração.</w:t>
+      </w:r>
+    </w:p>
+    <w:p>
+      <w:pPr>
+        <w:spacing w:after="0" w:line="240" w:lineRule="auto"/>
+        <w:jc w:val="both"/>
+        <w:rPr>
+          <w:rFonts w:asciiTheme="majorHAnsi" w:hAnsiTheme="majorHAnsi" w:cstheme="majorHAnsi"/>
+          <w:noProof/>
+          <w:sz w:val="24"/>
+          <w:szCs w:val="24"/>
+          <w:lang w:val="pt-BR" w:bidi="ar-SA"/>
+        </w:rPr>
+      </w:pPr>
+    </w:p>
+    <w:p>
+      <w:pPr>
+        <w:spacing w:after="0" w:line="240" w:lineRule="auto"/>
+        <w:jc w:val="both"/>
+        <w:rPr>
+          <w:rFonts w:asciiTheme="majorHAnsi" w:hAnsiTheme="majorHAnsi" w:cstheme="majorHAnsi"/>
+          <w:noProof/>
+          <w:sz w:val="24"/>
+          <w:szCs w:val="24"/>
+          <w:lang w:val="pt-BR" w:bidi="ar-SA"/>
+        </w:rPr>
+      </w:pPr>
+      <w:r>
+        <w:rPr>
+          <w:rFonts w:asciiTheme="majorHAnsi" w:hAnsiTheme="majorHAnsi" w:cstheme="majorHAnsi"/>
+          <w:noProof/>
+          <w:sz w:val="24"/>
+          <w:szCs w:val="24"/>
+          <w:lang w:val="pt-BR" w:bidi="ar-SA"/>
+        </w:rPr>
+        <w:t>Como processo ela é interativa, gradativa e colaborativa onde as soluções multidisciplinares se desenvolvem juntas, diferentemente de quando é conduzida como ETAPA.</w:t>
+      </w:r>
+    </w:p>
+    <w:p>
+      <w:pPr>
+        <w:spacing w:after="0" w:line="240" w:lineRule="auto"/>
+        <w:jc w:val="both"/>
+        <w:rPr>
+          <w:rFonts w:asciiTheme="majorHAnsi" w:hAnsiTheme="majorHAnsi" w:cstheme="majorHAnsi"/>
+          <w:noProof/>
+          <w:sz w:val="24"/>
+          <w:szCs w:val="24"/>
+          <w:lang w:val="pt-BR" w:bidi="ar-SA"/>
+        </w:rPr>
+      </w:pPr>
+      <w:r>
+        <w:rPr>
+          <w:rFonts w:asciiTheme="majorHAnsi" w:hAnsiTheme="majorHAnsi" w:cstheme="majorHAnsi"/>
+          <w:noProof/>
+          <w:sz w:val="24"/>
+          <w:szCs w:val="24"/>
+          <w:lang w:val="pt-BR" w:bidi="ar-SA"/>
+        </w:rPr>
+        <w:t>Como etapa tem efeitos de um tratamento de correção de interferências.</w:t>
+      </w:r>
+    </w:p>
+    <w:p>
+      <w:pPr>
+        <w:spacing w:after="0" w:line="240" w:lineRule="auto"/>
+        <w:jc w:val="both"/>
+        <w:rPr>
+          <w:rFonts w:asciiTheme="majorHAnsi" w:hAnsiTheme="majorHAnsi" w:cstheme="majorHAnsi"/>
+          <w:noProof/>
+          <w:sz w:val="24"/>
+          <w:szCs w:val="24"/>
+          <w:lang w:val="pt-BR" w:bidi="ar-SA"/>
+        </w:rPr>
+      </w:pPr>
+    </w:p>
+    <w:p>
+      <w:pPr>
+        <w:spacing w:after="0" w:line="240" w:lineRule="auto"/>
+        <w:jc w:val="both"/>
+        <w:rPr>
+          <w:rFonts w:asciiTheme="majorHAnsi" w:hAnsiTheme="majorHAnsi" w:cstheme="majorHAnsi"/>
+          <w:noProof/>
+          <w:sz w:val="24"/>
+          <w:szCs w:val="24"/>
+          <w:lang w:val="pt-BR" w:bidi="ar-SA"/>
+        </w:rPr>
+      </w:pPr>
+      <w:r>
+        <w:rPr>
+          <w:rFonts w:asciiTheme="majorHAnsi" w:hAnsiTheme="majorHAnsi" w:cstheme="majorHAnsi"/>
+          <w:noProof/>
+          <w:sz w:val="24"/>
+          <w:szCs w:val="24"/>
+          <w:lang w:val="pt-BR" w:bidi="ar-SA"/>
+        </w:rPr>
+        <w:t>Engenharia simultânea – solução compartilhada das caracteristiscas da engenharia de produto, planejamento sistemático integrado, decisões adequadas no tempo e ajustadas às incertezas, lideranças, trabalho em equipe, sobreposição de fases, procedimentos simplificados, comunicação intensiva, monitoramento sistemático.</w:t>
+      </w:r>
+    </w:p>
+    <w:p>
+      <w:pPr>
+        <w:spacing w:after="0" w:line="240" w:lineRule="auto"/>
+        <w:jc w:val="both"/>
+        <w:rPr>
+          <w:rFonts w:asciiTheme="majorHAnsi" w:hAnsiTheme="majorHAnsi" w:cstheme="majorHAnsi"/>
+          <w:noProof/>
+          <w:sz w:val="24"/>
+          <w:szCs w:val="24"/>
+          <w:lang w:val="pt-BR" w:bidi="ar-SA"/>
+        </w:rPr>
+      </w:pPr>
+    </w:p>
+    <w:p>
+      <w:pPr>
+        <w:spacing w:after="0" w:line="240" w:lineRule="auto"/>
+        <w:jc w:val="both"/>
+        <w:rPr>
+          <w:rFonts w:asciiTheme="majorHAnsi" w:hAnsiTheme="majorHAnsi" w:cstheme="majorHAnsi"/>
+          <w:noProof/>
+          <w:sz w:val="24"/>
+          <w:szCs w:val="24"/>
+          <w:lang w:val="pt-BR" w:bidi="ar-SA"/>
+        </w:rPr>
+      </w:pPr>
+      <w:r>
+        <w:rPr>
+          <w:rFonts w:asciiTheme="majorHAnsi" w:hAnsiTheme="majorHAnsi" w:cstheme="majorHAnsi"/>
+          <w:noProof/>
+          <w:sz w:val="24"/>
+          <w:szCs w:val="24"/>
+          <w:lang w:val="pt-BR" w:bidi="ar-SA"/>
+        </w:rPr>
+        <w:t>Competências do coordenador:</w:t>
+      </w:r>
+    </w:p>
+    <w:p>
+      <w:pPr>
+        <w:spacing w:after="0" w:line="240" w:lineRule="auto"/>
+        <w:jc w:val="both"/>
+        <w:rPr>
+          <w:rFonts w:asciiTheme="majorHAnsi" w:hAnsiTheme="majorHAnsi" w:cstheme="majorHAnsi"/>
+          <w:noProof/>
+          <w:sz w:val="24"/>
+          <w:szCs w:val="24"/>
+          <w:lang w:val="pt-BR" w:bidi="ar-SA"/>
+        </w:rPr>
+      </w:pPr>
+    </w:p>
+    <w:p>
+      <w:pPr>
+        <w:spacing w:after="0" w:line="240" w:lineRule="auto"/>
+        <w:jc w:val="both"/>
+        <w:rPr>
+          <w:rFonts w:asciiTheme="majorHAnsi" w:hAnsiTheme="majorHAnsi" w:cstheme="majorHAnsi"/>
+          <w:noProof/>
+          <w:sz w:val="24"/>
+          <w:szCs w:val="24"/>
+          <w:lang w:val="pt-BR" w:bidi="ar-SA"/>
+        </w:rPr>
+      </w:pPr>
+      <w:r>
+        <w:rPr>
+          <w:rFonts w:asciiTheme="majorHAnsi" w:hAnsiTheme="majorHAnsi" w:cstheme="majorHAnsi"/>
+          <w:noProof/>
+          <w:sz w:val="24"/>
+          <w:szCs w:val="24"/>
+          <w:lang w:val="pt-BR" w:bidi="ar-SA"/>
+        </w:rPr>
+        <w:t xml:space="preserve">- </w:t>
+      </w:r>
+      <w:r>
+        <w:rPr>
+          <w:rFonts w:asciiTheme="majorHAnsi" w:hAnsiTheme="majorHAnsi" w:cstheme="majorHAnsi"/>
+          <w:noProof/>
+          <w:sz w:val="24"/>
+          <w:szCs w:val="24"/>
+          <w:lang w:val="pt-BR" w:bidi="ar-SA"/>
+        </w:rPr>
+        <w:t>formação e experiência técnica para identificação e tratamento das interfaces entre especialidades;</w:t>
+      </w:r>
+    </w:p>
+    <w:p>
+      <w:pPr>
+        <w:spacing w:after="0" w:line="240" w:lineRule="auto"/>
+        <w:jc w:val="both"/>
+        <w:rPr>
+          <w:rFonts w:asciiTheme="majorHAnsi" w:hAnsiTheme="majorHAnsi" w:cstheme="majorHAnsi"/>
+          <w:noProof/>
+          <w:sz w:val="24"/>
+          <w:szCs w:val="24"/>
+          <w:lang w:val="pt-BR" w:bidi="ar-SA"/>
+        </w:rPr>
+      </w:pPr>
+      <w:r>
+        <w:rPr>
+          <w:rFonts w:asciiTheme="majorHAnsi" w:hAnsiTheme="majorHAnsi" w:cstheme="majorHAnsi"/>
+          <w:noProof/>
+          <w:sz w:val="24"/>
+          <w:szCs w:val="24"/>
+          <w:lang w:val="pt-BR" w:bidi="ar-SA"/>
+        </w:rPr>
+        <w:t>-capacidade para analisar as soluções técnicas e o grau de solução global atingida;</w:t>
+      </w:r>
+    </w:p>
+    <w:p>
+      <w:pPr>
+        <w:spacing w:after="0" w:line="240" w:lineRule="auto"/>
+        <w:jc w:val="both"/>
+        <w:rPr>
+          <w:rFonts w:asciiTheme="majorHAnsi" w:hAnsiTheme="majorHAnsi" w:cstheme="majorHAnsi"/>
+          <w:noProof/>
+          <w:sz w:val="24"/>
+          <w:szCs w:val="24"/>
+          <w:lang w:val="pt-BR" w:bidi="ar-SA"/>
+        </w:rPr>
+      </w:pPr>
+      <w:r>
+        <w:rPr>
+          <w:rFonts w:asciiTheme="majorHAnsi" w:hAnsiTheme="majorHAnsi" w:cstheme="majorHAnsi"/>
+          <w:noProof/>
+          <w:sz w:val="24"/>
+          <w:szCs w:val="24"/>
+          <w:lang w:val="pt-BR" w:bidi="ar-SA"/>
+        </w:rPr>
+        <w:t>- facilidade para lidar com problemas complexos e multidisciplinares;</w:t>
+      </w:r>
+    </w:p>
+    <w:p>
+      <w:pPr>
+        <w:spacing w:after="0" w:line="240" w:lineRule="auto"/>
+        <w:jc w:val="both"/>
+        <w:rPr>
+          <w:rFonts w:asciiTheme="majorHAnsi" w:hAnsiTheme="majorHAnsi" w:cstheme="majorHAnsi"/>
+          <w:noProof/>
+          <w:sz w:val="24"/>
+          <w:szCs w:val="24"/>
+          <w:lang w:val="pt-BR" w:bidi="ar-SA"/>
+        </w:rPr>
+      </w:pPr>
+      <w:r>
+        <w:rPr>
+          <w:rFonts w:asciiTheme="majorHAnsi" w:hAnsiTheme="majorHAnsi" w:cstheme="majorHAnsi"/>
+          <w:noProof/>
+          <w:sz w:val="24"/>
+          <w:szCs w:val="24"/>
+          <w:lang w:val="pt-BR" w:bidi="ar-SA"/>
+        </w:rPr>
+        <w:t>- capacidade de planejamento e programação de processos para distribuição das atividades;</w:t>
+      </w:r>
+    </w:p>
+    <w:p>
+      <w:pPr>
+        <w:spacing w:after="0" w:line="240" w:lineRule="auto"/>
+        <w:jc w:val="both"/>
+        <w:rPr>
+          <w:rFonts w:asciiTheme="majorHAnsi" w:hAnsiTheme="majorHAnsi" w:cstheme="majorHAnsi"/>
+          <w:noProof/>
+          <w:sz w:val="24"/>
+          <w:szCs w:val="24"/>
+          <w:lang w:val="pt-BR" w:bidi="ar-SA"/>
+        </w:rPr>
+      </w:pPr>
+      <w:r>
+        <w:rPr>
+          <w:rFonts w:asciiTheme="majorHAnsi" w:hAnsiTheme="majorHAnsi" w:cstheme="majorHAnsi"/>
+          <w:noProof/>
+          <w:sz w:val="24"/>
+          <w:szCs w:val="24"/>
+          <w:lang w:val="pt-BR" w:bidi="ar-SA"/>
+        </w:rPr>
+        <w:t>- capacidade de seleção e formação de equipe conforme as capacitações/especialidades demandadas no projetado;</w:t>
+      </w:r>
+    </w:p>
+    <w:p>
+      <w:pPr>
+        <w:spacing w:after="0" w:line="240" w:lineRule="auto"/>
+        <w:jc w:val="both"/>
+        <w:rPr>
+          <w:rFonts w:asciiTheme="majorHAnsi" w:hAnsiTheme="majorHAnsi" w:cstheme="majorHAnsi"/>
+          <w:noProof/>
+          <w:sz w:val="24"/>
+          <w:szCs w:val="24"/>
+          <w:lang w:val="pt-BR" w:bidi="ar-SA"/>
+        </w:rPr>
+      </w:pPr>
+      <w:r>
+        <w:rPr>
+          <w:rFonts w:asciiTheme="majorHAnsi" w:hAnsiTheme="majorHAnsi" w:cstheme="majorHAnsi"/>
+          <w:noProof/>
+          <w:sz w:val="24"/>
+          <w:szCs w:val="24"/>
+          <w:lang w:val="pt-BR" w:bidi="ar-SA"/>
+        </w:rPr>
+        <w:t>- capacidade para ordenação da comunicação entre os agentes envolvidos;</w:t>
+      </w:r>
+    </w:p>
+    <w:p>
+      <w:pPr>
+        <w:spacing w:after="0" w:line="240" w:lineRule="auto"/>
+        <w:jc w:val="both"/>
+        <w:rPr>
+          <w:rFonts w:asciiTheme="majorHAnsi" w:hAnsiTheme="majorHAnsi" w:cstheme="majorHAnsi"/>
+          <w:noProof/>
+          <w:sz w:val="24"/>
+          <w:szCs w:val="24"/>
+          <w:lang w:val="pt-BR" w:bidi="ar-SA"/>
+        </w:rPr>
+      </w:pPr>
+      <w:r>
+        <w:rPr>
+          <w:rFonts w:asciiTheme="majorHAnsi" w:hAnsiTheme="majorHAnsi" w:cstheme="majorHAnsi"/>
+          <w:noProof/>
+          <w:sz w:val="24"/>
+          <w:szCs w:val="24"/>
+          <w:lang w:val="pt-BR" w:bidi="ar-SA"/>
+        </w:rPr>
+        <w:t>- liderança para medir conflitos e conduzir soluções negociadas.</w:t>
+      </w:r>
+    </w:p>
+    <w:p>
+      <w:pPr>
+        <w:spacing w:after="0" w:line="240" w:lineRule="auto"/>
+        <w:jc w:val="both"/>
+        <w:rPr>
+          <w:rFonts w:asciiTheme="majorHAnsi" w:hAnsiTheme="majorHAnsi" w:cstheme="majorHAnsi"/>
+          <w:noProof/>
+          <w:sz w:val="24"/>
+          <w:szCs w:val="24"/>
+          <w:lang w:val="pt-BR" w:bidi="ar-SA"/>
+        </w:rPr>
+      </w:pPr>
+    </w:p>
+    <w:p>
+      <w:pPr>
+        <w:spacing w:after="0" w:line="240" w:lineRule="auto"/>
+        <w:jc w:val="both"/>
+        <w:rPr>
+          <w:rFonts w:asciiTheme="majorHAnsi" w:hAnsiTheme="majorHAnsi" w:cstheme="majorHAnsi"/>
+          <w:noProof/>
+          <w:sz w:val="24"/>
+          <w:szCs w:val="24"/>
+          <w:lang w:val="pt-BR" w:bidi="ar-SA"/>
+        </w:rPr>
+      </w:pPr>
+    </w:p>
+    <w:p>
+      <w:pPr>
+        <w:pStyle w:val="PargrafodaLista"/>
+        <w:numPr>
+          <w:ilvl w:val="0"/>
+          <w:numId w:val="12"/>
+        </w:numPr>
+        <w:spacing w:after="0" w:line="240" w:lineRule="auto"/>
+        <w:jc w:val="both"/>
+        <w:rPr>
+          <w:rFonts w:asciiTheme="majorHAnsi" w:hAnsiTheme="majorHAnsi" w:cstheme="majorHAnsi"/>
+          <w:noProof/>
+          <w:sz w:val="24"/>
+          <w:szCs w:val="24"/>
+          <w:lang w:val="pt-BR" w:bidi="ar-SA"/>
+        </w:rPr>
+      </w:pPr>
+      <w:r>
+        <w:rPr>
+          <w:rFonts w:asciiTheme="majorHAnsi" w:hAnsiTheme="majorHAnsi" w:cstheme="majorHAnsi"/>
+          <w:noProof/>
+          <w:sz w:val="24"/>
+          <w:szCs w:val="24"/>
+          <w:lang w:val="pt-BR" w:bidi="ar-SA"/>
+        </w:rPr>
+        <w:t>– processos de projetos BIM</w:t>
+      </w:r>
+    </w:p>
+    <w:p>
+      <w:pPr>
+        <w:spacing w:after="0" w:line="240" w:lineRule="auto"/>
+        <w:jc w:val="both"/>
+        <w:rPr>
+          <w:rFonts w:asciiTheme="majorHAnsi" w:hAnsiTheme="majorHAnsi" w:cstheme="majorHAnsi"/>
+          <w:noProof/>
+          <w:sz w:val="24"/>
+          <w:szCs w:val="24"/>
+          <w:lang w:val="pt-BR" w:bidi="ar-SA"/>
+        </w:rPr>
+      </w:pPr>
+    </w:p>
+    <w:p>
+      <w:pPr>
+        <w:spacing w:after="0" w:line="240" w:lineRule="auto"/>
+        <w:jc w:val="both"/>
+        <w:rPr>
+          <w:rFonts w:asciiTheme="majorHAnsi" w:hAnsiTheme="majorHAnsi" w:cstheme="majorHAnsi"/>
+          <w:noProof/>
+          <w:sz w:val="24"/>
+          <w:szCs w:val="24"/>
+          <w:lang w:val="pt-BR" w:bidi="ar-SA"/>
+        </w:rPr>
+      </w:pPr>
+      <w:r>
+        <w:rPr>
+          <w:rFonts w:asciiTheme="majorHAnsi" w:hAnsiTheme="majorHAnsi" w:cstheme="majorHAnsi"/>
+          <w:noProof/>
+          <w:sz w:val="24"/>
+          <w:szCs w:val="24"/>
+          <w:lang w:val="pt-BR" w:bidi="ar-SA"/>
+        </w:rPr>
+        <w:t>Processos x Procedimentos</w:t>
+      </w:r>
+    </w:p>
+    <w:p>
+      <w:pPr>
+        <w:spacing w:after="0" w:line="240" w:lineRule="auto"/>
+        <w:jc w:val="both"/>
+        <w:rPr>
+          <w:rFonts w:asciiTheme="majorHAnsi" w:hAnsiTheme="majorHAnsi" w:cstheme="majorHAnsi"/>
+          <w:noProof/>
+          <w:sz w:val="24"/>
+          <w:szCs w:val="24"/>
+          <w:lang w:val="pt-BR" w:bidi="ar-SA"/>
+        </w:rPr>
+      </w:pPr>
+    </w:p>
+    <w:p>
+      <w:pPr>
+        <w:spacing w:after="0" w:line="240" w:lineRule="auto"/>
+        <w:jc w:val="both"/>
+        <w:rPr>
+          <w:rFonts w:asciiTheme="majorHAnsi" w:hAnsiTheme="majorHAnsi" w:cstheme="majorHAnsi"/>
+          <w:noProof/>
+          <w:sz w:val="24"/>
+          <w:szCs w:val="24"/>
+          <w:lang w:val="pt-BR" w:bidi="ar-SA"/>
+        </w:rPr>
+      </w:pPr>
+      <w:r>
+        <w:rPr>
+          <w:rFonts w:asciiTheme="majorHAnsi" w:hAnsiTheme="majorHAnsi" w:cstheme="majorHAnsi"/>
+          <w:noProof/>
+          <w:sz w:val="24"/>
+          <w:szCs w:val="24"/>
+          <w:lang w:val="pt-BR" w:bidi="ar-SA"/>
+        </w:rPr>
+        <w:t>De acordo com a ISSO 9000:2015, processo é um conjunto de atividades interrelacionadas ou interativas que transformam entradas (informações, materiais, instruções ou matérias-primas) em saída (produtos, serviços ou decisões).</w:t>
+      </w:r>
+    </w:p>
+    <w:p>
+      <w:pPr>
+        <w:spacing w:after="0" w:line="240" w:lineRule="auto"/>
+        <w:jc w:val="both"/>
+        <w:rPr>
+          <w:rFonts w:asciiTheme="majorHAnsi" w:hAnsiTheme="majorHAnsi" w:cstheme="majorHAnsi"/>
+          <w:noProof/>
+          <w:sz w:val="24"/>
+          <w:szCs w:val="24"/>
+          <w:lang w:val="pt-BR" w:bidi="ar-SA"/>
+        </w:rPr>
+      </w:pPr>
+    </w:p>
+    <w:p>
+      <w:pPr>
+        <w:spacing w:after="0" w:line="240" w:lineRule="auto"/>
+        <w:jc w:val="both"/>
+        <w:rPr>
+          <w:rFonts w:asciiTheme="majorHAnsi" w:hAnsiTheme="majorHAnsi" w:cstheme="majorHAnsi"/>
+          <w:noProof/>
+          <w:sz w:val="24"/>
+          <w:szCs w:val="24"/>
+          <w:lang w:val="pt-BR" w:bidi="ar-SA"/>
+        </w:rPr>
+      </w:pPr>
+      <w:r>
+        <w:rPr>
+          <w:rFonts w:asciiTheme="majorHAnsi" w:hAnsiTheme="majorHAnsi" w:cstheme="majorHAnsi"/>
+          <w:noProof/>
+          <w:sz w:val="24"/>
+          <w:szCs w:val="24"/>
+          <w:lang w:val="pt-BR" w:bidi="ar-SA"/>
+        </w:rPr>
+        <w:t>De acordo com a ISSO 9000:2015 procedimento é uma forma específica de executar uma atividade ou processo, que pode ser documentada ou não.</w:t>
+      </w:r>
+    </w:p>
+    <w:p>
+      <w:pPr>
+        <w:spacing w:after="0" w:line="240" w:lineRule="auto"/>
+        <w:jc w:val="both"/>
+        <w:rPr>
+          <w:rFonts w:asciiTheme="majorHAnsi" w:hAnsiTheme="majorHAnsi" w:cstheme="majorHAnsi"/>
+          <w:noProof/>
+          <w:sz w:val="24"/>
+          <w:szCs w:val="24"/>
+          <w:lang w:val="pt-BR" w:bidi="ar-SA"/>
+        </w:rPr>
+      </w:pPr>
+      <w:r>
+        <w:rPr>
+          <w:rFonts w:asciiTheme="majorHAnsi" w:hAnsiTheme="majorHAnsi" w:cstheme="majorHAnsi"/>
+          <w:noProof/>
+          <w:sz w:val="24"/>
+          <w:szCs w:val="24"/>
+          <w:lang w:val="pt-BR" w:bidi="ar-SA"/>
+        </w:rPr>
+        <w:lastRenderedPageBreak/>
+        <w:t>De forma geral: o Processo determina “o que” fazer e o Procedimento “como” fazer.</w:t>
+      </w:r>
+    </w:p>
+    <w:p>
+      <w:pPr>
+        <w:spacing w:after="0" w:line="240" w:lineRule="auto"/>
+        <w:jc w:val="both"/>
+        <w:rPr>
+          <w:rFonts w:asciiTheme="majorHAnsi" w:hAnsiTheme="majorHAnsi" w:cstheme="majorHAnsi"/>
+          <w:noProof/>
+          <w:sz w:val="24"/>
+          <w:szCs w:val="24"/>
+          <w:lang w:val="pt-BR" w:bidi="ar-SA"/>
+        </w:rPr>
+      </w:pPr>
+    </w:p>
+    <w:p>
+      <w:pPr>
+        <w:spacing w:after="0" w:line="240" w:lineRule="auto"/>
+        <w:jc w:val="both"/>
+        <w:rPr>
+          <w:rFonts w:asciiTheme="majorHAnsi" w:hAnsiTheme="majorHAnsi" w:cstheme="majorHAnsi"/>
+          <w:noProof/>
+          <w:sz w:val="24"/>
+          <w:szCs w:val="24"/>
+          <w:lang w:val="pt-BR" w:bidi="ar-SA"/>
+        </w:rPr>
+      </w:pPr>
+      <w:r>
+        <w:rPr>
+          <w:rFonts w:asciiTheme="majorHAnsi" w:hAnsiTheme="majorHAnsi" w:cstheme="majorHAnsi"/>
+          <w:noProof/>
+          <w:sz w:val="24"/>
+          <w:szCs w:val="24"/>
+          <w:lang w:bidi="ar-SA"/>
+        </w:rPr>
+        <w:drawing>
+          <wp:inline distT="0" distB="0" distL="0" distR="0">
+            <wp:extent cx="5400040" cy="1492250"/>
+            <wp:effectExtent l="0" t="0" r="0" b="0"/>
+            <wp:docPr id="22" name="Imagem 22"/>
+            <wp:cNvGraphicFramePr>
+              <a:graphicFrameLocks xmlns:a="http://schemas.openxmlformats.org/drawingml/2006/main" noChangeAspect="1"/>
+            </wp:cNvGraphicFramePr>
+            <a:graphic xmlns:a="http://schemas.openxmlformats.org/drawingml/2006/main">
+              <a:graphicData uri="http://schemas.openxmlformats.org/drawingml/2006/picture">
+                <pic:pic xmlns:pic="http://schemas.openxmlformats.org/drawingml/2006/picture">
+                  <pic:nvPicPr>
+                    <pic:cNvPr id="0" name="Picture 3"/>
+                    <pic:cNvPicPr>
+                      <a:picLocks noChangeAspect="1" noChangeArrowheads="1"/>
+                    </pic:cNvPicPr>
+                  </pic:nvPicPr>
+                  <pic:blipFill>
+                    <a:blip r:embed="rId29">
+                      <a:extLst>
+                        <a:ext uri="{28A0092B-C50C-407E-A947-70E740481C1C}">
+                          <a14:useLocalDpi xmlns:a14="http://schemas.microsoft.com/office/drawing/2010/main" val="0"/>
+                        </a:ext>
+                      </a:extLst>
+                    </a:blip>
+                    <a:srcRect/>
+                    <a:stretch>
+                      <a:fillRect/>
+                    </a:stretch>
+                  </pic:blipFill>
+                  <pic:spPr bwMode="auto">
+                    <a:xfrm>
+                      <a:off x="0" y="0"/>
+                      <a:ext cx="5400040" cy="1492250"/>
+                    </a:xfrm>
+                    <a:prstGeom prst="rect">
+                      <a:avLst/>
+                    </a:prstGeom>
+                    <a:noFill/>
+                    <a:ln>
+                      <a:noFill/>
+                    </a:ln>
+                  </pic:spPr>
+                </pic:pic>
+              </a:graphicData>
+            </a:graphic>
+          </wp:inline>
+        </w:drawing>
+      </w:r>
+    </w:p>
+    <w:p>
+      <w:pPr>
+        <w:spacing w:after="0" w:line="240" w:lineRule="auto"/>
+        <w:jc w:val="both"/>
+        <w:rPr>
+          <w:rFonts w:asciiTheme="majorHAnsi" w:hAnsiTheme="majorHAnsi" w:cstheme="majorHAnsi"/>
+          <w:noProof/>
+          <w:sz w:val="24"/>
+          <w:szCs w:val="24"/>
+          <w:lang w:val="pt-BR" w:bidi="ar-SA"/>
+        </w:rPr>
+      </w:pPr>
+    </w:p>
+    <w:p>
+      <w:pPr>
+        <w:spacing w:after="0" w:line="240" w:lineRule="auto"/>
+        <w:jc w:val="both"/>
+        <w:rPr>
+          <w:rFonts w:asciiTheme="majorHAnsi" w:hAnsiTheme="majorHAnsi" w:cstheme="majorHAnsi"/>
+          <w:noProof/>
+          <w:sz w:val="24"/>
+          <w:szCs w:val="24"/>
+          <w:lang w:val="pt-BR" w:bidi="ar-SA"/>
+        </w:rPr>
+      </w:pPr>
+      <w:r>
+        <w:rPr>
+          <w:rFonts w:asciiTheme="majorHAnsi" w:hAnsiTheme="majorHAnsi" w:cstheme="majorHAnsi"/>
+          <w:noProof/>
+          <w:sz w:val="24"/>
+          <w:szCs w:val="24"/>
+          <w:lang w:val="pt-BR" w:bidi="ar-SA"/>
+        </w:rPr>
+        <w:t>Modelo BIM ou MODELO FEDERADO é formado pela associação dos modelos autorais das disciplinas do projeto.</w:t>
+      </w:r>
+    </w:p>
+    <w:p>
+      <w:pPr>
+        <w:spacing w:after="0" w:line="240" w:lineRule="auto"/>
+        <w:jc w:val="both"/>
+        <w:rPr>
+          <w:rFonts w:asciiTheme="majorHAnsi" w:hAnsiTheme="majorHAnsi" w:cstheme="majorHAnsi"/>
+          <w:noProof/>
+          <w:sz w:val="24"/>
+          <w:szCs w:val="24"/>
+          <w:lang w:val="pt-BR" w:bidi="ar-SA"/>
+        </w:rPr>
+      </w:pPr>
+    </w:p>
+    <w:tbl>
+      <w:tblPr>
+        <w:tblStyle w:val="Tabelacomgrade"/>
+        <w:tblW w:w="0" w:type="auto"/>
+        <w:tblBorders>
+          <w:top w:val="none" w:sz="0" w:space="0" w:color="auto"/>
+          <w:left w:val="none" w:sz="0" w:space="0" w:color="auto"/>
+          <w:bottom w:val="none" w:sz="0" w:space="0" w:color="auto"/>
+          <w:right w:val="none" w:sz="0" w:space="0" w:color="auto"/>
+          <w:insideH w:val="none" w:sz="0" w:space="0" w:color="auto"/>
+          <w:insideV w:val="none" w:sz="0" w:space="0" w:color="auto"/>
+        </w:tblBorders>
+        <w:shd w:val="clear" w:color="auto" w:fill="E7E6E6" w:themeFill="background2"/>
+        <w:tblLook w:val="04A0" w:firstRow="1" w:lastRow="0" w:firstColumn="1" w:lastColumn="0" w:noHBand="0" w:noVBand="1"/>
+      </w:tblPr>
+      <w:tblGrid>
+        <w:gridCol w:w="8720"/>
+      </w:tblGrid>
+      <w:tr>
+        <w:tc>
+          <w:tcPr>
+            <w:tcW w:w="8720" w:type="dxa"/>
+            <w:shd w:val="clear" w:color="auto" w:fill="E7E6E6" w:themeFill="background2"/>
+          </w:tcPr>
+          <w:p>
+            <w:pPr>
+              <w:spacing w:after="0" w:line="240" w:lineRule="auto"/>
+              <w:jc w:val="both"/>
+              <w:rPr>
+                <w:rFonts w:asciiTheme="majorHAnsi" w:hAnsiTheme="majorHAnsi" w:cstheme="majorHAnsi"/>
+                <w:noProof/>
+                <w:sz w:val="24"/>
+                <w:szCs w:val="24"/>
+                <w:lang w:val="pt-BR" w:bidi="ar-SA"/>
+              </w:rPr>
+            </w:pPr>
+          </w:p>
+          <w:p>
+            <w:pPr>
+              <w:spacing w:after="0" w:line="240" w:lineRule="auto"/>
+              <w:jc w:val="both"/>
+              <w:rPr>
+                <w:rFonts w:asciiTheme="majorHAnsi" w:hAnsiTheme="majorHAnsi" w:cstheme="majorHAnsi"/>
+                <w:noProof/>
+                <w:sz w:val="24"/>
+                <w:szCs w:val="24"/>
+                <w:lang w:val="pt-BR" w:bidi="ar-SA"/>
+              </w:rPr>
+            </w:pPr>
+          </w:p>
+          <w:p>
+            <w:pPr>
+              <w:spacing w:after="0" w:line="240" w:lineRule="auto"/>
+              <w:jc w:val="both"/>
+              <w:rPr>
+                <w:rFonts w:asciiTheme="majorHAnsi" w:hAnsiTheme="majorHAnsi" w:cstheme="majorHAnsi"/>
+                <w:noProof/>
+                <w:sz w:val="24"/>
+                <w:szCs w:val="24"/>
+                <w:lang w:val="pt-BR" w:bidi="ar-SA"/>
+              </w:rPr>
+            </w:pPr>
+          </w:p>
+          <w:p>
+            <w:pPr>
+              <w:spacing w:after="0" w:line="240" w:lineRule="auto"/>
+              <w:jc w:val="both"/>
+              <w:rPr>
+                <w:rFonts w:asciiTheme="majorHAnsi" w:hAnsiTheme="majorHAnsi" w:cstheme="majorHAnsi"/>
+                <w:noProof/>
+                <w:sz w:val="24"/>
+                <w:szCs w:val="24"/>
+                <w:lang w:val="pt-BR" w:bidi="ar-SA"/>
+              </w:rPr>
+            </w:pPr>
+            <w:bookmarkStart w:id="0" w:name="_GoBack"/>
+            <w:bookmarkEnd w:id="0"/>
+          </w:p>
+        </w:tc>
+      </w:tr>
+    </w:tbl>
+    <w:p>
+      <w:pPr>
+        <w:spacing w:after="0" w:line="240" w:lineRule="auto"/>
+        <w:jc w:val="both"/>
+        <w:rPr>
+          <w:rFonts w:asciiTheme="majorHAnsi" w:hAnsiTheme="majorHAnsi" w:cstheme="majorHAnsi"/>
+          <w:noProof/>
+          <w:sz w:val="24"/>
+          <w:szCs w:val="24"/>
+          <w:lang w:val="pt-BR" w:bidi="ar-SA"/>
+        </w:rPr>
+      </w:pPr>
+    </w:p>
+    <w:p>
+      <w:pPr>
+        <w:spacing w:after="0" w:line="240" w:lineRule="auto"/>
+        <w:jc w:val="both"/>
+        <w:rPr>
+          <w:rFonts w:asciiTheme="majorHAnsi" w:hAnsiTheme="majorHAnsi" w:cstheme="majorHAnsi"/>
+          <w:noProof/>
+          <w:sz w:val="24"/>
+          <w:szCs w:val="24"/>
+          <w:lang w:val="pt-BR" w:bidi="ar-SA"/>
+        </w:rPr>
+      </w:pPr>
+    </w:p>
+    <w:p>
+      <w:pPr>
+        <w:spacing w:after="0" w:line="240" w:lineRule="auto"/>
+        <w:jc w:val="both"/>
+        <w:rPr>
+          <w:rFonts w:asciiTheme="majorHAnsi" w:hAnsiTheme="majorHAnsi" w:cstheme="majorHAnsi"/>
+          <w:noProof/>
+          <w:sz w:val="24"/>
+          <w:szCs w:val="24"/>
+          <w:lang w:val="pt-BR" w:bidi="ar-SA"/>
+        </w:rPr>
+      </w:pPr>
+      <w:r>
+        <w:rPr>
+          <w:rFonts w:asciiTheme="majorHAnsi" w:hAnsiTheme="majorHAnsi" w:cstheme="majorHAnsi"/>
+          <w:noProof/>
+          <w:sz w:val="24"/>
+          <w:szCs w:val="24"/>
+          <w:lang w:val="pt-BR" w:bidi="ar-SA"/>
+        </w:rPr>
+        <w:t xml:space="preserve"> </w:t>
+      </w:r>
+    </w:p>
+    <w:p>
+      <w:pPr>
+        <w:spacing w:after="0" w:line="240" w:lineRule="auto"/>
+        <w:jc w:val="both"/>
+        <w:rPr>
+          <w:rFonts w:asciiTheme="majorHAnsi" w:hAnsiTheme="majorHAnsi" w:cstheme="majorHAnsi"/>
+          <w:noProof/>
+          <w:sz w:val="24"/>
+          <w:szCs w:val="24"/>
+          <w:lang w:val="pt-BR" w:bidi="ar-SA"/>
+        </w:rPr>
+      </w:pPr>
+    </w:p>
+    <w:p>
+      <w:pPr>
+        <w:spacing w:after="0" w:line="240" w:lineRule="auto"/>
+        <w:jc w:val="both"/>
+        <w:rPr>
+          <w:rFonts w:asciiTheme="majorHAnsi" w:hAnsiTheme="majorHAnsi" w:cstheme="majorHAnsi"/>
+          <w:noProof/>
+          <w:sz w:val="24"/>
+          <w:szCs w:val="24"/>
+          <w:lang w:val="pt-BR" w:bidi="ar-SA"/>
+        </w:rPr>
+      </w:pPr>
     </w:p>
     <w:p>
       <w:pPr>
@@ -7837,8 +9539,8 @@
       </w:pPr>
     </w:p>
     <w:sectPr>
-      <w:headerReference w:type="default" r:id="rId27"/>
-      <w:footerReference w:type="default" r:id="rId28"/>
+      <w:headerReference w:type="default" r:id="rId30"/>
+      <w:footerReference w:type="default" r:id="rId31"/>
       <w:pgSz w:w="11906" w:h="16838"/>
       <w:pgMar w:top="1417" w:right="1701" w:bottom="1417" w:left="1701" w:header="708" w:footer="708" w:gutter="0"/>
       <w:cols w:space="708"/>
@@ -8143,6 +9845,95 @@
 <file path=word/numbering.xml><?xml version="1.0" encoding="utf-8"?>
 <w:numbering xmlns:wpc="http://schemas.microsoft.com/office/word/2010/wordprocessingCanvas" xmlns:mc="http://schemas.openxmlformats.org/markup-compatibility/2006" xmlns:o="urn:schemas-microsoft-com:office:office" xmlns:r="http://schemas.openxmlformats.org/officeDocument/2006/relationships" xmlns:m="http://schemas.openxmlformats.org/officeDocument/2006/math" xmlns:v="urn:schemas-microsoft-com:vml" xmlns:wp14="http://schemas.microsoft.com/office/word/2010/wordprocessingDrawing" xmlns:wp="http://schemas.openxmlformats.org/drawingml/2006/wordprocessingDrawing" xmlns:w10="urn:schemas-microsoft-com:office:word" xmlns:w="http://schemas.openxmlformats.org/wordprocessingml/2006/main" xmlns:w14="http://schemas.microsoft.com/office/word/2010/wordml" xmlns:wpg="http://schemas.microsoft.com/office/word/2010/wordprocessingGroup" xmlns:wpi="http://schemas.microsoft.com/office/word/2010/wordprocessingInk" xmlns:wne="http://schemas.microsoft.com/office/word/2006/wordml" xmlns:wps="http://schemas.microsoft.com/office/word/2010/wordprocessingShape" mc:Ignorable="w14 wp14">
   <w:abstractNum w:abstractNumId="0">
+    <w:nsid w:val="023F64CC"/>
+    <w:multiLevelType w:val="hybridMultilevel"/>
+    <w:tmpl w:val="25FEE5BA"/>
+    <w:lvl w:ilvl="0" w:tplc="99EA5382">
+      <w:start w:val="1"/>
+      <w:numFmt w:val="lowerLetter"/>
+      <w:lvlText w:val="(%1)"/>
+      <w:lvlJc w:val="left"/>
+      <w:pPr>
+        <w:ind w:left="720" w:hanging="360"/>
+      </w:pPr>
+      <w:rPr>
+        <w:rFonts w:hint="default"/>
+      </w:rPr>
+    </w:lvl>
+    <w:lvl w:ilvl="1" w:tplc="04090019" w:tentative="1">
+      <w:start w:val="1"/>
+      <w:numFmt w:val="lowerLetter"/>
+      <w:lvlText w:val="%2."/>
+      <w:lvlJc w:val="left"/>
+      <w:pPr>
+        <w:ind w:left="1440" w:hanging="360"/>
+      </w:pPr>
+    </w:lvl>
+    <w:lvl w:ilvl="2" w:tplc="0409001B" w:tentative="1">
+      <w:start w:val="1"/>
+      <w:numFmt w:val="lowerRoman"/>
+      <w:lvlText w:val="%3."/>
+      <w:lvlJc w:val="right"/>
+      <w:pPr>
+        <w:ind w:left="2160" w:hanging="180"/>
+      </w:pPr>
+    </w:lvl>
+    <w:lvl w:ilvl="3" w:tplc="0409000F" w:tentative="1">
+      <w:start w:val="1"/>
+      <w:numFmt w:val="decimal"/>
+      <w:lvlText w:val="%4."/>
+      <w:lvlJc w:val="left"/>
+      <w:pPr>
+        <w:ind w:left="2880" w:hanging="360"/>
+      </w:pPr>
+    </w:lvl>
+    <w:lvl w:ilvl="4" w:tplc="04090019" w:tentative="1">
+      <w:start w:val="1"/>
+      <w:numFmt w:val="lowerLetter"/>
+      <w:lvlText w:val="%5."/>
+      <w:lvlJc w:val="left"/>
+      <w:pPr>
+        <w:ind w:left="3600" w:hanging="360"/>
+      </w:pPr>
+    </w:lvl>
+    <w:lvl w:ilvl="5" w:tplc="0409001B" w:tentative="1">
+      <w:start w:val="1"/>
+      <w:numFmt w:val="lowerRoman"/>
+      <w:lvlText w:val="%6."/>
+      <w:lvlJc w:val="right"/>
+      <w:pPr>
+        <w:ind w:left="4320" w:hanging="180"/>
+      </w:pPr>
+    </w:lvl>
+    <w:lvl w:ilvl="6" w:tplc="0409000F" w:tentative="1">
+      <w:start w:val="1"/>
+      <w:numFmt w:val="decimal"/>
+      <w:lvlText w:val="%7."/>
+      <w:lvlJc w:val="left"/>
+      <w:pPr>
+        <w:ind w:left="5040" w:hanging="360"/>
+      </w:pPr>
+    </w:lvl>
+    <w:lvl w:ilvl="7" w:tplc="04090019" w:tentative="1">
+      <w:start w:val="1"/>
+      <w:numFmt w:val="lowerLetter"/>
+      <w:lvlText w:val="%8."/>
+      <w:lvlJc w:val="left"/>
+      <w:pPr>
+        <w:ind w:left="5760" w:hanging="360"/>
+      </w:pPr>
+    </w:lvl>
+    <w:lvl w:ilvl="8" w:tplc="0409001B" w:tentative="1">
+      <w:start w:val="1"/>
+      <w:numFmt w:val="lowerRoman"/>
+      <w:lvlText w:val="%9."/>
+      <w:lvlJc w:val="right"/>
+      <w:pPr>
+        <w:ind w:left="6480" w:hanging="180"/>
+      </w:pPr>
+    </w:lvl>
+  </w:abstractNum>
+  <w:abstractNum w:abstractNumId="1">
     <w:nsid w:val="04F5641D"/>
     <w:multiLevelType w:val="hybridMultilevel"/>
     <w:tmpl w:val="22441558"/>
@@ -8255,7 +10046,7 @@
       </w:rPr>
     </w:lvl>
   </w:abstractNum>
-  <w:abstractNum w:abstractNumId="1">
+  <w:abstractNum w:abstractNumId="2">
     <w:nsid w:val="05234A44"/>
     <w:multiLevelType w:val="hybridMultilevel"/>
     <w:tmpl w:val="BFD6EA1E"/>
@@ -8368,7 +10159,7 @@
       </w:rPr>
     </w:lvl>
   </w:abstractNum>
-  <w:abstractNum w:abstractNumId="2">
+  <w:abstractNum w:abstractNumId="3">
     <w:nsid w:val="11D9738C"/>
     <w:multiLevelType w:val="hybridMultilevel"/>
     <w:tmpl w:val="7BFE1CF4"/>
@@ -8457,7 +10248,7 @@
       </w:pPr>
     </w:lvl>
   </w:abstractNum>
-  <w:abstractNum w:abstractNumId="3">
+  <w:abstractNum w:abstractNumId="4">
     <w:nsid w:val="162F48B3"/>
     <w:multiLevelType w:val="hybridMultilevel"/>
     <w:tmpl w:val="69E4C900"/>
@@ -8546,7 +10337,7 @@
       </w:pPr>
     </w:lvl>
   </w:abstractNum>
-  <w:abstractNum w:abstractNumId="4">
+  <w:abstractNum w:abstractNumId="5">
     <w:nsid w:val="20022D64"/>
     <w:multiLevelType w:val="hybridMultilevel"/>
     <w:tmpl w:val="FD4E3880"/>
@@ -8635,7 +10426,7 @@
       </w:pPr>
     </w:lvl>
   </w:abstractNum>
-  <w:abstractNum w:abstractNumId="5">
+  <w:abstractNum w:abstractNumId="6">
     <w:nsid w:val="267F1D58"/>
     <w:multiLevelType w:val="hybridMultilevel"/>
     <w:tmpl w:val="F86868E8"/>
@@ -8724,7 +10515,96 @@
       </w:pPr>
     </w:lvl>
   </w:abstractNum>
-  <w:abstractNum w:abstractNumId="6">
+  <w:abstractNum w:abstractNumId="7">
+    <w:nsid w:val="377956D9"/>
+    <w:multiLevelType w:val="hybridMultilevel"/>
+    <w:tmpl w:val="272E5B70"/>
+    <w:lvl w:ilvl="0" w:tplc="6BD062E4">
+      <w:start w:val="1"/>
+      <w:numFmt w:val="lowerLetter"/>
+      <w:lvlText w:val="(%1)"/>
+      <w:lvlJc w:val="left"/>
+      <w:pPr>
+        <w:ind w:left="720" w:hanging="360"/>
+      </w:pPr>
+      <w:rPr>
+        <w:rFonts w:hint="default"/>
+      </w:rPr>
+    </w:lvl>
+    <w:lvl w:ilvl="1" w:tplc="04090019" w:tentative="1">
+      <w:start w:val="1"/>
+      <w:numFmt w:val="lowerLetter"/>
+      <w:lvlText w:val="%2."/>
+      <w:lvlJc w:val="left"/>
+      <w:pPr>
+        <w:ind w:left="1440" w:hanging="360"/>
+      </w:pPr>
+    </w:lvl>
+    <w:lvl w:ilvl="2" w:tplc="0409001B" w:tentative="1">
+      <w:start w:val="1"/>
+      <w:numFmt w:val="lowerRoman"/>
+      <w:lvlText w:val="%3."/>
+      <w:lvlJc w:val="right"/>
+      <w:pPr>
+        <w:ind w:left="2160" w:hanging="180"/>
+      </w:pPr>
+    </w:lvl>
+    <w:lvl w:ilvl="3" w:tplc="0409000F" w:tentative="1">
+      <w:start w:val="1"/>
+      <w:numFmt w:val="decimal"/>
+      <w:lvlText w:val="%4."/>
+      <w:lvlJc w:val="left"/>
+      <w:pPr>
+        <w:ind w:left="2880" w:hanging="360"/>
+      </w:pPr>
+    </w:lvl>
+    <w:lvl w:ilvl="4" w:tplc="04090019" w:tentative="1">
+      <w:start w:val="1"/>
+      <w:numFmt w:val="lowerLetter"/>
+      <w:lvlText w:val="%5."/>
+      <w:lvlJc w:val="left"/>
+      <w:pPr>
+        <w:ind w:left="3600" w:hanging="360"/>
+      </w:pPr>
+    </w:lvl>
+    <w:lvl w:ilvl="5" w:tplc="0409001B" w:tentative="1">
+      <w:start w:val="1"/>
+      <w:numFmt w:val="lowerRoman"/>
+      <w:lvlText w:val="%6."/>
+      <w:lvlJc w:val="right"/>
+      <w:pPr>
+        <w:ind w:left="4320" w:hanging="180"/>
+      </w:pPr>
+    </w:lvl>
+    <w:lvl w:ilvl="6" w:tplc="0409000F" w:tentative="1">
+      <w:start w:val="1"/>
+      <w:numFmt w:val="decimal"/>
+      <w:lvlText w:val="%7."/>
+      <w:lvlJc w:val="left"/>
+      <w:pPr>
+        <w:ind w:left="5040" w:hanging="360"/>
+      </w:pPr>
+    </w:lvl>
+    <w:lvl w:ilvl="7" w:tplc="04090019" w:tentative="1">
+      <w:start w:val="1"/>
+      <w:numFmt w:val="lowerLetter"/>
+      <w:lvlText w:val="%8."/>
+      <w:lvlJc w:val="left"/>
+      <w:pPr>
+        <w:ind w:left="5760" w:hanging="360"/>
+      </w:pPr>
+    </w:lvl>
+    <w:lvl w:ilvl="8" w:tplc="0409001B" w:tentative="1">
+      <w:start w:val="1"/>
+      <w:numFmt w:val="lowerRoman"/>
+      <w:lvlText w:val="%9."/>
+      <w:lvlJc w:val="right"/>
+      <w:pPr>
+        <w:ind w:left="6480" w:hanging="180"/>
+      </w:pPr>
+    </w:lvl>
+  </w:abstractNum>
+  <w:abstractNum w:abstractNumId="8">
     <w:nsid w:val="3BB001EC"/>
     <w:multiLevelType w:val="hybridMultilevel"/>
     <w:tmpl w:val="A706FD8A"/>
@@ -8837,7 +10717,7 @@
       </w:rPr>
     </w:lvl>
   </w:abstractNum>
-  <w:abstractNum w:abstractNumId="7">
+  <w:abstractNum w:abstractNumId="9">
     <w:nsid w:val="45E821B3"/>
     <w:multiLevelType w:val="hybridMultilevel"/>
     <w:tmpl w:val="07CA52A0"/>
@@ -8923,7 +10803,7 @@
       </w:pPr>
     </w:lvl>
   </w:abstractNum>
-  <w:abstractNum w:abstractNumId="8">
+  <w:abstractNum w:abstractNumId="10">
     <w:nsid w:val="4EFD7C98"/>
     <w:multiLevelType w:val="hybridMultilevel"/>
     <w:tmpl w:val="29C24EA6"/>
@@ -9009,7 +10889,7 @@
       </w:pPr>
     </w:lvl>
   </w:abstractNum>
-  <w:abstractNum w:abstractNumId="9">
+  <w:abstractNum w:abstractNumId="11">
     <w:nsid w:val="5CEA3726"/>
     <w:multiLevelType w:val="hybridMultilevel"/>
     <w:tmpl w:val="3410CC26"/>
@@ -9099,34 +10979,40 @@
     </w:lvl>
   </w:abstractNum>
   <w:num w:numId="1">
+    <w:abstractNumId w:val="11"/>
+  </w:num>
+  <w:num w:numId="2">
+    <w:abstractNumId w:val="10"/>
+  </w:num>
+  <w:num w:numId="3">
     <w:abstractNumId w:val="9"/>
   </w:num>
-  <w:num w:numId="2">
+  <w:num w:numId="4">
+    <w:abstractNumId w:val="5"/>
+  </w:num>
+  <w:num w:numId="5">
+    <w:abstractNumId w:val="4"/>
+  </w:num>
+  <w:num w:numId="6">
+    <w:abstractNumId w:val="3"/>
+  </w:num>
+  <w:num w:numId="7">
+    <w:abstractNumId w:val="6"/>
+  </w:num>
+  <w:num w:numId="8">
     <w:abstractNumId w:val="8"/>
   </w:num>
-  <w:num w:numId="3">
-    <w:abstractNumId w:val="7"/>
+  <w:num w:numId="9">
+    <w:abstractNumId w:val="1"/>
   </w:num>
-  <w:num w:numId="4">
-    <w:abstractNumId w:val="4"/>
-  </w:num>
-  <w:num w:numId="5">
-    <w:abstractNumId w:val="3"/>
-  </w:num>
-  <w:num w:numId="6">
+  <w:num w:numId="10">
     <w:abstractNumId w:val="2"/>
   </w:num>
-  <w:num w:numId="7">
-    <w:abstractNumId w:val="5"/>
-  </w:num>
-  <w:num w:numId="8">
-    <w:abstractNumId w:val="6"/>
-  </w:num>
-  <w:num w:numId="9">
+  <w:num w:numId="11">
     <w:abstractNumId w:val="0"/>
   </w:num>
-  <w:num w:numId="10">
-    <w:abstractNumId w:val="1"/>
+  <w:num w:numId="12">
+    <w:abstractNumId w:val="7"/>
   </w:num>
 </w:numbering>
 </file>
@@ -11507,7 +13393,7 @@
 </file>
 
 <file path=customXml/itemProps1.xml><?xml version="1.0" encoding="utf-8"?>
-<ds:datastoreItem xmlns:ds="http://schemas.openxmlformats.org/officeDocument/2006/customXml" ds:itemID="{BC9F9241-10BE-433A-9909-DA4F4C344BD2}">
+<ds:datastoreItem xmlns:ds="http://schemas.openxmlformats.org/officeDocument/2006/customXml" ds:itemID="{B5BAF9DB-A0C2-4762-B5AE-357C4BEF837A}">
   <ds:schemaRefs>
     <ds:schemaRef ds:uri="http://schemas.openxmlformats.org/officeDocument/2006/bibliography"/>
   </ds:schemaRefs>

</xml_diff>

<commit_message>
teste unidade 3 - gestão de projetos
</commit_message>
<xml_diff>
--- a/04_gestao_projetos/gestão_projetos_notas_aula.docx
+++ b/04_gestao_projetos/gestão_projetos_notas_aula.docx
@@ -9349,8 +9349,51 @@
               <w:rPr>
                 <w:rFonts w:asciiTheme="majorHAnsi" w:hAnsiTheme="majorHAnsi" w:cstheme="majorHAnsi"/>
                 <w:noProof/>
-                <w:sz w:val="24"/>
-                <w:szCs w:val="24"/>
+                <w:sz w:val="20"/>
+                <w:szCs w:val="20"/>
+                <w:lang w:val="pt-BR" w:bidi="ar-SA"/>
+              </w:rPr>
+            </w:pPr>
+            <w:r>
+              <w:rPr>
+                <w:rFonts w:asciiTheme="majorHAnsi" w:hAnsiTheme="majorHAnsi" w:cstheme="majorHAnsi"/>
+                <w:noProof/>
+                <w:sz w:val="20"/>
+                <w:szCs w:val="20"/>
+                <w:lang w:val="pt-BR" w:bidi="ar-SA"/>
+              </w:rPr>
+              <w:t>Pergunta</w:t>
+            </w:r>
+            <w:r>
+              <w:rPr>
+                <w:rFonts w:asciiTheme="majorHAnsi" w:hAnsiTheme="majorHAnsi" w:cstheme="majorHAnsi"/>
+                <w:noProof/>
+                <w:sz w:val="20"/>
+                <w:szCs w:val="20"/>
+                <w:lang w:val="pt-BR" w:bidi="ar-SA"/>
+              </w:rPr>
+              <w:t xml:space="preserve"> 1 - </w:t>
+            </w:r>
+            <w:r>
+              <w:rPr>
+                <w:rFonts w:asciiTheme="majorHAnsi" w:hAnsiTheme="majorHAnsi" w:cstheme="majorHAnsi"/>
+                <w:noProof/>
+                <w:sz w:val="20"/>
+                <w:szCs w:val="20"/>
+                <w:lang w:val="pt-BR" w:bidi="ar-SA"/>
+              </w:rPr>
+              <w:t>A respeito da Modelagem de Informação da Construção (Building Information Modeling - BIM), assinale a alternativa correta.</w:t>
+            </w:r>
+          </w:p>
+          <w:p>
+            <w:pPr>
+              <w:spacing w:after="0" w:line="240" w:lineRule="auto"/>
+              <w:jc w:val="both"/>
+              <w:rPr>
+                <w:rFonts w:asciiTheme="majorHAnsi" w:hAnsiTheme="majorHAnsi" w:cstheme="majorHAnsi"/>
+                <w:noProof/>
+                <w:sz w:val="20"/>
+                <w:szCs w:val="20"/>
                 <w:lang w:val="pt-BR" w:bidi="ar-SA"/>
               </w:rPr>
             </w:pPr>
@@ -9362,8 +9405,31 @@
               <w:rPr>
                 <w:rFonts w:asciiTheme="majorHAnsi" w:hAnsiTheme="majorHAnsi" w:cstheme="majorHAnsi"/>
                 <w:noProof/>
-                <w:sz w:val="24"/>
-                <w:szCs w:val="24"/>
+                <w:sz w:val="20"/>
+                <w:szCs w:val="20"/>
+                <w:lang w:val="pt-BR" w:bidi="ar-SA"/>
+              </w:rPr>
+            </w:pPr>
+            <w:r>
+              <w:rPr>
+                <w:rFonts w:asciiTheme="majorHAnsi" w:hAnsiTheme="majorHAnsi" w:cstheme="majorHAnsi"/>
+                <w:noProof/>
+                <w:sz w:val="20"/>
+                <w:szCs w:val="20"/>
+                <w:lang w:val="pt-BR" w:bidi="ar-SA"/>
+              </w:rPr>
+              <w:t>Com a tecnologia BIM é possível construir um modelo virtual digital da edificação que contempla sua geometria precisa, assim como outros dados relevantes para suporte à construção.</w:t>
+            </w:r>
+          </w:p>
+          <w:p>
+            <w:pPr>
+              <w:spacing w:after="0" w:line="240" w:lineRule="auto"/>
+              <w:jc w:val="both"/>
+              <w:rPr>
+                <w:rFonts w:asciiTheme="majorHAnsi" w:hAnsiTheme="majorHAnsi" w:cstheme="majorHAnsi"/>
+                <w:noProof/>
+                <w:sz w:val="20"/>
+                <w:szCs w:val="20"/>
                 <w:lang w:val="pt-BR" w:bidi="ar-SA"/>
               </w:rPr>
             </w:pPr>
@@ -9375,8 +9441,41 @@
               <w:rPr>
                 <w:rFonts w:asciiTheme="majorHAnsi" w:hAnsiTheme="majorHAnsi" w:cstheme="majorHAnsi"/>
                 <w:noProof/>
-                <w:sz w:val="24"/>
-                <w:szCs w:val="24"/>
+                <w:sz w:val="20"/>
+                <w:szCs w:val="20"/>
+                <w:lang w:val="pt-BR" w:bidi="ar-SA"/>
+              </w:rPr>
+            </w:pPr>
+            <w:r>
+              <w:rPr>
+                <w:rFonts w:asciiTheme="majorHAnsi" w:hAnsiTheme="majorHAnsi" w:cstheme="majorHAnsi"/>
+                <w:noProof/>
+                <w:sz w:val="20"/>
+                <w:szCs w:val="20"/>
+                <w:lang w:val="pt-BR" w:bidi="ar-SA"/>
+              </w:rPr>
+              <w:t xml:space="preserve">Pergunta 2 - </w:t>
+            </w:r>
+            <w:r>
+              <w:rPr>
+                <w:rFonts w:asciiTheme="majorHAnsi" w:hAnsiTheme="majorHAnsi" w:cstheme="majorHAnsi"/>
+                <w:noProof/>
+                <w:sz w:val="20"/>
+                <w:szCs w:val="20"/>
+                <w:lang w:val="pt-BR" w:bidi="ar-SA"/>
+              </w:rPr>
+              <w:t>“A adoção de sistemas BIM aponta para a necessidade de revisão do processo de projeto e sua gestão na construção civil. A colaboração entre os membros das equipes de projeto passa a girar em torno de um modelo baseado nas informações necessárias para o planejamento e construção de um edifício. Nesse contexto, o envolvimento dos profissionais durante as fases de orçamento e concepção de projetos, de planejamento e de construção mostra‐se adequado à formação de um modelo consistente do edifício.” (Coelho e Novaes, 2008)</w:t>
+            </w:r>
+          </w:p>
+          <w:p>
+            <w:pPr>
+              <w:spacing w:after="0" w:line="240" w:lineRule="auto"/>
+              <w:jc w:val="both"/>
+              <w:rPr>
+                <w:rFonts w:asciiTheme="majorHAnsi" w:hAnsiTheme="majorHAnsi" w:cstheme="majorHAnsi"/>
+                <w:noProof/>
+                <w:sz w:val="20"/>
+                <w:szCs w:val="20"/>
                 <w:lang w:val="pt-BR" w:bidi="ar-SA"/>
               </w:rPr>
             </w:pPr>
@@ -9388,11 +9487,589 @@
               <w:rPr>
                 <w:rFonts w:asciiTheme="majorHAnsi" w:hAnsiTheme="majorHAnsi" w:cstheme="majorHAnsi"/>
                 <w:noProof/>
-                <w:sz w:val="24"/>
-                <w:szCs w:val="24"/>
+                <w:sz w:val="20"/>
+                <w:szCs w:val="20"/>
                 <w:lang w:val="pt-BR" w:bidi="ar-SA"/>
               </w:rPr>
             </w:pPr>
+            <w:r>
+              <w:rPr>
+                <w:rFonts w:asciiTheme="majorHAnsi" w:hAnsiTheme="majorHAnsi" w:cstheme="majorHAnsi"/>
+                <w:noProof/>
+                <w:sz w:val="20"/>
+                <w:szCs w:val="20"/>
+                <w:lang w:val="pt-BR" w:bidi="ar-SA"/>
+              </w:rPr>
+              <w:t>Diante à afirmativa, entende-se que a colaboração deva ser um processo presente em projetos BIM. É correto afirmar que o trabalho colaborativo tenha o seguinte entendimento:</w:t>
+            </w:r>
+          </w:p>
+          <w:p>
+            <w:pPr>
+              <w:spacing w:after="0" w:line="240" w:lineRule="auto"/>
+              <w:jc w:val="both"/>
+              <w:rPr>
+                <w:rFonts w:asciiTheme="majorHAnsi" w:hAnsiTheme="majorHAnsi" w:cstheme="majorHAnsi"/>
+                <w:noProof/>
+                <w:sz w:val="20"/>
+                <w:szCs w:val="20"/>
+                <w:lang w:val="pt-BR" w:bidi="ar-SA"/>
+              </w:rPr>
+            </w:pPr>
+          </w:p>
+          <w:p>
+            <w:pPr>
+              <w:spacing w:after="0" w:line="240" w:lineRule="auto"/>
+              <w:jc w:val="both"/>
+              <w:rPr>
+                <w:rFonts w:asciiTheme="majorHAnsi" w:hAnsiTheme="majorHAnsi" w:cstheme="majorHAnsi"/>
+                <w:noProof/>
+                <w:sz w:val="20"/>
+                <w:szCs w:val="20"/>
+                <w:lang w:val="pt-BR" w:bidi="ar-SA"/>
+              </w:rPr>
+            </w:pPr>
+            <w:r>
+              <w:rPr>
+                <w:rFonts w:asciiTheme="majorHAnsi" w:hAnsiTheme="majorHAnsi" w:cstheme="majorHAnsi"/>
+                <w:noProof/>
+                <w:sz w:val="20"/>
+                <w:szCs w:val="20"/>
+                <w:lang w:val="pt-BR" w:bidi="ar-SA"/>
+              </w:rPr>
+              <w:t xml:space="preserve">- </w:t>
+            </w:r>
+            <w:r>
+              <w:rPr>
+                <w:rFonts w:asciiTheme="majorHAnsi" w:hAnsiTheme="majorHAnsi" w:cstheme="majorHAnsi"/>
+                <w:noProof/>
+                <w:sz w:val="20"/>
+                <w:szCs w:val="20"/>
+                <w:lang w:val="pt-BR" w:bidi="ar-SA"/>
+              </w:rPr>
+              <w:t>um processo em que entidades compartilham informações, recursos e responsabilidades, em conjunto, planejando, implantando e avaliando um programa de atividades para alcançarem um objetivo comum.</w:t>
+            </w:r>
+          </w:p>
+          <w:p>
+            <w:pPr>
+              <w:spacing w:after="0" w:line="240" w:lineRule="auto"/>
+              <w:jc w:val="both"/>
+              <w:rPr>
+                <w:rFonts w:asciiTheme="majorHAnsi" w:hAnsiTheme="majorHAnsi" w:cstheme="majorHAnsi"/>
+                <w:noProof/>
+                <w:sz w:val="20"/>
+                <w:szCs w:val="20"/>
+                <w:lang w:val="pt-BR" w:bidi="ar-SA"/>
+              </w:rPr>
+            </w:pPr>
+          </w:p>
+          <w:p>
+            <w:pPr>
+              <w:spacing w:after="0" w:line="240" w:lineRule="auto"/>
+              <w:jc w:val="both"/>
+              <w:rPr>
+                <w:rFonts w:asciiTheme="majorHAnsi" w:hAnsiTheme="majorHAnsi" w:cstheme="majorHAnsi"/>
+                <w:noProof/>
+                <w:sz w:val="20"/>
+                <w:szCs w:val="20"/>
+                <w:lang w:val="pt-BR" w:bidi="ar-SA"/>
+              </w:rPr>
+            </w:pPr>
+            <w:r>
+              <w:rPr>
+                <w:rFonts w:asciiTheme="majorHAnsi" w:hAnsiTheme="majorHAnsi" w:cstheme="majorHAnsi"/>
+                <w:noProof/>
+                <w:sz w:val="20"/>
+                <w:szCs w:val="20"/>
+                <w:lang w:val="pt-BR" w:bidi="ar-SA"/>
+              </w:rPr>
+              <w:t xml:space="preserve">Pergunta 3 - </w:t>
+            </w:r>
+            <w:r>
+              <w:rPr>
+                <w:rFonts w:asciiTheme="majorHAnsi" w:hAnsiTheme="majorHAnsi" w:cstheme="majorHAnsi"/>
+                <w:noProof/>
+                <w:sz w:val="20"/>
+                <w:szCs w:val="20"/>
+                <w:lang w:val="pt-BR" w:bidi="ar-SA"/>
+              </w:rPr>
+              <w:t>O coordenador de projetos tem grande influência sobre o resultado do projeto, sobretudo em projetos BIM que requerem uma dinâmica construtiva e colaborativa.</w:t>
+            </w:r>
+          </w:p>
+          <w:p>
+            <w:pPr>
+              <w:spacing w:after="0" w:line="240" w:lineRule="auto"/>
+              <w:jc w:val="both"/>
+              <w:rPr>
+                <w:rFonts w:asciiTheme="majorHAnsi" w:hAnsiTheme="majorHAnsi" w:cstheme="majorHAnsi"/>
+                <w:noProof/>
+                <w:sz w:val="20"/>
+                <w:szCs w:val="20"/>
+                <w:lang w:val="pt-BR" w:bidi="ar-SA"/>
+              </w:rPr>
+            </w:pPr>
+          </w:p>
+          <w:p>
+            <w:pPr>
+              <w:spacing w:after="0" w:line="240" w:lineRule="auto"/>
+              <w:jc w:val="both"/>
+              <w:rPr>
+                <w:rFonts w:asciiTheme="majorHAnsi" w:hAnsiTheme="majorHAnsi" w:cstheme="majorHAnsi"/>
+                <w:noProof/>
+                <w:sz w:val="20"/>
+                <w:szCs w:val="20"/>
+                <w:lang w:val="pt-BR" w:bidi="ar-SA"/>
+              </w:rPr>
+            </w:pPr>
+            <w:r>
+              <w:rPr>
+                <w:rFonts w:asciiTheme="majorHAnsi" w:hAnsiTheme="majorHAnsi" w:cstheme="majorHAnsi"/>
+                <w:noProof/>
+                <w:sz w:val="20"/>
+                <w:szCs w:val="20"/>
+                <w:lang w:val="pt-BR" w:bidi="ar-SA"/>
+              </w:rPr>
+              <w:t>Sobre as competências do coordenador é incorreto afirmar:</w:t>
+            </w:r>
+          </w:p>
+          <w:p>
+            <w:pPr>
+              <w:spacing w:after="0" w:line="240" w:lineRule="auto"/>
+              <w:jc w:val="both"/>
+              <w:rPr>
+                <w:rFonts w:asciiTheme="majorHAnsi" w:hAnsiTheme="majorHAnsi" w:cstheme="majorHAnsi"/>
+                <w:noProof/>
+                <w:sz w:val="20"/>
+                <w:szCs w:val="20"/>
+                <w:lang w:val="pt-BR" w:bidi="ar-SA"/>
+              </w:rPr>
+            </w:pPr>
+          </w:p>
+          <w:p>
+            <w:pPr>
+              <w:spacing w:after="0" w:line="240" w:lineRule="auto"/>
+              <w:jc w:val="both"/>
+              <w:rPr>
+                <w:rFonts w:asciiTheme="majorHAnsi" w:hAnsiTheme="majorHAnsi" w:cstheme="majorHAnsi"/>
+                <w:noProof/>
+                <w:sz w:val="20"/>
+                <w:szCs w:val="20"/>
+                <w:lang w:val="pt-BR" w:bidi="ar-SA"/>
+              </w:rPr>
+            </w:pPr>
+            <w:r>
+              <w:rPr>
+                <w:rFonts w:asciiTheme="majorHAnsi" w:hAnsiTheme="majorHAnsi" w:cstheme="majorHAnsi"/>
+                <w:noProof/>
+                <w:sz w:val="20"/>
+                <w:szCs w:val="20"/>
+                <w:lang w:val="pt-BR" w:bidi="ar-SA"/>
+              </w:rPr>
+              <w:t>Tem capacidade para execução de todas soluções de disciplinas técnicas envolvidas, sendo um único responsável técnico no projeto.</w:t>
+            </w:r>
+          </w:p>
+          <w:p>
+            <w:pPr>
+              <w:spacing w:after="0" w:line="240" w:lineRule="auto"/>
+              <w:jc w:val="both"/>
+              <w:rPr>
+                <w:rFonts w:asciiTheme="majorHAnsi" w:hAnsiTheme="majorHAnsi" w:cstheme="majorHAnsi"/>
+                <w:noProof/>
+                <w:sz w:val="20"/>
+                <w:szCs w:val="20"/>
+                <w:lang w:val="pt-BR" w:bidi="ar-SA"/>
+              </w:rPr>
+            </w:pPr>
+          </w:p>
+          <w:p>
+            <w:pPr>
+              <w:spacing w:after="0" w:line="240" w:lineRule="auto"/>
+              <w:jc w:val="both"/>
+              <w:rPr>
+                <w:rFonts w:asciiTheme="majorHAnsi" w:hAnsiTheme="majorHAnsi" w:cstheme="majorHAnsi"/>
+                <w:noProof/>
+                <w:sz w:val="20"/>
+                <w:szCs w:val="20"/>
+                <w:lang w:val="pt-BR" w:bidi="ar-SA"/>
+              </w:rPr>
+            </w:pPr>
+            <w:r>
+              <w:rPr>
+                <w:rFonts w:asciiTheme="majorHAnsi" w:hAnsiTheme="majorHAnsi" w:cstheme="majorHAnsi"/>
+                <w:noProof/>
+                <w:sz w:val="20"/>
+                <w:szCs w:val="20"/>
+                <w:lang w:val="pt-BR" w:bidi="ar-SA"/>
+              </w:rPr>
+              <w:t xml:space="preserve">Pergunta 4 - </w:t>
+            </w:r>
+            <w:r>
+              <w:rPr>
+                <w:rFonts w:asciiTheme="majorHAnsi" w:hAnsiTheme="majorHAnsi" w:cstheme="majorHAnsi"/>
+                <w:noProof/>
+                <w:sz w:val="20"/>
+                <w:szCs w:val="20"/>
+                <w:lang w:val="pt-BR" w:bidi="ar-SA"/>
+              </w:rPr>
+              <w:t>Embora, muitas vezes, os conceitos de gerenciamento, coordenação e compatibilização de projetos sejam utilizados como sinônimos, há grande distinção entre estas competências. Pode-se afirmar:</w:t>
+            </w:r>
+          </w:p>
+          <w:p>
+            <w:pPr>
+              <w:spacing w:after="0" w:line="240" w:lineRule="auto"/>
+              <w:jc w:val="both"/>
+              <w:rPr>
+                <w:rFonts w:asciiTheme="majorHAnsi" w:hAnsiTheme="majorHAnsi" w:cstheme="majorHAnsi"/>
+                <w:noProof/>
+                <w:sz w:val="20"/>
+                <w:szCs w:val="20"/>
+                <w:lang w:val="pt-BR" w:bidi="ar-SA"/>
+              </w:rPr>
+            </w:pPr>
+          </w:p>
+          <w:p>
+            <w:pPr>
+              <w:spacing w:after="0" w:line="240" w:lineRule="auto"/>
+              <w:jc w:val="both"/>
+              <w:rPr>
+                <w:rFonts w:asciiTheme="majorHAnsi" w:hAnsiTheme="majorHAnsi" w:cstheme="majorHAnsi"/>
+                <w:noProof/>
+                <w:sz w:val="20"/>
+                <w:szCs w:val="20"/>
+                <w:lang w:val="pt-BR" w:bidi="ar-SA"/>
+              </w:rPr>
+            </w:pPr>
+            <w:r>
+              <w:rPr>
+                <w:rFonts w:asciiTheme="majorHAnsi" w:hAnsiTheme="majorHAnsi" w:cstheme="majorHAnsi"/>
+                <w:noProof/>
+                <w:sz w:val="20"/>
+                <w:szCs w:val="20"/>
+                <w:lang w:val="pt-BR" w:bidi="ar-SA"/>
+              </w:rPr>
+              <w:t>I) Coordenação de projetos, de acordo com ABNT NBR 16636-1, é uma atividade técnica, realizada por profissional habilitado, voltada a coordenar e efetuar análise crítica das interfaces dos projetos das diversas especialidades voltadas a uma construção e assessorar a gestão do empreendedor e as demandas dos profissionais envolvidos na realização da obra.</w:t>
+            </w:r>
+          </w:p>
+          <w:p>
+            <w:pPr>
+              <w:spacing w:after="0" w:line="240" w:lineRule="auto"/>
+              <w:jc w:val="both"/>
+              <w:rPr>
+                <w:rFonts w:asciiTheme="majorHAnsi" w:hAnsiTheme="majorHAnsi" w:cstheme="majorHAnsi"/>
+                <w:noProof/>
+                <w:sz w:val="20"/>
+                <w:szCs w:val="20"/>
+                <w:lang w:val="pt-BR" w:bidi="ar-SA"/>
+              </w:rPr>
+            </w:pPr>
+          </w:p>
+          <w:p>
+            <w:pPr>
+              <w:spacing w:after="0" w:line="240" w:lineRule="auto"/>
+              <w:jc w:val="both"/>
+              <w:rPr>
+                <w:rFonts w:asciiTheme="majorHAnsi" w:hAnsiTheme="majorHAnsi" w:cstheme="majorHAnsi"/>
+                <w:noProof/>
+                <w:sz w:val="20"/>
+                <w:szCs w:val="20"/>
+                <w:lang w:val="pt-BR" w:bidi="ar-SA"/>
+              </w:rPr>
+            </w:pPr>
+            <w:r>
+              <w:rPr>
+                <w:rFonts w:asciiTheme="majorHAnsi" w:hAnsiTheme="majorHAnsi" w:cstheme="majorHAnsi"/>
+                <w:noProof/>
+                <w:sz w:val="20"/>
+                <w:szCs w:val="20"/>
+                <w:lang w:val="pt-BR" w:bidi="ar-SA"/>
+              </w:rPr>
+              <w:lastRenderedPageBreak/>
+              <w:t>II) Compatibilização de projetos, é a atividade de gerenciar e integrar os vários projetos de determinada obra, visando o perfeito ajuste entre os mesmos, com objetivo de minimizar os conflitos existentes, simplificando a execução, otimizando e racionalizando os materiais, o tempo, a mão de obra, e por final a manutenção.</w:t>
+            </w:r>
+          </w:p>
+          <w:p>
+            <w:pPr>
+              <w:spacing w:after="0" w:line="240" w:lineRule="auto"/>
+              <w:jc w:val="both"/>
+              <w:rPr>
+                <w:rFonts w:asciiTheme="majorHAnsi" w:hAnsiTheme="majorHAnsi" w:cstheme="majorHAnsi"/>
+                <w:noProof/>
+                <w:sz w:val="20"/>
+                <w:szCs w:val="20"/>
+                <w:lang w:val="pt-BR" w:bidi="ar-SA"/>
+              </w:rPr>
+            </w:pPr>
+          </w:p>
+          <w:p>
+            <w:pPr>
+              <w:spacing w:after="0" w:line="240" w:lineRule="auto"/>
+              <w:jc w:val="both"/>
+              <w:rPr>
+                <w:rFonts w:asciiTheme="majorHAnsi" w:hAnsiTheme="majorHAnsi" w:cstheme="majorHAnsi"/>
+                <w:noProof/>
+                <w:sz w:val="20"/>
+                <w:szCs w:val="20"/>
+                <w:lang w:val="pt-BR" w:bidi="ar-SA"/>
+              </w:rPr>
+            </w:pPr>
+            <w:r>
+              <w:rPr>
+                <w:rFonts w:asciiTheme="majorHAnsi" w:hAnsiTheme="majorHAnsi" w:cstheme="majorHAnsi"/>
+                <w:noProof/>
+                <w:sz w:val="20"/>
+                <w:szCs w:val="20"/>
+                <w:lang w:val="pt-BR" w:bidi="ar-SA"/>
+              </w:rPr>
+              <w:t>III) A compatibilização de projetos se restringe à ação de detectar falhas relacionadas às interferências e inconsistências físicas entre vários elementos da obra.</w:t>
+            </w:r>
+          </w:p>
+          <w:p>
+            <w:pPr>
+              <w:spacing w:after="0" w:line="240" w:lineRule="auto"/>
+              <w:jc w:val="both"/>
+              <w:rPr>
+                <w:rFonts w:asciiTheme="majorHAnsi" w:hAnsiTheme="majorHAnsi" w:cstheme="majorHAnsi"/>
+                <w:noProof/>
+                <w:sz w:val="20"/>
+                <w:szCs w:val="20"/>
+                <w:lang w:val="pt-BR" w:bidi="ar-SA"/>
+              </w:rPr>
+            </w:pPr>
+          </w:p>
+          <w:p>
+            <w:pPr>
+              <w:spacing w:after="0" w:line="240" w:lineRule="auto"/>
+              <w:jc w:val="both"/>
+              <w:rPr>
+                <w:rFonts w:asciiTheme="majorHAnsi" w:hAnsiTheme="majorHAnsi" w:cstheme="majorHAnsi"/>
+                <w:noProof/>
+                <w:sz w:val="20"/>
+                <w:szCs w:val="20"/>
+                <w:lang w:val="pt-BR" w:bidi="ar-SA"/>
+              </w:rPr>
+            </w:pPr>
+            <w:r>
+              <w:rPr>
+                <w:rFonts w:asciiTheme="majorHAnsi" w:hAnsiTheme="majorHAnsi" w:cstheme="majorHAnsi"/>
+                <w:noProof/>
+                <w:sz w:val="20"/>
+                <w:szCs w:val="20"/>
+                <w:lang w:val="pt-BR" w:bidi="ar-SA"/>
+              </w:rPr>
+              <w:t>IV) Compatibilização de projetos não é uma etapa de projeto e sim um processo de integração sendo, portanto, interativa, gradativa e colaborativa onde as soluções multidisciplinares se desenvolvem juntas.</w:t>
+            </w:r>
+          </w:p>
+          <w:p>
+            <w:pPr>
+              <w:spacing w:after="0" w:line="240" w:lineRule="auto"/>
+              <w:jc w:val="both"/>
+              <w:rPr>
+                <w:rFonts w:asciiTheme="majorHAnsi" w:hAnsiTheme="majorHAnsi" w:cstheme="majorHAnsi"/>
+                <w:noProof/>
+                <w:sz w:val="20"/>
+                <w:szCs w:val="20"/>
+                <w:lang w:val="pt-BR" w:bidi="ar-SA"/>
+              </w:rPr>
+            </w:pPr>
+          </w:p>
+          <w:p>
+            <w:pPr>
+              <w:spacing w:after="0" w:line="240" w:lineRule="auto"/>
+              <w:jc w:val="both"/>
+              <w:rPr>
+                <w:rFonts w:asciiTheme="majorHAnsi" w:hAnsiTheme="majorHAnsi" w:cstheme="majorHAnsi"/>
+                <w:noProof/>
+                <w:sz w:val="20"/>
+                <w:szCs w:val="20"/>
+                <w:lang w:val="pt-BR" w:bidi="ar-SA"/>
+              </w:rPr>
+            </w:pPr>
+            <w:r>
+              <w:rPr>
+                <w:rFonts w:asciiTheme="majorHAnsi" w:hAnsiTheme="majorHAnsi" w:cstheme="majorHAnsi"/>
+                <w:noProof/>
+                <w:sz w:val="20"/>
+                <w:szCs w:val="20"/>
+                <w:lang w:val="pt-BR" w:bidi="ar-SA"/>
+              </w:rPr>
+              <w:t>São verdadeiras as afirmativas:</w:t>
+            </w:r>
+          </w:p>
+          <w:p>
+            <w:pPr>
+              <w:spacing w:after="0" w:line="240" w:lineRule="auto"/>
+              <w:jc w:val="both"/>
+              <w:rPr>
+                <w:rFonts w:asciiTheme="majorHAnsi" w:hAnsiTheme="majorHAnsi" w:cstheme="majorHAnsi"/>
+                <w:noProof/>
+                <w:sz w:val="20"/>
+                <w:szCs w:val="20"/>
+                <w:lang w:val="pt-BR" w:bidi="ar-SA"/>
+              </w:rPr>
+            </w:pPr>
+          </w:p>
+          <w:p>
+            <w:pPr>
+              <w:spacing w:after="0" w:line="240" w:lineRule="auto"/>
+              <w:jc w:val="both"/>
+              <w:rPr>
+                <w:rFonts w:asciiTheme="majorHAnsi" w:hAnsiTheme="majorHAnsi" w:cstheme="majorHAnsi"/>
+                <w:noProof/>
+                <w:sz w:val="20"/>
+                <w:szCs w:val="20"/>
+                <w:lang w:val="pt-BR" w:bidi="ar-SA"/>
+              </w:rPr>
+            </w:pPr>
+          </w:p>
+          <w:p>
+            <w:pPr>
+              <w:spacing w:after="0" w:line="240" w:lineRule="auto"/>
+              <w:jc w:val="both"/>
+              <w:rPr>
+                <w:rFonts w:asciiTheme="majorHAnsi" w:hAnsiTheme="majorHAnsi" w:cstheme="majorHAnsi"/>
+                <w:noProof/>
+                <w:sz w:val="20"/>
+                <w:szCs w:val="20"/>
+                <w:lang w:val="pt-BR" w:bidi="ar-SA"/>
+              </w:rPr>
+            </w:pPr>
+            <w:r>
+              <w:rPr>
+                <w:rFonts w:asciiTheme="majorHAnsi" w:hAnsiTheme="majorHAnsi" w:cstheme="majorHAnsi"/>
+                <w:noProof/>
+                <w:sz w:val="20"/>
+                <w:szCs w:val="20"/>
+                <w:lang w:val="pt-BR" w:bidi="ar-SA"/>
+              </w:rPr>
+              <w:t>I, II, III e IV.</w:t>
+            </w:r>
+            <w:r>
+              <w:rPr>
+                <w:rFonts w:asciiTheme="majorHAnsi" w:hAnsiTheme="majorHAnsi" w:cstheme="majorHAnsi"/>
+                <w:noProof/>
+                <w:sz w:val="20"/>
+                <w:szCs w:val="20"/>
+                <w:lang w:val="pt-BR" w:bidi="ar-SA"/>
+              </w:rPr>
+              <w:t xml:space="preserve"> (ERRADO)</w:t>
+            </w:r>
+          </w:p>
+          <w:p>
+            <w:pPr>
+              <w:spacing w:after="0" w:line="240" w:lineRule="auto"/>
+              <w:jc w:val="both"/>
+              <w:rPr>
+                <w:rFonts w:asciiTheme="majorHAnsi" w:hAnsiTheme="majorHAnsi" w:cstheme="majorHAnsi"/>
+                <w:noProof/>
+                <w:sz w:val="20"/>
+                <w:szCs w:val="20"/>
+                <w:lang w:val="pt-BR" w:bidi="ar-SA"/>
+              </w:rPr>
+            </w:pPr>
+          </w:p>
+          <w:p>
+            <w:pPr>
+              <w:spacing w:after="0" w:line="240" w:lineRule="auto"/>
+              <w:jc w:val="both"/>
+              <w:rPr>
+                <w:rFonts w:asciiTheme="majorHAnsi" w:hAnsiTheme="majorHAnsi" w:cstheme="majorHAnsi"/>
+                <w:noProof/>
+                <w:sz w:val="20"/>
+                <w:szCs w:val="20"/>
+                <w:lang w:val="pt-BR" w:bidi="ar-SA"/>
+              </w:rPr>
+            </w:pPr>
+            <w:r>
+              <w:rPr>
+                <w:rFonts w:asciiTheme="majorHAnsi" w:hAnsiTheme="majorHAnsi" w:cstheme="majorHAnsi"/>
+                <w:noProof/>
+                <w:sz w:val="20"/>
+                <w:szCs w:val="20"/>
+                <w:lang w:val="pt-BR" w:bidi="ar-SA"/>
+              </w:rPr>
+              <w:t xml:space="preserve">Pergunta 5 - </w:t>
+            </w:r>
+            <w:r>
+              <w:rPr>
+                <w:rFonts w:asciiTheme="majorHAnsi" w:hAnsiTheme="majorHAnsi" w:cstheme="majorHAnsi"/>
+                <w:noProof/>
+                <w:sz w:val="20"/>
+                <w:szCs w:val="20"/>
+                <w:lang w:val="pt-BR" w:bidi="ar-SA"/>
+              </w:rPr>
+              <w:t>A Engenharia Simultânea trata de uma “solução compartilhada das características da engenharia de produto, planejamento sistemático integrado, decisões adequadas no tempo e ajustadas às incertezas, liderança, trabalho em equipe, sobreposição de fases, procedimentos simplificados, comunicação intensiva, monitoramento sistemático.”</w:t>
+            </w:r>
+          </w:p>
+          <w:p>
+            <w:pPr>
+              <w:spacing w:after="0" w:line="240" w:lineRule="auto"/>
+              <w:jc w:val="both"/>
+              <w:rPr>
+                <w:rFonts w:asciiTheme="majorHAnsi" w:hAnsiTheme="majorHAnsi" w:cstheme="majorHAnsi"/>
+                <w:noProof/>
+                <w:sz w:val="20"/>
+                <w:szCs w:val="20"/>
+                <w:lang w:val="pt-BR" w:bidi="ar-SA"/>
+              </w:rPr>
+            </w:pPr>
+          </w:p>
+          <w:p>
+            <w:pPr>
+              <w:spacing w:after="0" w:line="240" w:lineRule="auto"/>
+              <w:jc w:val="both"/>
+              <w:rPr>
+                <w:rFonts w:asciiTheme="majorHAnsi" w:hAnsiTheme="majorHAnsi" w:cstheme="majorHAnsi"/>
+                <w:noProof/>
+                <w:sz w:val="20"/>
+                <w:szCs w:val="20"/>
+                <w:lang w:val="pt-BR" w:bidi="ar-SA"/>
+              </w:rPr>
+            </w:pPr>
+            <w:r>
+              <w:rPr>
+                <w:rFonts w:asciiTheme="majorHAnsi" w:hAnsiTheme="majorHAnsi" w:cstheme="majorHAnsi"/>
+                <w:noProof/>
+                <w:sz w:val="20"/>
+                <w:szCs w:val="20"/>
+                <w:lang w:val="pt-BR" w:bidi="ar-SA"/>
+              </w:rPr>
+              <w:t>No contexto do BIM, é correto afirmar:</w:t>
+            </w:r>
+          </w:p>
+          <w:p>
+            <w:pPr>
+              <w:spacing w:after="0" w:line="240" w:lineRule="auto"/>
+              <w:jc w:val="both"/>
+              <w:rPr>
+                <w:rFonts w:asciiTheme="majorHAnsi" w:hAnsiTheme="majorHAnsi" w:cstheme="majorHAnsi"/>
+                <w:noProof/>
+                <w:sz w:val="20"/>
+                <w:szCs w:val="20"/>
+                <w:lang w:val="pt-BR" w:bidi="ar-SA"/>
+              </w:rPr>
+            </w:pPr>
+          </w:p>
+          <w:p>
+            <w:pPr>
+              <w:spacing w:after="0" w:line="240" w:lineRule="auto"/>
+              <w:jc w:val="both"/>
+              <w:rPr>
+                <w:rFonts w:asciiTheme="majorHAnsi" w:hAnsiTheme="majorHAnsi" w:cstheme="majorHAnsi"/>
+                <w:noProof/>
+                <w:sz w:val="20"/>
+                <w:szCs w:val="20"/>
+                <w:lang w:val="pt-BR" w:bidi="ar-SA"/>
+              </w:rPr>
+            </w:pPr>
+            <w:r>
+              <w:rPr>
+                <w:rFonts w:asciiTheme="majorHAnsi" w:hAnsiTheme="majorHAnsi" w:cstheme="majorHAnsi"/>
+                <w:noProof/>
+                <w:sz w:val="20"/>
+                <w:szCs w:val="20"/>
+                <w:lang w:val="pt-BR" w:bidi="ar-SA"/>
+              </w:rPr>
+              <w:t>Tanto a Colaboração quanto a Engenharia Simultânea têm fundamentos aplicáveis à mentalidade BIM. O modelo federado, formado pela associação dos modelos virtuais de cada disciplina técnica, é base de trabalho e informações consistentes para estes fundamentos.</w:t>
+            </w:r>
             <w:bookmarkStart w:id="0" w:name="_GoBack"/>
             <w:bookmarkEnd w:id="0"/>
           </w:p>
@@ -13393,7 +14070,7 @@
 </file>
 
 <file path=customXml/itemProps1.xml><?xml version="1.0" encoding="utf-8"?>
-<ds:datastoreItem xmlns:ds="http://schemas.openxmlformats.org/officeDocument/2006/customXml" ds:itemID="{B5BAF9DB-A0C2-4762-B5AE-357C4BEF837A}">
+<ds:datastoreItem xmlns:ds="http://schemas.openxmlformats.org/officeDocument/2006/customXml" ds:itemID="{168E5AF8-AE66-48B2-A9C7-6D7BB19E3986}">
   <ds:schemaRefs>
     <ds:schemaRef ds:uri="http://schemas.openxmlformats.org/officeDocument/2006/bibliography"/>
   </ds:schemaRefs>

</xml_diff>

<commit_message>
add notas unidade 4 gestão de projetos
</commit_message>
<xml_diff>
--- a/04_gestao_projetos/gestão_projetos_notas_aula.docx
+++ b/04_gestao_projetos/gestão_projetos_notas_aula.docx
@@ -8566,27 +8566,7 @@
           <w:szCs w:val="24"/>
           <w:lang w:val="pt-BR" w:bidi="ar-SA"/>
         </w:rPr>
-        <w:t xml:space="preserve">Coordenação, de acordo com </w:t>
-      </w:r>
-      <w:r>
-        <w:rPr>
-          <w:rFonts w:asciiTheme="majorHAnsi" w:hAnsiTheme="majorHAnsi" w:cstheme="majorHAnsi"/>
-          <w:noProof/>
-          <w:sz w:val="24"/>
-          <w:szCs w:val="24"/>
-          <w:lang w:val="pt-BR" w:bidi="ar-SA"/>
-        </w:rPr>
-        <w:t xml:space="preserve">ABNT NBR 16636-1 </w:t>
-      </w:r>
-      <w:r>
-        <w:rPr>
-          <w:rFonts w:asciiTheme="majorHAnsi" w:hAnsiTheme="majorHAnsi" w:cstheme="majorHAnsi"/>
-          <w:noProof/>
-          <w:sz w:val="24"/>
-          <w:szCs w:val="24"/>
-          <w:lang w:val="pt-BR" w:bidi="ar-SA"/>
-        </w:rPr>
-        <w:t xml:space="preserve"> - “Atividade técnica, realizada por profissional habilitado, voltada a coordenar e efetuar análise crítica das interfaces dos projetos das diversas especialidades voltadas a uma construção e assessorar a gestão do empreendedor e as demandas dos profissionais envolvidos na realização da obra, de modo a alcançar a eficácia e à melhoria da eficiência nesses processos e projetos, gerenciando as áreas de conhecimento, escopo, custo, qualidade, aquisições, recursos humanos, comunicações, riscos, tempo e partes interessadas em sua total compatibilização.”</w:t>
+        <w:t>Coordenação, de acordo com ABNT NBR 16636-1  - “Atividade técnica, realizada por profissional habilitado, voltada a coordenar e efetuar análise crítica das interfaces dos projetos das diversas especialidades voltadas a uma construção e assessorar a gestão do empreendedor e as demandas dos profissionais envolvidos na realização da obra, de modo a alcançar a eficácia e à melhoria da eficiência nesses processos e projetos, gerenciando as áreas de conhecimento, escopo, custo, qualidade, aquisições, recursos humanos, comunicações, riscos, tempo e partes interessadas em sua total compatibilização.”</w:t>
       </w:r>
     </w:p>
     <w:p>
@@ -10070,8 +10050,6 @@
               </w:rPr>
               <w:t>Tanto a Colaboração quanto a Engenharia Simultânea têm fundamentos aplicáveis à mentalidade BIM. O modelo federado, formado pela associação dos modelos virtuais de cada disciplina técnica, é base de trabalho e informações consistentes para estes fundamentos.</w:t>
             </w:r>
-            <w:bookmarkStart w:id="0" w:name="_GoBack"/>
-            <w:bookmarkEnd w:id="0"/>
           </w:p>
         </w:tc>
       </w:tr>
@@ -10101,27 +10079,1219 @@
           <w:lang w:val="pt-BR" w:bidi="ar-SA"/>
         </w:rPr>
       </w:pPr>
-    </w:p>
-    <w:p>
-      <w:pPr>
-        <w:spacing w:after="0" w:line="240" w:lineRule="auto"/>
-        <w:jc w:val="both"/>
-        <w:rPr>
-          <w:rFonts w:asciiTheme="majorHAnsi" w:hAnsiTheme="majorHAnsi" w:cstheme="majorHAnsi"/>
-          <w:noProof/>
-          <w:sz w:val="24"/>
-          <w:szCs w:val="24"/>
-          <w:lang w:val="pt-BR" w:bidi="ar-SA"/>
-        </w:rPr>
-      </w:pPr>
-      <w:r>
-        <w:rPr>
-          <w:rFonts w:asciiTheme="majorHAnsi" w:hAnsiTheme="majorHAnsi" w:cstheme="majorHAnsi"/>
-          <w:noProof/>
-          <w:sz w:val="24"/>
-          <w:szCs w:val="24"/>
-          <w:lang w:val="pt-BR" w:bidi="ar-SA"/>
-        </w:rPr>
+      <w:r>
+        <w:rPr>
+          <w:rFonts w:asciiTheme="majorHAnsi" w:hAnsiTheme="majorHAnsi" w:cstheme="majorHAnsi"/>
+          <w:noProof/>
+          <w:sz w:val="24"/>
+          <w:szCs w:val="24"/>
+          <w:lang w:val="pt-BR" w:bidi="ar-SA"/>
+        </w:rPr>
+        <w:t>Unidade 4 – plano de gerenciamento de projetos BIM</w:t>
+      </w:r>
+    </w:p>
+    <w:p>
+      <w:pPr>
+        <w:spacing w:after="0" w:line="240" w:lineRule="auto"/>
+        <w:jc w:val="both"/>
+        <w:rPr>
+          <w:rFonts w:asciiTheme="majorHAnsi" w:hAnsiTheme="majorHAnsi" w:cstheme="majorHAnsi"/>
+          <w:noProof/>
+          <w:sz w:val="24"/>
+          <w:szCs w:val="24"/>
+          <w:lang w:val="pt-BR" w:bidi="ar-SA"/>
+        </w:rPr>
+      </w:pPr>
+    </w:p>
+    <w:p>
+      <w:pPr>
+        <w:pStyle w:val="PargrafodaLista"/>
+        <w:numPr>
+          <w:ilvl w:val="0"/>
+          <w:numId w:val="13"/>
+        </w:numPr>
+        <w:spacing w:after="0" w:line="240" w:lineRule="auto"/>
+        <w:jc w:val="both"/>
+        <w:rPr>
+          <w:rFonts w:asciiTheme="majorHAnsi" w:hAnsiTheme="majorHAnsi" w:cstheme="majorHAnsi"/>
+          <w:noProof/>
+          <w:sz w:val="24"/>
+          <w:szCs w:val="24"/>
+          <w:lang w:val="pt-BR" w:bidi="ar-SA"/>
+        </w:rPr>
+      </w:pPr>
+      <w:r>
+        <w:rPr>
+          <w:rFonts w:asciiTheme="majorHAnsi" w:hAnsiTheme="majorHAnsi" w:cstheme="majorHAnsi"/>
+          <w:noProof/>
+          <w:sz w:val="24"/>
+          <w:szCs w:val="24"/>
+          <w:lang w:val="pt-BR" w:bidi="ar-SA"/>
+        </w:rPr>
+        <w:t>– plano de execução BIM;</w:t>
+      </w:r>
+    </w:p>
+    <w:p>
+      <w:pPr>
+        <w:pStyle w:val="PargrafodaLista"/>
+        <w:numPr>
+          <w:ilvl w:val="0"/>
+          <w:numId w:val="13"/>
+        </w:numPr>
+        <w:spacing w:after="0" w:line="240" w:lineRule="auto"/>
+        <w:jc w:val="both"/>
+        <w:rPr>
+          <w:rFonts w:asciiTheme="majorHAnsi" w:hAnsiTheme="majorHAnsi" w:cstheme="majorHAnsi"/>
+          <w:noProof/>
+          <w:sz w:val="24"/>
+          <w:szCs w:val="24"/>
+          <w:lang w:val="pt-BR" w:bidi="ar-SA"/>
+        </w:rPr>
+      </w:pPr>
+      <w:r>
+        <w:rPr>
+          <w:rFonts w:asciiTheme="majorHAnsi" w:hAnsiTheme="majorHAnsi" w:cstheme="majorHAnsi"/>
+          <w:noProof/>
+          <w:sz w:val="24"/>
+          <w:szCs w:val="24"/>
+          <w:lang w:val="pt-BR" w:bidi="ar-SA"/>
+        </w:rPr>
+        <w:t>– aplicabilidade BIM 3D;</w:t>
+      </w:r>
+    </w:p>
+    <w:p>
+      <w:pPr>
+        <w:pStyle w:val="PargrafodaLista"/>
+        <w:numPr>
+          <w:ilvl w:val="0"/>
+          <w:numId w:val="13"/>
+        </w:numPr>
+        <w:spacing w:after="0" w:line="240" w:lineRule="auto"/>
+        <w:jc w:val="both"/>
+        <w:rPr>
+          <w:rFonts w:asciiTheme="majorHAnsi" w:hAnsiTheme="majorHAnsi" w:cstheme="majorHAnsi"/>
+          <w:noProof/>
+          <w:sz w:val="24"/>
+          <w:szCs w:val="24"/>
+          <w:lang w:val="pt-BR" w:bidi="ar-SA"/>
+        </w:rPr>
+      </w:pPr>
+      <w:r>
+        <w:rPr>
+          <w:rFonts w:asciiTheme="majorHAnsi" w:hAnsiTheme="majorHAnsi" w:cstheme="majorHAnsi"/>
+          <w:noProof/>
+          <w:sz w:val="24"/>
+          <w:szCs w:val="24"/>
+          <w:lang w:val="pt-BR" w:bidi="ar-SA"/>
+        </w:rPr>
+        <w:t>– aplicabilidades BIM 4D e 5D.</w:t>
+      </w:r>
+    </w:p>
+    <w:p>
+      <w:pPr>
+        <w:spacing w:after="0" w:line="240" w:lineRule="auto"/>
+        <w:jc w:val="both"/>
+        <w:rPr>
+          <w:rFonts w:asciiTheme="majorHAnsi" w:hAnsiTheme="majorHAnsi" w:cstheme="majorHAnsi"/>
+          <w:noProof/>
+          <w:sz w:val="24"/>
+          <w:szCs w:val="24"/>
+          <w:lang w:val="pt-BR" w:bidi="ar-SA"/>
+        </w:rPr>
+      </w:pPr>
+    </w:p>
+    <w:p>
+      <w:pPr>
+        <w:pStyle w:val="PargrafodaLista"/>
+        <w:numPr>
+          <w:ilvl w:val="0"/>
+          <w:numId w:val="14"/>
+        </w:numPr>
+        <w:spacing w:after="0" w:line="240" w:lineRule="auto"/>
+        <w:jc w:val="both"/>
+        <w:rPr>
+          <w:rFonts w:asciiTheme="majorHAnsi" w:hAnsiTheme="majorHAnsi" w:cstheme="majorHAnsi"/>
+          <w:noProof/>
+          <w:sz w:val="24"/>
+          <w:szCs w:val="24"/>
+          <w:lang w:val="pt-BR" w:bidi="ar-SA"/>
+        </w:rPr>
+      </w:pPr>
+      <w:r>
+        <w:rPr>
+          <w:rFonts w:asciiTheme="majorHAnsi" w:hAnsiTheme="majorHAnsi" w:cstheme="majorHAnsi"/>
+          <w:noProof/>
+          <w:sz w:val="24"/>
+          <w:szCs w:val="24"/>
+          <w:lang w:val="pt-BR" w:bidi="ar-SA"/>
+        </w:rPr>
+        <w:t>– plano de execução BIM</w:t>
+      </w:r>
+    </w:p>
+    <w:p>
+      <w:pPr>
+        <w:spacing w:after="0" w:line="240" w:lineRule="auto"/>
+        <w:jc w:val="both"/>
+        <w:rPr>
+          <w:rFonts w:asciiTheme="majorHAnsi" w:hAnsiTheme="majorHAnsi" w:cstheme="majorHAnsi"/>
+          <w:noProof/>
+          <w:sz w:val="24"/>
+          <w:szCs w:val="24"/>
+          <w:lang w:val="pt-BR" w:bidi="ar-SA"/>
+        </w:rPr>
+      </w:pPr>
+    </w:p>
+    <w:p>
+      <w:pPr>
+        <w:spacing w:after="0" w:line="240" w:lineRule="auto"/>
+        <w:jc w:val="both"/>
+        <w:rPr>
+          <w:rFonts w:asciiTheme="majorHAnsi" w:hAnsiTheme="majorHAnsi" w:cstheme="majorHAnsi"/>
+          <w:noProof/>
+          <w:sz w:val="24"/>
+          <w:szCs w:val="24"/>
+          <w:lang w:val="pt-BR" w:bidi="ar-SA"/>
+        </w:rPr>
+      </w:pPr>
+      <w:r>
+        <w:rPr>
+          <w:rFonts w:asciiTheme="majorHAnsi" w:hAnsiTheme="majorHAnsi" w:cstheme="majorHAnsi"/>
+          <w:noProof/>
+          <w:sz w:val="24"/>
+          <w:szCs w:val="24"/>
+          <w:lang w:bidi="ar-SA"/>
+        </w:rPr>
+        <w:drawing>
+          <wp:inline distT="0" distB="0" distL="0" distR="0">
+            <wp:extent cx="5391785" cy="1691005"/>
+            <wp:effectExtent l="0" t="0" r="0" b="4445"/>
+            <wp:docPr id="23" name="Imagem 23"/>
+            <wp:cNvGraphicFramePr>
+              <a:graphicFrameLocks xmlns:a="http://schemas.openxmlformats.org/drawingml/2006/main" noChangeAspect="1"/>
+            </wp:cNvGraphicFramePr>
+            <a:graphic xmlns:a="http://schemas.openxmlformats.org/drawingml/2006/main">
+              <a:graphicData uri="http://schemas.openxmlformats.org/drawingml/2006/picture">
+                <pic:pic xmlns:pic="http://schemas.openxmlformats.org/drawingml/2006/picture">
+                  <pic:nvPicPr>
+                    <pic:cNvPr id="0" name="Picture 1"/>
+                    <pic:cNvPicPr>
+                      <a:picLocks noChangeAspect="1" noChangeArrowheads="1"/>
+                    </pic:cNvPicPr>
+                  </pic:nvPicPr>
+                  <pic:blipFill>
+                    <a:blip r:embed="rId30">
+                      <a:extLst>
+                        <a:ext uri="{28A0092B-C50C-407E-A947-70E740481C1C}">
+                          <a14:useLocalDpi xmlns:a14="http://schemas.microsoft.com/office/drawing/2010/main" val="0"/>
+                        </a:ext>
+                      </a:extLst>
+                    </a:blip>
+                    <a:srcRect/>
+                    <a:stretch>
+                      <a:fillRect/>
+                    </a:stretch>
+                  </pic:blipFill>
+                  <pic:spPr bwMode="auto">
+                    <a:xfrm>
+                      <a:off x="0" y="0"/>
+                      <a:ext cx="5391785" cy="1691005"/>
+                    </a:xfrm>
+                    <a:prstGeom prst="rect">
+                      <a:avLst/>
+                    </a:prstGeom>
+                    <a:noFill/>
+                    <a:ln>
+                      <a:noFill/>
+                    </a:ln>
+                  </pic:spPr>
+                </pic:pic>
+              </a:graphicData>
+            </a:graphic>
+          </wp:inline>
+        </w:drawing>
+      </w:r>
+    </w:p>
+    <w:p>
+      <w:pPr>
+        <w:spacing w:after="0" w:line="240" w:lineRule="auto"/>
+        <w:jc w:val="both"/>
+        <w:rPr>
+          <w:rFonts w:asciiTheme="majorHAnsi" w:hAnsiTheme="majorHAnsi" w:cstheme="majorHAnsi"/>
+          <w:noProof/>
+          <w:sz w:val="24"/>
+          <w:szCs w:val="24"/>
+          <w:lang w:val="pt-BR" w:bidi="ar-SA"/>
+        </w:rPr>
+      </w:pPr>
+    </w:p>
+    <w:p>
+      <w:pPr>
+        <w:spacing w:after="0" w:line="240" w:lineRule="auto"/>
+        <w:jc w:val="both"/>
+        <w:rPr>
+          <w:rFonts w:asciiTheme="majorHAnsi" w:hAnsiTheme="majorHAnsi" w:cstheme="majorHAnsi"/>
+          <w:noProof/>
+          <w:sz w:val="24"/>
+          <w:szCs w:val="24"/>
+          <w:lang w:val="pt-BR" w:bidi="ar-SA"/>
+        </w:rPr>
+      </w:pPr>
+      <w:r>
+        <w:rPr>
+          <w:rFonts w:asciiTheme="majorHAnsi" w:hAnsiTheme="majorHAnsi" w:cstheme="majorHAnsi"/>
+          <w:noProof/>
+          <w:sz w:val="24"/>
+          <w:szCs w:val="24"/>
+          <w:lang w:bidi="ar-SA"/>
+        </w:rPr>
+        <w:lastRenderedPageBreak/>
+        <w:drawing>
+          <wp:inline distT="0" distB="0" distL="0" distR="0">
+            <wp:extent cx="5391785" cy="2406650"/>
+            <wp:effectExtent l="0" t="0" r="0" b="0"/>
+            <wp:docPr id="24" name="Imagem 24"/>
+            <wp:cNvGraphicFramePr>
+              <a:graphicFrameLocks xmlns:a="http://schemas.openxmlformats.org/drawingml/2006/main" noChangeAspect="1"/>
+            </wp:cNvGraphicFramePr>
+            <a:graphic xmlns:a="http://schemas.openxmlformats.org/drawingml/2006/main">
+              <a:graphicData uri="http://schemas.openxmlformats.org/drawingml/2006/picture">
+                <pic:pic xmlns:pic="http://schemas.openxmlformats.org/drawingml/2006/picture">
+                  <pic:nvPicPr>
+                    <pic:cNvPr id="0" name="Picture 2"/>
+                    <pic:cNvPicPr>
+                      <a:picLocks noChangeAspect="1" noChangeArrowheads="1"/>
+                    </pic:cNvPicPr>
+                  </pic:nvPicPr>
+                  <pic:blipFill>
+                    <a:blip r:embed="rId31">
+                      <a:extLst>
+                        <a:ext uri="{28A0092B-C50C-407E-A947-70E740481C1C}">
+                          <a14:useLocalDpi xmlns:a14="http://schemas.microsoft.com/office/drawing/2010/main" val="0"/>
+                        </a:ext>
+                      </a:extLst>
+                    </a:blip>
+                    <a:srcRect/>
+                    <a:stretch>
+                      <a:fillRect/>
+                    </a:stretch>
+                  </pic:blipFill>
+                  <pic:spPr bwMode="auto">
+                    <a:xfrm>
+                      <a:off x="0" y="0"/>
+                      <a:ext cx="5391785" cy="2406650"/>
+                    </a:xfrm>
+                    <a:prstGeom prst="rect">
+                      <a:avLst/>
+                    </a:prstGeom>
+                    <a:noFill/>
+                    <a:ln>
+                      <a:noFill/>
+                    </a:ln>
+                  </pic:spPr>
+                </pic:pic>
+              </a:graphicData>
+            </a:graphic>
+          </wp:inline>
+        </w:drawing>
+      </w:r>
+    </w:p>
+    <w:p>
+      <w:pPr>
+        <w:spacing w:after="0" w:line="240" w:lineRule="auto"/>
+        <w:jc w:val="both"/>
+        <w:rPr>
+          <w:rFonts w:asciiTheme="majorHAnsi" w:hAnsiTheme="majorHAnsi" w:cstheme="majorHAnsi"/>
+          <w:noProof/>
+          <w:sz w:val="24"/>
+          <w:szCs w:val="24"/>
+          <w:lang w:val="pt-BR" w:bidi="ar-SA"/>
+        </w:rPr>
+      </w:pPr>
+      <w:r>
+        <w:rPr>
+          <w:rFonts w:asciiTheme="majorHAnsi" w:hAnsiTheme="majorHAnsi" w:cstheme="majorHAnsi"/>
+          <w:noProof/>
+          <w:sz w:val="24"/>
+          <w:szCs w:val="24"/>
+          <w:lang w:val="pt-BR" w:bidi="ar-SA"/>
+        </w:rPr>
+        <w:t>Plano implantação x plano projeto BIM (fonte: adptado de Autodesk)</w:t>
+      </w:r>
+    </w:p>
+    <w:p>
+      <w:pPr>
+        <w:spacing w:after="0" w:line="240" w:lineRule="auto"/>
+        <w:jc w:val="both"/>
+        <w:rPr>
+          <w:rFonts w:asciiTheme="majorHAnsi" w:hAnsiTheme="majorHAnsi" w:cstheme="majorHAnsi"/>
+          <w:noProof/>
+          <w:sz w:val="24"/>
+          <w:szCs w:val="24"/>
+          <w:lang w:val="pt-BR" w:bidi="ar-SA"/>
+        </w:rPr>
+      </w:pPr>
+    </w:p>
+    <w:p>
+      <w:pPr>
+        <w:spacing w:after="0" w:line="240" w:lineRule="auto"/>
+        <w:jc w:val="both"/>
+        <w:rPr>
+          <w:rFonts w:asciiTheme="majorHAnsi" w:hAnsiTheme="majorHAnsi" w:cstheme="majorHAnsi"/>
+          <w:noProof/>
+          <w:sz w:val="24"/>
+          <w:szCs w:val="24"/>
+          <w:lang w:val="pt-BR" w:bidi="ar-SA"/>
+        </w:rPr>
+      </w:pPr>
+      <w:r>
+        <w:rPr>
+          <w:rFonts w:asciiTheme="majorHAnsi" w:hAnsiTheme="majorHAnsi" w:cstheme="majorHAnsi"/>
+          <w:noProof/>
+          <w:sz w:val="24"/>
+          <w:szCs w:val="24"/>
+          <w:lang w:bidi="ar-SA"/>
+        </w:rPr>
+        <w:drawing>
+          <wp:inline distT="0" distB="0" distL="0" distR="0">
+            <wp:extent cx="5400040" cy="2026920"/>
+            <wp:effectExtent l="0" t="0" r="0" b="0"/>
+            <wp:docPr id="25" name="Imagem 25"/>
+            <wp:cNvGraphicFramePr>
+              <a:graphicFrameLocks xmlns:a="http://schemas.openxmlformats.org/drawingml/2006/main" noChangeAspect="1"/>
+            </wp:cNvGraphicFramePr>
+            <a:graphic xmlns:a="http://schemas.openxmlformats.org/drawingml/2006/main">
+              <a:graphicData uri="http://schemas.openxmlformats.org/drawingml/2006/picture">
+                <pic:pic xmlns:pic="http://schemas.openxmlformats.org/drawingml/2006/picture">
+                  <pic:nvPicPr>
+                    <pic:cNvPr id="0" name="Picture 3"/>
+                    <pic:cNvPicPr>
+                      <a:picLocks noChangeAspect="1" noChangeArrowheads="1"/>
+                    </pic:cNvPicPr>
+                  </pic:nvPicPr>
+                  <pic:blipFill>
+                    <a:blip r:embed="rId32">
+                      <a:extLst>
+                        <a:ext uri="{28A0092B-C50C-407E-A947-70E740481C1C}">
+                          <a14:useLocalDpi xmlns:a14="http://schemas.microsoft.com/office/drawing/2010/main" val="0"/>
+                        </a:ext>
+                      </a:extLst>
+                    </a:blip>
+                    <a:srcRect/>
+                    <a:stretch>
+                      <a:fillRect/>
+                    </a:stretch>
+                  </pic:blipFill>
+                  <pic:spPr bwMode="auto">
+                    <a:xfrm>
+                      <a:off x="0" y="0"/>
+                      <a:ext cx="5400040" cy="2026920"/>
+                    </a:xfrm>
+                    <a:prstGeom prst="rect">
+                      <a:avLst/>
+                    </a:prstGeom>
+                    <a:noFill/>
+                    <a:ln>
+                      <a:noFill/>
+                    </a:ln>
+                  </pic:spPr>
+                </pic:pic>
+              </a:graphicData>
+            </a:graphic>
+          </wp:inline>
+        </w:drawing>
+      </w:r>
+    </w:p>
+    <w:p>
+      <w:pPr>
+        <w:spacing w:after="0" w:line="240" w:lineRule="auto"/>
+        <w:jc w:val="both"/>
+        <w:rPr>
+          <w:rFonts w:asciiTheme="majorHAnsi" w:hAnsiTheme="majorHAnsi" w:cstheme="majorHAnsi"/>
+          <w:noProof/>
+          <w:sz w:val="24"/>
+          <w:szCs w:val="24"/>
+          <w:lang w:val="pt-BR" w:bidi="ar-SA"/>
+        </w:rPr>
+      </w:pPr>
+      <w:r>
+        <w:rPr>
+          <w:rFonts w:asciiTheme="majorHAnsi" w:hAnsiTheme="majorHAnsi" w:cstheme="majorHAnsi"/>
+          <w:noProof/>
+          <w:sz w:val="24"/>
+          <w:szCs w:val="24"/>
+          <w:lang w:val="pt-BR" w:bidi="ar-SA"/>
+        </w:rPr>
+        <w:t>(fonte: adaptado de GDP)</w:t>
+      </w:r>
+    </w:p>
+    <w:p>
+      <w:pPr>
+        <w:spacing w:after="0" w:line="240" w:lineRule="auto"/>
+        <w:jc w:val="both"/>
+        <w:rPr>
+          <w:rFonts w:asciiTheme="majorHAnsi" w:hAnsiTheme="majorHAnsi" w:cstheme="majorHAnsi"/>
+          <w:noProof/>
+          <w:sz w:val="24"/>
+          <w:szCs w:val="24"/>
+          <w:lang w:val="pt-BR" w:bidi="ar-SA"/>
+        </w:rPr>
+      </w:pPr>
+    </w:p>
+    <w:p>
+      <w:pPr>
+        <w:spacing w:after="0" w:line="240" w:lineRule="auto"/>
+        <w:jc w:val="both"/>
+        <w:rPr>
+          <w:rFonts w:asciiTheme="majorHAnsi" w:hAnsiTheme="majorHAnsi" w:cstheme="majorHAnsi"/>
+          <w:noProof/>
+          <w:sz w:val="24"/>
+          <w:szCs w:val="24"/>
+          <w:lang w:val="pt-BR" w:bidi="ar-SA"/>
+        </w:rPr>
+      </w:pPr>
+      <w:r>
+        <w:rPr>
+          <w:rFonts w:asciiTheme="majorHAnsi" w:hAnsiTheme="majorHAnsi" w:cstheme="majorHAnsi"/>
+          <w:noProof/>
+          <w:sz w:val="24"/>
+          <w:szCs w:val="24"/>
+          <w:lang w:val="pt-BR" w:bidi="ar-SA"/>
+        </w:rPr>
+        <w:t>Processos e projetos – Embora, do ponto de vista organizacional, sejam implantados os processos BIM (atividades repetitivas, sem resultados exclusivos), dentro deses processos, geralmente, ocorrem os projetos BIM (temporários com resultados únicos).</w:t>
+      </w:r>
+    </w:p>
+    <w:p>
+      <w:pPr>
+        <w:spacing w:after="0" w:line="240" w:lineRule="auto"/>
+        <w:jc w:val="both"/>
+        <w:rPr>
+          <w:rFonts w:asciiTheme="majorHAnsi" w:hAnsiTheme="majorHAnsi" w:cstheme="majorHAnsi"/>
+          <w:noProof/>
+          <w:sz w:val="24"/>
+          <w:szCs w:val="24"/>
+          <w:lang w:val="pt-BR" w:bidi="ar-SA"/>
+        </w:rPr>
+      </w:pPr>
+    </w:p>
+    <w:p>
+      <w:pPr>
+        <w:spacing w:after="0" w:line="240" w:lineRule="auto"/>
+        <w:jc w:val="both"/>
+        <w:rPr>
+          <w:rFonts w:asciiTheme="majorHAnsi" w:hAnsiTheme="majorHAnsi" w:cstheme="majorHAnsi"/>
+          <w:noProof/>
+          <w:sz w:val="24"/>
+          <w:szCs w:val="24"/>
+          <w:lang w:val="pt-BR" w:bidi="ar-SA"/>
+        </w:rPr>
+      </w:pPr>
+      <w:r>
+        <w:rPr>
+          <w:rFonts w:asciiTheme="majorHAnsi" w:hAnsiTheme="majorHAnsi" w:cstheme="majorHAnsi"/>
+          <w:noProof/>
+          <w:sz w:val="24"/>
+          <w:szCs w:val="24"/>
+          <w:lang w:val="pt-BR" w:bidi="ar-SA"/>
+        </w:rPr>
+        <w:t>Assim, a empresa pode possuir seus processos organizacionais BIM e processos de projetos BIM.</w:t>
+      </w:r>
+    </w:p>
+    <w:p>
+      <w:pPr>
+        <w:spacing w:after="0" w:line="240" w:lineRule="auto"/>
+        <w:jc w:val="both"/>
+        <w:rPr>
+          <w:rFonts w:asciiTheme="majorHAnsi" w:hAnsiTheme="majorHAnsi" w:cstheme="majorHAnsi"/>
+          <w:noProof/>
+          <w:sz w:val="24"/>
+          <w:szCs w:val="24"/>
+          <w:lang w:val="pt-BR" w:bidi="ar-SA"/>
+        </w:rPr>
+      </w:pPr>
+    </w:p>
+    <w:p>
+      <w:pPr>
+        <w:spacing w:after="0" w:line="240" w:lineRule="auto"/>
+        <w:jc w:val="both"/>
+        <w:rPr>
+          <w:rFonts w:asciiTheme="majorHAnsi" w:hAnsiTheme="majorHAnsi" w:cstheme="majorHAnsi"/>
+          <w:noProof/>
+          <w:sz w:val="24"/>
+          <w:szCs w:val="24"/>
+          <w:lang w:val="pt-BR" w:bidi="ar-SA"/>
+        </w:rPr>
+      </w:pPr>
+      <w:r>
+        <w:rPr>
+          <w:rFonts w:asciiTheme="majorHAnsi" w:hAnsiTheme="majorHAnsi" w:cstheme="majorHAnsi"/>
+          <w:noProof/>
+          <w:sz w:val="24"/>
+          <w:szCs w:val="24"/>
+          <w:lang w:val="pt-BR" w:bidi="ar-SA"/>
+        </w:rPr>
+        <w:t>Fazendo uma analogia: uma construtora pode ter seus processos, estruturados como, por exemplo, o programa de qualidade PBQP-H, ter também seus empreendimentos baseados em tipologias padronizadas, e ainda assim elabora o planejamento de cada obra pois, afinal, cada projeto é único.</w:t>
+      </w:r>
+    </w:p>
+    <w:p>
+      <w:pPr>
+        <w:spacing w:after="0" w:line="240" w:lineRule="auto"/>
+        <w:jc w:val="both"/>
+        <w:rPr>
+          <w:rFonts w:asciiTheme="majorHAnsi" w:hAnsiTheme="majorHAnsi" w:cstheme="majorHAnsi"/>
+          <w:noProof/>
+          <w:sz w:val="24"/>
+          <w:szCs w:val="24"/>
+          <w:lang w:val="pt-BR" w:bidi="ar-SA"/>
+        </w:rPr>
+      </w:pPr>
+      <w:r>
+        <w:rPr>
+          <w:rFonts w:asciiTheme="majorHAnsi" w:hAnsiTheme="majorHAnsi" w:cstheme="majorHAnsi"/>
+          <w:noProof/>
+          <w:sz w:val="24"/>
+          <w:szCs w:val="24"/>
+          <w:lang w:val="pt-BR" w:bidi="ar-SA"/>
+        </w:rPr>
+        <w:t>O Plano de Execução BIM segue a mesma lógica: é possível ter processos BIM implementados na empresa, mas cada projeto requer também seu plano individual, contendo ainda seus processos internos.</w:t>
+      </w:r>
+    </w:p>
+    <w:p>
+      <w:pPr>
+        <w:spacing w:after="0" w:line="240" w:lineRule="auto"/>
+        <w:jc w:val="both"/>
+        <w:rPr>
+          <w:rFonts w:asciiTheme="majorHAnsi" w:hAnsiTheme="majorHAnsi" w:cstheme="majorHAnsi"/>
+          <w:noProof/>
+          <w:sz w:val="24"/>
+          <w:szCs w:val="24"/>
+          <w:lang w:val="pt-BR" w:bidi="ar-SA"/>
+        </w:rPr>
+      </w:pPr>
+    </w:p>
+    <w:p>
+      <w:pPr>
+        <w:spacing w:after="0" w:line="240" w:lineRule="auto"/>
+        <w:jc w:val="both"/>
+        <w:rPr>
+          <w:rFonts w:asciiTheme="majorHAnsi" w:hAnsiTheme="majorHAnsi" w:cstheme="majorHAnsi"/>
+          <w:noProof/>
+          <w:sz w:val="24"/>
+          <w:szCs w:val="24"/>
+          <w:lang w:val="pt-BR" w:bidi="ar-SA"/>
+        </w:rPr>
+      </w:pPr>
+      <w:r>
+        <w:rPr>
+          <w:rFonts w:asciiTheme="majorHAnsi" w:hAnsiTheme="majorHAnsi" w:cstheme="majorHAnsi"/>
+          <w:noProof/>
+          <w:sz w:val="24"/>
+          <w:szCs w:val="24"/>
+          <w:lang w:val="pt-BR" w:bidi="ar-SA"/>
+        </w:rPr>
+        <w:t>Exemplo de processos de projeto BIM</w:t>
+      </w:r>
+    </w:p>
+    <w:p>
+      <w:pPr>
+        <w:rPr>
+          <w:noProof/>
+          <w:lang w:val="pt-BR" w:bidi="ar-SA"/>
+        </w:rPr>
+      </w:pPr>
+      <w:r>
+        <w:rPr>
+          <w:noProof/>
+          <w:lang w:bidi="ar-SA"/>
+        </w:rPr>
+        <w:lastRenderedPageBreak/>
+        <w:drawing>
+          <wp:inline distT="0" distB="0" distL="0" distR="0" wp14:anchorId="5B5E0D16" wp14:editId="4228E87F">
+            <wp:extent cx="4951730" cy="3044825"/>
+            <wp:effectExtent l="0" t="0" r="1270" b="3175"/>
+            <wp:docPr id="26" name="Imagem 26"/>
+            <wp:cNvGraphicFramePr>
+              <a:graphicFrameLocks xmlns:a="http://schemas.openxmlformats.org/drawingml/2006/main" noChangeAspect="1"/>
+            </wp:cNvGraphicFramePr>
+            <a:graphic xmlns:a="http://schemas.openxmlformats.org/drawingml/2006/main">
+              <a:graphicData uri="http://schemas.openxmlformats.org/drawingml/2006/picture">
+                <pic:pic xmlns:pic="http://schemas.openxmlformats.org/drawingml/2006/picture">
+                  <pic:nvPicPr>
+                    <pic:cNvPr id="0" name="Picture 4"/>
+                    <pic:cNvPicPr>
+                      <a:picLocks noChangeAspect="1" noChangeArrowheads="1"/>
+                    </pic:cNvPicPr>
+                  </pic:nvPicPr>
+                  <pic:blipFill>
+                    <a:blip r:embed="rId33">
+                      <a:extLst>
+                        <a:ext uri="{28A0092B-C50C-407E-A947-70E740481C1C}">
+                          <a14:useLocalDpi xmlns:a14="http://schemas.microsoft.com/office/drawing/2010/main" val="0"/>
+                        </a:ext>
+                      </a:extLst>
+                    </a:blip>
+                    <a:srcRect/>
+                    <a:stretch>
+                      <a:fillRect/>
+                    </a:stretch>
+                  </pic:blipFill>
+                  <pic:spPr bwMode="auto">
+                    <a:xfrm>
+                      <a:off x="0" y="0"/>
+                      <a:ext cx="4951730" cy="3044825"/>
+                    </a:xfrm>
+                    <a:prstGeom prst="rect">
+                      <a:avLst/>
+                    </a:prstGeom>
+                    <a:noFill/>
+                    <a:ln>
+                      <a:noFill/>
+                    </a:ln>
+                  </pic:spPr>
+                </pic:pic>
+              </a:graphicData>
+            </a:graphic>
+          </wp:inline>
+        </w:drawing>
+      </w:r>
+    </w:p>
+    <w:p>
+      <w:pPr>
+        <w:rPr>
+          <w:noProof/>
+          <w:lang w:val="pt-BR" w:bidi="ar-SA"/>
+        </w:rPr>
+      </w:pPr>
+      <w:r>
+        <w:rPr>
+          <w:noProof/>
+          <w:lang w:val="pt-BR" w:bidi="ar-SA"/>
+        </w:rPr>
+        <w:t>(fonte: adaptado de MakeBIM)</w:t>
+      </w:r>
+    </w:p>
+    <w:p>
+      <w:pPr>
+        <w:rPr>
+          <w:noProof/>
+          <w:lang w:val="pt-BR" w:bidi="ar-SA"/>
+        </w:rPr>
+      </w:pPr>
+      <w:r>
+        <w:rPr>
+          <w:noProof/>
+          <w:lang w:val="pt-BR" w:bidi="ar-SA"/>
+        </w:rPr>
+        <w:t>Plano de Gerenciamento de Projetos:</w:t>
+      </w:r>
+    </w:p>
+    <w:p>
+      <w:pPr>
+        <w:rPr>
+          <w:noProof/>
+          <w:lang w:val="pt-BR" w:bidi="ar-SA"/>
+        </w:rPr>
+      </w:pPr>
+      <w:r>
+        <w:rPr>
+          <w:noProof/>
+          <w:lang w:val="pt-BR" w:bidi="ar-SA"/>
+        </w:rPr>
+        <w:t>- plano de gerenciamento de Escopo;</w:t>
+      </w:r>
+    </w:p>
+    <w:p>
+      <w:pPr>
+        <w:rPr>
+          <w:noProof/>
+          <w:lang w:val="pt-BR" w:bidi="ar-SA"/>
+        </w:rPr>
+      </w:pPr>
+      <w:r>
+        <w:rPr>
+          <w:noProof/>
+          <w:lang w:val="pt-BR" w:bidi="ar-SA"/>
+        </w:rPr>
+        <w:t>- plano de gerenciamento de Tempo;</w:t>
+      </w:r>
+    </w:p>
+    <w:p>
+      <w:pPr>
+        <w:rPr>
+          <w:noProof/>
+          <w:lang w:val="pt-BR" w:bidi="ar-SA"/>
+        </w:rPr>
+      </w:pPr>
+      <w:r>
+        <w:rPr>
+          <w:noProof/>
+          <w:lang w:val="pt-BR" w:bidi="ar-SA"/>
+        </w:rPr>
+        <w:t>- plano de gerenciamento de Custos;</w:t>
+      </w:r>
+    </w:p>
+    <w:p>
+      <w:pPr>
+        <w:rPr>
+          <w:noProof/>
+          <w:lang w:val="pt-BR" w:bidi="ar-SA"/>
+        </w:rPr>
+      </w:pPr>
+      <w:r>
+        <w:rPr>
+          <w:noProof/>
+          <w:lang w:val="pt-BR" w:bidi="ar-SA"/>
+        </w:rPr>
+        <w:t>- plano de gerenciamento de Qualidade;</w:t>
+      </w:r>
+    </w:p>
+    <w:p>
+      <w:pPr>
+        <w:rPr>
+          <w:noProof/>
+          <w:lang w:val="pt-BR" w:bidi="ar-SA"/>
+        </w:rPr>
+      </w:pPr>
+      <w:r>
+        <w:rPr>
+          <w:noProof/>
+          <w:lang w:val="pt-BR" w:bidi="ar-SA"/>
+        </w:rPr>
+        <w:t>- plano de gerenciamento de Recursos;</w:t>
+      </w:r>
+    </w:p>
+    <w:p>
+      <w:pPr>
+        <w:rPr>
+          <w:noProof/>
+          <w:lang w:val="pt-BR" w:bidi="ar-SA"/>
+        </w:rPr>
+      </w:pPr>
+      <w:r>
+        <w:rPr>
+          <w:noProof/>
+          <w:lang w:val="pt-BR" w:bidi="ar-SA"/>
+        </w:rPr>
+        <w:t>- plano de gerenciamento de Comunicações;</w:t>
+      </w:r>
+    </w:p>
+    <w:p>
+      <w:pPr>
+        <w:rPr>
+          <w:noProof/>
+          <w:lang w:val="pt-BR" w:bidi="ar-SA"/>
+        </w:rPr>
+      </w:pPr>
+      <w:r>
+        <w:rPr>
+          <w:noProof/>
+          <w:lang w:val="pt-BR" w:bidi="ar-SA"/>
+        </w:rPr>
+        <w:t>- plano de gerenciamento de Riscos;</w:t>
+      </w:r>
+    </w:p>
+    <w:p>
+      <w:pPr>
+        <w:rPr>
+          <w:noProof/>
+          <w:lang w:val="pt-BR" w:bidi="ar-SA"/>
+        </w:rPr>
+      </w:pPr>
+      <w:r>
+        <w:rPr>
+          <w:noProof/>
+          <w:lang w:val="pt-BR" w:bidi="ar-SA"/>
+        </w:rPr>
+        <w:t>- plano de gerenciamento de Aquisições;</w:t>
+      </w:r>
+    </w:p>
+    <w:p>
+      <w:pPr>
+        <w:rPr>
+          <w:noProof/>
+          <w:lang w:val="pt-BR" w:bidi="ar-SA"/>
+        </w:rPr>
+      </w:pPr>
+      <w:r>
+        <w:rPr>
+          <w:noProof/>
+          <w:lang w:val="pt-BR" w:bidi="ar-SA"/>
+        </w:rPr>
+        <w:t>- plano de gerenciamento de Partes interessadas</w:t>
+      </w:r>
+    </w:p>
+    <w:p>
+      <w:pPr>
+        <w:rPr>
+          <w:noProof/>
+          <w:lang w:val="pt-BR" w:bidi="ar-SA"/>
+        </w:rPr>
+      </w:pPr>
+    </w:p>
+    <w:p>
+      <w:pPr>
+        <w:rPr>
+          <w:noProof/>
+          <w:lang w:val="pt-BR" w:bidi="ar-SA"/>
+        </w:rPr>
+      </w:pPr>
+      <w:r>
+        <w:rPr>
+          <w:noProof/>
+          <w:lang w:val="pt-BR" w:bidi="ar-SA"/>
+        </w:rPr>
+        <w:t>O Plano de Execução BIM é um instrumento, tal como o Plano de Gerenciamento de Projetos, visto nas práticas PMBOK.</w:t>
+      </w:r>
+    </w:p>
+    <w:p>
+      <w:pPr>
+        <w:rPr>
+          <w:noProof/>
+          <w:lang w:val="pt-BR" w:bidi="ar-SA"/>
+        </w:rPr>
+      </w:pPr>
+      <w:r>
+        <w:rPr>
+          <w:noProof/>
+          <w:lang w:val="pt-BR" w:bidi="ar-SA"/>
+        </w:rPr>
+        <w:t>“Um Plano de Execução BIM, ou PEB, é um documento que descreve quais os objetivos do BIM em um projeto e quais os procedimentos de trabalho que devem ser executados para que esses objetivos sejam alcançados. É um instrumento contratual que define os requisitos das informações do contratante. Ele deve ser bem definido e sem omissões que venham prejudicar a compreensão dos objetivos do projeto por parte dos agentes envolvidos”.</w:t>
+      </w:r>
+    </w:p>
+    <w:p>
+      <w:pPr>
+        <w:rPr>
+          <w:noProof/>
+          <w:lang w:val="pt-BR" w:bidi="ar-SA"/>
+        </w:rPr>
+      </w:pPr>
+      <w:r>
+        <w:rPr>
+          <w:noProof/>
+          <w:lang w:bidi="ar-SA"/>
+        </w:rPr>
+        <w:lastRenderedPageBreak/>
+        <w:drawing>
+          <wp:inline distT="0" distB="0" distL="0" distR="0">
+            <wp:extent cx="5400040" cy="2700020"/>
+            <wp:effectExtent l="0" t="0" r="0" b="5080"/>
+            <wp:docPr id="27" name="Imagem 27"/>
+            <wp:cNvGraphicFramePr>
+              <a:graphicFrameLocks xmlns:a="http://schemas.openxmlformats.org/drawingml/2006/main" noChangeAspect="1"/>
+            </wp:cNvGraphicFramePr>
+            <a:graphic xmlns:a="http://schemas.openxmlformats.org/drawingml/2006/main">
+              <a:graphicData uri="http://schemas.openxmlformats.org/drawingml/2006/picture">
+                <pic:pic xmlns:pic="http://schemas.openxmlformats.org/drawingml/2006/picture">
+                  <pic:nvPicPr>
+                    <pic:cNvPr id="0" name="Picture 5"/>
+                    <pic:cNvPicPr>
+                      <a:picLocks noChangeAspect="1" noChangeArrowheads="1"/>
+                    </pic:cNvPicPr>
+                  </pic:nvPicPr>
+                  <pic:blipFill>
+                    <a:blip r:embed="rId34">
+                      <a:extLst>
+                        <a:ext uri="{28A0092B-C50C-407E-A947-70E740481C1C}">
+                          <a14:useLocalDpi xmlns:a14="http://schemas.microsoft.com/office/drawing/2010/main" val="0"/>
+                        </a:ext>
+                      </a:extLst>
+                    </a:blip>
+                    <a:srcRect/>
+                    <a:stretch>
+                      <a:fillRect/>
+                    </a:stretch>
+                  </pic:blipFill>
+                  <pic:spPr bwMode="auto">
+                    <a:xfrm>
+                      <a:off x="0" y="0"/>
+                      <a:ext cx="5400040" cy="2700020"/>
+                    </a:xfrm>
+                    <a:prstGeom prst="rect">
+                      <a:avLst/>
+                    </a:prstGeom>
+                    <a:noFill/>
+                    <a:ln>
+                      <a:noFill/>
+                    </a:ln>
+                  </pic:spPr>
+                </pic:pic>
+              </a:graphicData>
+            </a:graphic>
+          </wp:inline>
+        </w:drawing>
+      </w:r>
+    </w:p>
+    <w:p>
+      <w:pPr>
+        <w:rPr>
+          <w:noProof/>
+          <w:lang w:bidi="ar-SA"/>
+        </w:rPr>
+      </w:pPr>
+      <w:r>
+        <w:rPr>
+          <w:noProof/>
+          <w:lang w:bidi="ar-SA"/>
+        </w:rPr>
+        <w:t>Project Execution Planning Guide (fonte: Penn State)</w:t>
+      </w:r>
+    </w:p>
+    <w:p>
+      <w:pPr>
+        <w:rPr>
+          <w:noProof/>
+          <w:lang w:val="pt-BR" w:bidi="ar-SA"/>
+        </w:rPr>
+      </w:pPr>
+      <w:r>
+        <w:rPr>
+          <w:noProof/>
+          <w:lang w:val="pt-BR" w:bidi="ar-SA"/>
+        </w:rPr>
+        <w:t>Características do Plano de Execução BIM (PEB):</w:t>
+      </w:r>
+    </w:p>
+    <w:p>
+      <w:pPr>
+        <w:rPr>
+          <w:noProof/>
+          <w:lang w:val="pt-BR" w:bidi="ar-SA"/>
+        </w:rPr>
+      </w:pPr>
+      <w:r>
+        <w:rPr>
+          <w:noProof/>
+          <w:lang w:val="pt-BR" w:bidi="ar-SA"/>
+        </w:rPr>
+        <w:t>- desenvolvido nos estágios iniciais de um projeto BIM;</w:t>
+      </w:r>
+    </w:p>
+    <w:p>
+      <w:pPr>
+        <w:rPr>
+          <w:noProof/>
+          <w:lang w:val="pt-BR" w:bidi="ar-SA"/>
+        </w:rPr>
+      </w:pPr>
+      <w:r>
+        <w:rPr>
+          <w:noProof/>
+          <w:lang w:val="pt-BR" w:bidi="ar-SA"/>
+        </w:rPr>
+        <w:t>- define o escopo do projeto;</w:t>
+      </w:r>
+    </w:p>
+    <w:p>
+      <w:pPr>
+        <w:rPr>
+          <w:noProof/>
+          <w:lang w:val="pt-BR" w:bidi="ar-SA"/>
+        </w:rPr>
+      </w:pPr>
+      <w:r>
+        <w:rPr>
+          <w:noProof/>
+          <w:lang w:val="pt-BR" w:bidi="ar-SA"/>
+        </w:rPr>
+        <w:t>- identifica o fluxo do processo para as tarefas do projeto;</w:t>
+      </w:r>
+    </w:p>
+    <w:p>
+      <w:pPr>
+        <w:rPr>
+          <w:noProof/>
+          <w:lang w:val="pt-BR" w:bidi="ar-SA"/>
+        </w:rPr>
+      </w:pPr>
+      <w:r>
+        <w:rPr>
+          <w:noProof/>
+          <w:lang w:val="pt-BR" w:bidi="ar-SA"/>
+        </w:rPr>
+        <w:t>- define as trocas de informações entre as partes;</w:t>
+      </w:r>
+    </w:p>
+    <w:p>
+      <w:pPr>
+        <w:rPr>
+          <w:noProof/>
+          <w:lang w:val="pt-BR" w:bidi="ar-SA"/>
+        </w:rPr>
+      </w:pPr>
+      <w:r>
+        <w:rPr>
+          <w:noProof/>
+          <w:lang w:val="pt-BR" w:bidi="ar-SA"/>
+        </w:rPr>
+        <w:t>- revisa e detalha a infraestrutura necessária para o projeto;</w:t>
+      </w:r>
+    </w:p>
+    <w:p>
+      <w:pPr>
+        <w:rPr>
+          <w:noProof/>
+          <w:lang w:val="pt-BR" w:bidi="ar-SA"/>
+        </w:rPr>
+      </w:pPr>
+      <w:r>
+        <w:rPr>
+          <w:noProof/>
+          <w:lang w:val="pt-BR" w:bidi="ar-SA"/>
+        </w:rPr>
+        <w:t>- conitunamente monitorado, atualizado e revisado conforme o progresso do projeto.</w:t>
+      </w:r>
+    </w:p>
+    <w:p>
+      <w:pPr>
+        <w:rPr>
+          <w:noProof/>
+          <w:lang w:val="pt-BR" w:bidi="ar-SA"/>
+        </w:rPr>
+      </w:pPr>
+    </w:p>
+    <w:p>
+      <w:pPr>
+        <w:rPr>
+          <w:noProof/>
+          <w:lang w:val="pt-BR" w:bidi="ar-SA"/>
+        </w:rPr>
+      </w:pPr>
+      <w:r>
+        <w:rPr>
+          <w:noProof/>
+          <w:lang w:val="pt-BR" w:bidi="ar-SA"/>
+        </w:rPr>
+        <w:t>Principais objetivos do Plano de Execução BIM (PEB):</w:t>
+      </w:r>
+    </w:p>
+    <w:p>
+      <w:pPr>
+        <w:rPr>
+          <w:noProof/>
+          <w:lang w:val="pt-BR" w:bidi="ar-SA"/>
+        </w:rPr>
+      </w:pPr>
+      <w:r>
+        <w:rPr>
+          <w:noProof/>
+          <w:lang w:val="pt-BR" w:bidi="ar-SA"/>
+        </w:rPr>
+        <w:t>- as partes interessadas deverão entender e comunicar claramente os objetivos do projeto;</w:t>
+      </w:r>
+    </w:p>
+    <w:p>
+      <w:pPr>
+        <w:rPr>
+          <w:noProof/>
+          <w:lang w:val="pt-BR" w:bidi="ar-SA"/>
+        </w:rPr>
+      </w:pPr>
+      <w:r>
+        <w:rPr>
+          <w:noProof/>
+          <w:lang w:val="pt-BR" w:bidi="ar-SA"/>
+        </w:rPr>
+        <w:t>- as partes interessadas deverão enteder seus papéis e responsabilidades no projeto;</w:t>
+      </w:r>
+    </w:p>
+    <w:p>
+      <w:pPr>
+        <w:rPr>
+          <w:noProof/>
+          <w:lang w:val="pt-BR" w:bidi="ar-SA"/>
+        </w:rPr>
+      </w:pPr>
+      <w:r>
+        <w:rPr>
+          <w:noProof/>
+          <w:lang w:val="pt-BR" w:bidi="ar-SA"/>
+        </w:rPr>
+        <w:t>- adaptar processos do projeto, se necessário, tornando-os mais adequados ao projeto;</w:t>
+      </w:r>
+    </w:p>
+    <w:p>
+      <w:pPr>
+        <w:rPr>
+          <w:noProof/>
+          <w:lang w:val="pt-BR" w:bidi="ar-SA"/>
+        </w:rPr>
+      </w:pPr>
+      <w:r>
+        <w:rPr>
+          <w:noProof/>
+          <w:lang w:val="pt-BR" w:bidi="ar-SA"/>
+        </w:rPr>
+        <w:t>- descrever os recursos, treinamento ou outras competências adicionais necessárias ao projeto;</w:t>
+      </w:r>
+    </w:p>
+    <w:p>
+      <w:pPr>
+        <w:rPr>
+          <w:noProof/>
+          <w:lang w:val="pt-BR" w:bidi="ar-SA"/>
+        </w:rPr>
+      </w:pPr>
+      <w:r>
+        <w:rPr>
+          <w:noProof/>
+          <w:lang w:val="pt-BR" w:bidi="ar-SA"/>
+        </w:rPr>
+        <w:t>- fornecer a linha de base do prejeto para gerenciamento do progresso.</w:t>
+      </w:r>
+    </w:p>
+    <w:p>
+      <w:pPr>
+        <w:rPr>
+          <w:noProof/>
+          <w:lang w:val="pt-BR" w:bidi="ar-SA"/>
+        </w:rPr>
+      </w:pPr>
+    </w:p>
+    <w:p>
+      <w:pPr>
+        <w:rPr>
+          <w:noProof/>
+          <w:lang w:val="pt-BR" w:bidi="ar-SA"/>
+        </w:rPr>
+      </w:pPr>
+      <w:r>
+        <w:rPr>
+          <w:noProof/>
+          <w:lang w:val="pt-BR" w:bidi="ar-SA"/>
+        </w:rPr>
+        <w:t xml:space="preserve">ISSO 19650 - </w:t>
+      </w:r>
+      <w:bookmarkStart w:id="0" w:name="_GoBack"/>
+      <w:bookmarkEnd w:id="0"/>
+    </w:p>
+    <w:p>
+      <w:pPr>
+        <w:rPr>
+          <w:noProof/>
+          <w:lang w:val="pt-BR" w:bidi="ar-SA"/>
+        </w:rPr>
+      </w:pPr>
+    </w:p>
+    <w:p>
+      <w:pPr>
+        <w:spacing w:after="0" w:line="240" w:lineRule="auto"/>
+        <w:jc w:val="both"/>
+        <w:rPr>
+          <w:rFonts w:asciiTheme="majorHAnsi" w:hAnsiTheme="majorHAnsi" w:cstheme="majorHAnsi"/>
+          <w:noProof/>
+          <w:sz w:val="24"/>
+          <w:szCs w:val="24"/>
+          <w:lang w:val="pt-BR" w:bidi="ar-SA"/>
+        </w:rPr>
+      </w:pPr>
+      <w:r>
+        <w:rPr>
+          <w:rFonts w:asciiTheme="majorHAnsi" w:hAnsiTheme="majorHAnsi" w:cstheme="majorHAnsi"/>
+          <w:noProof/>
+          <w:sz w:val="24"/>
+          <w:szCs w:val="24"/>
+          <w:lang w:val="pt-BR" w:bidi="ar-SA"/>
+        </w:rPr>
+        <w:lastRenderedPageBreak/>
         <w:t xml:space="preserve"> </w:t>
       </w:r>
     </w:p>
@@ -10216,8 +11386,8 @@
       </w:pPr>
     </w:p>
     <w:sectPr>
-      <w:headerReference w:type="default" r:id="rId30"/>
-      <w:footerReference w:type="default" r:id="rId31"/>
+      <w:headerReference w:type="default" r:id="rId35"/>
+      <w:footerReference w:type="default" r:id="rId36"/>
       <w:pgSz w:w="11906" w:h="16838"/>
       <w:pgMar w:top="1417" w:right="1701" w:bottom="1417" w:left="1701" w:header="708" w:footer="708" w:gutter="0"/>
       <w:cols w:space="708"/>
@@ -10837,16 +12007,16 @@
     </w:lvl>
   </w:abstractNum>
   <w:abstractNum w:abstractNumId="3">
-    <w:nsid w:val="11D9738C"/>
+    <w:nsid w:val="0CB247C2"/>
     <w:multiLevelType w:val="hybridMultilevel"/>
-    <w:tmpl w:val="7BFE1CF4"/>
-    <w:lvl w:ilvl="0" w:tplc="482C271A">
+    <w:tmpl w:val="C87CE6CC"/>
+    <w:lvl w:ilvl="0" w:tplc="4998BA26">
       <w:start w:val="1"/>
-      <w:numFmt w:val="lowerRoman"/>
+      <w:numFmt w:val="lowerLetter"/>
       <w:lvlText w:val="(%1)"/>
       <w:lvlJc w:val="left"/>
       <w:pPr>
-        <w:ind w:left="1080" w:hanging="720"/>
+        <w:ind w:left="720" w:hanging="360"/>
       </w:pPr>
       <w:rPr>
         <w:rFonts w:hint="default"/>
@@ -10926,16 +12096,16 @@
     </w:lvl>
   </w:abstractNum>
   <w:abstractNum w:abstractNumId="4">
-    <w:nsid w:val="162F48B3"/>
+    <w:nsid w:val="11D9738C"/>
     <w:multiLevelType w:val="hybridMultilevel"/>
-    <w:tmpl w:val="69E4C900"/>
-    <w:lvl w:ilvl="0" w:tplc="69844E9E">
+    <w:tmpl w:val="7BFE1CF4"/>
+    <w:lvl w:ilvl="0" w:tplc="482C271A">
       <w:start w:val="1"/>
-      <w:numFmt w:val="lowerLetter"/>
+      <w:numFmt w:val="lowerRoman"/>
       <w:lvlText w:val="(%1)"/>
       <w:lvlJc w:val="left"/>
       <w:pPr>
-        <w:ind w:left="720" w:hanging="360"/>
+        <w:ind w:left="1080" w:hanging="720"/>
       </w:pPr>
       <w:rPr>
         <w:rFonts w:hint="default"/>
@@ -11015,10 +12185,10 @@
     </w:lvl>
   </w:abstractNum>
   <w:abstractNum w:abstractNumId="5">
-    <w:nsid w:val="20022D64"/>
+    <w:nsid w:val="162F48B3"/>
     <w:multiLevelType w:val="hybridMultilevel"/>
-    <w:tmpl w:val="FD4E3880"/>
-    <w:lvl w:ilvl="0" w:tplc="97E25A1A">
+    <w:tmpl w:val="69E4C900"/>
+    <w:lvl w:ilvl="0" w:tplc="69844E9E">
       <w:start w:val="1"/>
       <w:numFmt w:val="lowerLetter"/>
       <w:lvlText w:val="(%1)"/>
@@ -11104,10 +12274,10 @@
     </w:lvl>
   </w:abstractNum>
   <w:abstractNum w:abstractNumId="6">
-    <w:nsid w:val="267F1D58"/>
+    <w:nsid w:val="20022D64"/>
     <w:multiLevelType w:val="hybridMultilevel"/>
-    <w:tmpl w:val="F86868E8"/>
-    <w:lvl w:ilvl="0" w:tplc="A18E2EC8">
+    <w:tmpl w:val="FD4E3880"/>
+    <w:lvl w:ilvl="0" w:tplc="97E25A1A">
       <w:start w:val="1"/>
       <w:numFmt w:val="lowerLetter"/>
       <w:lvlText w:val="(%1)"/>
@@ -11193,10 +12363,10 @@
     </w:lvl>
   </w:abstractNum>
   <w:abstractNum w:abstractNumId="7">
-    <w:nsid w:val="377956D9"/>
+    <w:nsid w:val="267F1D58"/>
     <w:multiLevelType w:val="hybridMultilevel"/>
-    <w:tmpl w:val="272E5B70"/>
-    <w:lvl w:ilvl="0" w:tplc="6BD062E4">
+    <w:tmpl w:val="F86868E8"/>
+    <w:lvl w:ilvl="0" w:tplc="A18E2EC8">
       <w:start w:val="1"/>
       <w:numFmt w:val="lowerLetter"/>
       <w:lvlText w:val="(%1)"/>
@@ -11282,6 +12452,95 @@
     </w:lvl>
   </w:abstractNum>
   <w:abstractNum w:abstractNumId="8">
+    <w:nsid w:val="377956D9"/>
+    <w:multiLevelType w:val="hybridMultilevel"/>
+    <w:tmpl w:val="272E5B70"/>
+    <w:lvl w:ilvl="0" w:tplc="6BD062E4">
+      <w:start w:val="1"/>
+      <w:numFmt w:val="lowerLetter"/>
+      <w:lvlText w:val="(%1)"/>
+      <w:lvlJc w:val="left"/>
+      <w:pPr>
+        <w:ind w:left="720" w:hanging="360"/>
+      </w:pPr>
+      <w:rPr>
+        <w:rFonts w:hint="default"/>
+      </w:rPr>
+    </w:lvl>
+    <w:lvl w:ilvl="1" w:tplc="04090019" w:tentative="1">
+      <w:start w:val="1"/>
+      <w:numFmt w:val="lowerLetter"/>
+      <w:lvlText w:val="%2."/>
+      <w:lvlJc w:val="left"/>
+      <w:pPr>
+        <w:ind w:left="1440" w:hanging="360"/>
+      </w:pPr>
+    </w:lvl>
+    <w:lvl w:ilvl="2" w:tplc="0409001B" w:tentative="1">
+      <w:start w:val="1"/>
+      <w:numFmt w:val="lowerRoman"/>
+      <w:lvlText w:val="%3."/>
+      <w:lvlJc w:val="right"/>
+      <w:pPr>
+        <w:ind w:left="2160" w:hanging="180"/>
+      </w:pPr>
+    </w:lvl>
+    <w:lvl w:ilvl="3" w:tplc="0409000F" w:tentative="1">
+      <w:start w:val="1"/>
+      <w:numFmt w:val="decimal"/>
+      <w:lvlText w:val="%4."/>
+      <w:lvlJc w:val="left"/>
+      <w:pPr>
+        <w:ind w:left="2880" w:hanging="360"/>
+      </w:pPr>
+    </w:lvl>
+    <w:lvl w:ilvl="4" w:tplc="04090019" w:tentative="1">
+      <w:start w:val="1"/>
+      <w:numFmt w:val="lowerLetter"/>
+      <w:lvlText w:val="%5."/>
+      <w:lvlJc w:val="left"/>
+      <w:pPr>
+        <w:ind w:left="3600" w:hanging="360"/>
+      </w:pPr>
+    </w:lvl>
+    <w:lvl w:ilvl="5" w:tplc="0409001B" w:tentative="1">
+      <w:start w:val="1"/>
+      <w:numFmt w:val="lowerRoman"/>
+      <w:lvlText w:val="%6."/>
+      <w:lvlJc w:val="right"/>
+      <w:pPr>
+        <w:ind w:left="4320" w:hanging="180"/>
+      </w:pPr>
+    </w:lvl>
+    <w:lvl w:ilvl="6" w:tplc="0409000F" w:tentative="1">
+      <w:start w:val="1"/>
+      <w:numFmt w:val="decimal"/>
+      <w:lvlText w:val="%7."/>
+      <w:lvlJc w:val="left"/>
+      <w:pPr>
+        <w:ind w:left="5040" w:hanging="360"/>
+      </w:pPr>
+    </w:lvl>
+    <w:lvl w:ilvl="7" w:tplc="04090019" w:tentative="1">
+      <w:start w:val="1"/>
+      <w:numFmt w:val="lowerLetter"/>
+      <w:lvlText w:val="%8."/>
+      <w:lvlJc w:val="left"/>
+      <w:pPr>
+        <w:ind w:left="5760" w:hanging="360"/>
+      </w:pPr>
+    </w:lvl>
+    <w:lvl w:ilvl="8" w:tplc="0409001B" w:tentative="1">
+      <w:start w:val="1"/>
+      <w:numFmt w:val="lowerRoman"/>
+      <w:lvlText w:val="%9."/>
+      <w:lvlJc w:val="right"/>
+      <w:pPr>
+        <w:ind w:left="6480" w:hanging="180"/>
+      </w:pPr>
+    </w:lvl>
+  </w:abstractNum>
+  <w:abstractNum w:abstractNumId="9">
     <w:nsid w:val="3BB001EC"/>
     <w:multiLevelType w:val="hybridMultilevel"/>
     <w:tmpl w:val="A706FD8A"/>
@@ -11394,7 +12653,7 @@
       </w:rPr>
     </w:lvl>
   </w:abstractNum>
-  <w:abstractNum w:abstractNumId="9">
+  <w:abstractNum w:abstractNumId="10">
     <w:nsid w:val="45E821B3"/>
     <w:multiLevelType w:val="hybridMultilevel"/>
     <w:tmpl w:val="07CA52A0"/>
@@ -11480,7 +12739,96 @@
       </w:pPr>
     </w:lvl>
   </w:abstractNum>
-  <w:abstractNum w:abstractNumId="10">
+  <w:abstractNum w:abstractNumId="11">
+    <w:nsid w:val="49503F52"/>
+    <w:multiLevelType w:val="hybridMultilevel"/>
+    <w:tmpl w:val="2B06CC86"/>
+    <w:lvl w:ilvl="0" w:tplc="828C9AAC">
+      <w:start w:val="1"/>
+      <w:numFmt w:val="lowerLetter"/>
+      <w:lvlText w:val="(%1)"/>
+      <w:lvlJc w:val="left"/>
+      <w:pPr>
+        <w:ind w:left="720" w:hanging="360"/>
+      </w:pPr>
+      <w:rPr>
+        <w:rFonts w:hint="default"/>
+      </w:rPr>
+    </w:lvl>
+    <w:lvl w:ilvl="1" w:tplc="04090019" w:tentative="1">
+      <w:start w:val="1"/>
+      <w:numFmt w:val="lowerLetter"/>
+      <w:lvlText w:val="%2."/>
+      <w:lvlJc w:val="left"/>
+      <w:pPr>
+        <w:ind w:left="1440" w:hanging="360"/>
+      </w:pPr>
+    </w:lvl>
+    <w:lvl w:ilvl="2" w:tplc="0409001B" w:tentative="1">
+      <w:start w:val="1"/>
+      <w:numFmt w:val="lowerRoman"/>
+      <w:lvlText w:val="%3."/>
+      <w:lvlJc w:val="right"/>
+      <w:pPr>
+        <w:ind w:left="2160" w:hanging="180"/>
+      </w:pPr>
+    </w:lvl>
+    <w:lvl w:ilvl="3" w:tplc="0409000F" w:tentative="1">
+      <w:start w:val="1"/>
+      <w:numFmt w:val="decimal"/>
+      <w:lvlText w:val="%4."/>
+      <w:lvlJc w:val="left"/>
+      <w:pPr>
+        <w:ind w:left="2880" w:hanging="360"/>
+      </w:pPr>
+    </w:lvl>
+    <w:lvl w:ilvl="4" w:tplc="04090019" w:tentative="1">
+      <w:start w:val="1"/>
+      <w:numFmt w:val="lowerLetter"/>
+      <w:lvlText w:val="%5."/>
+      <w:lvlJc w:val="left"/>
+      <w:pPr>
+        <w:ind w:left="3600" w:hanging="360"/>
+      </w:pPr>
+    </w:lvl>
+    <w:lvl w:ilvl="5" w:tplc="0409001B" w:tentative="1">
+      <w:start w:val="1"/>
+      <w:numFmt w:val="lowerRoman"/>
+      <w:lvlText w:val="%6."/>
+      <w:lvlJc w:val="right"/>
+      <w:pPr>
+        <w:ind w:left="4320" w:hanging="180"/>
+      </w:pPr>
+    </w:lvl>
+    <w:lvl w:ilvl="6" w:tplc="0409000F" w:tentative="1">
+      <w:start w:val="1"/>
+      <w:numFmt w:val="decimal"/>
+      <w:lvlText w:val="%7."/>
+      <w:lvlJc w:val="left"/>
+      <w:pPr>
+        <w:ind w:left="5040" w:hanging="360"/>
+      </w:pPr>
+    </w:lvl>
+    <w:lvl w:ilvl="7" w:tplc="04090019" w:tentative="1">
+      <w:start w:val="1"/>
+      <w:numFmt w:val="lowerLetter"/>
+      <w:lvlText w:val="%8."/>
+      <w:lvlJc w:val="left"/>
+      <w:pPr>
+        <w:ind w:left="5760" w:hanging="360"/>
+      </w:pPr>
+    </w:lvl>
+    <w:lvl w:ilvl="8" w:tplc="0409001B" w:tentative="1">
+      <w:start w:val="1"/>
+      <w:numFmt w:val="lowerRoman"/>
+      <w:lvlText w:val="%9."/>
+      <w:lvlJc w:val="right"/>
+      <w:pPr>
+        <w:ind w:left="6480" w:hanging="180"/>
+      </w:pPr>
+    </w:lvl>
+  </w:abstractNum>
+  <w:abstractNum w:abstractNumId="12">
     <w:nsid w:val="4EFD7C98"/>
     <w:multiLevelType w:val="hybridMultilevel"/>
     <w:tmpl w:val="29C24EA6"/>
@@ -11566,7 +12914,7 @@
       </w:pPr>
     </w:lvl>
   </w:abstractNum>
-  <w:abstractNum w:abstractNumId="11">
+  <w:abstractNum w:abstractNumId="13">
     <w:nsid w:val="5CEA3726"/>
     <w:multiLevelType w:val="hybridMultilevel"/>
     <w:tmpl w:val="3410CC26"/>
@@ -11656,28 +13004,28 @@
     </w:lvl>
   </w:abstractNum>
   <w:num w:numId="1">
-    <w:abstractNumId w:val="11"/>
+    <w:abstractNumId w:val="13"/>
   </w:num>
   <w:num w:numId="2">
+    <w:abstractNumId w:val="12"/>
+  </w:num>
+  <w:num w:numId="3">
     <w:abstractNumId w:val="10"/>
   </w:num>
-  <w:num w:numId="3">
-    <w:abstractNumId w:val="9"/>
+  <w:num w:numId="4">
+    <w:abstractNumId w:val="6"/>
   </w:num>
-  <w:num w:numId="4">
+  <w:num w:numId="5">
     <w:abstractNumId w:val="5"/>
   </w:num>
-  <w:num w:numId="5">
+  <w:num w:numId="6">
     <w:abstractNumId w:val="4"/>
   </w:num>
-  <w:num w:numId="6">
-    <w:abstractNumId w:val="3"/>
-  </w:num>
   <w:num w:numId="7">
-    <w:abstractNumId w:val="6"/>
+    <w:abstractNumId w:val="7"/>
   </w:num>
   <w:num w:numId="8">
-    <w:abstractNumId w:val="8"/>
+    <w:abstractNumId w:val="9"/>
   </w:num>
   <w:num w:numId="9">
     <w:abstractNumId w:val="1"/>
@@ -11689,7 +13037,13 @@
     <w:abstractNumId w:val="0"/>
   </w:num>
   <w:num w:numId="12">
-    <w:abstractNumId w:val="7"/>
+    <w:abstractNumId w:val="8"/>
+  </w:num>
+  <w:num w:numId="13">
+    <w:abstractNumId w:val="3"/>
+  </w:num>
+  <w:num w:numId="14">
+    <w:abstractNumId w:val="11"/>
   </w:num>
 </w:numbering>
 </file>
@@ -14059,7 +15413,7 @@
   <a:extraClrSchemeLst/>
   <a:extLst>
     <a:ext uri="{05A4C25C-085E-4340-85A3-A5531E510DB2}">
-      <thm15:themeFamily xmlns="" xmlns:thm15="http://schemas.microsoft.com/office/thememl/2012/main" name="Office Theme" id="{62F939B6-93AF-4DB8-9C6B-D6C7DFDC589F}" vid="{4A3C46E8-61CC-4603-A589-7422A47A8E4A}"/>
+      <thm15:themeFamily xmlns:thm15="http://schemas.microsoft.com/office/thememl/2012/main" xmlns="" name="Office Theme" id="{62F939B6-93AF-4DB8-9C6B-D6C7DFDC589F}" vid="{4A3C46E8-61CC-4603-A589-7422A47A8E4A}"/>
     </a:ext>
   </a:extLst>
 </a:theme>
@@ -14070,7 +15424,7 @@
 </file>
 
 <file path=customXml/itemProps1.xml><?xml version="1.0" encoding="utf-8"?>
-<ds:datastoreItem xmlns:ds="http://schemas.openxmlformats.org/officeDocument/2006/customXml" ds:itemID="{168E5AF8-AE66-48B2-A9C7-6D7BB19E3986}">
+<ds:datastoreItem xmlns:ds="http://schemas.openxmlformats.org/officeDocument/2006/customXml" ds:itemID="{659B8AB2-8FC3-43D5-AC96-1C50C0D0F35A}">
   <ds:schemaRefs>
     <ds:schemaRef ds:uri="http://schemas.openxmlformats.org/officeDocument/2006/bibliography"/>
   </ds:schemaRefs>

</xml_diff>

<commit_message>
prova unidade 4 gestão de projetos
</commit_message>
<xml_diff>
--- a/04_gestao_projetos/gestão_projetos_notas_aula.docx
+++ b/04_gestao_projetos/gestão_projetos_notas_aula.docx
@@ -12645,11 +12645,839 @@
                 <w:lang w:val="pt-BR" w:bidi="ar-SA"/>
               </w:rPr>
             </w:pPr>
+            <w:r>
+              <w:rPr>
+                <w:noProof/>
+                <w:sz w:val="20"/>
+                <w:szCs w:val="20"/>
+                <w:lang w:val="pt-BR" w:bidi="ar-SA"/>
+              </w:rPr>
+              <w:t xml:space="preserve">Pergunta 1 - </w:t>
+            </w:r>
+            <w:r>
+              <w:rPr>
+                <w:noProof/>
+                <w:sz w:val="20"/>
+                <w:szCs w:val="20"/>
+                <w:lang w:val="pt-BR" w:bidi="ar-SA"/>
+              </w:rPr>
+              <w:t>O conceito de Building Information Modeling (BIM) vem trazendo mudanças nos processos, nas tecnologias e nas estruturas das equipes de trabalho da indústria da arquitetura, da engenharia e da construção. Indique a afirmativa que configura uma dessas mudanças:</w:t>
+            </w:r>
+          </w:p>
+          <w:p>
+            <w:pPr>
+              <w:rPr>
+                <w:noProof/>
+                <w:sz w:val="20"/>
+                <w:szCs w:val="20"/>
+                <w:lang w:val="pt-BR" w:bidi="ar-SA"/>
+              </w:rPr>
+            </w:pPr>
+            <w:r>
+              <w:rPr>
+                <w:noProof/>
+                <w:sz w:val="20"/>
+                <w:szCs w:val="20"/>
+                <w:lang w:val="pt-BR" w:bidi="ar-SA"/>
+              </w:rPr>
+              <w:t>O BIM possibilita o aumento na integração entre equipes de diferentes áreas, processos de projetos simultâneos e o desenvolvimento de modelos ricos em informações.</w:t>
+            </w:r>
+          </w:p>
+          <w:p>
+            <w:pPr>
+              <w:rPr>
+                <w:noProof/>
+                <w:sz w:val="20"/>
+                <w:szCs w:val="20"/>
+                <w:lang w:val="pt-BR" w:bidi="ar-SA"/>
+              </w:rPr>
+            </w:pPr>
+          </w:p>
+          <w:p>
+            <w:pPr>
+              <w:rPr>
+                <w:noProof/>
+                <w:sz w:val="20"/>
+                <w:szCs w:val="20"/>
+                <w:lang w:val="pt-BR" w:bidi="ar-SA"/>
+              </w:rPr>
+            </w:pPr>
+            <w:r>
+              <w:rPr>
+                <w:noProof/>
+                <w:sz w:val="20"/>
+                <w:szCs w:val="20"/>
+                <w:lang w:val="pt-BR" w:bidi="ar-SA"/>
+              </w:rPr>
+              <w:t xml:space="preserve">Pergunta 2 - </w:t>
+            </w:r>
+            <w:r>
+              <w:rPr>
+                <w:noProof/>
+                <w:sz w:val="20"/>
+                <w:szCs w:val="20"/>
+                <w:lang w:val="pt-BR" w:bidi="ar-SA"/>
+              </w:rPr>
+              <w:t>Imagine que você seja um BIM Manager responsável por contratar um novo colaborador para a sua equipe. Para avaliar os conceitos de um concorrente em destaque, você pede para que ele descreva a diferença entre o Plano de Implantação de Processos BIM e o Plano de Projetos BIM.  O concorrente à vaga responde:</w:t>
+            </w:r>
+          </w:p>
+          <w:p>
+            <w:pPr>
+              <w:rPr>
+                <w:noProof/>
+                <w:sz w:val="20"/>
+                <w:szCs w:val="20"/>
+                <w:lang w:val="pt-BR" w:bidi="ar-SA"/>
+              </w:rPr>
+            </w:pPr>
+          </w:p>
+          <w:p>
+            <w:pPr>
+              <w:rPr>
+                <w:noProof/>
+                <w:sz w:val="20"/>
+                <w:szCs w:val="20"/>
+                <w:lang w:val="pt-BR" w:bidi="ar-SA"/>
+              </w:rPr>
+            </w:pPr>
+            <w:r>
+              <w:rPr>
+                <w:noProof/>
+                <w:sz w:val="20"/>
+                <w:szCs w:val="20"/>
+                <w:lang w:val="pt-BR" w:bidi="ar-SA"/>
+              </w:rPr>
+              <w:t>I) Plano de Implantação de Processos BIM: ajuda as empresas a implantarem o BIM no nível organizacional. Por isto, também é conhecido como Plano Organizacional BIM e tem relação com a gestão de processos.</w:t>
+            </w:r>
+          </w:p>
+          <w:p>
+            <w:pPr>
+              <w:rPr>
+                <w:noProof/>
+                <w:sz w:val="20"/>
+                <w:szCs w:val="20"/>
+                <w:lang w:val="pt-BR" w:bidi="ar-SA"/>
+              </w:rPr>
+            </w:pPr>
+          </w:p>
+          <w:p>
+            <w:pPr>
+              <w:rPr>
+                <w:noProof/>
+                <w:sz w:val="20"/>
+                <w:szCs w:val="20"/>
+                <w:lang w:val="pt-BR" w:bidi="ar-SA"/>
+              </w:rPr>
+            </w:pPr>
+            <w:r>
+              <w:rPr>
+                <w:noProof/>
+                <w:sz w:val="20"/>
+                <w:szCs w:val="20"/>
+                <w:lang w:val="pt-BR" w:bidi="ar-SA"/>
+              </w:rPr>
+              <w:t>II) Plano de Projeto BIM: ajuda as equipes do projeto a implementarem o BIM em um projeto piloto (ou até um projeto real) e também tem relação com a gestão de projetos.</w:t>
+            </w:r>
+          </w:p>
+          <w:p>
+            <w:pPr>
+              <w:rPr>
+                <w:noProof/>
+                <w:sz w:val="20"/>
+                <w:szCs w:val="20"/>
+                <w:lang w:val="pt-BR" w:bidi="ar-SA"/>
+              </w:rPr>
+            </w:pPr>
+          </w:p>
+          <w:p>
+            <w:pPr>
+              <w:rPr>
+                <w:noProof/>
+                <w:sz w:val="20"/>
+                <w:szCs w:val="20"/>
+                <w:lang w:val="pt-BR" w:bidi="ar-SA"/>
+              </w:rPr>
+            </w:pPr>
+            <w:r>
+              <w:rPr>
+                <w:noProof/>
+                <w:sz w:val="20"/>
+                <w:szCs w:val="20"/>
+                <w:lang w:val="pt-BR" w:bidi="ar-SA"/>
+              </w:rPr>
+              <w:t>Estão correto os conceitos da(s) afirmativa(s):</w:t>
+            </w:r>
+          </w:p>
+          <w:p>
+            <w:pPr>
+              <w:rPr>
+                <w:noProof/>
+                <w:sz w:val="20"/>
+                <w:szCs w:val="20"/>
+                <w:lang w:val="pt-BR" w:bidi="ar-SA"/>
+              </w:rPr>
+            </w:pPr>
+          </w:p>
+          <w:p>
+            <w:pPr>
+              <w:rPr>
+                <w:noProof/>
+                <w:sz w:val="20"/>
+                <w:szCs w:val="20"/>
+                <w:lang w:val="pt-BR" w:bidi="ar-SA"/>
+              </w:rPr>
+            </w:pPr>
+            <w:r>
+              <w:rPr>
+                <w:noProof/>
+                <w:sz w:val="20"/>
+                <w:szCs w:val="20"/>
+                <w:lang w:val="pt-BR" w:bidi="ar-SA"/>
+              </w:rPr>
+              <w:lastRenderedPageBreak/>
+              <w:t>I e II.</w:t>
+            </w:r>
+          </w:p>
+          <w:p>
+            <w:pPr>
+              <w:rPr>
+                <w:noProof/>
+                <w:sz w:val="20"/>
+                <w:szCs w:val="20"/>
+                <w:lang w:val="pt-BR" w:bidi="ar-SA"/>
+              </w:rPr>
+            </w:pPr>
+          </w:p>
+          <w:p>
+            <w:pPr>
+              <w:rPr>
+                <w:noProof/>
+                <w:sz w:val="20"/>
+                <w:szCs w:val="20"/>
+                <w:lang w:val="pt-BR" w:bidi="ar-SA"/>
+              </w:rPr>
+            </w:pPr>
+            <w:r>
+              <w:rPr>
+                <w:noProof/>
+                <w:sz w:val="20"/>
+                <w:szCs w:val="20"/>
+                <w:lang w:val="pt-BR" w:bidi="ar-SA"/>
+              </w:rPr>
+              <w:t xml:space="preserve">Pergunta 3 - </w:t>
+            </w:r>
+            <w:r>
+              <w:rPr>
+                <w:noProof/>
+                <w:sz w:val="20"/>
+                <w:szCs w:val="20"/>
+                <w:lang w:val="pt-BR" w:bidi="ar-SA"/>
+              </w:rPr>
+              <w:t>O sucesso do seu projeto BIM deve-se, em grande parte, ao desenvolvimento de um Plano de Projeto BIM efetivo, também conhecido como Plano de Execução BIM (PEB).</w:t>
+            </w:r>
+          </w:p>
+          <w:p>
+            <w:pPr>
+              <w:rPr>
+                <w:noProof/>
+                <w:sz w:val="20"/>
+                <w:szCs w:val="20"/>
+                <w:lang w:val="pt-BR" w:bidi="ar-SA"/>
+              </w:rPr>
+            </w:pPr>
+          </w:p>
+          <w:p>
+            <w:pPr>
+              <w:rPr>
+                <w:noProof/>
+                <w:sz w:val="20"/>
+                <w:szCs w:val="20"/>
+                <w:lang w:val="pt-BR" w:bidi="ar-SA"/>
+              </w:rPr>
+            </w:pPr>
+            <w:r>
+              <w:rPr>
+                <w:noProof/>
+                <w:sz w:val="20"/>
+                <w:szCs w:val="20"/>
+                <w:lang w:val="pt-BR" w:bidi="ar-SA"/>
+              </w:rPr>
+              <w:t>Compreende-se a esse respeito:</w:t>
+            </w:r>
+          </w:p>
+          <w:p>
+            <w:pPr>
+              <w:rPr>
+                <w:noProof/>
+                <w:sz w:val="20"/>
+                <w:szCs w:val="20"/>
+                <w:lang w:val="pt-BR" w:bidi="ar-SA"/>
+              </w:rPr>
+            </w:pPr>
+          </w:p>
+          <w:p>
+            <w:pPr>
+              <w:rPr>
+                <w:noProof/>
+                <w:sz w:val="20"/>
+                <w:szCs w:val="20"/>
+                <w:lang w:val="pt-BR" w:bidi="ar-SA"/>
+              </w:rPr>
+            </w:pPr>
+            <w:r>
+              <w:rPr>
+                <w:noProof/>
+                <w:sz w:val="20"/>
+                <w:szCs w:val="20"/>
+                <w:lang w:val="pt-BR" w:bidi="ar-SA"/>
+              </w:rPr>
+              <w:t>I) é um documento que descreve quais os objetivos do BIM em um projeto;</w:t>
+            </w:r>
+          </w:p>
+          <w:p>
+            <w:pPr>
+              <w:rPr>
+                <w:noProof/>
+                <w:sz w:val="20"/>
+                <w:szCs w:val="20"/>
+                <w:lang w:val="pt-BR" w:bidi="ar-SA"/>
+              </w:rPr>
+            </w:pPr>
+          </w:p>
+          <w:p>
+            <w:pPr>
+              <w:rPr>
+                <w:noProof/>
+                <w:sz w:val="20"/>
+                <w:szCs w:val="20"/>
+                <w:lang w:val="pt-BR" w:bidi="ar-SA"/>
+              </w:rPr>
+            </w:pPr>
+            <w:r>
+              <w:rPr>
+                <w:noProof/>
+                <w:sz w:val="20"/>
+                <w:szCs w:val="20"/>
+                <w:lang w:val="pt-BR" w:bidi="ar-SA"/>
+              </w:rPr>
+              <w:t>II) é um documento que detalha quais os procedimentos de trabalho que devem ser executados para que os objetivos do projeto sejam alcançados.</w:t>
+            </w:r>
+          </w:p>
+          <w:p>
+            <w:pPr>
+              <w:rPr>
+                <w:noProof/>
+                <w:sz w:val="20"/>
+                <w:szCs w:val="20"/>
+                <w:lang w:val="pt-BR" w:bidi="ar-SA"/>
+              </w:rPr>
+            </w:pPr>
+          </w:p>
+          <w:p>
+            <w:pPr>
+              <w:rPr>
+                <w:noProof/>
+                <w:sz w:val="20"/>
+                <w:szCs w:val="20"/>
+                <w:lang w:val="pt-BR" w:bidi="ar-SA"/>
+              </w:rPr>
+            </w:pPr>
+            <w:r>
+              <w:rPr>
+                <w:noProof/>
+                <w:sz w:val="20"/>
+                <w:szCs w:val="20"/>
+                <w:lang w:val="pt-BR" w:bidi="ar-SA"/>
+              </w:rPr>
+              <w:t>III) é um instrumento contratual que define os requisitos das informações do contratante. Ele deve ser bem definido e sem omissões que venham prejudicar a compreensão dos objetivos do projeto por parte dos agentes envolvidos.</w:t>
+            </w:r>
+          </w:p>
+          <w:p>
+            <w:pPr>
+              <w:rPr>
+                <w:noProof/>
+                <w:sz w:val="20"/>
+                <w:szCs w:val="20"/>
+                <w:lang w:val="pt-BR" w:bidi="ar-SA"/>
+              </w:rPr>
+            </w:pPr>
+          </w:p>
+          <w:p>
+            <w:pPr>
+              <w:rPr>
+                <w:noProof/>
+                <w:sz w:val="20"/>
+                <w:szCs w:val="20"/>
+                <w:lang w:val="pt-BR" w:bidi="ar-SA"/>
+              </w:rPr>
+            </w:pPr>
+            <w:r>
+              <w:rPr>
+                <w:noProof/>
+                <w:sz w:val="20"/>
+                <w:szCs w:val="20"/>
+                <w:lang w:val="pt-BR" w:bidi="ar-SA"/>
+              </w:rPr>
+              <w:t>IV) Como definido na Norma ISO 19650 – parte 2, o PEB possui duas etapas: PEB pré-contrato e PEB pós-contrato.</w:t>
+            </w:r>
+          </w:p>
+          <w:p>
+            <w:pPr>
+              <w:rPr>
+                <w:noProof/>
+                <w:sz w:val="20"/>
+                <w:szCs w:val="20"/>
+                <w:lang w:val="pt-BR" w:bidi="ar-SA"/>
+              </w:rPr>
+            </w:pPr>
+          </w:p>
+          <w:p>
+            <w:pPr>
+              <w:rPr>
+                <w:noProof/>
+                <w:sz w:val="20"/>
+                <w:szCs w:val="20"/>
+                <w:lang w:val="pt-BR" w:bidi="ar-SA"/>
+              </w:rPr>
+            </w:pPr>
+            <w:r>
+              <w:rPr>
+                <w:noProof/>
+                <w:sz w:val="20"/>
+                <w:szCs w:val="20"/>
+                <w:lang w:val="pt-BR" w:bidi="ar-SA"/>
+              </w:rPr>
+              <w:t>São verdadeiras as afirmativas:</w:t>
+            </w:r>
+          </w:p>
+          <w:p>
+            <w:pPr>
+              <w:rPr>
+                <w:noProof/>
+                <w:sz w:val="20"/>
+                <w:szCs w:val="20"/>
+                <w:lang w:val="pt-BR" w:bidi="ar-SA"/>
+              </w:rPr>
+            </w:pPr>
+          </w:p>
+          <w:p>
+            <w:pPr>
+              <w:rPr>
+                <w:noProof/>
+                <w:sz w:val="20"/>
+                <w:szCs w:val="20"/>
+                <w:lang w:val="pt-BR" w:bidi="ar-SA"/>
+              </w:rPr>
+            </w:pPr>
+            <w:r>
+              <w:rPr>
+                <w:noProof/>
+                <w:sz w:val="20"/>
+                <w:szCs w:val="20"/>
+                <w:lang w:val="pt-BR" w:bidi="ar-SA"/>
+              </w:rPr>
+              <w:t>I, II, III e IV.</w:t>
+            </w:r>
+          </w:p>
+          <w:p>
+            <w:pPr>
+              <w:rPr>
+                <w:noProof/>
+                <w:sz w:val="20"/>
+                <w:szCs w:val="20"/>
+                <w:lang w:val="pt-BR" w:bidi="ar-SA"/>
+              </w:rPr>
+            </w:pPr>
+          </w:p>
+          <w:p>
+            <w:pPr>
+              <w:rPr>
+                <w:noProof/>
+                <w:sz w:val="20"/>
+                <w:szCs w:val="20"/>
+                <w:lang w:val="pt-BR" w:bidi="ar-SA"/>
+              </w:rPr>
+            </w:pPr>
+            <w:r>
+              <w:rPr>
+                <w:noProof/>
+                <w:sz w:val="20"/>
+                <w:szCs w:val="20"/>
+                <w:lang w:val="pt-BR" w:bidi="ar-SA"/>
+              </w:rPr>
+              <w:t xml:space="preserve">Pergunta 4 - </w:t>
+            </w:r>
+            <w:r>
+              <w:rPr>
+                <w:noProof/>
+                <w:sz w:val="20"/>
+                <w:szCs w:val="20"/>
+                <w:lang w:val="pt-BR" w:bidi="ar-SA"/>
+              </w:rPr>
+              <w:t>O Plano de Execução BIM (em inglês BIM Execution Plan), tratado no Building Information Modeling Execution Planning Guide of The Pennsylvania State University, orienta a elaboração do plano de projeto em quatro etapas principais. Analise as afirmativas abaixo:</w:t>
+            </w:r>
+          </w:p>
+          <w:p>
+            <w:pPr>
+              <w:rPr>
+                <w:noProof/>
+                <w:sz w:val="20"/>
+                <w:szCs w:val="20"/>
+                <w:lang w:val="pt-BR" w:bidi="ar-SA"/>
+              </w:rPr>
+            </w:pPr>
+          </w:p>
+          <w:p>
+            <w:pPr>
+              <w:rPr>
+                <w:noProof/>
+                <w:sz w:val="20"/>
+                <w:szCs w:val="20"/>
+                <w:lang w:val="pt-BR" w:bidi="ar-SA"/>
+              </w:rPr>
+            </w:pPr>
+            <w:r>
+              <w:rPr>
+                <w:noProof/>
+                <w:sz w:val="20"/>
+                <w:szCs w:val="20"/>
+                <w:lang w:val="pt-BR" w:bidi="ar-SA"/>
+              </w:rPr>
+              <w:t>I) ETAPA 1 identificar os objetivos e usos do projeto BIM.</w:t>
+            </w:r>
+          </w:p>
+          <w:p>
+            <w:pPr>
+              <w:rPr>
+                <w:noProof/>
+                <w:sz w:val="20"/>
+                <w:szCs w:val="20"/>
+                <w:lang w:val="pt-BR" w:bidi="ar-SA"/>
+              </w:rPr>
+            </w:pPr>
+          </w:p>
+          <w:p>
+            <w:pPr>
+              <w:rPr>
+                <w:noProof/>
+                <w:sz w:val="20"/>
+                <w:szCs w:val="20"/>
+                <w:lang w:val="pt-BR" w:bidi="ar-SA"/>
+              </w:rPr>
+            </w:pPr>
+            <w:r>
+              <w:rPr>
+                <w:noProof/>
+                <w:sz w:val="20"/>
+                <w:szCs w:val="20"/>
+                <w:lang w:val="pt-BR" w:bidi="ar-SA"/>
+              </w:rPr>
+              <w:t>II) ETAPA 2: Conceber o processo de execução do projeto BIM.</w:t>
+            </w:r>
+          </w:p>
+          <w:p>
+            <w:pPr>
+              <w:rPr>
+                <w:noProof/>
+                <w:sz w:val="20"/>
+                <w:szCs w:val="20"/>
+                <w:lang w:val="pt-BR" w:bidi="ar-SA"/>
+              </w:rPr>
+            </w:pPr>
+          </w:p>
+          <w:p>
+            <w:pPr>
+              <w:rPr>
+                <w:noProof/>
+                <w:sz w:val="20"/>
+                <w:szCs w:val="20"/>
+                <w:lang w:val="pt-BR" w:bidi="ar-SA"/>
+              </w:rPr>
+            </w:pPr>
+            <w:r>
+              <w:rPr>
+                <w:noProof/>
+                <w:sz w:val="20"/>
+                <w:szCs w:val="20"/>
+                <w:lang w:val="pt-BR" w:bidi="ar-SA"/>
+              </w:rPr>
+              <w:t>III) ETAPA 3: Caracterizar as trocas de informações do projeto BIM.</w:t>
+            </w:r>
+          </w:p>
+          <w:p>
+            <w:pPr>
+              <w:rPr>
+                <w:noProof/>
+                <w:sz w:val="20"/>
+                <w:szCs w:val="20"/>
+                <w:lang w:val="pt-BR" w:bidi="ar-SA"/>
+              </w:rPr>
+            </w:pPr>
+          </w:p>
+          <w:p>
+            <w:pPr>
+              <w:rPr>
+                <w:noProof/>
+                <w:sz w:val="20"/>
+                <w:szCs w:val="20"/>
+                <w:lang w:val="pt-BR" w:bidi="ar-SA"/>
+              </w:rPr>
+            </w:pPr>
+            <w:r>
+              <w:rPr>
+                <w:noProof/>
+                <w:sz w:val="20"/>
+                <w:szCs w:val="20"/>
+                <w:lang w:val="pt-BR" w:bidi="ar-SA"/>
+              </w:rPr>
+              <w:t>IV) ETAPA 4: Estabelecer a metodologia de colaboração; determinar os requisitos da infraestrutura tecnológica e definir o sistema de controle de qualidade do projeto BIM.</w:t>
+            </w:r>
+          </w:p>
+          <w:p>
+            <w:pPr>
+              <w:rPr>
+                <w:noProof/>
+                <w:sz w:val="20"/>
+                <w:szCs w:val="20"/>
+                <w:lang w:val="pt-BR" w:bidi="ar-SA"/>
+              </w:rPr>
+            </w:pPr>
+          </w:p>
+          <w:p>
+            <w:pPr>
+              <w:rPr>
+                <w:noProof/>
+                <w:sz w:val="20"/>
+                <w:szCs w:val="20"/>
+                <w:lang w:val="pt-BR" w:bidi="ar-SA"/>
+              </w:rPr>
+            </w:pPr>
+            <w:r>
+              <w:rPr>
+                <w:noProof/>
+                <w:sz w:val="20"/>
+                <w:szCs w:val="20"/>
+                <w:lang w:val="pt-BR" w:bidi="ar-SA"/>
+              </w:rPr>
+              <w:t>São verdadeiras as afirmativas:</w:t>
+            </w:r>
+          </w:p>
+          <w:p>
+            <w:pPr>
+              <w:rPr>
+                <w:noProof/>
+                <w:sz w:val="20"/>
+                <w:szCs w:val="20"/>
+                <w:lang w:val="pt-BR" w:bidi="ar-SA"/>
+              </w:rPr>
+            </w:pPr>
+          </w:p>
+          <w:p>
+            <w:pPr>
+              <w:rPr>
+                <w:noProof/>
+                <w:sz w:val="20"/>
+                <w:szCs w:val="20"/>
+                <w:lang w:val="pt-BR" w:bidi="ar-SA"/>
+              </w:rPr>
+            </w:pPr>
+            <w:r>
+              <w:rPr>
+                <w:noProof/>
+                <w:sz w:val="20"/>
+                <w:szCs w:val="20"/>
+                <w:lang w:val="pt-BR" w:bidi="ar-SA"/>
+              </w:rPr>
+              <w:t>I, II, III e IV.</w:t>
+            </w:r>
+          </w:p>
+          <w:p>
+            <w:pPr>
+              <w:rPr>
+                <w:noProof/>
+                <w:sz w:val="20"/>
+                <w:szCs w:val="20"/>
+                <w:lang w:val="pt-BR" w:bidi="ar-SA"/>
+              </w:rPr>
+            </w:pPr>
+          </w:p>
+          <w:p>
+            <w:pPr>
+              <w:rPr>
+                <w:noProof/>
+                <w:sz w:val="20"/>
+                <w:szCs w:val="20"/>
+                <w:lang w:val="pt-BR" w:bidi="ar-SA"/>
+              </w:rPr>
+            </w:pPr>
+            <w:r>
+              <w:rPr>
+                <w:noProof/>
+                <w:sz w:val="20"/>
+                <w:szCs w:val="20"/>
+                <w:lang w:val="pt-BR" w:bidi="ar-SA"/>
+              </w:rPr>
+              <w:t xml:space="preserve">Pergunta 5 - </w:t>
+            </w:r>
+            <w:r>
+              <w:rPr>
+                <w:noProof/>
+                <w:sz w:val="20"/>
+                <w:szCs w:val="20"/>
+                <w:lang w:val="pt-BR" w:bidi="ar-SA"/>
+              </w:rPr>
+              <w:t>Os fundamentos do gerenciamento de projetos, incluindo a elaboração do Plano de Projetos, aplica-se de forma direta às dimensões do BIM:</w:t>
+            </w:r>
+          </w:p>
+          <w:p>
+            <w:pPr>
+              <w:rPr>
+                <w:noProof/>
+                <w:sz w:val="20"/>
+                <w:szCs w:val="20"/>
+                <w:lang w:val="pt-BR" w:bidi="ar-SA"/>
+              </w:rPr>
+            </w:pPr>
+          </w:p>
+          <w:p>
+            <w:pPr>
+              <w:rPr>
+                <w:noProof/>
+                <w:sz w:val="20"/>
+                <w:szCs w:val="20"/>
+                <w:lang w:val="pt-BR" w:bidi="ar-SA"/>
+              </w:rPr>
+            </w:pPr>
+            <w:r>
+              <w:rPr>
+                <w:noProof/>
+                <w:sz w:val="20"/>
+                <w:szCs w:val="20"/>
+                <w:lang w:val="pt-BR" w:bidi="ar-SA"/>
+              </w:rPr>
+              <w:t>I) Coordenação de modelos BIM 3D.</w:t>
+            </w:r>
+          </w:p>
+          <w:p>
+            <w:pPr>
+              <w:rPr>
+                <w:noProof/>
+                <w:sz w:val="20"/>
+                <w:szCs w:val="20"/>
+                <w:lang w:val="pt-BR" w:bidi="ar-SA"/>
+              </w:rPr>
+            </w:pPr>
+          </w:p>
+          <w:p>
+            <w:pPr>
+              <w:rPr>
+                <w:noProof/>
+                <w:sz w:val="20"/>
+                <w:szCs w:val="20"/>
+                <w:lang w:val="pt-BR" w:bidi="ar-SA"/>
+              </w:rPr>
+            </w:pPr>
+            <w:r>
+              <w:rPr>
+                <w:noProof/>
+                <w:sz w:val="20"/>
+                <w:szCs w:val="20"/>
+                <w:lang w:val="pt-BR" w:bidi="ar-SA"/>
+              </w:rPr>
+              <w:t>II) Planejamento físico de obras, BIM 4D.</w:t>
+            </w:r>
+          </w:p>
+          <w:p>
+            <w:pPr>
+              <w:rPr>
+                <w:noProof/>
+                <w:sz w:val="20"/>
+                <w:szCs w:val="20"/>
+                <w:lang w:val="pt-BR" w:bidi="ar-SA"/>
+              </w:rPr>
+            </w:pPr>
+          </w:p>
+          <w:p>
+            <w:pPr>
+              <w:rPr>
+                <w:noProof/>
+                <w:sz w:val="20"/>
+                <w:szCs w:val="20"/>
+                <w:lang w:val="pt-BR" w:bidi="ar-SA"/>
+              </w:rPr>
+            </w:pPr>
+            <w:r>
+              <w:rPr>
+                <w:noProof/>
+                <w:sz w:val="20"/>
+                <w:szCs w:val="20"/>
+                <w:lang w:val="pt-BR" w:bidi="ar-SA"/>
+              </w:rPr>
+              <w:t>III) Orçamento de custos de obras, BIM 5D.</w:t>
+            </w:r>
+          </w:p>
+          <w:p>
+            <w:pPr>
+              <w:rPr>
+                <w:noProof/>
+                <w:sz w:val="20"/>
+                <w:szCs w:val="20"/>
+                <w:lang w:val="pt-BR" w:bidi="ar-SA"/>
+              </w:rPr>
+            </w:pPr>
+          </w:p>
+          <w:p>
+            <w:pPr>
+              <w:rPr>
+                <w:noProof/>
+                <w:sz w:val="20"/>
+                <w:szCs w:val="20"/>
+                <w:lang w:val="pt-BR" w:bidi="ar-SA"/>
+              </w:rPr>
+            </w:pPr>
+            <w:r>
+              <w:rPr>
+                <w:noProof/>
+                <w:sz w:val="20"/>
+                <w:szCs w:val="20"/>
+                <w:lang w:val="pt-BR" w:bidi="ar-SA"/>
+              </w:rPr>
+              <w:t>São verdadeira(s) a(s) afirmativa(s):</w:t>
+            </w:r>
+          </w:p>
+          <w:p>
+            <w:pPr>
+              <w:rPr>
+                <w:noProof/>
+                <w:sz w:val="20"/>
+                <w:szCs w:val="20"/>
+                <w:lang w:val="pt-BR" w:bidi="ar-SA"/>
+              </w:rPr>
+            </w:pPr>
+          </w:p>
+          <w:p>
+            <w:pPr>
+              <w:rPr>
+                <w:noProof/>
+                <w:sz w:val="20"/>
+                <w:szCs w:val="20"/>
+                <w:lang w:val="pt-BR" w:bidi="ar-SA"/>
+              </w:rPr>
+            </w:pPr>
+            <w:r>
+              <w:rPr>
+                <w:noProof/>
+                <w:sz w:val="20"/>
+                <w:szCs w:val="20"/>
+                <w:lang w:val="pt-BR" w:bidi="ar-SA"/>
+              </w:rPr>
+              <w:t>I, II e III.</w:t>
+            </w:r>
             <w:bookmarkStart w:id="0" w:name="_GoBack"/>
+            <w:bookmarkEnd w:id="0"/>
           </w:p>
         </w:tc>
       </w:tr>
-      <w:bookmarkEnd w:id="0"/>
     </w:tbl>
     <w:p>
       <w:pPr>
@@ -16820,7 +17648,7 @@
 </file>
 
 <file path=customXml/itemProps1.xml><?xml version="1.0" encoding="utf-8"?>
-<ds:datastoreItem xmlns:ds="http://schemas.openxmlformats.org/officeDocument/2006/customXml" ds:itemID="{7DCB94B6-20B0-41EF-AD25-3A56F86AFF23}">
+<ds:datastoreItem xmlns:ds="http://schemas.openxmlformats.org/officeDocument/2006/customXml" ds:itemID="{193F4DAF-F91E-470C-8985-8F3A5DFCF766}">
   <ds:schemaRefs>
     <ds:schemaRef ds:uri="http://schemas.openxmlformats.org/officeDocument/2006/bibliography"/>
   </ds:schemaRefs>

</xml_diff>